<commit_message>
add some notes on multi-thread
</commit_message>
<xml_diff>
--- a/小细节的注意.docx
+++ b/小细节的注意.docx
@@ -706,156 +706,2781 @@
             </w:r>
           </w:p>
           <w:p>
-            <w:pPr>
+            <w:r>
+              <w:t xml:space="preserve">front </w:t>
+            </w:r>
+            <w:r>
               <w:rPr>
                 <w:rFonts w:hint="eastAsia"/>
               </w:rPr>
-            </w:pPr>
-            <w:r>
-              <w:t xml:space="preserve">front </w:t>
+              <w:t>和</w:t>
             </w:r>
             <w:r>
               <w:rPr>
                 <w:rFonts w:hint="eastAsia"/>
               </w:rPr>
-              <w:t>和</w:t>
+              <w:t xml:space="preserve"> </w:t>
+            </w:r>
+            <w:r>
+              <w:t>rear,</w:t>
             </w:r>
             <w:r>
               <w:rPr>
                 <w:rFonts w:hint="eastAsia"/>
               </w:rPr>
+              <w:t>代表队列的第一个元素和最后一个元素，当然操作也复杂一点</w:t>
+            </w:r>
+            <w:r>
+              <w:rPr>
+                <w:rFonts w:hint="eastAsia"/>
+              </w:rPr>
+              <w:t>，</w:t>
+            </w:r>
+          </w:p>
+          <w:p>
+            <w:r>
+              <w:rPr>
+                <w:rFonts w:hint="eastAsia"/>
+              </w:rPr>
+              <w:t>例如超过</w:t>
+            </w:r>
+            <w:proofErr w:type="spellStart"/>
+            <w:r>
+              <w:t>maxSize</w:t>
+            </w:r>
+            <w:proofErr w:type="spellEnd"/>
+            <w:r>
+              <w:rPr>
+                <w:rFonts w:hint="eastAsia"/>
+              </w:rPr>
+              <w:t>的情况下，我们考虑用</w:t>
+            </w:r>
+            <w:r>
+              <w:t>mod</w:t>
+            </w:r>
+            <w:r>
+              <w:rPr>
+                <w:rFonts w:hint="eastAsia"/>
+              </w:rPr>
+              <w:t>来处理：</w:t>
+            </w:r>
+          </w:p>
+          <w:p>
+            <w:proofErr w:type="spellStart"/>
+            <w:r>
+              <w:t>this.rear</w:t>
+            </w:r>
+            <w:proofErr w:type="spellEnd"/>
+            <w:r>
+              <w:t xml:space="preserve"> = (this.rear+1) % </w:t>
+            </w:r>
+            <w:proofErr w:type="spellStart"/>
+            <w:r>
+              <w:t>this.maxSize</w:t>
+            </w:r>
+            <w:proofErr w:type="spellEnd"/>
+            <w:r>
+              <w:t>;</w:t>
+            </w:r>
+            <w:r>
+              <w:rPr>
+                <w:rFonts w:hint="eastAsia"/>
+              </w:rPr>
               <w:t xml:space="preserve"> </w:t>
             </w:r>
             <w:r>
-              <w:t>rear,</w:t>
+              <w:t xml:space="preserve">=&gt; </w:t>
             </w:r>
             <w:r>
               <w:rPr>
                 <w:rFonts w:hint="eastAsia"/>
               </w:rPr>
-              <w:t>代表队列的第一个元素和最后一个元素，当然操作也复杂一点</w:t>
+              <w:t>入队列</w:t>
+            </w:r>
+          </w:p>
+          <w:p>
+            <w:proofErr w:type="spellStart"/>
+            <w:r>
+              <w:t>this.front</w:t>
+            </w:r>
+            <w:proofErr w:type="spellEnd"/>
+            <w:r>
+              <w:t xml:space="preserve"> = (this.front+1) % </w:t>
+            </w:r>
+            <w:proofErr w:type="spellStart"/>
+            <w:r>
+              <w:t>this.maxSize</w:t>
+            </w:r>
+            <w:proofErr w:type="spellEnd"/>
+            <w:r>
+              <w:t>;</w:t>
             </w:r>
             <w:r>
               <w:rPr>
                 <w:rFonts w:hint="eastAsia"/>
               </w:rPr>
-              <w:t>，</w:t>
-            </w:r>
-          </w:p>
-          <w:p>
-            <w:pPr>
+              <w:t xml:space="preserve"> </w:t>
+            </w:r>
+            <w:r>
+              <w:t>=&gt;</w:t>
+            </w:r>
+            <w:r>
               <w:rPr>
                 <w:rFonts w:hint="eastAsia"/>
               </w:rPr>
-            </w:pPr>
-            <w:r>
-              <w:rPr>
-                <w:rFonts w:hint="eastAsia"/>
-              </w:rPr>
-              <w:t>例如超过</w:t>
-            </w:r>
-            <w:proofErr w:type="spellStart"/>
-            <w:r>
-              <w:t>maxSize</w:t>
-            </w:r>
-            <w:proofErr w:type="spellEnd"/>
-            <w:r>
-              <w:rPr>
-                <w:rFonts w:hint="eastAsia"/>
-              </w:rPr>
-              <w:t>的情况下，我们考虑用</w:t>
-            </w:r>
-            <w:r>
-              <w:t>mod</w:t>
-            </w:r>
-            <w:r>
-              <w:rPr>
-                <w:rFonts w:hint="eastAsia"/>
-              </w:rPr>
-              <w:t>来处理：</w:t>
-            </w:r>
-          </w:p>
-          <w:p>
-            <w:pPr>
-              <w:rPr>
-                <w:rFonts w:hint="eastAsia"/>
-              </w:rPr>
-            </w:pPr>
-            <w:proofErr w:type="spellStart"/>
-            <w:r>
-              <w:t>this.rear</w:t>
-            </w:r>
-            <w:proofErr w:type="spellEnd"/>
-            <w:r>
-              <w:t xml:space="preserve"> = (this.rear+1) % </w:t>
-            </w:r>
-            <w:proofErr w:type="spellStart"/>
-            <w:r>
-              <w:t>this.maxSize</w:t>
-            </w:r>
-            <w:proofErr w:type="spellEnd"/>
-            <w:r>
-              <w:t>;</w:t>
-            </w:r>
-            <w:r>
-              <w:rPr>
-                <w:rFonts w:hint="eastAsia"/>
-              </w:rPr>
-              <w:t xml:space="preserve"> </w:t>
-            </w:r>
-            <w:r>
-              <w:t xml:space="preserve">=&gt; </w:t>
-            </w:r>
-            <w:r>
-              <w:rPr>
-                <w:rFonts w:hint="eastAsia"/>
-              </w:rPr>
-              <w:t>入队列</w:t>
-            </w:r>
-          </w:p>
-          <w:p>
-            <w:pPr>
-              <w:rPr>
-                <w:rFonts w:hint="eastAsia"/>
-              </w:rPr>
-            </w:pPr>
-            <w:proofErr w:type="spellStart"/>
-            <w:r>
-              <w:t>this.front</w:t>
-            </w:r>
-            <w:proofErr w:type="spellEnd"/>
-            <w:r>
-              <w:t xml:space="preserve"> = (this.front+1) % </w:t>
-            </w:r>
-            <w:proofErr w:type="spellStart"/>
-            <w:r>
-              <w:t>this.maxSize</w:t>
-            </w:r>
-            <w:proofErr w:type="spellEnd"/>
-            <w:r>
-              <w:t>;</w:t>
-            </w:r>
-            <w:r>
-              <w:rPr>
-                <w:rFonts w:hint="eastAsia"/>
-              </w:rPr>
-              <w:t xml:space="preserve"> </w:t>
-            </w:r>
-            <w:r>
-              <w:t>=&gt;</w:t>
-            </w:r>
-            <w:r>
-              <w:rPr>
-                <w:rFonts w:hint="eastAsia"/>
-              </w:rPr>
               <w:t>出队列</w:t>
             </w:r>
-            <w:bookmarkStart w:id="0" w:name="_GoBack"/>
-            <w:bookmarkEnd w:id="0"/>
           </w:p>
         </w:tc>
       </w:tr>
     </w:tbl>
+    <w:p>
+      <w:pPr>
+        <w:rPr>
+          <w:rFonts w:hint="eastAsia"/>
+        </w:rPr>
+      </w:pPr>
+      <w:r>
+        <w:rPr>
+          <w:rFonts w:hint="eastAsia"/>
+          <w:b/>
+          <w:color w:val="3366FF"/>
+        </w:rPr>
+        <w:t>线程的五种状态和描述</w:t>
+      </w:r>
+      <w:r>
+        <w:t>:</w:t>
+      </w:r>
+    </w:p>
+    <w:tbl>
+      <w:tblPr>
+        <w:tblStyle w:val="a3"/>
+        <w:tblW w:w="0" w:type="auto"/>
+        <w:tblLook w:val="04A0" w:firstRow="1" w:lastRow="0" w:firstColumn="1" w:lastColumn="0" w:noHBand="0" w:noVBand="1"/>
+      </w:tblPr>
+      <w:tblGrid>
+        <w:gridCol w:w="8516"/>
+      </w:tblGrid>
+      <w:tr>
+        <w:tc>
+          <w:tcPr>
+            <w:tcW w:w="8516" w:type="dxa"/>
+          </w:tcPr>
+          <w:p>
+            <w:r>
+              <w:rPr>
+                <w:b/>
+                <w:color w:val="FF0000"/>
+              </w:rPr>
+              <w:t>新建</w:t>
+            </w:r>
+            <w:r>
+              <w:rPr>
+                <w:b/>
+                <w:color w:val="FF0000"/>
+              </w:rPr>
+              <w:t>(New)</w:t>
+            </w:r>
+            <w:r>
+              <w:rPr>
+                <w:b/>
+                <w:color w:val="FF0000"/>
+              </w:rPr>
+              <w:t>：</w:t>
+            </w:r>
+            <w:r>
+              <w:t>new</w:t>
+            </w:r>
+            <w:proofErr w:type="spellStart"/>
+            <w:r>
+              <w:t>一个</w:t>
+            </w:r>
+            <w:r>
+              <w:t>Thread</w:t>
+            </w:r>
+            <w:proofErr w:type="spellEnd"/>
+            <w:r>
+              <w:t>对象或者其子类对象就是创建一个线程，当一个线程对象被创建，但是没有开启，这个时候，只是对象线程对象开辟了内存空间和初始化数据。</w:t>
+            </w:r>
+            <w:r>
+              <w:t>        </w:t>
+            </w:r>
+          </w:p>
+          <w:p>
+            <w:r>
+              <w:rPr>
+                <w:b/>
+                <w:color w:val="FF0000"/>
+              </w:rPr>
+              <w:t>就绪</w:t>
+            </w:r>
+            <w:r>
+              <w:rPr>
+                <w:b/>
+                <w:color w:val="FF0000"/>
+              </w:rPr>
+              <w:t>(Runnable)</w:t>
+            </w:r>
+            <w:r>
+              <w:rPr>
+                <w:b/>
+                <w:color w:val="FF0000"/>
+              </w:rPr>
+              <w:t>：</w:t>
+            </w:r>
+            <w:r>
+              <w:t>新建的对象调用</w:t>
+            </w:r>
+            <w:proofErr w:type="spellStart"/>
+            <w:r>
+              <w:t>start</w:t>
+            </w:r>
+            <w:r>
+              <w:t>方法，就开启了线程，线程就到了就绪状态</w:t>
+            </w:r>
+            <w:proofErr w:type="spellEnd"/>
+            <w:r>
+              <w:t>。</w:t>
+            </w:r>
+          </w:p>
+          <w:p>
+            <w:r>
+              <w:lastRenderedPageBreak/>
+              <w:t>     </w:t>
+            </w:r>
+            <w:proofErr w:type="spellStart"/>
+            <w:r>
+              <w:t>在这个状态的线程对象，具有执行资格，没有执行权</w:t>
+            </w:r>
+            <w:proofErr w:type="spellEnd"/>
+            <w:r>
+              <w:t>。</w:t>
+            </w:r>
+          </w:p>
+          <w:p>
+            <w:r>
+              <w:rPr>
+                <w:b/>
+                <w:color w:val="FF0000"/>
+              </w:rPr>
+              <w:t>运行</w:t>
+            </w:r>
+            <w:r>
+              <w:rPr>
+                <w:b/>
+                <w:color w:val="FF0000"/>
+              </w:rPr>
+              <w:t>(Running)</w:t>
+            </w:r>
+            <w:r>
+              <w:rPr>
+                <w:b/>
+                <w:color w:val="FF0000"/>
+              </w:rPr>
+              <w:t>：</w:t>
+            </w:r>
+            <w:r>
+              <w:t>当线程对象获取到了</w:t>
+            </w:r>
+            <w:proofErr w:type="spellStart"/>
+            <w:r>
+              <w:t>CPU</w:t>
+            </w:r>
+            <w:proofErr w:type="spellEnd"/>
+            <w:r>
+              <w:t>的资源。在这个状态的线程对象，既有执行资格，也有执行权。</w:t>
+            </w:r>
+          </w:p>
+          <w:p>
+            <w:r>
+              <w:rPr>
+                <w:b/>
+                <w:color w:val="FF0000"/>
+              </w:rPr>
+              <w:t>冻结</w:t>
+            </w:r>
+            <w:r>
+              <w:rPr>
+                <w:b/>
+                <w:color w:val="FF0000"/>
+              </w:rPr>
+              <w:t>(Blocked)</w:t>
+            </w:r>
+            <w:r>
+              <w:rPr>
+                <w:b/>
+                <w:color w:val="FF0000"/>
+              </w:rPr>
+              <w:t>：</w:t>
+            </w:r>
+            <w:r>
+              <w:t>运行过程中的线程由于某些原因</w:t>
+            </w:r>
+            <w:r>
+              <w:t>(</w:t>
+            </w:r>
+            <w:r>
+              <w:t>比如</w:t>
+            </w:r>
+            <w:proofErr w:type="spellStart"/>
+            <w:r>
+              <w:t>wait,sleep</w:t>
+            </w:r>
+            <w:proofErr w:type="spellEnd"/>
+            <w:r>
+              <w:t>)</w:t>
+            </w:r>
+            <w:r>
+              <w:t>，释放了执行资格和执行权。当然，他们可以回到运行状态。只不过，不是直接回到。</w:t>
+            </w:r>
+            <w:r>
+              <w:t> </w:t>
+            </w:r>
+            <w:r>
+              <w:t>而是先回到就绪状态。</w:t>
+            </w:r>
+          </w:p>
+          <w:p>
+            <w:r>
+              <w:rPr>
+                <w:b/>
+                <w:color w:val="FF0000"/>
+              </w:rPr>
+              <w:t>死亡</w:t>
+            </w:r>
+            <w:r>
+              <w:rPr>
+                <w:b/>
+                <w:color w:val="FF0000"/>
+              </w:rPr>
+              <w:t>(Dead)</w:t>
+            </w:r>
+            <w:r>
+              <w:rPr>
+                <w:b/>
+                <w:color w:val="FF0000"/>
+              </w:rPr>
+              <w:t>：</w:t>
+            </w:r>
+            <w:r>
+              <w:t>当线程对象调用的</w:t>
+            </w:r>
+            <w:proofErr w:type="spellStart"/>
+            <w:r>
+              <w:t>run</w:t>
+            </w:r>
+            <w:r>
+              <w:t>方法结束，或者直接调用</w:t>
+            </w:r>
+            <w:r>
+              <w:t>stop</w:t>
+            </w:r>
+            <w:r>
+              <w:t>方法，就让线程对象死亡，在内存中变成了垃圾</w:t>
+            </w:r>
+            <w:proofErr w:type="spellEnd"/>
+            <w:r>
+              <w:t>。</w:t>
+            </w:r>
+          </w:p>
+          <w:p/>
+        </w:tc>
+      </w:tr>
+    </w:tbl>
+    <w:p>
+      <w:pPr>
+        <w:rPr>
+          <w:rFonts w:hint="eastAsia"/>
+        </w:rPr>
+      </w:pPr>
+      <w:r>
+        <w:rPr>
+          <w:rFonts w:hint="eastAsia"/>
+          <w:b/>
+          <w:color w:val="3366FF"/>
+        </w:rPr>
+        <w:lastRenderedPageBreak/>
+        <w:t>线程</w:t>
+      </w:r>
+      <w:r>
+        <w:rPr>
+          <w:b/>
+          <w:color w:val="3366FF"/>
+        </w:rPr>
+        <w:t>start()</w:t>
+      </w:r>
+      <w:r>
+        <w:rPr>
+          <w:rFonts w:hint="eastAsia"/>
+          <w:b/>
+          <w:color w:val="3366FF"/>
+        </w:rPr>
+        <w:t>和</w:t>
+      </w:r>
+      <w:r>
+        <w:rPr>
+          <w:b/>
+          <w:color w:val="3366FF"/>
+        </w:rPr>
+        <w:t>run()</w:t>
+      </w:r>
+      <w:r>
+        <w:rPr>
+          <w:rFonts w:hint="eastAsia"/>
+          <w:b/>
+          <w:color w:val="3366FF"/>
+        </w:rPr>
+        <w:t>方法的区别</w:t>
+      </w:r>
+      <w:r>
+        <w:t>:</w:t>
+      </w:r>
+    </w:p>
+    <w:tbl>
+      <w:tblPr>
+        <w:tblStyle w:val="a3"/>
+        <w:tblW w:w="0" w:type="auto"/>
+        <w:tblLook w:val="04A0" w:firstRow="1" w:lastRow="0" w:firstColumn="1" w:lastColumn="0" w:noHBand="0" w:noVBand="1"/>
+      </w:tblPr>
+      <w:tblGrid>
+        <w:gridCol w:w="8516"/>
+      </w:tblGrid>
+      <w:tr>
+        <w:tc>
+          <w:tcPr>
+            <w:tcW w:w="8516" w:type="dxa"/>
+          </w:tcPr>
+          <w:p>
+            <w:pPr>
+              <w:widowControl/>
+              <w:jc w:val="left"/>
+              <w:rPr>
+                <w:rFonts w:ascii="Damascus" w:hAnsi="Damascus" w:cs="Damascus" w:hint="eastAsia"/>
+              </w:rPr>
+            </w:pPr>
+            <w:proofErr w:type="spellStart"/>
+            <w:r>
+              <w:t>调用</w:t>
+            </w:r>
+            <w:r>
+              <w:t>start</w:t>
+            </w:r>
+            <w:r>
+              <w:t>方法方可启动线程，而</w:t>
+            </w:r>
+            <w:r>
+              <w:t>run</w:t>
+            </w:r>
+            <w:r>
+              <w:t>方法只是</w:t>
+            </w:r>
+            <w:r>
+              <w:t>thread</w:t>
+            </w:r>
+            <w:r>
+              <w:t>的一个普通方法，调用</w:t>
+            </w:r>
+            <w:r>
+              <w:t>run</w:t>
+            </w:r>
+            <w:proofErr w:type="spellEnd"/>
+            <w:r>
+              <w:t>方法不能实现多线程；</w:t>
+            </w:r>
+            <w:r>
+              <w:rPr>
+                <w:rFonts w:hint="eastAsia"/>
+              </w:rPr>
+              <w:t>具体的</w:t>
+            </w:r>
+            <w:r>
+              <w:rPr>
+                <w:rFonts w:ascii="Damascus" w:hAnsi="Damascus" w:cs="Damascus" w:hint="eastAsia"/>
+              </w:rPr>
+              <w:t>说：</w:t>
+            </w:r>
+          </w:p>
+          <w:p>
+            <w:pPr>
+              <w:widowControl/>
+              <w:shd w:val="clear" w:color="auto" w:fill="FFFFFF"/>
+              <w:spacing w:line="378" w:lineRule="atLeast"/>
+              <w:jc w:val="left"/>
+              <w:rPr>
+                <w:b/>
+                <w:color w:val="FF0000"/>
+              </w:rPr>
+            </w:pPr>
+            <w:r>
+              <w:rPr>
+                <w:b/>
+                <w:color w:val="FF0000"/>
+              </w:rPr>
+              <w:t>Start()</w:t>
+            </w:r>
+            <w:proofErr w:type="spellStart"/>
+            <w:r>
+              <w:rPr>
+                <w:b/>
+                <w:color w:val="FF0000"/>
+              </w:rPr>
+              <w:t>方法</w:t>
+            </w:r>
+            <w:proofErr w:type="spellEnd"/>
+            <w:r>
+              <w:rPr>
+                <w:b/>
+                <w:color w:val="FF0000"/>
+              </w:rPr>
+              <w:t>:</w:t>
+            </w:r>
+          </w:p>
+          <w:p>
+            <w:pPr>
+              <w:widowControl/>
+              <w:shd w:val="clear" w:color="auto" w:fill="FFFFFF"/>
+              <w:spacing w:line="378" w:lineRule="atLeast"/>
+              <w:jc w:val="left"/>
+            </w:pPr>
+            <w:proofErr w:type="spellStart"/>
+            <w:r>
+              <w:t>start</w:t>
+            </w:r>
+            <w:r>
+              <w:t>方法用来启动线程</w:t>
+            </w:r>
+            <w:r>
+              <w:t>,</w:t>
+            </w:r>
+            <w:r>
+              <w:t>实现了多线程运行</w:t>
+            </w:r>
+            <w:r>
+              <w:t>,</w:t>
+            </w:r>
+            <w:r>
+              <w:t>这时无需等待</w:t>
+            </w:r>
+            <w:r>
+              <w:t>run</w:t>
+            </w:r>
+            <w:r>
+              <w:t>方法体代码执行完毕而直接继续执行下面的</w:t>
+            </w:r>
+            <w:proofErr w:type="spellEnd"/>
+          </w:p>
+          <w:p>
+            <w:pPr>
+              <w:widowControl/>
+              <w:shd w:val="clear" w:color="auto" w:fill="FFFFFF"/>
+              <w:spacing w:line="378" w:lineRule="atLeast"/>
+              <w:jc w:val="left"/>
+            </w:pPr>
+            <w:proofErr w:type="spellStart"/>
+            <w:r>
+              <w:t>代码。</w:t>
+            </w:r>
+            <w:proofErr w:type="gramStart"/>
+            <w:r>
+              <w:t>通过调用</w:t>
+            </w:r>
+            <w:r>
+              <w:t>Thread</w:t>
+            </w:r>
+            <w:r>
+              <w:t>类的</w:t>
+            </w:r>
+            <w:r>
+              <w:t>start</w:t>
+            </w:r>
+            <w:proofErr w:type="spellEnd"/>
+            <w:r>
+              <w:t>(</w:t>
+            </w:r>
+            <w:proofErr w:type="gramEnd"/>
+            <w:r>
+              <w:t>)</w:t>
+            </w:r>
+            <w:proofErr w:type="spellStart"/>
+            <w:r>
+              <w:t>方法来启动一个线程</w:t>
+            </w:r>
+            <w:r>
+              <w:t>,</w:t>
+            </w:r>
+            <w:r>
+              <w:t>这时此线程处于就绪</w:t>
+            </w:r>
+            <w:proofErr w:type="spellEnd"/>
+            <w:r>
+              <w:t>(</w:t>
+            </w:r>
+            <w:proofErr w:type="spellStart"/>
+            <w:r>
+              <w:t>可运行</w:t>
+            </w:r>
+            <w:proofErr w:type="spellEnd"/>
+            <w:r>
+              <w:t>)</w:t>
+            </w:r>
+            <w:proofErr w:type="spellStart"/>
+            <w:r>
+              <w:t>状态，并没有运行</w:t>
+            </w:r>
+            <w:proofErr w:type="spellEnd"/>
+            <w:r>
+              <w:t>，</w:t>
+            </w:r>
+          </w:p>
+          <w:p>
+            <w:pPr>
+              <w:widowControl/>
+              <w:shd w:val="clear" w:color="auto" w:fill="FFFFFF"/>
+              <w:spacing w:line="378" w:lineRule="atLeast"/>
+              <w:jc w:val="left"/>
+            </w:pPr>
+            <w:proofErr w:type="spellStart"/>
+            <w:proofErr w:type="gramStart"/>
+            <w:r>
+              <w:t>一旦得到</w:t>
+            </w:r>
+            <w:r>
+              <w:t>cpu</w:t>
+            </w:r>
+            <w:r>
+              <w:t>时间片</w:t>
+            </w:r>
+            <w:proofErr w:type="spellEnd"/>
+            <w:r>
+              <w:t>(</w:t>
+            </w:r>
+            <w:proofErr w:type="spellStart"/>
+            <w:proofErr w:type="gramEnd"/>
+            <w:r>
+              <w:t>执行权</w:t>
+            </w:r>
+            <w:proofErr w:type="spellEnd"/>
+            <w:r>
+              <w:t>),</w:t>
+            </w:r>
+            <w:proofErr w:type="spellStart"/>
+            <w:r>
+              <w:t>就开始执行</w:t>
+            </w:r>
+            <w:r>
+              <w:t>run</w:t>
+            </w:r>
+            <w:proofErr w:type="spellEnd"/>
+            <w:r>
+              <w:t>()</w:t>
+            </w:r>
+            <w:proofErr w:type="spellStart"/>
+            <w:r>
+              <w:t>方法</w:t>
+            </w:r>
+            <w:r>
+              <w:t>,</w:t>
+            </w:r>
+            <w:r>
+              <w:t>这里方法</w:t>
+            </w:r>
+            <w:r>
+              <w:t>run</w:t>
+            </w:r>
+            <w:proofErr w:type="spellEnd"/>
+            <w:r>
+              <w:t>()</w:t>
+            </w:r>
+            <w:proofErr w:type="spellStart"/>
+            <w:r>
+              <w:t>称为线程体</w:t>
+            </w:r>
+            <w:proofErr w:type="spellEnd"/>
+            <w:r>
+              <w:t>，</w:t>
+            </w:r>
+          </w:p>
+          <w:p>
+            <w:pPr>
+              <w:widowControl/>
+              <w:shd w:val="clear" w:color="auto" w:fill="FFFFFF"/>
+              <w:spacing w:line="378" w:lineRule="atLeast"/>
+              <w:jc w:val="left"/>
+            </w:pPr>
+            <w:proofErr w:type="spellStart"/>
+            <w:r>
+              <w:t>它包含了要执行的这个线程的内容，</w:t>
+            </w:r>
+            <w:r>
+              <w:t>Run</w:t>
+            </w:r>
+            <w:r>
+              <w:t>方法运行结束</w:t>
+            </w:r>
+            <w:proofErr w:type="gramStart"/>
+            <w:r>
+              <w:t>,</w:t>
+            </w:r>
+            <w:r>
+              <w:t>此线程随即终止</w:t>
+            </w:r>
+            <w:proofErr w:type="spellEnd"/>
+            <w:proofErr w:type="gramEnd"/>
+            <w:r>
+              <w:t>。</w:t>
+            </w:r>
+          </w:p>
+          <w:p>
+            <w:pPr>
+              <w:widowControl/>
+              <w:shd w:val="clear" w:color="auto" w:fill="FFFFFF"/>
+              <w:spacing w:line="378" w:lineRule="atLeast"/>
+              <w:jc w:val="left"/>
+              <w:rPr>
+                <w:b/>
+                <w:color w:val="FF0000"/>
+              </w:rPr>
+            </w:pPr>
+            <w:r>
+              <w:rPr>
+                <w:b/>
+                <w:color w:val="FF0000"/>
+              </w:rPr>
+              <w:t>Run()</w:t>
+            </w:r>
+            <w:proofErr w:type="spellStart"/>
+            <w:r>
+              <w:rPr>
+                <w:b/>
+                <w:color w:val="FF0000"/>
+              </w:rPr>
+              <w:t>方法</w:t>
+            </w:r>
+            <w:proofErr w:type="spellEnd"/>
+            <w:r>
+              <w:rPr>
+                <w:b/>
+                <w:color w:val="FF0000"/>
+              </w:rPr>
+              <w:t>:</w:t>
+            </w:r>
+          </w:p>
+          <w:p>
+            <w:pPr>
+              <w:widowControl/>
+              <w:shd w:val="clear" w:color="auto" w:fill="FFFFFF"/>
+              <w:spacing w:line="378" w:lineRule="atLeast"/>
+              <w:jc w:val="left"/>
+            </w:pPr>
+            <w:r>
+              <w:t>run()</w:t>
+            </w:r>
+            <w:proofErr w:type="spellStart"/>
+            <w:r>
+              <w:t>方法只是</w:t>
+            </w:r>
+            <w:r>
+              <w:t>Thread</w:t>
+            </w:r>
+            <w:r>
+              <w:t>类的一个普通方法</w:t>
+            </w:r>
+            <w:r>
+              <w:t>,</w:t>
+            </w:r>
+            <w:r>
+              <w:t>如果直接调用</w:t>
+            </w:r>
+            <w:r>
+              <w:t>Run</w:t>
+            </w:r>
+            <w:r>
+              <w:t>方法</w:t>
+            </w:r>
+            <w:r>
+              <w:t>,</w:t>
+            </w:r>
+            <w:r>
+              <w:t>程序中依然只有主线程这一个线程</w:t>
+            </w:r>
+            <w:proofErr w:type="spellEnd"/>
+            <w:r>
+              <w:t>,</w:t>
+            </w:r>
+          </w:p>
+          <w:p>
+            <w:pPr>
+              <w:widowControl/>
+              <w:shd w:val="clear" w:color="auto" w:fill="FFFFFF"/>
+              <w:spacing w:line="378" w:lineRule="atLeast"/>
+              <w:jc w:val="left"/>
+            </w:pPr>
+            <w:proofErr w:type="spellStart"/>
+            <w:r>
+              <w:t>其程序执行路径还是只有一条，还是要等待</w:t>
+            </w:r>
+            <w:r>
+              <w:t>run</w:t>
+            </w:r>
+            <w:r>
+              <w:t>方法体执行完毕后才可继续执行下面的代码</w:t>
+            </w:r>
+            <w:proofErr w:type="spellEnd"/>
+            <w:r>
+              <w:t>，</w:t>
+            </w:r>
+          </w:p>
+          <w:p>
+            <w:pPr>
+              <w:widowControl/>
+              <w:shd w:val="clear" w:color="auto" w:fill="FFFFFF"/>
+              <w:spacing w:line="378" w:lineRule="atLeast"/>
+              <w:jc w:val="left"/>
+              <w:rPr>
+                <w:rFonts w:hint="eastAsia"/>
+              </w:rPr>
+            </w:pPr>
+            <w:r>
+              <w:t>这样就没有达到多线程的目的</w:t>
+            </w:r>
+          </w:p>
+        </w:tc>
+      </w:tr>
+    </w:tbl>
+    <w:p>
+      <w:pPr>
+        <w:rPr>
+          <w:rFonts w:hint="eastAsia"/>
+        </w:rPr>
+      </w:pPr>
+      <w:r>
+        <w:rPr>
+          <w:rFonts w:hint="eastAsia"/>
+          <w:b/>
+          <w:color w:val="3366FF"/>
+        </w:rPr>
+        <w:t>线程</w:t>
+      </w:r>
+      <w:r>
+        <w:rPr>
+          <w:b/>
+          <w:color w:val="3366FF"/>
+        </w:rPr>
+        <w:t>sleep()</w:t>
+      </w:r>
+      <w:r>
+        <w:rPr>
+          <w:rFonts w:hint="eastAsia"/>
+          <w:b/>
+          <w:color w:val="3366FF"/>
+        </w:rPr>
+        <w:t>和</w:t>
+      </w:r>
+      <w:r>
+        <w:rPr>
+          <w:b/>
+          <w:color w:val="3366FF"/>
+        </w:rPr>
+        <w:t>wait()</w:t>
+      </w:r>
+      <w:r>
+        <w:rPr>
+          <w:rFonts w:hint="eastAsia"/>
+          <w:b/>
+          <w:color w:val="3366FF"/>
+        </w:rPr>
+        <w:t>方法的区别</w:t>
+      </w:r>
+      <w:r>
+        <w:t>:</w:t>
+      </w:r>
+    </w:p>
+    <w:tbl>
+      <w:tblPr>
+        <w:tblStyle w:val="a3"/>
+        <w:tblW w:w="0" w:type="auto"/>
+        <w:tblLook w:val="04A0" w:firstRow="1" w:lastRow="0" w:firstColumn="1" w:lastColumn="0" w:noHBand="0" w:noVBand="1"/>
+      </w:tblPr>
+      <w:tblGrid>
+        <w:gridCol w:w="8516"/>
+      </w:tblGrid>
+      <w:tr>
+        <w:tc>
+          <w:tcPr>
+            <w:tcW w:w="8516" w:type="dxa"/>
+          </w:tcPr>
+          <w:p>
+            <w:pPr>
+              <w:widowControl/>
+              <w:shd w:val="clear" w:color="auto" w:fill="FFFFFF"/>
+              <w:spacing w:line="378" w:lineRule="atLeast"/>
+              <w:jc w:val="left"/>
+            </w:pPr>
+            <w:r>
+              <w:t>(</w:t>
+            </w:r>
+            <w:proofErr w:type="gramStart"/>
+            <w:r>
+              <w:t>1)</w:t>
+            </w:r>
+            <w:proofErr w:type="spellStart"/>
+            <w:r>
+              <w:t>这两个方法来自不同的类，</w:t>
+            </w:r>
+            <w:r>
+              <w:t>sleep</w:t>
+            </w:r>
+            <w:proofErr w:type="spellEnd"/>
+            <w:proofErr w:type="gramEnd"/>
+            <w:r>
+              <w:t>()</w:t>
+            </w:r>
+            <w:proofErr w:type="spellStart"/>
+            <w:r>
+              <w:t>来自</w:t>
+            </w:r>
+            <w:r>
+              <w:t>Thread</w:t>
+            </w:r>
+            <w:r>
+              <w:t>类，和</w:t>
+            </w:r>
+            <w:r>
+              <w:t>wait</w:t>
+            </w:r>
+            <w:proofErr w:type="spellEnd"/>
+            <w:r>
+              <w:t>()</w:t>
+            </w:r>
+            <w:proofErr w:type="spellStart"/>
+            <w:r>
+              <w:t>来自</w:t>
+            </w:r>
+            <w:r>
+              <w:t>Object</w:t>
+            </w:r>
+            <w:r>
+              <w:t>类</w:t>
+            </w:r>
+            <w:proofErr w:type="spellEnd"/>
+            <w:r>
+              <w:t>。</w:t>
+            </w:r>
+          </w:p>
+          <w:p>
+            <w:pPr>
+              <w:widowControl/>
+              <w:shd w:val="clear" w:color="auto" w:fill="FFFFFF"/>
+              <w:spacing w:line="378" w:lineRule="atLeast"/>
+              <w:jc w:val="left"/>
+            </w:pPr>
+            <w:r>
+              <w:t>(2)</w:t>
+            </w:r>
+            <w:proofErr w:type="spellStart"/>
+            <w:r>
+              <w:t>sleep</w:t>
+            </w:r>
+            <w:r>
+              <w:t>是</w:t>
+            </w:r>
+            <w:r>
+              <w:t>Thread</w:t>
+            </w:r>
+            <w:r>
+              <w:t>的静态类方法，谁调用的谁去睡觉，即使在</w:t>
+            </w:r>
+            <w:r>
+              <w:t>a</w:t>
+            </w:r>
+            <w:r>
+              <w:t>线程里调用了</w:t>
+            </w:r>
+            <w:r>
+              <w:t>b</w:t>
+            </w:r>
+            <w:r>
+              <w:t>的</w:t>
+            </w:r>
+            <w:r>
+              <w:t>sleep</w:t>
+            </w:r>
+            <w:r>
+              <w:t>方法，实际上还是</w:t>
+            </w:r>
+            <w:r>
+              <w:t>a</w:t>
+            </w:r>
+            <w:proofErr w:type="spellEnd"/>
+            <w:r>
+              <w:t>去睡觉，</w:t>
+            </w:r>
+            <w:r>
+              <w:t> </w:t>
+            </w:r>
+            <w:r>
+              <w:t>要让</w:t>
+            </w:r>
+            <w:proofErr w:type="spellStart"/>
+            <w:r>
+              <w:t>b</w:t>
+            </w:r>
+            <w:r>
+              <w:t>线程睡觉要在</w:t>
+            </w:r>
+            <w:r>
+              <w:t>b</w:t>
+            </w:r>
+            <w:r>
+              <w:t>的代码中调用</w:t>
+            </w:r>
+            <w:r>
+              <w:t>sleep</w:t>
+            </w:r>
+            <w:r>
+              <w:t>。而</w:t>
+            </w:r>
+            <w:r>
+              <w:t>wait</w:t>
+            </w:r>
+            <w:proofErr w:type="spellEnd"/>
+            <w:r>
+              <w:t>()</w:t>
+            </w:r>
+            <w:proofErr w:type="spellStart"/>
+            <w:r>
+              <w:t>是</w:t>
+            </w:r>
+            <w:r>
+              <w:t>Object</w:t>
+            </w:r>
+            <w:r>
+              <w:t>类的非静态方法</w:t>
+            </w:r>
+            <w:proofErr w:type="spellEnd"/>
+          </w:p>
+          <w:p>
+            <w:pPr>
+              <w:widowControl/>
+              <w:shd w:val="clear" w:color="auto" w:fill="FFFFFF"/>
+              <w:spacing w:line="378" w:lineRule="atLeast"/>
+              <w:jc w:val="left"/>
+            </w:pPr>
+            <w:r>
+              <w:t>(</w:t>
+            </w:r>
+            <w:proofErr w:type="gramStart"/>
+            <w:r>
+              <w:t>3)sleep</w:t>
+            </w:r>
+            <w:proofErr w:type="gramEnd"/>
+            <w:r>
+              <w:t>()</w:t>
+            </w:r>
+            <w:proofErr w:type="spellStart"/>
+            <w:r>
+              <w:t>释放资源不释放锁，而</w:t>
+            </w:r>
+            <w:r>
+              <w:t>wait</w:t>
+            </w:r>
+            <w:proofErr w:type="spellEnd"/>
+            <w:r>
+              <w:t>()</w:t>
+            </w:r>
+            <w:proofErr w:type="spellStart"/>
+            <w:r>
+              <w:t>释放资源释放锁</w:t>
+            </w:r>
+            <w:proofErr w:type="spellEnd"/>
+            <w:r>
+              <w:t>；</w:t>
+            </w:r>
+          </w:p>
+          <w:p>
+            <w:pPr>
+              <w:widowControl/>
+              <w:shd w:val="clear" w:color="auto" w:fill="FFFFFF"/>
+              <w:spacing w:line="378" w:lineRule="atLeast"/>
+              <w:jc w:val="left"/>
+            </w:pPr>
+            <w:r>
+              <w:t>(</w:t>
+            </w:r>
+            <w:proofErr w:type="gramStart"/>
+            <w:r>
+              <w:t>4)</w:t>
+            </w:r>
+            <w:proofErr w:type="spellStart"/>
+            <w:r>
+              <w:t>使用范围：</w:t>
+            </w:r>
+            <w:r>
+              <w:t>wait,notify</w:t>
+            </w:r>
+            <w:r>
+              <w:t>和</w:t>
+            </w:r>
+            <w:r>
+              <w:t>notifyAll</w:t>
+            </w:r>
+            <w:r>
+              <w:t>只能在同步控制方法或者同步控制块里面使用</w:t>
+            </w:r>
+            <w:r>
+              <w:t>,</w:t>
+            </w:r>
+            <w:r>
+              <w:t>而</w:t>
+            </w:r>
+            <w:r>
+              <w:t>sleep</w:t>
+            </w:r>
+            <w:r>
+              <w:t>可以在任何地方使用</w:t>
+            </w:r>
+            <w:proofErr w:type="spellEnd"/>
+            <w:proofErr w:type="gramEnd"/>
+          </w:p>
+          <w:p>
+            <w:pPr>
+              <w:rPr>
+                <w:rFonts w:hint="eastAsia"/>
+              </w:rPr>
+            </w:pPr>
+          </w:p>
+        </w:tc>
+      </w:tr>
+    </w:tbl>
+    <w:p>
+      <w:pPr>
+        <w:rPr>
+          <w:rFonts w:hint="eastAsia"/>
+        </w:rPr>
+      </w:pPr>
+      <w:r>
+        <w:rPr>
+          <w:rFonts w:hint="eastAsia"/>
+          <w:b/>
+          <w:color w:val="3366FF"/>
+        </w:rPr>
+        <w:t>单例模式下的饿汉和懒汉式子以及懒汉式子的多线程表示</w:t>
+      </w:r>
+      <w:r>
+        <w:t>:</w:t>
+      </w:r>
+    </w:p>
+    <w:tbl>
+      <w:tblPr>
+        <w:tblStyle w:val="a3"/>
+        <w:tblW w:w="0" w:type="auto"/>
+        <w:tblLook w:val="04A0" w:firstRow="1" w:lastRow="0" w:firstColumn="1" w:lastColumn="0" w:noHBand="0" w:noVBand="1"/>
+      </w:tblPr>
+      <w:tblGrid>
+        <w:gridCol w:w="8516"/>
+      </w:tblGrid>
+      <w:tr>
+        <w:tc>
+          <w:tcPr>
+            <w:tcW w:w="8516" w:type="dxa"/>
+          </w:tcPr>
+          <w:p>
+            <w:pPr>
+              <w:rPr>
+                <w:rFonts w:ascii="Damascus" w:hAnsi="Damascus" w:cs="Damascus" w:hint="eastAsia"/>
+                <w:color w:val="FF0000"/>
+              </w:rPr>
+            </w:pPr>
+            <w:r>
+              <w:rPr>
+                <w:rFonts w:hint="eastAsia"/>
+                <w:color w:val="FF0000"/>
+              </w:rPr>
+              <w:t>饿汉</w:t>
+            </w:r>
+            <w:r>
+              <w:rPr>
+                <w:rFonts w:ascii="Damascus" w:hAnsi="Damascus" w:cs="Damascus" w:hint="eastAsia"/>
+                <w:color w:val="FF0000"/>
+              </w:rPr>
+              <w:t>：</w:t>
+            </w:r>
+          </w:p>
+          <w:p>
+            <w:pPr>
+              <w:rPr>
+                <w:rFonts w:ascii="Times New Roman" w:hAnsi="Times New Roman" w:cs="Times New Roman"/>
+              </w:rPr>
+            </w:pPr>
+            <w:proofErr w:type="gramStart"/>
+            <w:r>
+              <w:rPr>
+                <w:rFonts w:ascii="Times New Roman" w:hAnsi="Times New Roman" w:cs="Times New Roman"/>
+              </w:rPr>
+              <w:t>class</w:t>
+            </w:r>
+            <w:proofErr w:type="gramEnd"/>
+            <w:r>
+              <w:rPr>
+                <w:rFonts w:ascii="Times New Roman" w:hAnsi="Times New Roman" w:cs="Times New Roman"/>
+              </w:rPr>
+              <w:t xml:space="preserve"> Single</w:t>
+            </w:r>
+          </w:p>
+          <w:p>
+            <w:pPr>
+              <w:rPr>
+                <w:rFonts w:ascii="Times New Roman" w:hAnsi="Times New Roman" w:cs="Times New Roman"/>
+              </w:rPr>
+            </w:pPr>
+            <w:r>
+              <w:rPr>
+                <w:rFonts w:ascii="Times New Roman" w:hAnsi="Times New Roman" w:cs="Times New Roman"/>
+              </w:rPr>
+              <w:t>{</w:t>
+            </w:r>
+          </w:p>
+          <w:p>
+            <w:pPr>
+              <w:rPr>
+                <w:rFonts w:ascii="Times New Roman" w:hAnsi="Times New Roman" w:cs="Times New Roman" w:hint="eastAsia"/>
+              </w:rPr>
+            </w:pPr>
+            <w:r>
+              <w:rPr>
+                <w:rFonts w:ascii="Times New Roman" w:hAnsi="Times New Roman" w:cs="Times New Roman" w:hint="eastAsia"/>
+              </w:rPr>
+              <w:tab/>
+              <w:t>private Single(){}//</w:t>
+            </w:r>
+            <w:r>
+              <w:rPr>
+                <w:rFonts w:ascii="Times New Roman" w:hAnsi="Times New Roman" w:cs="Times New Roman" w:hint="eastAsia"/>
+              </w:rPr>
+              <w:t>将构造函数私有化，不让别的类建立该类对象</w:t>
+            </w:r>
+          </w:p>
+          <w:p>
+            <w:pPr>
+              <w:rPr>
+                <w:rFonts w:ascii="Times New Roman" w:hAnsi="Times New Roman" w:cs="Times New Roman" w:hint="eastAsia"/>
+              </w:rPr>
+            </w:pPr>
+            <w:r>
+              <w:rPr>
+                <w:rFonts w:ascii="Times New Roman" w:hAnsi="Times New Roman" w:cs="Times New Roman" w:hint="eastAsia"/>
+              </w:rPr>
+              <w:tab/>
+              <w:t>private static final Single s=new Single();//</w:t>
+            </w:r>
+            <w:r>
+              <w:rPr>
+                <w:rFonts w:ascii="Times New Roman" w:hAnsi="Times New Roman" w:cs="Times New Roman" w:hint="eastAsia"/>
+              </w:rPr>
+              <w:t>自己建立一个对象</w:t>
+            </w:r>
+          </w:p>
+          <w:p>
+            <w:pPr>
+              <w:rPr>
+                <w:rFonts w:ascii="Times New Roman" w:hAnsi="Times New Roman" w:cs="Times New Roman" w:hint="eastAsia"/>
+              </w:rPr>
+            </w:pPr>
+            <w:r>
+              <w:rPr>
+                <w:rFonts w:ascii="Times New Roman" w:hAnsi="Times New Roman" w:cs="Times New Roman" w:hint="eastAsia"/>
+              </w:rPr>
+              <w:tab/>
+              <w:t xml:space="preserve">public static Single </w:t>
+            </w:r>
+            <w:proofErr w:type="spellStart"/>
+            <w:r>
+              <w:rPr>
+                <w:rFonts w:ascii="Times New Roman" w:hAnsi="Times New Roman" w:cs="Times New Roman" w:hint="eastAsia"/>
+              </w:rPr>
+              <w:t>getInstance</w:t>
+            </w:r>
+            <w:proofErr w:type="spellEnd"/>
+            <w:r>
+              <w:rPr>
+                <w:rFonts w:ascii="Times New Roman" w:hAnsi="Times New Roman" w:cs="Times New Roman" w:hint="eastAsia"/>
+              </w:rPr>
+              <w:t>()//</w:t>
+            </w:r>
+            <w:r>
+              <w:rPr>
+                <w:rFonts w:ascii="Times New Roman" w:hAnsi="Times New Roman" w:cs="Times New Roman" w:hint="eastAsia"/>
+              </w:rPr>
+              <w:t>提供一个公共访问方式</w:t>
+            </w:r>
+          </w:p>
+          <w:p>
+            <w:pPr>
+              <w:rPr>
+                <w:rFonts w:ascii="Times New Roman" w:hAnsi="Times New Roman" w:cs="Times New Roman"/>
+              </w:rPr>
+            </w:pPr>
+            <w:r>
+              <w:rPr>
+                <w:rFonts w:ascii="Times New Roman" w:hAnsi="Times New Roman" w:cs="Times New Roman"/>
+              </w:rPr>
+              <w:tab/>
+              <w:t>{</w:t>
+            </w:r>
+          </w:p>
+          <w:p>
+            <w:pPr>
+              <w:rPr>
+                <w:rFonts w:ascii="Times New Roman" w:hAnsi="Times New Roman" w:cs="Times New Roman"/>
+              </w:rPr>
+            </w:pPr>
+            <w:r>
+              <w:rPr>
+                <w:rFonts w:ascii="Times New Roman" w:hAnsi="Times New Roman" w:cs="Times New Roman"/>
+              </w:rPr>
+              <w:tab/>
+            </w:r>
+            <w:r>
+              <w:rPr>
+                <w:rFonts w:ascii="Times New Roman" w:hAnsi="Times New Roman" w:cs="Times New Roman"/>
+              </w:rPr>
+              <w:tab/>
+            </w:r>
+            <w:proofErr w:type="gramStart"/>
+            <w:r>
+              <w:rPr>
+                <w:rFonts w:ascii="Times New Roman" w:hAnsi="Times New Roman" w:cs="Times New Roman"/>
+              </w:rPr>
+              <w:t>return</w:t>
+            </w:r>
+            <w:proofErr w:type="gramEnd"/>
+            <w:r>
+              <w:rPr>
+                <w:rFonts w:ascii="Times New Roman" w:hAnsi="Times New Roman" w:cs="Times New Roman"/>
+              </w:rPr>
+              <w:t xml:space="preserve"> s;</w:t>
+            </w:r>
+          </w:p>
+          <w:p>
+            <w:pPr>
+              <w:rPr>
+                <w:rFonts w:ascii="Times New Roman" w:hAnsi="Times New Roman" w:cs="Times New Roman"/>
+              </w:rPr>
+            </w:pPr>
+            <w:r>
+              <w:rPr>
+                <w:rFonts w:ascii="Times New Roman" w:hAnsi="Times New Roman" w:cs="Times New Roman"/>
+              </w:rPr>
+              <w:tab/>
+              <w:t>}</w:t>
+            </w:r>
+          </w:p>
+          <w:p>
+            <w:pPr>
+              <w:rPr>
+                <w:rFonts w:ascii="Times New Roman" w:hAnsi="Times New Roman" w:cs="Times New Roman"/>
+              </w:rPr>
+            </w:pPr>
+            <w:r>
+              <w:rPr>
+                <w:rFonts w:ascii="Times New Roman" w:hAnsi="Times New Roman" w:cs="Times New Roman"/>
+              </w:rPr>
+              <w:t>}</w:t>
+            </w:r>
+          </w:p>
+          <w:p>
+            <w:pPr>
+              <w:rPr>
+                <w:rFonts w:ascii="Damascus" w:hAnsi="Damascus" w:cs="Damascus" w:hint="eastAsia"/>
+              </w:rPr>
+            </w:pPr>
+            <w:r>
+              <w:rPr>
+                <w:rFonts w:ascii="Times New Roman" w:hAnsi="Times New Roman" w:cs="Times New Roman" w:hint="eastAsia"/>
+                <w:color w:val="FF0000"/>
+              </w:rPr>
+              <w:t>懒汉</w:t>
+            </w:r>
+            <w:r>
+              <w:rPr>
+                <w:rFonts w:ascii="Damascus" w:hAnsi="Damascus" w:cs="Damascus" w:hint="eastAsia"/>
+                <w:color w:val="FF0000"/>
+              </w:rPr>
+              <w:t>线程不安全</w:t>
+            </w:r>
+            <w:r>
+              <w:rPr>
+                <w:rFonts w:ascii="Damascus" w:hAnsi="Damascus" w:cs="Damascus" w:hint="eastAsia"/>
+              </w:rPr>
+              <w:t>：</w:t>
+            </w:r>
+          </w:p>
+          <w:p>
+            <w:pPr>
+              <w:rPr>
+                <w:rFonts w:ascii="Times New Roman" w:hAnsi="Times New Roman" w:cs="Times New Roman"/>
+              </w:rPr>
+            </w:pPr>
+            <w:proofErr w:type="gramStart"/>
+            <w:r>
+              <w:rPr>
+                <w:rFonts w:ascii="Times New Roman" w:hAnsi="Times New Roman" w:cs="Times New Roman"/>
+              </w:rPr>
+              <w:t>class</w:t>
+            </w:r>
+            <w:proofErr w:type="gramEnd"/>
+            <w:r>
+              <w:rPr>
+                <w:rFonts w:ascii="Times New Roman" w:hAnsi="Times New Roman" w:cs="Times New Roman"/>
+              </w:rPr>
+              <w:t xml:space="preserve"> Single</w:t>
+            </w:r>
+          </w:p>
+          <w:p>
+            <w:pPr>
+              <w:rPr>
+                <w:rFonts w:ascii="Times New Roman" w:hAnsi="Times New Roman" w:cs="Times New Roman"/>
+              </w:rPr>
+            </w:pPr>
+            <w:r>
+              <w:rPr>
+                <w:rFonts w:ascii="Times New Roman" w:hAnsi="Times New Roman" w:cs="Times New Roman"/>
+              </w:rPr>
+              <w:t>{</w:t>
+            </w:r>
+          </w:p>
+          <w:p>
+            <w:pPr>
+              <w:rPr>
+                <w:rFonts w:ascii="Times New Roman" w:hAnsi="Times New Roman" w:cs="Times New Roman"/>
+              </w:rPr>
+            </w:pPr>
+            <w:r>
+              <w:rPr>
+                <w:rFonts w:ascii="Times New Roman" w:hAnsi="Times New Roman" w:cs="Times New Roman"/>
+              </w:rPr>
+              <w:tab/>
+            </w:r>
+            <w:proofErr w:type="gramStart"/>
+            <w:r>
+              <w:rPr>
+                <w:rFonts w:ascii="Times New Roman" w:hAnsi="Times New Roman" w:cs="Times New Roman"/>
+              </w:rPr>
+              <w:t>private</w:t>
+            </w:r>
+            <w:proofErr w:type="gramEnd"/>
+            <w:r>
+              <w:rPr>
+                <w:rFonts w:ascii="Times New Roman" w:hAnsi="Times New Roman" w:cs="Times New Roman"/>
+              </w:rPr>
+              <w:t xml:space="preserve"> Single(){} </w:t>
+            </w:r>
+          </w:p>
+          <w:p>
+            <w:pPr>
+              <w:rPr>
+                <w:rFonts w:ascii="Times New Roman" w:hAnsi="Times New Roman" w:cs="Times New Roman"/>
+              </w:rPr>
+            </w:pPr>
+            <w:r>
+              <w:rPr>
+                <w:rFonts w:ascii="Times New Roman" w:hAnsi="Times New Roman" w:cs="Times New Roman"/>
+              </w:rPr>
+              <w:tab/>
+            </w:r>
+            <w:proofErr w:type="gramStart"/>
+            <w:r>
+              <w:rPr>
+                <w:rFonts w:ascii="Times New Roman" w:hAnsi="Times New Roman" w:cs="Times New Roman"/>
+              </w:rPr>
+              <w:t>private</w:t>
+            </w:r>
+            <w:proofErr w:type="gramEnd"/>
+            <w:r>
+              <w:rPr>
+                <w:rFonts w:ascii="Times New Roman" w:hAnsi="Times New Roman" w:cs="Times New Roman"/>
+              </w:rPr>
+              <w:t xml:space="preserve"> static Single s;</w:t>
+            </w:r>
+          </w:p>
+          <w:p>
+            <w:pPr>
+              <w:rPr>
+                <w:rFonts w:ascii="Times New Roman" w:hAnsi="Times New Roman" w:cs="Times New Roman"/>
+              </w:rPr>
+            </w:pPr>
+            <w:r>
+              <w:rPr>
+                <w:rFonts w:ascii="Times New Roman" w:hAnsi="Times New Roman" w:cs="Times New Roman"/>
+              </w:rPr>
+              <w:tab/>
+            </w:r>
+            <w:proofErr w:type="gramStart"/>
+            <w:r>
+              <w:rPr>
+                <w:rFonts w:ascii="Times New Roman" w:hAnsi="Times New Roman" w:cs="Times New Roman"/>
+              </w:rPr>
+              <w:t>public</w:t>
+            </w:r>
+            <w:proofErr w:type="gramEnd"/>
+            <w:r>
+              <w:rPr>
+                <w:rFonts w:ascii="Times New Roman" w:hAnsi="Times New Roman" w:cs="Times New Roman"/>
+              </w:rPr>
+              <w:t xml:space="preserve"> static Single </w:t>
+            </w:r>
+            <w:proofErr w:type="spellStart"/>
+            <w:r>
+              <w:rPr>
+                <w:rFonts w:ascii="Times New Roman" w:hAnsi="Times New Roman" w:cs="Times New Roman"/>
+              </w:rPr>
+              <w:t>getInstance</w:t>
+            </w:r>
+            <w:proofErr w:type="spellEnd"/>
+            <w:r>
+              <w:rPr>
+                <w:rFonts w:ascii="Times New Roman" w:hAnsi="Times New Roman" w:cs="Times New Roman"/>
+              </w:rPr>
+              <w:t>()</w:t>
+            </w:r>
+          </w:p>
+          <w:p>
+            <w:pPr>
+              <w:rPr>
+                <w:rFonts w:ascii="Times New Roman" w:hAnsi="Times New Roman" w:cs="Times New Roman"/>
+              </w:rPr>
+            </w:pPr>
+            <w:r>
+              <w:rPr>
+                <w:rFonts w:ascii="Times New Roman" w:hAnsi="Times New Roman" w:cs="Times New Roman"/>
+              </w:rPr>
+              <w:tab/>
+              <w:t>{</w:t>
+            </w:r>
+          </w:p>
+          <w:p>
+            <w:pPr>
+              <w:rPr>
+                <w:rFonts w:ascii="Times New Roman" w:hAnsi="Times New Roman" w:cs="Times New Roman"/>
+              </w:rPr>
+            </w:pPr>
+            <w:r>
+              <w:rPr>
+                <w:rFonts w:ascii="Times New Roman" w:hAnsi="Times New Roman" w:cs="Times New Roman"/>
+              </w:rPr>
+              <w:tab/>
+            </w:r>
+            <w:r>
+              <w:rPr>
+                <w:rFonts w:ascii="Times New Roman" w:hAnsi="Times New Roman" w:cs="Times New Roman"/>
+              </w:rPr>
+              <w:tab/>
+            </w:r>
+            <w:proofErr w:type="gramStart"/>
+            <w:r>
+              <w:rPr>
+                <w:rFonts w:ascii="Times New Roman" w:hAnsi="Times New Roman" w:cs="Times New Roman"/>
+              </w:rPr>
+              <w:t>if</w:t>
+            </w:r>
+            <w:proofErr w:type="gramEnd"/>
+            <w:r>
+              <w:rPr>
+                <w:rFonts w:ascii="Times New Roman" w:hAnsi="Times New Roman" w:cs="Times New Roman"/>
+              </w:rPr>
+              <w:t>(s==null)</w:t>
+            </w:r>
+          </w:p>
+          <w:p>
+            <w:pPr>
+              <w:rPr>
+                <w:rFonts w:ascii="Times New Roman" w:hAnsi="Times New Roman" w:cs="Times New Roman"/>
+              </w:rPr>
+            </w:pPr>
+            <w:r>
+              <w:rPr>
+                <w:rFonts w:ascii="Times New Roman" w:hAnsi="Times New Roman" w:cs="Times New Roman"/>
+              </w:rPr>
+              <w:tab/>
+            </w:r>
+            <w:r>
+              <w:rPr>
+                <w:rFonts w:ascii="Times New Roman" w:hAnsi="Times New Roman" w:cs="Times New Roman"/>
+              </w:rPr>
+              <w:tab/>
+            </w:r>
+            <w:r>
+              <w:rPr>
+                <w:rFonts w:ascii="Times New Roman" w:hAnsi="Times New Roman" w:cs="Times New Roman"/>
+              </w:rPr>
+              <w:tab/>
+            </w:r>
+            <w:proofErr w:type="gramStart"/>
+            <w:r>
+              <w:rPr>
+                <w:rFonts w:ascii="Times New Roman" w:hAnsi="Times New Roman" w:cs="Times New Roman"/>
+              </w:rPr>
+              <w:t>s</w:t>
+            </w:r>
+            <w:proofErr w:type="gramEnd"/>
+            <w:r>
+              <w:rPr>
+                <w:rFonts w:ascii="Times New Roman" w:hAnsi="Times New Roman" w:cs="Times New Roman"/>
+              </w:rPr>
+              <w:t>=new Single();</w:t>
+            </w:r>
+          </w:p>
+          <w:p>
+            <w:pPr>
+              <w:rPr>
+                <w:rFonts w:ascii="Times New Roman" w:hAnsi="Times New Roman" w:cs="Times New Roman"/>
+              </w:rPr>
+            </w:pPr>
+            <w:r>
+              <w:rPr>
+                <w:rFonts w:ascii="Times New Roman" w:hAnsi="Times New Roman" w:cs="Times New Roman"/>
+              </w:rPr>
+              <w:tab/>
+            </w:r>
+            <w:r>
+              <w:rPr>
+                <w:rFonts w:ascii="Times New Roman" w:hAnsi="Times New Roman" w:cs="Times New Roman"/>
+              </w:rPr>
+              <w:tab/>
+            </w:r>
+            <w:proofErr w:type="gramStart"/>
+            <w:r>
+              <w:rPr>
+                <w:rFonts w:ascii="Times New Roman" w:hAnsi="Times New Roman" w:cs="Times New Roman"/>
+              </w:rPr>
+              <w:t>return</w:t>
+            </w:r>
+            <w:proofErr w:type="gramEnd"/>
+            <w:r>
+              <w:rPr>
+                <w:rFonts w:ascii="Times New Roman" w:hAnsi="Times New Roman" w:cs="Times New Roman"/>
+              </w:rPr>
+              <w:t xml:space="preserve"> s;</w:t>
+            </w:r>
+          </w:p>
+          <w:p>
+            <w:pPr>
+              <w:rPr>
+                <w:rFonts w:ascii="Times New Roman" w:hAnsi="Times New Roman" w:cs="Times New Roman"/>
+              </w:rPr>
+            </w:pPr>
+            <w:r>
+              <w:rPr>
+                <w:rFonts w:ascii="Times New Roman" w:hAnsi="Times New Roman" w:cs="Times New Roman"/>
+              </w:rPr>
+              <w:tab/>
+              <w:t>}</w:t>
+            </w:r>
+          </w:p>
+          <w:p>
+            <w:pPr>
+              <w:rPr>
+                <w:rFonts w:ascii="Times New Roman" w:hAnsi="Times New Roman" w:cs="Times New Roman" w:hint="eastAsia"/>
+              </w:rPr>
+            </w:pPr>
+            <w:r>
+              <w:rPr>
+                <w:rFonts w:ascii="Times New Roman" w:hAnsi="Times New Roman" w:cs="Times New Roman"/>
+              </w:rPr>
+              <w:t>}</w:t>
+            </w:r>
+          </w:p>
+          <w:p>
+            <w:pPr>
+              <w:shd w:val="clear" w:color="auto" w:fill="FFFFFF"/>
+              <w:spacing w:line="378" w:lineRule="atLeast"/>
+              <w:rPr>
+                <w:rFonts w:ascii="Times New Roman" w:hAnsi="Times New Roman" w:cs="Times New Roman"/>
+              </w:rPr>
+            </w:pPr>
+            <w:r>
+              <w:rPr>
+                <w:rFonts w:ascii="Times New Roman" w:hAnsi="Times New Roman" w:cs="Times New Roman" w:hint="eastAsia"/>
+              </w:rPr>
+              <w:t>上述</w:t>
+            </w:r>
+            <w:r>
+              <w:rPr>
+                <w:rFonts w:ascii="Times New Roman" w:hAnsi="Times New Roman" w:cs="Times New Roman"/>
+              </w:rPr>
+              <w:t>如果多个线程同时操作懒汉式时就有可能出现线程安全问题，解决线程安全问题可以加同步来解决。但是加了同步之后，每一次都要比较锁，效率就变慢了，</w:t>
+            </w:r>
+          </w:p>
+          <w:p>
+            <w:pPr>
+              <w:widowControl/>
+              <w:shd w:val="clear" w:color="auto" w:fill="FFFFFF"/>
+              <w:spacing w:line="378" w:lineRule="atLeast"/>
+              <w:jc w:val="left"/>
+              <w:rPr>
+                <w:rFonts w:ascii="Times New Roman" w:hAnsi="Times New Roman" w:cs="Times New Roman" w:hint="eastAsia"/>
+              </w:rPr>
+            </w:pPr>
+            <w:r>
+              <w:rPr>
+                <w:rFonts w:ascii="Times New Roman" w:hAnsi="Times New Roman" w:cs="Times New Roman"/>
+              </w:rPr>
+              <w:t>所以可以加</w:t>
+            </w:r>
+            <w:r>
+              <w:rPr>
+                <w:rFonts w:ascii="Times New Roman" w:hAnsi="Times New Roman" w:cs="Times New Roman"/>
+                <w:b/>
+                <w:color w:val="FF0000"/>
+              </w:rPr>
+              <w:t>双重判断</w:t>
+            </w:r>
+            <w:r>
+              <w:rPr>
+                <w:rFonts w:ascii="Times New Roman" w:hAnsi="Times New Roman" w:cs="Times New Roman"/>
+              </w:rPr>
+              <w:t>来提高程序效率。</w:t>
+            </w:r>
+          </w:p>
+          <w:p>
+            <w:pPr>
+              <w:widowControl/>
+              <w:shd w:val="clear" w:color="auto" w:fill="FFFFFF"/>
+              <w:spacing w:line="378" w:lineRule="atLeast"/>
+              <w:jc w:val="left"/>
+              <w:rPr>
+                <w:rFonts w:ascii="Times New Roman" w:hAnsi="Times New Roman" w:cs="Times New Roman"/>
+              </w:rPr>
+            </w:pPr>
+            <w:proofErr w:type="gramStart"/>
+            <w:r>
+              <w:rPr>
+                <w:rFonts w:ascii="Times New Roman" w:hAnsi="Times New Roman" w:cs="Times New Roman"/>
+              </w:rPr>
+              <w:t>public</w:t>
+            </w:r>
+            <w:proofErr w:type="gramEnd"/>
+            <w:r>
+              <w:rPr>
+                <w:rFonts w:ascii="Times New Roman" w:hAnsi="Times New Roman" w:cs="Times New Roman"/>
+              </w:rPr>
+              <w:t xml:space="preserve"> static Single </w:t>
+            </w:r>
+            <w:proofErr w:type="spellStart"/>
+            <w:r>
+              <w:rPr>
+                <w:rFonts w:ascii="Times New Roman" w:hAnsi="Times New Roman" w:cs="Times New Roman"/>
+              </w:rPr>
+              <w:t>getInstance</w:t>
+            </w:r>
+            <w:proofErr w:type="spellEnd"/>
+            <w:r>
+              <w:rPr>
+                <w:rFonts w:ascii="Times New Roman" w:hAnsi="Times New Roman" w:cs="Times New Roman"/>
+              </w:rPr>
+              <w:t>()</w:t>
+            </w:r>
+          </w:p>
+          <w:p>
+            <w:pPr>
+              <w:widowControl/>
+              <w:shd w:val="clear" w:color="auto" w:fill="FFFFFF"/>
+              <w:spacing w:line="378" w:lineRule="atLeast"/>
+              <w:jc w:val="left"/>
+              <w:rPr>
+                <w:rFonts w:ascii="Times New Roman" w:hAnsi="Times New Roman" w:cs="Times New Roman"/>
+              </w:rPr>
+            </w:pPr>
+            <w:r>
+              <w:rPr>
+                <w:rFonts w:ascii="Times New Roman" w:hAnsi="Times New Roman" w:cs="Times New Roman"/>
+              </w:rPr>
+              <w:t>{</w:t>
+            </w:r>
+          </w:p>
+          <w:p>
+            <w:pPr>
+              <w:widowControl/>
+              <w:shd w:val="clear" w:color="auto" w:fill="FFFFFF"/>
+              <w:spacing w:line="378" w:lineRule="atLeast"/>
+              <w:jc w:val="left"/>
+              <w:rPr>
+                <w:rFonts w:ascii="Times New Roman" w:hAnsi="Times New Roman" w:cs="Times New Roman"/>
+                <w:b/>
+              </w:rPr>
+            </w:pPr>
+            <w:r>
+              <w:rPr>
+                <w:rFonts w:ascii="Times New Roman" w:hAnsi="Times New Roman" w:cs="Times New Roman"/>
+              </w:rPr>
+              <w:tab/>
+            </w:r>
+            <w:r>
+              <w:rPr>
+                <w:rFonts w:ascii="Times New Roman" w:hAnsi="Times New Roman" w:cs="Times New Roman"/>
+                <w:b/>
+              </w:rPr>
+              <w:t>if(s==null)</w:t>
+            </w:r>
+            <w:r>
+              <w:rPr>
+                <w:rFonts w:ascii="Times New Roman" w:hAnsi="Times New Roman" w:cs="Times New Roman"/>
+                <w:b/>
+              </w:rPr>
+              <w:t>//</w:t>
+            </w:r>
+            <w:r>
+              <w:rPr>
+                <w:rFonts w:ascii="Times New Roman" w:hAnsi="Times New Roman" w:cs="Times New Roman" w:hint="eastAsia"/>
+                <w:b/>
+              </w:rPr>
+              <w:t>当</w:t>
+            </w:r>
+            <w:r>
+              <w:rPr>
+                <w:rFonts w:ascii="Damascus" w:hAnsi="Damascus" w:cs="Damascus" w:hint="eastAsia"/>
+                <w:b/>
+              </w:rPr>
+              <w:t>不是</w:t>
+            </w:r>
+            <w:r>
+              <w:rPr>
+                <w:rFonts w:ascii="Times New Roman" w:hAnsi="Times New Roman" w:cs="Times New Roman"/>
+                <w:b/>
+              </w:rPr>
+              <w:t>null</w:t>
+            </w:r>
+            <w:r>
+              <w:rPr>
+                <w:rFonts w:ascii="Times New Roman" w:hAnsi="Times New Roman" w:cs="Times New Roman" w:hint="eastAsia"/>
+                <w:b/>
+              </w:rPr>
+              <w:t>时候</w:t>
+            </w:r>
+            <w:r>
+              <w:rPr>
+                <w:rFonts w:ascii="Damascus" w:hAnsi="Damascus" w:cs="Damascus" w:hint="eastAsia"/>
+                <w:b/>
+              </w:rPr>
+              <w:t>直接</w:t>
+            </w:r>
+            <w:r>
+              <w:rPr>
+                <w:rFonts w:ascii="Times New Roman" w:hAnsi="Times New Roman" w:cs="Times New Roman"/>
+                <w:b/>
+              </w:rPr>
+              <w:t>return</w:t>
+            </w:r>
+          </w:p>
+          <w:p>
+            <w:pPr>
+              <w:widowControl/>
+              <w:shd w:val="clear" w:color="auto" w:fill="FFFFFF"/>
+              <w:spacing w:line="378" w:lineRule="atLeast"/>
+              <w:jc w:val="left"/>
+              <w:rPr>
+                <w:rFonts w:ascii="Times New Roman" w:hAnsi="Times New Roman" w:cs="Times New Roman"/>
+              </w:rPr>
+            </w:pPr>
+            <w:r>
+              <w:rPr>
+                <w:rFonts w:ascii="Times New Roman" w:hAnsi="Times New Roman" w:cs="Times New Roman"/>
+              </w:rPr>
+              <w:tab/>
+              <w:t>{</w:t>
+            </w:r>
+          </w:p>
+          <w:p>
+            <w:pPr>
+              <w:widowControl/>
+              <w:shd w:val="clear" w:color="auto" w:fill="FFFFFF"/>
+              <w:spacing w:line="378" w:lineRule="atLeast"/>
+              <w:jc w:val="left"/>
+              <w:rPr>
+                <w:rFonts w:ascii="Times New Roman" w:hAnsi="Times New Roman" w:cs="Times New Roman"/>
+              </w:rPr>
+            </w:pPr>
+            <w:r>
+              <w:rPr>
+                <w:rFonts w:ascii="Times New Roman" w:hAnsi="Times New Roman" w:cs="Times New Roman"/>
+              </w:rPr>
+              <w:tab/>
+            </w:r>
+            <w:r>
+              <w:rPr>
+                <w:rFonts w:ascii="Times New Roman" w:hAnsi="Times New Roman" w:cs="Times New Roman"/>
+              </w:rPr>
+              <w:tab/>
+            </w:r>
+            <w:proofErr w:type="gramStart"/>
+            <w:r>
+              <w:rPr>
+                <w:rFonts w:ascii="Times New Roman" w:hAnsi="Times New Roman" w:cs="Times New Roman"/>
+              </w:rPr>
+              <w:t>synchronized</w:t>
+            </w:r>
+            <w:proofErr w:type="gramEnd"/>
+            <w:r>
+              <w:rPr>
+                <w:rFonts w:ascii="Times New Roman" w:hAnsi="Times New Roman" w:cs="Times New Roman"/>
+              </w:rPr>
+              <w:t>(</w:t>
+            </w:r>
+            <w:proofErr w:type="spellStart"/>
+            <w:r>
+              <w:rPr>
+                <w:rFonts w:ascii="Times New Roman" w:hAnsi="Times New Roman" w:cs="Times New Roman"/>
+              </w:rPr>
+              <w:t>Single.class</w:t>
+            </w:r>
+            <w:proofErr w:type="spellEnd"/>
+            <w:r>
+              <w:rPr>
+                <w:rFonts w:ascii="Times New Roman" w:hAnsi="Times New Roman" w:cs="Times New Roman"/>
+              </w:rPr>
+              <w:t>)</w:t>
+            </w:r>
+          </w:p>
+          <w:p>
+            <w:pPr>
+              <w:widowControl/>
+              <w:shd w:val="clear" w:color="auto" w:fill="FFFFFF"/>
+              <w:spacing w:line="378" w:lineRule="atLeast"/>
+              <w:jc w:val="left"/>
+              <w:rPr>
+                <w:rFonts w:ascii="Times New Roman" w:hAnsi="Times New Roman" w:cs="Times New Roman"/>
+              </w:rPr>
+            </w:pPr>
+            <w:r>
+              <w:rPr>
+                <w:rFonts w:ascii="Times New Roman" w:hAnsi="Times New Roman" w:cs="Times New Roman"/>
+              </w:rPr>
+              <w:tab/>
+            </w:r>
+            <w:r>
+              <w:rPr>
+                <w:rFonts w:ascii="Times New Roman" w:hAnsi="Times New Roman" w:cs="Times New Roman"/>
+              </w:rPr>
+              <w:tab/>
+              <w:t>{</w:t>
+            </w:r>
+          </w:p>
+          <w:p>
+            <w:pPr>
+              <w:widowControl/>
+              <w:shd w:val="clear" w:color="auto" w:fill="FFFFFF"/>
+              <w:spacing w:line="378" w:lineRule="atLeast"/>
+              <w:jc w:val="left"/>
+              <w:rPr>
+                <w:rFonts w:ascii="Times New Roman" w:hAnsi="Times New Roman" w:cs="Times New Roman" w:hint="eastAsia"/>
+                <w:b/>
+              </w:rPr>
+            </w:pPr>
+            <w:r>
+              <w:rPr>
+                <w:rFonts w:ascii="Times New Roman" w:hAnsi="Times New Roman" w:cs="Times New Roman"/>
+              </w:rPr>
+              <w:tab/>
+            </w:r>
+            <w:r>
+              <w:rPr>
+                <w:rFonts w:ascii="Times New Roman" w:hAnsi="Times New Roman" w:cs="Times New Roman"/>
+              </w:rPr>
+              <w:tab/>
+            </w:r>
+            <w:r>
+              <w:rPr>
+                <w:rFonts w:ascii="Times New Roman" w:hAnsi="Times New Roman" w:cs="Times New Roman"/>
+              </w:rPr>
+              <w:tab/>
+            </w:r>
+            <w:r>
+              <w:rPr>
+                <w:rFonts w:ascii="Times New Roman" w:hAnsi="Times New Roman" w:cs="Times New Roman"/>
+                <w:b/>
+              </w:rPr>
+              <w:t xml:space="preserve">if(s==null) </w:t>
+            </w:r>
+            <w:r>
+              <w:rPr>
+                <w:rFonts w:ascii="Times New Roman" w:hAnsi="Times New Roman" w:cs="Times New Roman"/>
+                <w:b/>
+              </w:rPr>
+              <w:t>//</w:t>
+            </w:r>
+            <w:r>
+              <w:rPr>
+                <w:rFonts w:ascii="Times New Roman" w:hAnsi="Times New Roman" w:cs="Times New Roman" w:hint="eastAsia"/>
+                <w:b/>
+              </w:rPr>
+              <w:t>锁</w:t>
+            </w:r>
+            <w:r>
+              <w:rPr>
+                <w:rFonts w:ascii="Damascus" w:hAnsi="Damascus" w:cs="Damascus" w:hint="eastAsia"/>
+                <w:b/>
+              </w:rPr>
+              <w:t>内部再判断一次，确保只有一个实例</w:t>
+            </w:r>
+          </w:p>
+          <w:p>
+            <w:pPr>
+              <w:widowControl/>
+              <w:shd w:val="clear" w:color="auto" w:fill="FFFFFF"/>
+              <w:spacing w:line="378" w:lineRule="atLeast"/>
+              <w:jc w:val="left"/>
+              <w:rPr>
+                <w:rFonts w:ascii="Times New Roman" w:hAnsi="Times New Roman" w:cs="Times New Roman"/>
+              </w:rPr>
+            </w:pPr>
+            <w:r>
+              <w:rPr>
+                <w:rFonts w:ascii="Times New Roman" w:hAnsi="Times New Roman" w:cs="Times New Roman"/>
+              </w:rPr>
+              <w:tab/>
+            </w:r>
+            <w:r>
+              <w:rPr>
+                <w:rFonts w:ascii="Times New Roman" w:hAnsi="Times New Roman" w:cs="Times New Roman"/>
+              </w:rPr>
+              <w:tab/>
+            </w:r>
+            <w:r>
+              <w:rPr>
+                <w:rFonts w:ascii="Times New Roman" w:hAnsi="Times New Roman" w:cs="Times New Roman"/>
+              </w:rPr>
+              <w:tab/>
+            </w:r>
+            <w:r>
+              <w:rPr>
+                <w:rFonts w:ascii="Times New Roman" w:hAnsi="Times New Roman" w:cs="Times New Roman"/>
+              </w:rPr>
+              <w:tab/>
+            </w:r>
+            <w:proofErr w:type="gramStart"/>
+            <w:r>
+              <w:rPr>
+                <w:rFonts w:ascii="Times New Roman" w:hAnsi="Times New Roman" w:cs="Times New Roman"/>
+              </w:rPr>
+              <w:t>s</w:t>
+            </w:r>
+            <w:proofErr w:type="gramEnd"/>
+            <w:r>
+              <w:rPr>
+                <w:rFonts w:ascii="Times New Roman" w:hAnsi="Times New Roman" w:cs="Times New Roman"/>
+              </w:rPr>
+              <w:t>=new Single();</w:t>
+            </w:r>
+          </w:p>
+          <w:p>
+            <w:pPr>
+              <w:widowControl/>
+              <w:shd w:val="clear" w:color="auto" w:fill="FFFFFF"/>
+              <w:spacing w:line="378" w:lineRule="atLeast"/>
+              <w:jc w:val="left"/>
+              <w:rPr>
+                <w:rFonts w:ascii="Times New Roman" w:hAnsi="Times New Roman" w:cs="Times New Roman"/>
+              </w:rPr>
+            </w:pPr>
+            <w:r>
+              <w:rPr>
+                <w:rFonts w:ascii="Times New Roman" w:hAnsi="Times New Roman" w:cs="Times New Roman"/>
+              </w:rPr>
+              <w:tab/>
+            </w:r>
+            <w:r>
+              <w:rPr>
+                <w:rFonts w:ascii="Times New Roman" w:hAnsi="Times New Roman" w:cs="Times New Roman"/>
+              </w:rPr>
+              <w:tab/>
+              <w:t>}</w:t>
+            </w:r>
+          </w:p>
+          <w:p>
+            <w:pPr>
+              <w:widowControl/>
+              <w:shd w:val="clear" w:color="auto" w:fill="FFFFFF"/>
+              <w:spacing w:line="378" w:lineRule="atLeast"/>
+              <w:jc w:val="left"/>
+              <w:rPr>
+                <w:rFonts w:ascii="Times New Roman" w:hAnsi="Times New Roman" w:cs="Times New Roman"/>
+              </w:rPr>
+            </w:pPr>
+            <w:r>
+              <w:rPr>
+                <w:rFonts w:ascii="Times New Roman" w:hAnsi="Times New Roman" w:cs="Times New Roman"/>
+              </w:rPr>
+              <w:tab/>
+              <w:t>}</w:t>
+            </w:r>
+          </w:p>
+          <w:p>
+            <w:pPr>
+              <w:widowControl/>
+              <w:shd w:val="clear" w:color="auto" w:fill="FFFFFF"/>
+              <w:spacing w:line="378" w:lineRule="atLeast"/>
+              <w:jc w:val="left"/>
+              <w:rPr>
+                <w:rFonts w:ascii="Times New Roman" w:hAnsi="Times New Roman" w:cs="Times New Roman"/>
+              </w:rPr>
+            </w:pPr>
+            <w:r>
+              <w:rPr>
+                <w:rFonts w:ascii="Times New Roman" w:hAnsi="Times New Roman" w:cs="Times New Roman"/>
+              </w:rPr>
+              <w:tab/>
+            </w:r>
+            <w:proofErr w:type="gramStart"/>
+            <w:r>
+              <w:rPr>
+                <w:rFonts w:ascii="Times New Roman" w:hAnsi="Times New Roman" w:cs="Times New Roman"/>
+              </w:rPr>
+              <w:t>return</w:t>
+            </w:r>
+            <w:proofErr w:type="gramEnd"/>
+            <w:r>
+              <w:rPr>
+                <w:rFonts w:ascii="Times New Roman" w:hAnsi="Times New Roman" w:cs="Times New Roman"/>
+              </w:rPr>
+              <w:t xml:space="preserve"> s;</w:t>
+            </w:r>
+          </w:p>
+          <w:p>
+            <w:pPr>
+              <w:widowControl/>
+              <w:shd w:val="clear" w:color="auto" w:fill="FFFFFF"/>
+              <w:spacing w:line="378" w:lineRule="atLeast"/>
+              <w:jc w:val="left"/>
+              <w:rPr>
+                <w:rFonts w:ascii="Times New Roman" w:hAnsi="Times New Roman" w:cs="Times New Roman" w:hint="eastAsia"/>
+              </w:rPr>
+            </w:pPr>
+            <w:r>
+              <w:rPr>
+                <w:rFonts w:ascii="Times New Roman" w:hAnsi="Times New Roman" w:cs="Times New Roman"/>
+              </w:rPr>
+              <w:t>}</w:t>
+            </w:r>
+          </w:p>
+        </w:tc>
+      </w:tr>
+    </w:tbl>
+    <w:p>
+      <w:pPr>
+        <w:rPr>
+          <w:rFonts w:hint="eastAsia"/>
+        </w:rPr>
+      </w:pPr>
+      <w:r>
+        <w:rPr>
+          <w:rFonts w:hint="eastAsia"/>
+          <w:b/>
+          <w:color w:val="3366FF"/>
+        </w:rPr>
+        <w:t>线程</w:t>
+      </w:r>
+      <w:r>
+        <w:rPr>
+          <w:rFonts w:hint="eastAsia"/>
+          <w:b/>
+          <w:color w:val="3366FF"/>
+        </w:rPr>
+        <w:t>中为什么</w:t>
+      </w:r>
+      <w:r>
+        <w:rPr>
+          <w:b/>
+          <w:color w:val="3366FF"/>
+        </w:rPr>
+        <w:t>wait()</w:t>
+      </w:r>
+      <w:r>
+        <w:rPr>
+          <w:b/>
+          <w:color w:val="3366FF"/>
+        </w:rPr>
+        <w:t>、</w:t>
+      </w:r>
+      <w:r>
+        <w:rPr>
+          <w:b/>
+          <w:color w:val="3366FF"/>
+        </w:rPr>
+        <w:t>notify()</w:t>
+      </w:r>
+      <w:r>
+        <w:rPr>
+          <w:b/>
+          <w:color w:val="3366FF"/>
+        </w:rPr>
+        <w:t>、</w:t>
+      </w:r>
+      <w:proofErr w:type="spellStart"/>
+      <w:r>
+        <w:rPr>
+          <w:b/>
+          <w:color w:val="3366FF"/>
+        </w:rPr>
+        <w:t>notifyAll</w:t>
+      </w:r>
+      <w:proofErr w:type="spellEnd"/>
+      <w:r>
+        <w:rPr>
+          <w:b/>
+          <w:color w:val="3366FF"/>
+        </w:rPr>
+        <w:t>()</w:t>
+      </w:r>
+      <w:r>
+        <w:t>:</w:t>
+      </w:r>
+    </w:p>
+    <w:tbl>
+      <w:tblPr>
+        <w:tblStyle w:val="a3"/>
+        <w:tblW w:w="0" w:type="auto"/>
+        <w:tblLook w:val="04A0" w:firstRow="1" w:lastRow="0" w:firstColumn="1" w:lastColumn="0" w:noHBand="0" w:noVBand="1"/>
+      </w:tblPr>
+      <w:tblGrid>
+        <w:gridCol w:w="8516"/>
+      </w:tblGrid>
+      <w:tr>
+        <w:tc>
+          <w:tcPr>
+            <w:tcW w:w="8516" w:type="dxa"/>
+          </w:tcPr>
+          <w:p>
+            <w:pPr>
+              <w:widowControl/>
+              <w:shd w:val="clear" w:color="auto" w:fill="FFFFFF"/>
+              <w:spacing w:line="378" w:lineRule="atLeast"/>
+              <w:jc w:val="left"/>
+              <w:rPr>
+                <w:rFonts w:ascii="Times New Roman" w:hAnsi="Times New Roman" w:cs="Times New Roman" w:hint="eastAsia"/>
+              </w:rPr>
+            </w:pPr>
+            <w:r>
+              <w:rPr>
+                <w:rFonts w:ascii="Times New Roman" w:hAnsi="Times New Roman" w:cs="Times New Roman" w:hint="eastAsia"/>
+              </w:rPr>
+              <w:t>为什么</w:t>
+            </w:r>
+            <w:r>
+              <w:rPr>
+                <w:rFonts w:ascii="Damascus" w:hAnsi="Damascus" w:cs="Damascus" w:hint="eastAsia"/>
+              </w:rPr>
+              <w:t>这些方法要定义在</w:t>
+            </w:r>
+            <w:r>
+              <w:rPr>
+                <w:rFonts w:ascii="Times New Roman" w:hAnsi="Times New Roman" w:cs="Times New Roman"/>
+              </w:rPr>
+              <w:t>Object</w:t>
+            </w:r>
+            <w:r>
+              <w:rPr>
+                <w:rFonts w:ascii="Times New Roman" w:hAnsi="Times New Roman" w:cs="Times New Roman" w:hint="eastAsia"/>
+              </w:rPr>
+              <w:t>类中</w:t>
+            </w:r>
+            <w:r>
+              <w:rPr>
+                <w:rFonts w:ascii="Damascus" w:hAnsi="Damascus" w:cs="Damascus" w:hint="eastAsia"/>
+              </w:rPr>
+              <w:t>：</w:t>
+            </w:r>
+          </w:p>
+          <w:p>
+            <w:pPr>
+              <w:widowControl/>
+              <w:shd w:val="clear" w:color="auto" w:fill="FFFFFF"/>
+              <w:spacing w:line="378" w:lineRule="atLeast"/>
+              <w:jc w:val="left"/>
+              <w:rPr>
+                <w:rFonts w:ascii="Times New Roman" w:hAnsi="Times New Roman" w:cs="Times New Roman"/>
+              </w:rPr>
+            </w:pPr>
+            <w:r>
+              <w:rPr>
+                <w:rFonts w:ascii="Times New Roman" w:hAnsi="Times New Roman" w:cs="Times New Roman"/>
+              </w:rPr>
+              <w:t>(1)</w:t>
+            </w:r>
+            <w:r>
+              <w:rPr>
+                <w:rFonts w:ascii="Times New Roman" w:hAnsi="Times New Roman" w:cs="Times New Roman"/>
+              </w:rPr>
+              <w:t>这些方法只存在于同步中；</w:t>
+            </w:r>
+          </w:p>
+          <w:p>
+            <w:pPr>
+              <w:widowControl/>
+              <w:shd w:val="clear" w:color="auto" w:fill="FFFFFF"/>
+              <w:spacing w:line="378" w:lineRule="atLeast"/>
+              <w:jc w:val="left"/>
+              <w:rPr>
+                <w:rFonts w:ascii="Times New Roman" w:hAnsi="Times New Roman" w:cs="Times New Roman"/>
+              </w:rPr>
+            </w:pPr>
+            <w:r>
+              <w:rPr>
+                <w:rFonts w:ascii="Times New Roman" w:hAnsi="Times New Roman" w:cs="Times New Roman"/>
+              </w:rPr>
+              <w:t>(</w:t>
+            </w:r>
+            <w:proofErr w:type="gramStart"/>
+            <w:r>
+              <w:rPr>
+                <w:rFonts w:ascii="Times New Roman" w:hAnsi="Times New Roman" w:cs="Times New Roman"/>
+              </w:rPr>
+              <w:t>2)</w:t>
+            </w:r>
+            <w:proofErr w:type="spellStart"/>
+            <w:r>
+              <w:rPr>
+                <w:rFonts w:ascii="Times New Roman" w:hAnsi="Times New Roman" w:cs="Times New Roman"/>
+              </w:rPr>
+              <w:t>使用这些方法时必须要指定所属的锁，即被哪个锁调用这些方法</w:t>
+            </w:r>
+            <w:proofErr w:type="spellEnd"/>
+            <w:r>
+              <w:rPr>
+                <w:rFonts w:ascii="Times New Roman" w:hAnsi="Times New Roman" w:cs="Times New Roman"/>
+              </w:rPr>
+              <w:t>；</w:t>
+            </w:r>
+            <w:proofErr w:type="gramEnd"/>
+          </w:p>
+          <w:p>
+            <w:pPr>
+              <w:widowControl/>
+              <w:shd w:val="clear" w:color="auto" w:fill="FFFFFF"/>
+              <w:spacing w:line="378" w:lineRule="atLeast"/>
+              <w:jc w:val="left"/>
+              <w:rPr>
+                <w:rFonts w:ascii="Times New Roman" w:hAnsi="Times New Roman" w:cs="Times New Roman" w:hint="eastAsia"/>
+              </w:rPr>
+            </w:pPr>
+            <w:r>
+              <w:rPr>
+                <w:rFonts w:ascii="Times New Roman" w:hAnsi="Times New Roman" w:cs="Times New Roman"/>
+              </w:rPr>
+              <w:t>(3)</w:t>
+            </w:r>
+            <w:proofErr w:type="spellStart"/>
+            <w:r>
+              <w:rPr>
+                <w:rFonts w:ascii="Times New Roman" w:hAnsi="Times New Roman" w:cs="Times New Roman"/>
+              </w:rPr>
+              <w:t>而锁可以是任意对象，所以任意对象调用的方法就定义在</w:t>
+            </w:r>
+            <w:r>
+              <w:rPr>
+                <w:rFonts w:ascii="Times New Roman" w:hAnsi="Times New Roman" w:cs="Times New Roman"/>
+              </w:rPr>
+              <w:t>Object</w:t>
+            </w:r>
+            <w:proofErr w:type="spellEnd"/>
+            <w:r>
+              <w:rPr>
+                <w:rFonts w:ascii="Times New Roman" w:hAnsi="Times New Roman" w:cs="Times New Roman"/>
+              </w:rPr>
+              <w:t>中。</w:t>
+            </w:r>
+          </w:p>
+          <w:p>
+            <w:pPr>
+              <w:widowControl/>
+              <w:shd w:val="clear" w:color="auto" w:fill="FFFFFF"/>
+              <w:spacing w:line="378" w:lineRule="atLeast"/>
+              <w:jc w:val="left"/>
+              <w:rPr>
+                <w:rFonts w:ascii="Times New Roman" w:hAnsi="Times New Roman" w:cs="Times New Roman" w:hint="eastAsia"/>
+              </w:rPr>
+            </w:pPr>
+          </w:p>
+          <w:p>
+            <w:pPr>
+              <w:widowControl/>
+              <w:shd w:val="clear" w:color="auto" w:fill="FFFFFF"/>
+              <w:spacing w:line="378" w:lineRule="atLeast"/>
+              <w:jc w:val="left"/>
+              <w:rPr>
+                <w:rFonts w:ascii="Damascus" w:hAnsi="Damascus" w:cs="Damascus" w:hint="eastAsia"/>
+              </w:rPr>
+            </w:pPr>
+            <w:r>
+              <w:rPr>
+                <w:rFonts w:ascii="Times New Roman" w:hAnsi="Times New Roman" w:cs="Times New Roman" w:hint="eastAsia"/>
+              </w:rPr>
+              <w:t>线程</w:t>
+            </w:r>
+            <w:r>
+              <w:rPr>
+                <w:rFonts w:ascii="Damascus" w:hAnsi="Damascus" w:cs="Damascus" w:hint="eastAsia"/>
+              </w:rPr>
+              <w:t>间的通信：</w:t>
+            </w:r>
+          </w:p>
+          <w:p>
+            <w:pPr>
+              <w:rPr>
+                <w:rFonts w:ascii="Damascus" w:hAnsi="Damascus" w:cs="Damascus" w:hint="eastAsia"/>
+              </w:rPr>
+            </w:pPr>
+            <w:r>
+              <w:rPr>
+                <w:rFonts w:ascii="Damascus" w:hAnsi="Damascus" w:cs="Damascus" w:hint="eastAsia"/>
+                <w:color w:val="FF0000"/>
+              </w:rPr>
+              <w:t>为什么要通信：</w:t>
+            </w:r>
+            <w:r>
+              <w:rPr>
+                <w:rFonts w:ascii="Damascus" w:hAnsi="Damascus" w:cs="Damascus"/>
+              </w:rPr>
+              <w:t>多线程并发执行的时候</w:t>
+            </w:r>
+            <w:r>
+              <w:rPr>
+                <w:rFonts w:ascii="Damascus" w:hAnsi="Damascus" w:cs="Damascus" w:hint="eastAsia"/>
+              </w:rPr>
+              <w:t>，</w:t>
+            </w:r>
+            <w:r>
+              <w:rPr>
+                <w:rFonts w:ascii="Damascus" w:hAnsi="Damascus" w:cs="Damascus"/>
+              </w:rPr>
+              <w:t xml:space="preserve"> </w:t>
+            </w:r>
+            <w:r>
+              <w:rPr>
+                <w:rFonts w:ascii="Damascus" w:hAnsi="Damascus" w:cs="Damascus"/>
+              </w:rPr>
+              <w:t>如果需要指定线程等待或者唤醒指定线程</w:t>
+            </w:r>
+            <w:r>
+              <w:rPr>
+                <w:rFonts w:ascii="Damascus" w:hAnsi="Damascus" w:cs="Damascus" w:hint="eastAsia"/>
+              </w:rPr>
+              <w:t>，</w:t>
+            </w:r>
+            <w:r>
+              <w:rPr>
+                <w:rFonts w:ascii="Damascus" w:hAnsi="Damascus" w:cs="Damascus"/>
+              </w:rPr>
+              <w:t xml:space="preserve"> </w:t>
+            </w:r>
+            <w:r>
+              <w:rPr>
+                <w:rFonts w:ascii="Damascus" w:hAnsi="Damascus" w:cs="Damascus"/>
+              </w:rPr>
+              <w:t>那么就需要通信</w:t>
+            </w:r>
+            <w:r>
+              <w:rPr>
+                <w:rFonts w:ascii="Damascus" w:hAnsi="Damascus" w:cs="Damascus"/>
+              </w:rPr>
+              <w:t>.</w:t>
+            </w:r>
+            <w:r>
+              <w:rPr>
+                <w:rFonts w:ascii="Damascus" w:hAnsi="Damascus" w:cs="Damascus"/>
+              </w:rPr>
+              <w:t>比如生产者消费者的问题，</w:t>
+            </w:r>
+          </w:p>
+          <w:p>
+            <w:pPr>
+              <w:rPr>
+                <w:rFonts w:ascii="Times" w:eastAsia="Times New Roman" w:hAnsi="Times" w:cs="Times New Roman"/>
+                <w:kern w:val="0"/>
+                <w:sz w:val="20"/>
+                <w:szCs w:val="20"/>
+              </w:rPr>
+            </w:pPr>
+            <w:r>
+              <w:rPr>
+                <w:rFonts w:ascii="Damascus" w:hAnsi="Damascus" w:cs="Damascus" w:hint="eastAsia"/>
+                <w:color w:val="FF0000"/>
+              </w:rPr>
+              <w:t>怎样通信</w:t>
+            </w:r>
+            <w:r>
+              <w:rPr>
+                <w:rFonts w:ascii="Damascus" w:hAnsi="Damascus" w:cs="Damascus" w:hint="eastAsia"/>
+              </w:rPr>
+              <w:t>：</w:t>
+            </w:r>
+            <w:proofErr w:type="spellStart"/>
+            <w:r>
+              <w:rPr>
+                <w:rFonts w:ascii="Damascus" w:hAnsi="Damascus" w:cs="Damascus"/>
+              </w:rPr>
+              <w:t>在同步代码块中</w:t>
+            </w:r>
+            <w:proofErr w:type="spellEnd"/>
+            <w:r>
+              <w:rPr>
+                <w:rFonts w:ascii="Damascus" w:hAnsi="Damascus" w:cs="Damascus"/>
+              </w:rPr>
+              <w:t xml:space="preserve">, </w:t>
+            </w:r>
+            <w:r>
+              <w:rPr>
+                <w:rFonts w:ascii="Damascus" w:hAnsi="Damascus" w:cs="Damascus"/>
+              </w:rPr>
+              <w:t>使用锁对象的</w:t>
+            </w:r>
+            <w:r>
+              <w:rPr>
+                <w:rFonts w:ascii="Arial" w:eastAsia="Times New Roman" w:hAnsi="Arial" w:cs="Arial"/>
+                <w:color w:val="333333"/>
+                <w:kern w:val="0"/>
+                <w:sz w:val="21"/>
+                <w:szCs w:val="21"/>
+                <w:shd w:val="clear" w:color="auto" w:fill="FFFFFF"/>
+              </w:rPr>
+              <w:t>wait()</w:t>
+            </w:r>
+            <w:r>
+              <w:rPr>
+                <w:rFonts w:ascii="Damascus" w:hAnsi="Damascus" w:cs="Damascus"/>
+              </w:rPr>
+              <w:t>方法可以让当前线程等待</w:t>
+            </w:r>
+            <w:r>
+              <w:rPr>
+                <w:rFonts w:ascii="Damascus" w:hAnsi="Damascus" w:cs="Damascus"/>
+              </w:rPr>
+              <w:t xml:space="preserve">, </w:t>
+            </w:r>
+            <w:r>
+              <w:rPr>
+                <w:rFonts w:ascii="Damascus" w:hAnsi="Damascus" w:cs="Damascus"/>
+              </w:rPr>
+              <w:t>直到有其他线程唤醒为止</w:t>
+            </w:r>
+            <w:r>
+              <w:rPr>
+                <w:rFonts w:ascii="Damascus" w:hAnsi="Damascus" w:cs="Damascus"/>
+              </w:rPr>
+              <w:t>.</w:t>
+            </w:r>
+          </w:p>
+          <w:p>
+            <w:pPr>
+              <w:rPr>
+                <w:rFonts w:ascii="Times" w:eastAsia="Times New Roman" w:hAnsi="Times" w:cs="Times New Roman"/>
+                <w:kern w:val="0"/>
+                <w:sz w:val="20"/>
+                <w:szCs w:val="20"/>
+              </w:rPr>
+            </w:pPr>
+            <w:r>
+              <w:rPr>
+                <w:rFonts w:ascii="Damascus" w:hAnsi="Damascus" w:cs="Damascus"/>
+              </w:rPr>
+              <w:t>使用锁对象的</w:t>
+            </w:r>
+            <w:r>
+              <w:rPr>
+                <w:rFonts w:ascii="Arial" w:eastAsia="Times New Roman" w:hAnsi="Arial" w:cs="Arial"/>
+                <w:color w:val="333333"/>
+                <w:kern w:val="0"/>
+                <w:sz w:val="21"/>
+                <w:szCs w:val="21"/>
+                <w:shd w:val="clear" w:color="auto" w:fill="FFFFFF"/>
+              </w:rPr>
+              <w:t>notify()</w:t>
+            </w:r>
+            <w:r>
+              <w:rPr>
+                <w:rFonts w:ascii="Damascus" w:hAnsi="Damascus" w:cs="Damascus"/>
+              </w:rPr>
+              <w:t>方法可以唤醒一个等待的线程，或者</w:t>
+            </w:r>
+            <w:proofErr w:type="spellStart"/>
+            <w:r>
+              <w:rPr>
+                <w:rFonts w:ascii="Arial" w:eastAsia="Times New Roman" w:hAnsi="Arial" w:cs="Arial"/>
+                <w:color w:val="333333"/>
+                <w:kern w:val="0"/>
+                <w:sz w:val="21"/>
+                <w:szCs w:val="21"/>
+                <w:shd w:val="clear" w:color="auto" w:fill="FFFFFF"/>
+              </w:rPr>
+              <w:t>notifyAll</w:t>
+            </w:r>
+            <w:proofErr w:type="spellEnd"/>
+            <w:r>
+              <w:rPr>
+                <w:rFonts w:ascii="Damascus" w:hAnsi="Damascus" w:cs="Damascus"/>
+              </w:rPr>
+              <w:t>唤醒所有等待的线程</w:t>
+            </w:r>
+            <w:r>
+              <w:rPr>
+                <w:rFonts w:ascii="Damascus" w:hAnsi="Damascus" w:cs="Damascus"/>
+              </w:rPr>
+              <w:t>.</w:t>
+            </w:r>
+          </w:p>
+          <w:p>
+            <w:pPr>
+              <w:rPr>
+                <w:rFonts w:ascii="Times" w:eastAsia="Times New Roman" w:hAnsi="Times" w:cs="Times New Roman" w:hint="eastAsia"/>
+                <w:kern w:val="0"/>
+                <w:sz w:val="20"/>
+                <w:szCs w:val="20"/>
+              </w:rPr>
+            </w:pPr>
+            <w:r>
+              <w:rPr>
+                <w:rFonts w:ascii="Damascus" w:hAnsi="Damascus" w:cs="Damascus"/>
+              </w:rPr>
+              <w:t>多线程间通信用</w:t>
+            </w:r>
+            <w:r>
+              <w:rPr>
+                <w:rFonts w:ascii="Arial" w:eastAsia="Times New Roman" w:hAnsi="Arial" w:cs="Arial"/>
+                <w:color w:val="333333"/>
+                <w:kern w:val="0"/>
+                <w:sz w:val="21"/>
+                <w:szCs w:val="21"/>
+                <w:shd w:val="clear" w:color="auto" w:fill="FFFFFF"/>
+              </w:rPr>
+              <w:t>sleep</w:t>
+            </w:r>
+            <w:r>
+              <w:rPr>
+                <w:rFonts w:ascii="Damascus" w:hAnsi="Damascus" w:cs="Damascus"/>
+              </w:rPr>
+              <w:t>很难实现，睡眠时间很难把握。</w:t>
+            </w:r>
+          </w:p>
+          <w:p>
+            <w:pPr>
+              <w:rPr>
+                <w:b/>
+                <w:color w:val="3366FF"/>
+              </w:rPr>
+            </w:pPr>
+          </w:p>
+        </w:tc>
+      </w:tr>
+    </w:tbl>
+    <w:p>
+      <w:pPr>
+        <w:rPr>
+          <w:b/>
+          <w:color w:val="3366FF"/>
+        </w:rPr>
+      </w:pPr>
+      <w:r>
+        <w:rPr>
+          <w:rFonts w:hint="eastAsia"/>
+          <w:b/>
+          <w:color w:val="3366FF"/>
+        </w:rPr>
+        <w:t>线程中</w:t>
+      </w:r>
+      <w:r>
+        <w:rPr>
+          <w:rFonts w:hint="eastAsia"/>
+          <w:b/>
+          <w:color w:val="3366FF"/>
+        </w:rPr>
+        <w:t>如果在静态方法使用同步什么后果：</w:t>
+      </w:r>
+    </w:p>
+    <w:tbl>
+      <w:tblPr>
+        <w:tblStyle w:val="a3"/>
+        <w:tblW w:w="0" w:type="auto"/>
+        <w:tblLook w:val="04A0" w:firstRow="1" w:lastRow="0" w:firstColumn="1" w:lastColumn="0" w:noHBand="0" w:noVBand="1"/>
+      </w:tblPr>
+      <w:tblGrid>
+        <w:gridCol w:w="8516"/>
+      </w:tblGrid>
+      <w:tr>
+        <w:tc>
+          <w:tcPr>
+            <w:tcW w:w="8516" w:type="dxa"/>
+          </w:tcPr>
+          <w:p>
+            <w:pPr>
+              <w:widowControl/>
+              <w:shd w:val="clear" w:color="auto" w:fill="FFFFFF"/>
+              <w:spacing w:line="378" w:lineRule="atLeast"/>
+              <w:jc w:val="left"/>
+              <w:rPr>
+                <w:rFonts w:ascii="Damascus" w:hAnsi="Damascus" w:cs="Damascus"/>
+              </w:rPr>
+            </w:pPr>
+            <w:proofErr w:type="spellStart"/>
+            <w:r>
+              <w:rPr>
+                <w:rFonts w:ascii="Damascus" w:hAnsi="Damascus" w:cs="Damascus"/>
+              </w:rPr>
+              <w:t>同步静态方法时会获取该类的</w:t>
+            </w:r>
+            <w:r>
+              <w:rPr>
+                <w:rFonts w:ascii="Damascus" w:hAnsi="Damascus" w:cs="Damascus"/>
+              </w:rPr>
+              <w:t>“Class”</w:t>
+            </w:r>
+            <w:proofErr w:type="spellEnd"/>
+            <w:r>
+              <w:rPr>
+                <w:rFonts w:ascii="Damascus" w:hAnsi="Damascus" w:cs="Damascus"/>
+              </w:rPr>
+              <w:t>对象，所以当一个线程进入同步的静态方法中时，</w:t>
+            </w:r>
+            <w:bookmarkStart w:id="0" w:name="_GoBack"/>
+            <w:bookmarkEnd w:id="0"/>
+            <w:r>
+              <w:rPr>
+                <w:rFonts w:ascii="Damascus" w:hAnsi="Damascus" w:cs="Damascus"/>
+              </w:rPr>
+              <w:t>线程监视器获取类本身的对象锁，其它线程不能进入这个类的任何静态同步方法。它不像实例方法，因为多个线程可以同时访问不同实例同步实例方法。</w:t>
+            </w:r>
+          </w:p>
+          <w:p>
+            <w:pPr>
+              <w:rPr>
+                <w:b/>
+                <w:color w:val="3366FF"/>
+              </w:rPr>
+            </w:pPr>
+          </w:p>
+        </w:tc>
+      </w:tr>
+    </w:tbl>
+    <w:p>
+      <w:pPr>
+        <w:rPr>
+          <w:b/>
+          <w:color w:val="3366FF"/>
+        </w:rPr>
+      </w:pPr>
+    </w:p>
+    <w:p>
+      <w:pPr>
+        <w:rPr>
+          <w:rFonts w:hint="eastAsia"/>
+        </w:rPr>
+      </w:pPr>
+    </w:p>
+    <w:p>
+      <w:pPr>
+        <w:rPr>
+          <w:rFonts w:hint="eastAsia"/>
+        </w:rPr>
+      </w:pPr>
+    </w:p>
     <w:p/>
     <w:p>
       <w:pPr>

</xml_diff>

<commit_message>
pass by value or reference in java and python
</commit_message>
<xml_diff>
--- a/小细节的注意.docx
+++ b/小细节的注意.docx
@@ -835,11 +835,6 @@
       </w:tr>
     </w:tbl>
     <w:p>
-      <w:pPr>
-        <w:rPr>
-          <w:rFonts w:hint="eastAsia"/>
-        </w:rPr>
-      </w:pPr>
       <w:r>
         <w:rPr>
           <w:rFonts w:hint="eastAsia"/>
@@ -891,14 +886,12 @@
             <w:r>
               <w:t>new</w:t>
             </w:r>
-            <w:proofErr w:type="spellStart"/>
             <w:r>
               <w:t>一个</w:t>
             </w:r>
             <w:r>
               <w:t>Thread</w:t>
             </w:r>
-            <w:proofErr w:type="spellEnd"/>
             <w:r>
               <w:t>对象或者其子类对象就是创建一个线程，当一个线程对象被创建，但是没有开启，这个时候，只是对象线程对象开辟了内存空间和初始化数据。</w:t>
             </w:r>
@@ -931,16 +924,11 @@
             <w:r>
               <w:t>新建的对象调用</w:t>
             </w:r>
-            <w:proofErr w:type="spellStart"/>
             <w:r>
               <w:t>start</w:t>
             </w:r>
             <w:r>
-              <w:t>方法，就开启了线程，线程就到了就绪状态</w:t>
-            </w:r>
-            <w:proofErr w:type="spellEnd"/>
-            <w:r>
-              <w:t>。</w:t>
+              <w:t>方法，就开启了线程，线程就到了就绪状态。</w:t>
             </w:r>
           </w:p>
           <w:p>
@@ -948,13 +936,8 @@
               <w:lastRenderedPageBreak/>
               <w:t>     </w:t>
             </w:r>
-            <w:proofErr w:type="spellStart"/>
-            <w:r>
-              <w:t>在这个状态的线程对象，具有执行资格，没有执行权</w:t>
-            </w:r>
-            <w:proofErr w:type="spellEnd"/>
-            <w:r>
-              <w:t>。</w:t>
+            <w:r>
+              <w:t>在这个状态的线程对象，具有执行资格，没有执行权。</w:t>
             </w:r>
           </w:p>
           <w:p>
@@ -982,11 +965,9 @@
             <w:r>
               <w:t>当线程对象获取到了</w:t>
             </w:r>
-            <w:proofErr w:type="spellStart"/>
             <w:r>
               <w:t>CPU</w:t>
             </w:r>
-            <w:proofErr w:type="spellEnd"/>
             <w:r>
               <w:t>的资源。在这个状态的线程对象，既有执行资格，也有执行权。</w:t>
             </w:r>
@@ -1065,7 +1046,6 @@
             <w:r>
               <w:t>当线程对象调用的</w:t>
             </w:r>
-            <w:proofErr w:type="spellStart"/>
             <w:r>
               <w:t>run</w:t>
             </w:r>
@@ -1076,11 +1056,7 @@
               <w:t>stop</w:t>
             </w:r>
             <w:r>
-              <w:t>方法，就让线程对象死亡，在内存中变成了垃圾</w:t>
-            </w:r>
-            <w:proofErr w:type="spellEnd"/>
-            <w:r>
-              <w:t>。</w:t>
+              <w:t>方法，就让线程对象死亡，在内存中变成了垃圾。</w:t>
             </w:r>
           </w:p>
           <w:p/>
@@ -1088,11 +1064,6 @@
       </w:tr>
     </w:tbl>
     <w:p>
-      <w:pPr>
-        <w:rPr>
-          <w:rFonts w:hint="eastAsia"/>
-        </w:rPr>
-      </w:pPr>
       <w:r>
         <w:rPr>
           <w:rFonts w:hint="eastAsia"/>
@@ -1155,10 +1126,9 @@
               <w:widowControl/>
               <w:jc w:val="left"/>
               <w:rPr>
-                <w:rFonts w:ascii="Damascus" w:hAnsi="Damascus" w:cs="Damascus" w:hint="eastAsia"/>
-              </w:rPr>
-            </w:pPr>
-            <w:proofErr w:type="spellStart"/>
+                <w:rFonts w:ascii="Damascus" w:hAnsi="Damascus" w:cs="Damascus"/>
+              </w:rPr>
+            </w:pPr>
             <w:r>
               <w:t>调用</w:t>
             </w:r>
@@ -1183,7 +1153,6 @@
             <w:r>
               <w:t>run</w:t>
             </w:r>
-            <w:proofErr w:type="spellEnd"/>
             <w:r>
               <w:t>方法不能实现多线程；</w:t>
             </w:r>
@@ -1218,7 +1187,6 @@
               </w:rPr>
               <w:t>Start()</w:t>
             </w:r>
-            <w:proofErr w:type="spellStart"/>
             <w:r>
               <w:rPr>
                 <w:b/>
@@ -1226,7 +1194,6 @@
               </w:rPr>
               <w:t>方法</w:t>
             </w:r>
-            <w:proofErr w:type="spellEnd"/>
             <w:r>
               <w:rPr>
                 <w:b/>
@@ -1242,7 +1209,6 @@
               <w:spacing w:line="378" w:lineRule="atLeast"/>
               <w:jc w:val="left"/>
             </w:pPr>
-            <w:proofErr w:type="spellStart"/>
             <w:r>
               <w:t>start</w:t>
             </w:r>
@@ -1267,7 +1233,6 @@
             <w:r>
               <w:t>方法体代码执行完毕而直接继续执行下面的</w:t>
             </w:r>
-            <w:proofErr w:type="spellEnd"/>
           </w:p>
           <w:p>
             <w:pPr>
@@ -1276,13 +1241,8 @@
               <w:spacing w:line="378" w:lineRule="atLeast"/>
               <w:jc w:val="left"/>
             </w:pPr>
-            <w:proofErr w:type="spellStart"/>
-            <w:r>
-              <w:t>代码。</w:t>
-            </w:r>
-            <w:proofErr w:type="gramStart"/>
-            <w:r>
-              <w:t>通过调用</w:t>
+            <w:r>
+              <w:t>代码。通过调用</w:t>
             </w:r>
             <w:r>
               <w:t>Thread</w:t>
@@ -1291,45 +1251,28 @@
               <w:t>类的</w:t>
             </w:r>
             <w:r>
-              <w:t>start</w:t>
-            </w:r>
-            <w:proofErr w:type="spellEnd"/>
+              <w:t>start()</w:t>
+            </w:r>
+            <w:r>
+              <w:t>方法来启动一个线程</w:t>
+            </w:r>
+            <w:r>
+              <w:t>,</w:t>
+            </w:r>
+            <w:r>
+              <w:t>这时此线程处于就绪</w:t>
+            </w:r>
             <w:r>
               <w:t>(</w:t>
             </w:r>
-            <w:proofErr w:type="gramEnd"/>
+            <w:r>
+              <w:t>可运行</w:t>
+            </w:r>
             <w:r>
               <w:t>)</w:t>
             </w:r>
-            <w:proofErr w:type="spellStart"/>
-            <w:r>
-              <w:t>方法来启动一个线程</w:t>
-            </w:r>
-            <w:r>
-              <w:t>,</w:t>
-            </w:r>
-            <w:r>
-              <w:t>这时此线程处于就绪</w:t>
-            </w:r>
-            <w:proofErr w:type="spellEnd"/>
-            <w:r>
-              <w:t>(</w:t>
-            </w:r>
-            <w:proofErr w:type="spellStart"/>
-            <w:r>
-              <w:t>可运行</w:t>
-            </w:r>
-            <w:proofErr w:type="spellEnd"/>
-            <w:r>
-              <w:t>)</w:t>
-            </w:r>
-            <w:proofErr w:type="spellStart"/>
-            <w:r>
-              <w:t>状态，并没有运行</w:t>
-            </w:r>
-            <w:proofErr w:type="spellEnd"/>
-            <w:r>
-              <w:t>，</w:t>
+            <w:r>
+              <w:t>状态，并没有运行，</w:t>
             </w:r>
           </w:p>
           <w:p>
@@ -1339,42 +1282,32 @@
               <w:spacing w:line="378" w:lineRule="atLeast"/>
               <w:jc w:val="left"/>
             </w:pPr>
-            <w:proofErr w:type="spellStart"/>
-            <w:proofErr w:type="gramStart"/>
             <w:r>
               <w:t>一旦得到</w:t>
             </w:r>
+            <w:proofErr w:type="spellStart"/>
             <w:r>
               <w:t>cpu</w:t>
             </w:r>
+            <w:proofErr w:type="spellEnd"/>
             <w:r>
               <w:t>时间片</w:t>
             </w:r>
-            <w:proofErr w:type="spellEnd"/>
             <w:r>
               <w:t>(</w:t>
             </w:r>
-            <w:proofErr w:type="spellStart"/>
-            <w:proofErr w:type="gramEnd"/>
             <w:r>
               <w:t>执行权</w:t>
             </w:r>
-            <w:proofErr w:type="spellEnd"/>
             <w:r>
               <w:t>),</w:t>
             </w:r>
-            <w:proofErr w:type="spellStart"/>
             <w:r>
               <w:t>就开始执行</w:t>
             </w:r>
             <w:r>
-              <w:t>run</w:t>
-            </w:r>
-            <w:proofErr w:type="spellEnd"/>
-            <w:r>
-              <w:t>()</w:t>
-            </w:r>
-            <w:proofErr w:type="spellStart"/>
+              <w:t>run()</w:t>
+            </w:r>
             <w:r>
               <w:t>方法</w:t>
             </w:r>
@@ -1385,19 +1318,10 @@
               <w:t>这里方法</w:t>
             </w:r>
             <w:r>
-              <w:t>run</w:t>
-            </w:r>
-            <w:proofErr w:type="spellEnd"/>
-            <w:r>
-              <w:t>()</w:t>
-            </w:r>
-            <w:proofErr w:type="spellStart"/>
-            <w:r>
-              <w:t>称为线程体</w:t>
-            </w:r>
-            <w:proofErr w:type="spellEnd"/>
-            <w:r>
-              <w:t>，</w:t>
+              <w:t>run()</w:t>
+            </w:r>
+            <w:r>
+              <w:t>称为线程体，</w:t>
             </w:r>
           </w:p>
           <w:p>
@@ -1407,7 +1331,6 @@
               <w:spacing w:line="378" w:lineRule="atLeast"/>
               <w:jc w:val="left"/>
             </w:pPr>
-            <w:proofErr w:type="spellStart"/>
             <w:r>
               <w:t>它包含了要执行的这个线程的内容，</w:t>
             </w:r>
@@ -1417,17 +1340,11 @@
             <w:r>
               <w:t>方法运行结束</w:t>
             </w:r>
-            <w:proofErr w:type="gramStart"/>
             <w:r>
               <w:t>,</w:t>
             </w:r>
             <w:r>
-              <w:t>此线程随即终止</w:t>
-            </w:r>
-            <w:proofErr w:type="spellEnd"/>
-            <w:proofErr w:type="gramEnd"/>
-            <w:r>
-              <w:t>。</w:t>
+              <w:t>此线程随即终止。</w:t>
             </w:r>
           </w:p>
           <w:p>
@@ -1448,7 +1365,6 @@
               </w:rPr>
               <w:t>Run()</w:t>
             </w:r>
-            <w:proofErr w:type="spellStart"/>
             <w:r>
               <w:rPr>
                 <w:b/>
@@ -1456,7 +1372,6 @@
               </w:rPr>
               <w:t>方法</w:t>
             </w:r>
-            <w:proofErr w:type="spellEnd"/>
             <w:r>
               <w:rPr>
                 <w:b/>
@@ -1475,7 +1390,6 @@
             <w:r>
               <w:t>run()</w:t>
             </w:r>
-            <w:proofErr w:type="spellStart"/>
             <w:r>
               <w:t>方法只是</w:t>
             </w:r>
@@ -1503,7 +1417,6 @@
             <w:r>
               <w:t>程序中依然只有主线程这一个线程</w:t>
             </w:r>
-            <w:proofErr w:type="spellEnd"/>
             <w:r>
               <w:t>,</w:t>
             </w:r>
@@ -1515,7 +1428,6 @@
               <w:spacing w:line="378" w:lineRule="atLeast"/>
               <w:jc w:val="left"/>
             </w:pPr>
-            <w:proofErr w:type="spellStart"/>
             <w:r>
               <w:t>其程序执行路径还是只有一条，还是要等待</w:t>
             </w:r>
@@ -1523,11 +1435,7 @@
               <w:t>run</w:t>
             </w:r>
             <w:r>
-              <w:t>方法体执行完毕后才可继续执行下面的代码</w:t>
-            </w:r>
-            <w:proofErr w:type="spellEnd"/>
-            <w:r>
-              <w:t>，</w:t>
+              <w:t>方法体执行完毕后才可继续执行下面的代码，</w:t>
             </w:r>
           </w:p>
           <w:p>
@@ -1536,9 +1444,6 @@
               <w:shd w:val="clear" w:color="auto" w:fill="FFFFFF"/>
               <w:spacing w:line="378" w:lineRule="atLeast"/>
               <w:jc w:val="left"/>
-              <w:rPr>
-                <w:rFonts w:hint="eastAsia"/>
-              </w:rPr>
             </w:pPr>
             <w:r>
               <w:t>这样就没有达到多线程的目的</w:t>
@@ -1548,11 +1453,6 @@
       </w:tr>
     </w:tbl>
     <w:p>
-      <w:pPr>
-        <w:rPr>
-          <w:rFonts w:hint="eastAsia"/>
-        </w:rPr>
-      </w:pPr>
       <w:r>
         <w:rPr>
           <w:rFonts w:hint="eastAsia"/>
@@ -1617,25 +1517,14 @@
               <w:jc w:val="left"/>
             </w:pPr>
             <w:r>
-              <w:t>(</w:t>
-            </w:r>
-            <w:proofErr w:type="gramStart"/>
-            <w:r>
-              <w:t>1)</w:t>
-            </w:r>
-            <w:proofErr w:type="spellStart"/>
+              <w:t>(1)</w:t>
+            </w:r>
             <w:r>
               <w:t>这两个方法来自不同的类，</w:t>
             </w:r>
             <w:r>
-              <w:t>sleep</w:t>
-            </w:r>
-            <w:proofErr w:type="spellEnd"/>
-            <w:proofErr w:type="gramEnd"/>
-            <w:r>
-              <w:t>()</w:t>
-            </w:r>
-            <w:proofErr w:type="spellStart"/>
+              <w:t>sleep()</w:t>
+            </w:r>
             <w:r>
               <w:t>来自</w:t>
             </w:r>
@@ -1646,13 +1535,8 @@
               <w:t>类，和</w:t>
             </w:r>
             <w:r>
-              <w:t>wait</w:t>
-            </w:r>
-            <w:proofErr w:type="spellEnd"/>
-            <w:r>
-              <w:t>()</w:t>
-            </w:r>
-            <w:proofErr w:type="spellStart"/>
+              <w:t>wait()</w:t>
+            </w:r>
             <w:r>
               <w:t>来自</w:t>
             </w:r>
@@ -1660,11 +1544,7 @@
               <w:t>Object</w:t>
             </w:r>
             <w:r>
-              <w:t>类</w:t>
-            </w:r>
-            <w:proofErr w:type="spellEnd"/>
-            <w:r>
-              <w:t>。</w:t>
+              <w:t>类。</w:t>
             </w:r>
           </w:p>
           <w:p>
@@ -1675,89 +1555,77 @@
               <w:jc w:val="left"/>
             </w:pPr>
             <w:r>
-              <w:t>(2)</w:t>
-            </w:r>
-            <w:proofErr w:type="spellStart"/>
+              <w:t>(2)sleep</w:t>
+            </w:r>
+            <w:r>
+              <w:t>是</w:t>
+            </w:r>
+            <w:r>
+              <w:t>Thread</w:t>
+            </w:r>
+            <w:r>
+              <w:t>的静态类方法，谁调用的谁去睡觉，即使在</w:t>
+            </w:r>
+            <w:r>
+              <w:t>a</w:t>
+            </w:r>
+            <w:r>
+              <w:t>线程里调用了</w:t>
+            </w:r>
+            <w:r>
+              <w:t>b</w:t>
+            </w:r>
+            <w:r>
+              <w:t>的</w:t>
+            </w:r>
             <w:r>
               <w:t>sleep</w:t>
             </w:r>
             <w:r>
+              <w:t>方法，实际上还是</w:t>
+            </w:r>
+            <w:r>
+              <w:t>a</w:t>
+            </w:r>
+            <w:r>
+              <w:t>去睡觉，</w:t>
+            </w:r>
+            <w:r>
+              <w:t> </w:t>
+            </w:r>
+            <w:r>
+              <w:t>要让</w:t>
+            </w:r>
+            <w:r>
+              <w:t>b</w:t>
+            </w:r>
+            <w:r>
+              <w:t>线程睡觉要在</w:t>
+            </w:r>
+            <w:r>
+              <w:t>b</w:t>
+            </w:r>
+            <w:r>
+              <w:t>的代码中调用</w:t>
+            </w:r>
+            <w:r>
+              <w:t>sleep</w:t>
+            </w:r>
+            <w:r>
+              <w:t>。而</w:t>
+            </w:r>
+            <w:r>
+              <w:t>wait()</w:t>
+            </w:r>
+            <w:r>
               <w:t>是</w:t>
             </w:r>
             <w:r>
-              <w:t>Thread</w:t>
-            </w:r>
-            <w:r>
-              <w:t>的静态类方法，谁调用的谁去睡觉，即使在</w:t>
-            </w:r>
-            <w:r>
-              <w:t>a</w:t>
-            </w:r>
-            <w:r>
-              <w:t>线程里调用了</w:t>
-            </w:r>
-            <w:r>
-              <w:t>b</w:t>
-            </w:r>
-            <w:r>
-              <w:t>的</w:t>
-            </w:r>
-            <w:r>
-              <w:t>sleep</w:t>
-            </w:r>
-            <w:r>
-              <w:t>方法，实际上还是</w:t>
-            </w:r>
-            <w:r>
-              <w:t>a</w:t>
-            </w:r>
-            <w:proofErr w:type="spellEnd"/>
-            <w:r>
-              <w:t>去睡觉，</w:t>
-            </w:r>
-            <w:r>
-              <w:t> </w:t>
-            </w:r>
-            <w:r>
-              <w:t>要让</w:t>
-            </w:r>
-            <w:proofErr w:type="spellStart"/>
-            <w:r>
-              <w:t>b</w:t>
-            </w:r>
-            <w:r>
-              <w:t>线程睡觉要在</w:t>
-            </w:r>
-            <w:r>
-              <w:t>b</w:t>
-            </w:r>
-            <w:r>
-              <w:t>的代码中调用</w:t>
-            </w:r>
-            <w:r>
-              <w:t>sleep</w:t>
-            </w:r>
-            <w:r>
-              <w:t>。而</w:t>
-            </w:r>
-            <w:r>
-              <w:t>wait</w:t>
-            </w:r>
-            <w:proofErr w:type="spellEnd"/>
-            <w:r>
-              <w:t>()</w:t>
-            </w:r>
-            <w:proofErr w:type="spellStart"/>
-            <w:r>
-              <w:t>是</w:t>
-            </w:r>
-            <w:r>
               <w:t>Object</w:t>
             </w:r>
             <w:r>
               <w:t>类的非静态方法</w:t>
             </w:r>
-            <w:proofErr w:type="spellEnd"/>
           </w:p>
           <w:p>
             <w:pPr>
@@ -1767,34 +1635,16 @@
               <w:jc w:val="left"/>
             </w:pPr>
             <w:r>
-              <w:t>(</w:t>
-            </w:r>
-            <w:proofErr w:type="gramStart"/>
-            <w:r>
-              <w:t>3)sleep</w:t>
-            </w:r>
-            <w:proofErr w:type="gramEnd"/>
-            <w:r>
-              <w:t>()</w:t>
-            </w:r>
-            <w:proofErr w:type="spellStart"/>
+              <w:t>(3)sleep()</w:t>
+            </w:r>
             <w:r>
               <w:t>释放资源不释放锁，而</w:t>
             </w:r>
             <w:r>
-              <w:t>wait</w:t>
-            </w:r>
-            <w:proofErr w:type="spellEnd"/>
-            <w:r>
-              <w:t>()</w:t>
-            </w:r>
-            <w:proofErr w:type="spellStart"/>
-            <w:r>
-              <w:t>释放资源释放锁</w:t>
-            </w:r>
-            <w:proofErr w:type="spellEnd"/>
-            <w:r>
-              <w:t>；</w:t>
+              <w:t>wait()</w:t>
+            </w:r>
+            <w:r>
+              <w:t>释放资源释放锁；</w:t>
             </w:r>
           </w:p>
           <w:p>
@@ -1805,25 +1655,24 @@
               <w:jc w:val="left"/>
             </w:pPr>
             <w:r>
-              <w:t>(</w:t>
-            </w:r>
-            <w:proofErr w:type="gramStart"/>
-            <w:r>
-              <w:t>4)</w:t>
-            </w:r>
-            <w:proofErr w:type="spellStart"/>
+              <w:t>(4)</w:t>
+            </w:r>
             <w:r>
               <w:t>使用范围：</w:t>
             </w:r>
+            <w:proofErr w:type="spellStart"/>
             <w:r>
               <w:t>wait,notify</w:t>
             </w:r>
+            <w:proofErr w:type="spellEnd"/>
             <w:r>
               <w:t>和</w:t>
             </w:r>
+            <w:proofErr w:type="spellStart"/>
             <w:r>
               <w:t>notifyAll</w:t>
             </w:r>
+            <w:proofErr w:type="spellEnd"/>
             <w:r>
               <w:t>只能在同步控制方法或者同步控制块里面使用</w:t>
             </w:r>
@@ -1839,25 +1688,12 @@
             <w:r>
               <w:t>可以在任何地方使用</w:t>
             </w:r>
-            <w:proofErr w:type="spellEnd"/>
-            <w:proofErr w:type="gramEnd"/>
-          </w:p>
-          <w:p>
-            <w:pPr>
-              <w:rPr>
-                <w:rFonts w:hint="eastAsia"/>
-              </w:rPr>
-            </w:pPr>
-          </w:p>
+          </w:p>
+          <w:p/>
         </w:tc>
       </w:tr>
     </w:tbl>
     <w:p>
-      <w:pPr>
-        <w:rPr>
-          <w:rFonts w:hint="eastAsia"/>
-        </w:rPr>
-      </w:pPr>
       <w:r>
         <w:rPr>
           <w:rFonts w:hint="eastAsia"/>
@@ -1887,22 +1723,231 @@
           <w:p>
             <w:pPr>
               <w:rPr>
+                <w:rFonts w:ascii="Damascus" w:hAnsi="Damascus" w:cs="Damascus"/>
+                <w:color w:val="FF0000"/>
+              </w:rPr>
+            </w:pPr>
+            <w:r>
+              <w:rPr>
+                <w:rFonts w:hint="eastAsia"/>
+                <w:color w:val="FF0000"/>
+              </w:rPr>
+              <w:t>饿汉</w:t>
+            </w:r>
+            <w:r>
+              <w:rPr>
                 <w:rFonts w:ascii="Damascus" w:hAnsi="Damascus" w:cs="Damascus" w:hint="eastAsia"/>
                 <w:color w:val="FF0000"/>
               </w:rPr>
-            </w:pPr>
-            <w:r>
-              <w:rPr>
-                <w:rFonts w:hint="eastAsia"/>
+              <w:t>：</w:t>
+            </w:r>
+          </w:p>
+          <w:p>
+            <w:pPr>
+              <w:rPr>
+                <w:rFonts w:ascii="Times New Roman" w:hAnsi="Times New Roman" w:cs="Times New Roman"/>
+              </w:rPr>
+            </w:pPr>
+            <w:proofErr w:type="gramStart"/>
+            <w:r>
+              <w:rPr>
+                <w:rFonts w:ascii="Times New Roman" w:hAnsi="Times New Roman" w:cs="Times New Roman"/>
+              </w:rPr>
+              <w:t>class</w:t>
+            </w:r>
+            <w:proofErr w:type="gramEnd"/>
+            <w:r>
+              <w:rPr>
+                <w:rFonts w:ascii="Times New Roman" w:hAnsi="Times New Roman" w:cs="Times New Roman"/>
+              </w:rPr>
+              <w:t xml:space="preserve"> Single</w:t>
+            </w:r>
+          </w:p>
+          <w:p>
+            <w:pPr>
+              <w:rPr>
+                <w:rFonts w:ascii="Times New Roman" w:hAnsi="Times New Roman" w:cs="Times New Roman"/>
+              </w:rPr>
+            </w:pPr>
+            <w:r>
+              <w:rPr>
+                <w:rFonts w:ascii="Times New Roman" w:hAnsi="Times New Roman" w:cs="Times New Roman"/>
+              </w:rPr>
+              <w:t>{</w:t>
+            </w:r>
+          </w:p>
+          <w:p>
+            <w:pPr>
+              <w:rPr>
+                <w:rFonts w:ascii="Times New Roman" w:hAnsi="Times New Roman" w:cs="Times New Roman"/>
+              </w:rPr>
+            </w:pPr>
+            <w:r>
+              <w:rPr>
+                <w:rFonts w:ascii="Times New Roman" w:hAnsi="Times New Roman" w:cs="Times New Roman" w:hint="eastAsia"/>
+              </w:rPr>
+              <w:tab/>
+              <w:t>private Single(){}//</w:t>
+            </w:r>
+            <w:r>
+              <w:rPr>
+                <w:rFonts w:ascii="Times New Roman" w:hAnsi="Times New Roman" w:cs="Times New Roman" w:hint="eastAsia"/>
+              </w:rPr>
+              <w:t>将构造函数私有化，不让别的类建立该类对象</w:t>
+            </w:r>
+          </w:p>
+          <w:p>
+            <w:pPr>
+              <w:rPr>
+                <w:rFonts w:ascii="Times New Roman" w:hAnsi="Times New Roman" w:cs="Times New Roman"/>
+              </w:rPr>
+            </w:pPr>
+            <w:r>
+              <w:rPr>
+                <w:rFonts w:ascii="Times New Roman" w:hAnsi="Times New Roman" w:cs="Times New Roman" w:hint="eastAsia"/>
+              </w:rPr>
+              <w:tab/>
+              <w:t>private static final Single s=new Single();//</w:t>
+            </w:r>
+            <w:r>
+              <w:rPr>
+                <w:rFonts w:ascii="Times New Roman" w:hAnsi="Times New Roman" w:cs="Times New Roman" w:hint="eastAsia"/>
+              </w:rPr>
+              <w:t>自己建立一个对象</w:t>
+            </w:r>
+          </w:p>
+          <w:p>
+            <w:pPr>
+              <w:rPr>
+                <w:rFonts w:ascii="Times New Roman" w:hAnsi="Times New Roman" w:cs="Times New Roman"/>
+              </w:rPr>
+            </w:pPr>
+            <w:r>
+              <w:rPr>
+                <w:rFonts w:ascii="Times New Roman" w:hAnsi="Times New Roman" w:cs="Times New Roman" w:hint="eastAsia"/>
+              </w:rPr>
+              <w:tab/>
+              <w:t xml:space="preserve">public static Single </w:t>
+            </w:r>
+            <w:proofErr w:type="spellStart"/>
+            <w:r>
+              <w:rPr>
+                <w:rFonts w:ascii="Times New Roman" w:hAnsi="Times New Roman" w:cs="Times New Roman" w:hint="eastAsia"/>
+              </w:rPr>
+              <w:t>getInstance</w:t>
+            </w:r>
+            <w:proofErr w:type="spellEnd"/>
+            <w:r>
+              <w:rPr>
+                <w:rFonts w:ascii="Times New Roman" w:hAnsi="Times New Roman" w:cs="Times New Roman" w:hint="eastAsia"/>
+              </w:rPr>
+              <w:t>()//</w:t>
+            </w:r>
+            <w:r>
+              <w:rPr>
+                <w:rFonts w:ascii="Times New Roman" w:hAnsi="Times New Roman" w:cs="Times New Roman" w:hint="eastAsia"/>
+              </w:rPr>
+              <w:t>提供一个公共访问方式</w:t>
+            </w:r>
+          </w:p>
+          <w:p>
+            <w:pPr>
+              <w:rPr>
+                <w:rFonts w:ascii="Times New Roman" w:hAnsi="Times New Roman" w:cs="Times New Roman"/>
+              </w:rPr>
+            </w:pPr>
+            <w:r>
+              <w:rPr>
+                <w:rFonts w:ascii="Times New Roman" w:hAnsi="Times New Roman" w:cs="Times New Roman"/>
+              </w:rPr>
+              <w:tab/>
+              <w:t>{</w:t>
+            </w:r>
+          </w:p>
+          <w:p>
+            <w:pPr>
+              <w:rPr>
+                <w:rFonts w:ascii="Times New Roman" w:hAnsi="Times New Roman" w:cs="Times New Roman"/>
+              </w:rPr>
+            </w:pPr>
+            <w:r>
+              <w:rPr>
+                <w:rFonts w:ascii="Times New Roman" w:hAnsi="Times New Roman" w:cs="Times New Roman"/>
+              </w:rPr>
+              <w:tab/>
+            </w:r>
+            <w:r>
+              <w:rPr>
+                <w:rFonts w:ascii="Times New Roman" w:hAnsi="Times New Roman" w:cs="Times New Roman"/>
+              </w:rPr>
+              <w:tab/>
+            </w:r>
+            <w:proofErr w:type="gramStart"/>
+            <w:r>
+              <w:rPr>
+                <w:rFonts w:ascii="Times New Roman" w:hAnsi="Times New Roman" w:cs="Times New Roman"/>
+              </w:rPr>
+              <w:t>return</w:t>
+            </w:r>
+            <w:proofErr w:type="gramEnd"/>
+            <w:r>
+              <w:rPr>
+                <w:rFonts w:ascii="Times New Roman" w:hAnsi="Times New Roman" w:cs="Times New Roman"/>
+              </w:rPr>
+              <w:t xml:space="preserve"> s;</w:t>
+            </w:r>
+          </w:p>
+          <w:p>
+            <w:pPr>
+              <w:rPr>
+                <w:rFonts w:ascii="Times New Roman" w:hAnsi="Times New Roman" w:cs="Times New Roman"/>
+              </w:rPr>
+            </w:pPr>
+            <w:r>
+              <w:rPr>
+                <w:rFonts w:ascii="Times New Roman" w:hAnsi="Times New Roman" w:cs="Times New Roman"/>
+              </w:rPr>
+              <w:tab/>
+              <w:t>}</w:t>
+            </w:r>
+          </w:p>
+          <w:p>
+            <w:pPr>
+              <w:rPr>
+                <w:rFonts w:ascii="Times New Roman" w:hAnsi="Times New Roman" w:cs="Times New Roman"/>
+              </w:rPr>
+            </w:pPr>
+            <w:r>
+              <w:rPr>
+                <w:rFonts w:ascii="Times New Roman" w:hAnsi="Times New Roman" w:cs="Times New Roman"/>
+              </w:rPr>
+              <w:t>}</w:t>
+            </w:r>
+          </w:p>
+          <w:p>
+            <w:pPr>
+              <w:rPr>
+                <w:rFonts w:ascii="Damascus" w:hAnsi="Damascus" w:cs="Damascus"/>
+              </w:rPr>
+            </w:pPr>
+            <w:r>
+              <w:rPr>
+                <w:rFonts w:ascii="Times New Roman" w:hAnsi="Times New Roman" w:cs="Times New Roman" w:hint="eastAsia"/>
                 <w:color w:val="FF0000"/>
               </w:rPr>
-              <w:t>饿汉</w:t>
+              <w:t>懒汉</w:t>
             </w:r>
             <w:r>
               <w:rPr>
                 <w:rFonts w:ascii="Damascus" w:hAnsi="Damascus" w:cs="Damascus" w:hint="eastAsia"/>
                 <w:color w:val="FF0000"/>
               </w:rPr>
+              <w:t>线程不安全</w:t>
+            </w:r>
+            <w:r>
+              <w:rPr>
+                <w:rFonts w:ascii="Damascus" w:hAnsi="Damascus" w:cs="Damascus" w:hint="eastAsia"/>
+              </w:rPr>
               <w:t>：</w:t>
             </w:r>
           </w:p>
@@ -1943,75 +1988,96 @@
           <w:p>
             <w:pPr>
               <w:rPr>
-                <w:rFonts w:ascii="Times New Roman" w:hAnsi="Times New Roman" w:cs="Times New Roman" w:hint="eastAsia"/>
-              </w:rPr>
-            </w:pPr>
-            <w:r>
-              <w:rPr>
-                <w:rFonts w:ascii="Times New Roman" w:hAnsi="Times New Roman" w:cs="Times New Roman" w:hint="eastAsia"/>
+                <w:rFonts w:ascii="Times New Roman" w:hAnsi="Times New Roman" w:cs="Times New Roman"/>
+              </w:rPr>
+            </w:pPr>
+            <w:r>
+              <w:rPr>
+                <w:rFonts w:ascii="Times New Roman" w:hAnsi="Times New Roman" w:cs="Times New Roman"/>
               </w:rPr>
               <w:tab/>
-              <w:t>private Single(){}//</w:t>
-            </w:r>
-            <w:r>
-              <w:rPr>
-                <w:rFonts w:ascii="Times New Roman" w:hAnsi="Times New Roman" w:cs="Times New Roman" w:hint="eastAsia"/>
-              </w:rPr>
-              <w:t>将构造函数私有化，不让别的类建立该类对象</w:t>
-            </w:r>
-          </w:p>
-          <w:p>
-            <w:pPr>
-              <w:rPr>
-                <w:rFonts w:ascii="Times New Roman" w:hAnsi="Times New Roman" w:cs="Times New Roman" w:hint="eastAsia"/>
-              </w:rPr>
-            </w:pPr>
-            <w:r>
-              <w:rPr>
-                <w:rFonts w:ascii="Times New Roman" w:hAnsi="Times New Roman" w:cs="Times New Roman" w:hint="eastAsia"/>
+            </w:r>
+            <w:proofErr w:type="gramStart"/>
+            <w:r>
+              <w:rPr>
+                <w:rFonts w:ascii="Times New Roman" w:hAnsi="Times New Roman" w:cs="Times New Roman"/>
+              </w:rPr>
+              <w:t>private</w:t>
+            </w:r>
+            <w:proofErr w:type="gramEnd"/>
+            <w:r>
+              <w:rPr>
+                <w:rFonts w:ascii="Times New Roman" w:hAnsi="Times New Roman" w:cs="Times New Roman"/>
+              </w:rPr>
+              <w:t xml:space="preserve"> Single(){} </w:t>
+            </w:r>
+          </w:p>
+          <w:p>
+            <w:pPr>
+              <w:rPr>
+                <w:rFonts w:ascii="Times New Roman" w:hAnsi="Times New Roman" w:cs="Times New Roman"/>
+              </w:rPr>
+            </w:pPr>
+            <w:r>
+              <w:rPr>
+                <w:rFonts w:ascii="Times New Roman" w:hAnsi="Times New Roman" w:cs="Times New Roman"/>
               </w:rPr>
               <w:tab/>
-              <w:t>private static final Single s=new Single();//</w:t>
-            </w:r>
-            <w:r>
-              <w:rPr>
-                <w:rFonts w:ascii="Times New Roman" w:hAnsi="Times New Roman" w:cs="Times New Roman" w:hint="eastAsia"/>
-              </w:rPr>
-              <w:t>自己建立一个对象</w:t>
-            </w:r>
-          </w:p>
-          <w:p>
-            <w:pPr>
-              <w:rPr>
-                <w:rFonts w:ascii="Times New Roman" w:hAnsi="Times New Roman" w:cs="Times New Roman" w:hint="eastAsia"/>
-              </w:rPr>
-            </w:pPr>
-            <w:r>
-              <w:rPr>
-                <w:rFonts w:ascii="Times New Roman" w:hAnsi="Times New Roman" w:cs="Times New Roman" w:hint="eastAsia"/>
+            </w:r>
+            <w:proofErr w:type="gramStart"/>
+            <w:r>
+              <w:rPr>
+                <w:rFonts w:ascii="Times New Roman" w:hAnsi="Times New Roman" w:cs="Times New Roman"/>
+              </w:rPr>
+              <w:t>private</w:t>
+            </w:r>
+            <w:proofErr w:type="gramEnd"/>
+            <w:r>
+              <w:rPr>
+                <w:rFonts w:ascii="Times New Roman" w:hAnsi="Times New Roman" w:cs="Times New Roman"/>
+              </w:rPr>
+              <w:t xml:space="preserve"> static Single s;</w:t>
+            </w:r>
+          </w:p>
+          <w:p>
+            <w:pPr>
+              <w:rPr>
+                <w:rFonts w:ascii="Times New Roman" w:hAnsi="Times New Roman" w:cs="Times New Roman"/>
+              </w:rPr>
+            </w:pPr>
+            <w:r>
+              <w:rPr>
+                <w:rFonts w:ascii="Times New Roman" w:hAnsi="Times New Roman" w:cs="Times New Roman"/>
               </w:rPr>
               <w:tab/>
-              <w:t xml:space="preserve">public static Single </w:t>
-            </w:r>
-            <w:proofErr w:type="spellStart"/>
-            <w:r>
-              <w:rPr>
-                <w:rFonts w:ascii="Times New Roman" w:hAnsi="Times New Roman" w:cs="Times New Roman" w:hint="eastAsia"/>
+            </w:r>
+            <w:proofErr w:type="gramStart"/>
+            <w:r>
+              <w:rPr>
+                <w:rFonts w:ascii="Times New Roman" w:hAnsi="Times New Roman" w:cs="Times New Roman"/>
+              </w:rPr>
+              <w:t>public</w:t>
+            </w:r>
+            <w:proofErr w:type="gramEnd"/>
+            <w:r>
+              <w:rPr>
+                <w:rFonts w:ascii="Times New Roman" w:hAnsi="Times New Roman" w:cs="Times New Roman"/>
+              </w:rPr>
+              <w:t xml:space="preserve"> static Single </w:t>
+            </w:r>
+            <w:proofErr w:type="spellStart"/>
+            <w:r>
+              <w:rPr>
+                <w:rFonts w:ascii="Times New Roman" w:hAnsi="Times New Roman" w:cs="Times New Roman"/>
               </w:rPr>
               <w:t>getInstance</w:t>
             </w:r>
             <w:proofErr w:type="spellEnd"/>
             <w:r>
               <w:rPr>
-                <w:rFonts w:ascii="Times New Roman" w:hAnsi="Times New Roman" w:cs="Times New Roman" w:hint="eastAsia"/>
-              </w:rPr>
-              <w:t>()//</w:t>
-            </w:r>
-            <w:r>
-              <w:rPr>
-                <w:rFonts w:ascii="Times New Roman" w:hAnsi="Times New Roman" w:cs="Times New Roman" w:hint="eastAsia"/>
-              </w:rPr>
-              <w:t>提供一个公共访问方式</w:t>
+                <w:rFonts w:ascii="Times New Roman" w:hAnsi="Times New Roman" w:cs="Times New Roman"/>
+              </w:rPr>
+              <w:t>()</w:t>
             </w:r>
           </w:p>
           <w:p>
@@ -2051,6 +2117,78 @@
               <w:rPr>
                 <w:rFonts w:ascii="Times New Roman" w:hAnsi="Times New Roman" w:cs="Times New Roman"/>
               </w:rPr>
+              <w:t>if</w:t>
+            </w:r>
+            <w:proofErr w:type="gramEnd"/>
+            <w:r>
+              <w:rPr>
+                <w:rFonts w:ascii="Times New Roman" w:hAnsi="Times New Roman" w:cs="Times New Roman"/>
+              </w:rPr>
+              <w:t>(s==null)</w:t>
+            </w:r>
+          </w:p>
+          <w:p>
+            <w:pPr>
+              <w:rPr>
+                <w:rFonts w:ascii="Times New Roman" w:hAnsi="Times New Roman" w:cs="Times New Roman"/>
+              </w:rPr>
+            </w:pPr>
+            <w:r>
+              <w:rPr>
+                <w:rFonts w:ascii="Times New Roman" w:hAnsi="Times New Roman" w:cs="Times New Roman"/>
+              </w:rPr>
+              <w:tab/>
+            </w:r>
+            <w:r>
+              <w:rPr>
+                <w:rFonts w:ascii="Times New Roman" w:hAnsi="Times New Roman" w:cs="Times New Roman"/>
+              </w:rPr>
+              <w:tab/>
+            </w:r>
+            <w:r>
+              <w:rPr>
+                <w:rFonts w:ascii="Times New Roman" w:hAnsi="Times New Roman" w:cs="Times New Roman"/>
+              </w:rPr>
+              <w:tab/>
+            </w:r>
+            <w:proofErr w:type="gramStart"/>
+            <w:r>
+              <w:rPr>
+                <w:rFonts w:ascii="Times New Roman" w:hAnsi="Times New Roman" w:cs="Times New Roman"/>
+              </w:rPr>
+              <w:t>s</w:t>
+            </w:r>
+            <w:proofErr w:type="gramEnd"/>
+            <w:r>
+              <w:rPr>
+                <w:rFonts w:ascii="Times New Roman" w:hAnsi="Times New Roman" w:cs="Times New Roman"/>
+              </w:rPr>
+              <w:t>=new Single();</w:t>
+            </w:r>
+          </w:p>
+          <w:p>
+            <w:pPr>
+              <w:rPr>
+                <w:rFonts w:ascii="Times New Roman" w:hAnsi="Times New Roman" w:cs="Times New Roman"/>
+              </w:rPr>
+            </w:pPr>
+            <w:r>
+              <w:rPr>
+                <w:rFonts w:ascii="Times New Roman" w:hAnsi="Times New Roman" w:cs="Times New Roman"/>
+              </w:rPr>
+              <w:tab/>
+            </w:r>
+            <w:r>
+              <w:rPr>
+                <w:rFonts w:ascii="Times New Roman" w:hAnsi="Times New Roman" w:cs="Times New Roman"/>
+              </w:rPr>
+              <w:tab/>
+            </w:r>
+            <w:proofErr w:type="gramStart"/>
+            <w:r>
+              <w:rPr>
+                <w:rFonts w:ascii="Times New Roman" w:hAnsi="Times New Roman" w:cs="Times New Roman"/>
+              </w:rPr>
               <w:t>return</w:t>
             </w:r>
             <w:proofErr w:type="gramEnd"/>
@@ -2079,308 +2217,6 @@
             <w:pPr>
               <w:rPr>
                 <w:rFonts w:ascii="Times New Roman" w:hAnsi="Times New Roman" w:cs="Times New Roman"/>
-              </w:rPr>
-            </w:pPr>
-            <w:r>
-              <w:rPr>
-                <w:rFonts w:ascii="Times New Roman" w:hAnsi="Times New Roman" w:cs="Times New Roman"/>
-              </w:rPr>
-              <w:t>}</w:t>
-            </w:r>
-          </w:p>
-          <w:p>
-            <w:pPr>
-              <w:rPr>
-                <w:rFonts w:ascii="Damascus" w:hAnsi="Damascus" w:cs="Damascus" w:hint="eastAsia"/>
-              </w:rPr>
-            </w:pPr>
-            <w:r>
-              <w:rPr>
-                <w:rFonts w:ascii="Times New Roman" w:hAnsi="Times New Roman" w:cs="Times New Roman" w:hint="eastAsia"/>
-                <w:color w:val="FF0000"/>
-              </w:rPr>
-              <w:t>懒汉</w:t>
-            </w:r>
-            <w:r>
-              <w:rPr>
-                <w:rFonts w:ascii="Damascus" w:hAnsi="Damascus" w:cs="Damascus" w:hint="eastAsia"/>
-                <w:color w:val="FF0000"/>
-              </w:rPr>
-              <w:t>线程不安全</w:t>
-            </w:r>
-            <w:r>
-              <w:rPr>
-                <w:rFonts w:ascii="Damascus" w:hAnsi="Damascus" w:cs="Damascus" w:hint="eastAsia"/>
-              </w:rPr>
-              <w:t>：</w:t>
-            </w:r>
-          </w:p>
-          <w:p>
-            <w:pPr>
-              <w:rPr>
-                <w:rFonts w:ascii="Times New Roman" w:hAnsi="Times New Roman" w:cs="Times New Roman"/>
-              </w:rPr>
-            </w:pPr>
-            <w:proofErr w:type="gramStart"/>
-            <w:r>
-              <w:rPr>
-                <w:rFonts w:ascii="Times New Roman" w:hAnsi="Times New Roman" w:cs="Times New Roman"/>
-              </w:rPr>
-              <w:t>class</w:t>
-            </w:r>
-            <w:proofErr w:type="gramEnd"/>
-            <w:r>
-              <w:rPr>
-                <w:rFonts w:ascii="Times New Roman" w:hAnsi="Times New Roman" w:cs="Times New Roman"/>
-              </w:rPr>
-              <w:t xml:space="preserve"> Single</w:t>
-            </w:r>
-          </w:p>
-          <w:p>
-            <w:pPr>
-              <w:rPr>
-                <w:rFonts w:ascii="Times New Roman" w:hAnsi="Times New Roman" w:cs="Times New Roman"/>
-              </w:rPr>
-            </w:pPr>
-            <w:r>
-              <w:rPr>
-                <w:rFonts w:ascii="Times New Roman" w:hAnsi="Times New Roman" w:cs="Times New Roman"/>
-              </w:rPr>
-              <w:t>{</w:t>
-            </w:r>
-          </w:p>
-          <w:p>
-            <w:pPr>
-              <w:rPr>
-                <w:rFonts w:ascii="Times New Roman" w:hAnsi="Times New Roman" w:cs="Times New Roman"/>
-              </w:rPr>
-            </w:pPr>
-            <w:r>
-              <w:rPr>
-                <w:rFonts w:ascii="Times New Roman" w:hAnsi="Times New Roman" w:cs="Times New Roman"/>
-              </w:rPr>
-              <w:tab/>
-            </w:r>
-            <w:proofErr w:type="gramStart"/>
-            <w:r>
-              <w:rPr>
-                <w:rFonts w:ascii="Times New Roman" w:hAnsi="Times New Roman" w:cs="Times New Roman"/>
-              </w:rPr>
-              <w:t>private</w:t>
-            </w:r>
-            <w:proofErr w:type="gramEnd"/>
-            <w:r>
-              <w:rPr>
-                <w:rFonts w:ascii="Times New Roman" w:hAnsi="Times New Roman" w:cs="Times New Roman"/>
-              </w:rPr>
-              <w:t xml:space="preserve"> Single(){} </w:t>
-            </w:r>
-          </w:p>
-          <w:p>
-            <w:pPr>
-              <w:rPr>
-                <w:rFonts w:ascii="Times New Roman" w:hAnsi="Times New Roman" w:cs="Times New Roman"/>
-              </w:rPr>
-            </w:pPr>
-            <w:r>
-              <w:rPr>
-                <w:rFonts w:ascii="Times New Roman" w:hAnsi="Times New Roman" w:cs="Times New Roman"/>
-              </w:rPr>
-              <w:tab/>
-            </w:r>
-            <w:proofErr w:type="gramStart"/>
-            <w:r>
-              <w:rPr>
-                <w:rFonts w:ascii="Times New Roman" w:hAnsi="Times New Roman" w:cs="Times New Roman"/>
-              </w:rPr>
-              <w:t>private</w:t>
-            </w:r>
-            <w:proofErr w:type="gramEnd"/>
-            <w:r>
-              <w:rPr>
-                <w:rFonts w:ascii="Times New Roman" w:hAnsi="Times New Roman" w:cs="Times New Roman"/>
-              </w:rPr>
-              <w:t xml:space="preserve"> static Single s;</w:t>
-            </w:r>
-          </w:p>
-          <w:p>
-            <w:pPr>
-              <w:rPr>
-                <w:rFonts w:ascii="Times New Roman" w:hAnsi="Times New Roman" w:cs="Times New Roman"/>
-              </w:rPr>
-            </w:pPr>
-            <w:r>
-              <w:rPr>
-                <w:rFonts w:ascii="Times New Roman" w:hAnsi="Times New Roman" w:cs="Times New Roman"/>
-              </w:rPr>
-              <w:tab/>
-            </w:r>
-            <w:proofErr w:type="gramStart"/>
-            <w:r>
-              <w:rPr>
-                <w:rFonts w:ascii="Times New Roman" w:hAnsi="Times New Roman" w:cs="Times New Roman"/>
-              </w:rPr>
-              <w:t>public</w:t>
-            </w:r>
-            <w:proofErr w:type="gramEnd"/>
-            <w:r>
-              <w:rPr>
-                <w:rFonts w:ascii="Times New Roman" w:hAnsi="Times New Roman" w:cs="Times New Roman"/>
-              </w:rPr>
-              <w:t xml:space="preserve"> static Single </w:t>
-            </w:r>
-            <w:proofErr w:type="spellStart"/>
-            <w:r>
-              <w:rPr>
-                <w:rFonts w:ascii="Times New Roman" w:hAnsi="Times New Roman" w:cs="Times New Roman"/>
-              </w:rPr>
-              <w:t>getInstance</w:t>
-            </w:r>
-            <w:proofErr w:type="spellEnd"/>
-            <w:r>
-              <w:rPr>
-                <w:rFonts w:ascii="Times New Roman" w:hAnsi="Times New Roman" w:cs="Times New Roman"/>
-              </w:rPr>
-              <w:t>()</w:t>
-            </w:r>
-          </w:p>
-          <w:p>
-            <w:pPr>
-              <w:rPr>
-                <w:rFonts w:ascii="Times New Roman" w:hAnsi="Times New Roman" w:cs="Times New Roman"/>
-              </w:rPr>
-            </w:pPr>
-            <w:r>
-              <w:rPr>
-                <w:rFonts w:ascii="Times New Roman" w:hAnsi="Times New Roman" w:cs="Times New Roman"/>
-              </w:rPr>
-              <w:tab/>
-              <w:t>{</w:t>
-            </w:r>
-          </w:p>
-          <w:p>
-            <w:pPr>
-              <w:rPr>
-                <w:rFonts w:ascii="Times New Roman" w:hAnsi="Times New Roman" w:cs="Times New Roman"/>
-              </w:rPr>
-            </w:pPr>
-            <w:r>
-              <w:rPr>
-                <w:rFonts w:ascii="Times New Roman" w:hAnsi="Times New Roman" w:cs="Times New Roman"/>
-              </w:rPr>
-              <w:tab/>
-            </w:r>
-            <w:r>
-              <w:rPr>
-                <w:rFonts w:ascii="Times New Roman" w:hAnsi="Times New Roman" w:cs="Times New Roman"/>
-              </w:rPr>
-              <w:tab/>
-            </w:r>
-            <w:proofErr w:type="gramStart"/>
-            <w:r>
-              <w:rPr>
-                <w:rFonts w:ascii="Times New Roman" w:hAnsi="Times New Roman" w:cs="Times New Roman"/>
-              </w:rPr>
-              <w:t>if</w:t>
-            </w:r>
-            <w:proofErr w:type="gramEnd"/>
-            <w:r>
-              <w:rPr>
-                <w:rFonts w:ascii="Times New Roman" w:hAnsi="Times New Roman" w:cs="Times New Roman"/>
-              </w:rPr>
-              <w:t>(s==null)</w:t>
-            </w:r>
-          </w:p>
-          <w:p>
-            <w:pPr>
-              <w:rPr>
-                <w:rFonts w:ascii="Times New Roman" w:hAnsi="Times New Roman" w:cs="Times New Roman"/>
-              </w:rPr>
-            </w:pPr>
-            <w:r>
-              <w:rPr>
-                <w:rFonts w:ascii="Times New Roman" w:hAnsi="Times New Roman" w:cs="Times New Roman"/>
-              </w:rPr>
-              <w:tab/>
-            </w:r>
-            <w:r>
-              <w:rPr>
-                <w:rFonts w:ascii="Times New Roman" w:hAnsi="Times New Roman" w:cs="Times New Roman"/>
-              </w:rPr>
-              <w:tab/>
-            </w:r>
-            <w:r>
-              <w:rPr>
-                <w:rFonts w:ascii="Times New Roman" w:hAnsi="Times New Roman" w:cs="Times New Roman"/>
-              </w:rPr>
-              <w:tab/>
-            </w:r>
-            <w:proofErr w:type="gramStart"/>
-            <w:r>
-              <w:rPr>
-                <w:rFonts w:ascii="Times New Roman" w:hAnsi="Times New Roman" w:cs="Times New Roman"/>
-              </w:rPr>
-              <w:t>s</w:t>
-            </w:r>
-            <w:proofErr w:type="gramEnd"/>
-            <w:r>
-              <w:rPr>
-                <w:rFonts w:ascii="Times New Roman" w:hAnsi="Times New Roman" w:cs="Times New Roman"/>
-              </w:rPr>
-              <w:t>=new Single();</w:t>
-            </w:r>
-          </w:p>
-          <w:p>
-            <w:pPr>
-              <w:rPr>
-                <w:rFonts w:ascii="Times New Roman" w:hAnsi="Times New Roman" w:cs="Times New Roman"/>
-              </w:rPr>
-            </w:pPr>
-            <w:r>
-              <w:rPr>
-                <w:rFonts w:ascii="Times New Roman" w:hAnsi="Times New Roman" w:cs="Times New Roman"/>
-              </w:rPr>
-              <w:tab/>
-            </w:r>
-            <w:r>
-              <w:rPr>
-                <w:rFonts w:ascii="Times New Roman" w:hAnsi="Times New Roman" w:cs="Times New Roman"/>
-              </w:rPr>
-              <w:tab/>
-            </w:r>
-            <w:proofErr w:type="gramStart"/>
-            <w:r>
-              <w:rPr>
-                <w:rFonts w:ascii="Times New Roman" w:hAnsi="Times New Roman" w:cs="Times New Roman"/>
-              </w:rPr>
-              <w:t>return</w:t>
-            </w:r>
-            <w:proofErr w:type="gramEnd"/>
-            <w:r>
-              <w:rPr>
-                <w:rFonts w:ascii="Times New Roman" w:hAnsi="Times New Roman" w:cs="Times New Roman"/>
-              </w:rPr>
-              <w:t xml:space="preserve"> s;</w:t>
-            </w:r>
-          </w:p>
-          <w:p>
-            <w:pPr>
-              <w:rPr>
-                <w:rFonts w:ascii="Times New Roman" w:hAnsi="Times New Roman" w:cs="Times New Roman"/>
-              </w:rPr>
-            </w:pPr>
-            <w:r>
-              <w:rPr>
-                <w:rFonts w:ascii="Times New Roman" w:hAnsi="Times New Roman" w:cs="Times New Roman"/>
-              </w:rPr>
-              <w:tab/>
-              <w:t>}</w:t>
-            </w:r>
-          </w:p>
-          <w:p>
-            <w:pPr>
-              <w:rPr>
-                <w:rFonts w:ascii="Times New Roman" w:hAnsi="Times New Roman" w:cs="Times New Roman" w:hint="eastAsia"/>
               </w:rPr>
             </w:pPr>
             <w:r>
@@ -2418,7 +2254,7 @@
               <w:spacing w:line="378" w:lineRule="atLeast"/>
               <w:jc w:val="left"/>
               <w:rPr>
-                <w:rFonts w:ascii="Times New Roman" w:hAnsi="Times New Roman" w:cs="Times New Roman" w:hint="eastAsia"/>
+                <w:rFonts w:ascii="Times New Roman" w:hAnsi="Times New Roman" w:cs="Times New Roman"/>
               </w:rPr>
             </w:pPr>
             <w:r>
@@ -2672,7 +2508,7 @@
               <w:spacing w:line="378" w:lineRule="atLeast"/>
               <w:jc w:val="left"/>
               <w:rPr>
-                <w:rFonts w:ascii="Times New Roman" w:hAnsi="Times New Roman" w:cs="Times New Roman" w:hint="eastAsia"/>
+                <w:rFonts w:ascii="Times New Roman" w:hAnsi="Times New Roman" w:cs="Times New Roman"/>
                 <w:b/>
               </w:rPr>
             </w:pPr>
@@ -2852,7 +2688,7 @@
               <w:spacing w:line="378" w:lineRule="atLeast"/>
               <w:jc w:val="left"/>
               <w:rPr>
-                <w:rFonts w:ascii="Times New Roman" w:hAnsi="Times New Roman" w:cs="Times New Roman" w:hint="eastAsia"/>
+                <w:rFonts w:ascii="Times New Roman" w:hAnsi="Times New Roman" w:cs="Times New Roman"/>
               </w:rPr>
             </w:pPr>
             <w:r>
@@ -2866,26 +2702,13 @@
       </w:tr>
     </w:tbl>
     <w:p>
-      <w:pPr>
-        <w:rPr>
-          <w:rFonts w:hint="eastAsia"/>
-        </w:rPr>
-      </w:pPr>
       <w:r>
         <w:rPr>
           <w:rFonts w:hint="eastAsia"/>
           <w:b/>
           <w:color w:val="3366FF"/>
         </w:rPr>
-        <w:t>线程</w:t>
-      </w:r>
-      <w:r>
-        <w:rPr>
-          <w:rFonts w:hint="eastAsia"/>
-          <w:b/>
-          <w:color w:val="3366FF"/>
-        </w:rPr>
-        <w:t>中为什么</w:t>
+        <w:t>线程中为什么</w:t>
       </w:r>
       <w:r>
         <w:rPr>
@@ -2956,7 +2779,7 @@
               <w:spacing w:line="378" w:lineRule="atLeast"/>
               <w:jc w:val="left"/>
               <w:rPr>
-                <w:rFonts w:ascii="Times New Roman" w:hAnsi="Times New Roman" w:cs="Times New Roman" w:hint="eastAsia"/>
+                <w:rFonts w:ascii="Times New Roman" w:hAnsi="Times New Roman" w:cs="Times New Roman"/>
               </w:rPr>
             </w:pPr>
             <w:r>
@@ -3027,30 +2850,14 @@
               <w:rPr>
                 <w:rFonts w:ascii="Times New Roman" w:hAnsi="Times New Roman" w:cs="Times New Roman"/>
               </w:rPr>
-              <w:t>(</w:t>
-            </w:r>
-            <w:proofErr w:type="gramStart"/>
-            <w:r>
-              <w:rPr>
-                <w:rFonts w:ascii="Times New Roman" w:hAnsi="Times New Roman" w:cs="Times New Roman"/>
-              </w:rPr>
-              <w:t>2)</w:t>
-            </w:r>
-            <w:proofErr w:type="spellStart"/>
-            <w:r>
-              <w:rPr>
-                <w:rFonts w:ascii="Times New Roman" w:hAnsi="Times New Roman" w:cs="Times New Roman"/>
-              </w:rPr>
-              <w:t>使用这些方法时必须要指定所属的锁，即被哪个锁调用这些方法</w:t>
-            </w:r>
-            <w:proofErr w:type="spellEnd"/>
-            <w:r>
-              <w:rPr>
-                <w:rFonts w:ascii="Times New Roman" w:hAnsi="Times New Roman" w:cs="Times New Roman"/>
-              </w:rPr>
-              <w:t>；</w:t>
-            </w:r>
-            <w:proofErr w:type="gramEnd"/>
+              <w:t>(2)</w:t>
+            </w:r>
+            <w:r>
+              <w:rPr>
+                <w:rFonts w:ascii="Times New Roman" w:hAnsi="Times New Roman" w:cs="Times New Roman"/>
+              </w:rPr>
+              <w:t>使用这些方法时必须要指定所属的锁，即被哪个锁调用这些方法；</w:t>
+            </w:r>
           </w:p>
           <w:p>
             <w:pPr>
@@ -3059,7 +2866,7 @@
               <w:spacing w:line="378" w:lineRule="atLeast"/>
               <w:jc w:val="left"/>
               <w:rPr>
-                <w:rFonts w:ascii="Times New Roman" w:hAnsi="Times New Roman" w:cs="Times New Roman" w:hint="eastAsia"/>
+                <w:rFonts w:ascii="Times New Roman" w:hAnsi="Times New Roman" w:cs="Times New Roman"/>
               </w:rPr>
             </w:pPr>
             <w:r>
@@ -3068,7 +2875,6 @@
               </w:rPr>
               <w:t>(3)</w:t>
             </w:r>
-            <w:proofErr w:type="spellStart"/>
             <w:r>
               <w:rPr>
                 <w:rFonts w:ascii="Times New Roman" w:hAnsi="Times New Roman" w:cs="Times New Roman"/>
@@ -3081,7 +2887,6 @@
               </w:rPr>
               <w:t>Object</w:t>
             </w:r>
-            <w:proofErr w:type="spellEnd"/>
             <w:r>
               <w:rPr>
                 <w:rFonts w:ascii="Times New Roman" w:hAnsi="Times New Roman" w:cs="Times New Roman"/>
@@ -3096,7 +2901,7 @@
               <w:spacing w:line="378" w:lineRule="atLeast"/>
               <w:jc w:val="left"/>
               <w:rPr>
-                <w:rFonts w:ascii="Times New Roman" w:hAnsi="Times New Roman" w:cs="Times New Roman" w:hint="eastAsia"/>
+                <w:rFonts w:ascii="Times New Roman" w:hAnsi="Times New Roman" w:cs="Times New Roman"/>
               </w:rPr>
             </w:pPr>
           </w:p>
@@ -3107,26 +2912,26 @@
               <w:spacing w:line="378" w:lineRule="atLeast"/>
               <w:jc w:val="left"/>
               <w:rPr>
+                <w:rFonts w:ascii="Damascus" w:hAnsi="Damascus" w:cs="Damascus"/>
+              </w:rPr>
+            </w:pPr>
+            <w:r>
+              <w:rPr>
+                <w:rFonts w:ascii="Times New Roman" w:hAnsi="Times New Roman" w:cs="Times New Roman" w:hint="eastAsia"/>
+              </w:rPr>
+              <w:t>线程</w:t>
+            </w:r>
+            <w:r>
+              <w:rPr>
                 <w:rFonts w:ascii="Damascus" w:hAnsi="Damascus" w:cs="Damascus" w:hint="eastAsia"/>
               </w:rPr>
-            </w:pPr>
-            <w:r>
-              <w:rPr>
-                <w:rFonts w:ascii="Times New Roman" w:hAnsi="Times New Roman" w:cs="Times New Roman" w:hint="eastAsia"/>
-              </w:rPr>
-              <w:t>线程</w:t>
-            </w:r>
-            <w:r>
-              <w:rPr>
-                <w:rFonts w:ascii="Damascus" w:hAnsi="Damascus" w:cs="Damascus" w:hint="eastAsia"/>
-              </w:rPr>
               <w:t>间的通信：</w:t>
             </w:r>
           </w:p>
           <w:p>
             <w:pPr>
               <w:rPr>
-                <w:rFonts w:ascii="Damascus" w:hAnsi="Damascus" w:cs="Damascus" w:hint="eastAsia"/>
+                <w:rFonts w:ascii="Damascus" w:hAnsi="Damascus" w:cs="Damascus"/>
               </w:rPr>
             </w:pPr>
             <w:r>
@@ -3213,14 +3018,12 @@
               </w:rPr>
               <w:t>：</w:t>
             </w:r>
-            <w:proofErr w:type="spellStart"/>
             <w:r>
               <w:rPr>
                 <w:rFonts w:ascii="Damascus" w:hAnsi="Damascus" w:cs="Damascus"/>
               </w:rPr>
               <w:t>在同步代码块中</w:t>
             </w:r>
-            <w:proofErr w:type="spellEnd"/>
             <w:r>
               <w:rPr>
                 <w:rFonts w:ascii="Damascus" w:hAnsi="Damascus" w:cs="Damascus"/>
@@ -3330,7 +3133,7 @@
           <w:p>
             <w:pPr>
               <w:rPr>
-                <w:rFonts w:ascii="Times" w:eastAsia="Times New Roman" w:hAnsi="Times" w:cs="Times New Roman" w:hint="eastAsia"/>
+                <w:rFonts w:ascii="Times" w:eastAsia="Times New Roman" w:hAnsi="Times" w:cs="Times New Roman"/>
                 <w:kern w:val="0"/>
                 <w:sz w:val="20"/>
                 <w:szCs w:val="20"/>
@@ -3384,15 +3187,7 @@
           <w:b/>
           <w:color w:val="3366FF"/>
         </w:rPr>
-        <w:t>线程中</w:t>
-      </w:r>
-      <w:r>
-        <w:rPr>
-          <w:rFonts w:hint="eastAsia"/>
-          <w:b/>
-          <w:color w:val="3366FF"/>
-        </w:rPr>
-        <w:t>如果在静态方法使用同步什么后果：</w:t>
+        <w:t>线程中如果在静态方法使用同步什么后果：</w:t>
       </w:r>
     </w:p>
     <w:tbl>
@@ -3419,7 +3214,6 @@
                 <w:rFonts w:ascii="Damascus" w:hAnsi="Damascus" w:cs="Damascus"/>
               </w:rPr>
             </w:pPr>
-            <w:proofErr w:type="spellStart"/>
             <w:r>
               <w:rPr>
                 <w:rFonts w:ascii="Damascus" w:hAnsi="Damascus" w:cs="Damascus"/>
@@ -3432,20 +3226,11 @@
               </w:rPr>
               <w:t>“Class”</w:t>
             </w:r>
-            <w:proofErr w:type="spellEnd"/>
             <w:r>
               <w:rPr>
                 <w:rFonts w:ascii="Damascus" w:hAnsi="Damascus" w:cs="Damascus"/>
               </w:rPr>
-              <w:t>对象，所以当一个线程进入同步的静态方法中时，</w:t>
-            </w:r>
-            <w:bookmarkStart w:id="0" w:name="_GoBack"/>
-            <w:bookmarkEnd w:id="0"/>
-            <w:r>
-              <w:rPr>
-                <w:rFonts w:ascii="Damascus" w:hAnsi="Damascus" w:cs="Damascus"/>
-              </w:rPr>
-              <w:t>线程监视器获取类本身的对象锁，其它线程不能进入这个类的任何静态同步方法。它不像实例方法，因为多个线程可以同时访问不同实例同步实例方法。</w:t>
+              <w:t>对象，所以当一个线程进入同步的静态方法中时，线程监视器获取类本身的对象锁，其它线程不能进入这个类的任何静态同步方法。它不像实例方法，因为多个线程可以同时访问不同实例同步实例方法。</w:t>
             </w:r>
           </w:p>
           <w:p>
@@ -3473,7 +3258,810 @@
           <w:rFonts w:hint="eastAsia"/>
         </w:rPr>
       </w:pPr>
+      <w:r>
+        <w:rPr>
+          <w:b/>
+          <w:color w:val="3366FF"/>
+        </w:rPr>
+        <w:t>java</w:t>
+      </w:r>
+      <w:r>
+        <w:rPr>
+          <w:rFonts w:hint="eastAsia"/>
+          <w:b/>
+          <w:color w:val="3366FF"/>
+        </w:rPr>
+        <w:t>和</w:t>
+      </w:r>
+      <w:r>
+        <w:rPr>
+          <w:b/>
+          <w:color w:val="3366FF"/>
+        </w:rPr>
+        <w:t>python</w:t>
+      </w:r>
+      <w:r>
+        <w:rPr>
+          <w:rFonts w:hint="eastAsia"/>
+          <w:b/>
+          <w:color w:val="3366FF"/>
+        </w:rPr>
+        <w:t>中传递值还是传递引用的问题</w:t>
+      </w:r>
+      <w:r>
+        <w:t>:</w:t>
+      </w:r>
     </w:p>
+    <w:tbl>
+      <w:tblPr>
+        <w:tblStyle w:val="a3"/>
+        <w:tblW w:w="0" w:type="auto"/>
+        <w:tblLook w:val="04A0" w:firstRow="1" w:lastRow="0" w:firstColumn="1" w:lastColumn="0" w:noHBand="0" w:noVBand="1"/>
+      </w:tblPr>
+      <w:tblGrid>
+        <w:gridCol w:w="8516"/>
+      </w:tblGrid>
+      <w:tr>
+        <w:tc>
+          <w:tcPr>
+            <w:tcW w:w="8516" w:type="dxa"/>
+          </w:tcPr>
+          <w:p>
+            <w:pPr>
+              <w:rPr>
+                <w:rFonts w:hint="eastAsia"/>
+              </w:rPr>
+            </w:pPr>
+            <w:r>
+              <w:t>Python</w:t>
+            </w:r>
+            <w:r>
+              <w:rPr>
+                <w:rFonts w:hint="eastAsia"/>
+              </w:rPr>
+              <w:t>中的传递问题：</w:t>
+            </w:r>
+          </w:p>
+          <w:p>
+            <w:pPr>
+              <w:rPr>
+                <w:rFonts w:hint="eastAsia"/>
+              </w:rPr>
+            </w:pPr>
+            <w:r>
+              <w:t>那么</w:t>
+            </w:r>
+            <w:r>
+              <w:t>Python</w:t>
+            </w:r>
+            <w:r>
+              <w:t>中参数传递是传值，还是传引用呢？准确的回答：都不是。之所以不是传值，因为没有产生复制，而且函数拥有与调用者同样的对象。而似乎更像是</w:t>
+            </w:r>
+            <w:r>
+              <w:t>C++</w:t>
+            </w:r>
+            <w:r>
+              <w:t>的传引用？但是有时却不能改变实参的值。只能这样说：对于不可变的对象，它看起来像</w:t>
+            </w:r>
+            <w:r>
+              <w:t>C++</w:t>
+            </w:r>
+            <w:r>
+              <w:t>中的传值方式；对于可变对象，它看起来像</w:t>
+            </w:r>
+            <w:r>
+              <w:t>C++</w:t>
+            </w:r>
+            <w:r>
+              <w:t>中的按引用传递。</w:t>
+            </w:r>
+          </w:p>
+          <w:p>
+            <w:pPr>
+              <w:rPr>
+                <w:rFonts w:hint="eastAsia"/>
+              </w:rPr>
+            </w:pPr>
+          </w:p>
+          <w:p>
+            <w:pPr>
+              <w:rPr>
+                <w:rFonts w:hint="eastAsia"/>
+              </w:rPr>
+            </w:pPr>
+            <w:r>
+              <w:t>Java</w:t>
+            </w:r>
+            <w:r>
+              <w:rPr>
+                <w:rFonts w:hint="eastAsia"/>
+              </w:rPr>
+              <w:t>中是传递值：链接：</w:t>
+            </w:r>
+            <w:r>
+              <w:rPr>
+                <w:b/>
+                <w:color w:val="FF6600"/>
+              </w:rPr>
+              <w:t>https://www.zhihu.com/question/31203609</w:t>
+            </w:r>
+          </w:p>
+          <w:p>
+            <w:pPr>
+              <w:rPr>
+                <w:rFonts w:hint="eastAsia"/>
+              </w:rPr>
+            </w:pPr>
+            <w:r>
+              <w:rPr>
+                <w:rFonts w:hint="eastAsia"/>
+              </w:rPr>
+              <w:t>准确的说，对于基本数据类型或者是不可变的对象，对任何参数对象的操作都会产生新的对象（类似于</w:t>
+            </w:r>
+            <w:r>
+              <w:t>python</w:t>
+            </w:r>
+            <w:r>
+              <w:rPr>
+                <w:rFonts w:hint="eastAsia"/>
+              </w:rPr>
+              <w:t>的</w:t>
+            </w:r>
+            <w:r>
+              <w:t>immutable</w:t>
+            </w:r>
+            <w:r>
+              <w:rPr>
+                <w:rFonts w:hint="eastAsia"/>
+              </w:rPr>
+              <w:t>对象），对于其他引用对象，传递的是引用地址的复制，细细品味下面两个例子的区别：</w:t>
+            </w:r>
+          </w:p>
+          <w:p>
+            <w:pPr>
+              <w:widowControl/>
+              <w:jc w:val="left"/>
+              <w:rPr>
+                <w:rFonts w:hint="eastAsia"/>
+              </w:rPr>
+            </w:pPr>
+            <w:r>
+              <w:rPr>
+                <w:rFonts w:hint="eastAsia"/>
+                <w:b/>
+                <w:color w:val="FF6600"/>
+              </w:rPr>
+              <w:t>1</w:t>
+            </w:r>
+            <w:r>
+              <w:rPr>
+                <w:b/>
+                <w:color w:val="FF6600"/>
+              </w:rPr>
+              <w:t>：</w:t>
+            </w:r>
+            <w:proofErr w:type="spellStart"/>
+            <w:r>
+              <w:t>提供了改变自身方法的引用类型</w:t>
+            </w:r>
+            <w:proofErr w:type="spellEnd"/>
+            <w:r>
+              <w:t xml:space="preserve"> </w:t>
+            </w:r>
+            <w:proofErr w:type="spellStart"/>
+            <w:r>
+              <w:t>StringBuilder</w:t>
+            </w:r>
+            <w:proofErr w:type="spellEnd"/>
+            <w:r>
+              <w:t xml:space="preserve"> </w:t>
+            </w:r>
+            <w:proofErr w:type="spellStart"/>
+            <w:r>
+              <w:t>sb</w:t>
+            </w:r>
+            <w:proofErr w:type="spellEnd"/>
+            <w:r>
+              <w:t xml:space="preserve"> = new </w:t>
+            </w:r>
+            <w:proofErr w:type="spellStart"/>
+            <w:r>
+              <w:t>StringBuilder</w:t>
+            </w:r>
+            <w:proofErr w:type="spellEnd"/>
+            <w:r>
+              <w:t>("</w:t>
+            </w:r>
+            <w:proofErr w:type="spellStart"/>
+            <w:r>
+              <w:t>iphone</w:t>
+            </w:r>
+            <w:proofErr w:type="spellEnd"/>
+            <w:r>
+              <w:t xml:space="preserve">"); </w:t>
+            </w:r>
+          </w:p>
+          <w:p>
+            <w:pPr>
+              <w:widowControl/>
+              <w:jc w:val="left"/>
+              <w:rPr>
+                <w:rFonts w:hint="eastAsia"/>
+              </w:rPr>
+            </w:pPr>
+            <w:proofErr w:type="gramStart"/>
+            <w:r>
+              <w:t>void</w:t>
+            </w:r>
+            <w:proofErr w:type="gramEnd"/>
+            <w:r>
+              <w:t xml:space="preserve"> foo(</w:t>
+            </w:r>
+            <w:proofErr w:type="spellStart"/>
+            <w:r>
+              <w:t>StringBuilder</w:t>
+            </w:r>
+            <w:proofErr w:type="spellEnd"/>
+            <w:r>
+              <w:t xml:space="preserve"> builder)</w:t>
+            </w:r>
+          </w:p>
+          <w:p>
+            <w:pPr>
+              <w:widowControl/>
+              <w:jc w:val="left"/>
+              <w:rPr>
+                <w:rFonts w:hint="eastAsia"/>
+              </w:rPr>
+            </w:pPr>
+            <w:r>
+              <w:t xml:space="preserve"> </w:t>
+            </w:r>
+            <w:proofErr w:type="gramStart"/>
+            <w:r>
+              <w:t xml:space="preserve">{ </w:t>
+            </w:r>
+            <w:proofErr w:type="spellStart"/>
+            <w:r>
+              <w:t>builder.append</w:t>
+            </w:r>
+            <w:proofErr w:type="spellEnd"/>
+            <w:proofErr w:type="gramEnd"/>
+            <w:r>
+              <w:t xml:space="preserve">("4"); } </w:t>
+            </w:r>
+          </w:p>
+          <w:p>
+            <w:pPr>
+              <w:widowControl/>
+              <w:jc w:val="left"/>
+              <w:rPr>
+                <w:rFonts w:hint="eastAsia"/>
+              </w:rPr>
+            </w:pPr>
+            <w:r>
+              <w:t>foo(</w:t>
+            </w:r>
+            <w:proofErr w:type="spellStart"/>
+            <w:r>
+              <w:t>sb</w:t>
+            </w:r>
+            <w:proofErr w:type="spellEnd"/>
+            <w:r>
+              <w:t xml:space="preserve">); // </w:t>
+            </w:r>
+            <w:proofErr w:type="spellStart"/>
+            <w:r>
+              <w:t>sb</w:t>
+            </w:r>
+            <w:proofErr w:type="spellEnd"/>
+            <w:r>
+              <w:t xml:space="preserve"> </w:t>
+            </w:r>
+            <w:r>
+              <w:t>被改变了，变成了</w:t>
+            </w:r>
+            <w:r>
+              <w:t>"iphone4"</w:t>
+            </w:r>
+            <w:r>
+              <w:t>。</w:t>
+            </w:r>
+          </w:p>
+          <w:p>
+            <w:pPr>
+              <w:widowControl/>
+              <w:jc w:val="left"/>
+              <w:rPr>
+                <w:rFonts w:hint="eastAsia"/>
+              </w:rPr>
+            </w:pPr>
+            <w:r>
+              <w:rPr>
+                <w:rFonts w:hint="eastAsia"/>
+                <w:b/>
+                <w:color w:val="FF6600"/>
+              </w:rPr>
+              <w:t>2</w:t>
+            </w:r>
+            <w:r>
+              <w:rPr>
+                <w:b/>
+                <w:color w:val="FF6600"/>
+              </w:rPr>
+              <w:t>：</w:t>
+            </w:r>
+            <w:r>
+              <w:t>提供了改变自身方法的引用类型，但是不使用，而是使用赋值运算符。</w:t>
+            </w:r>
+            <w:r>
+              <w:t xml:space="preserve"> </w:t>
+            </w:r>
+            <w:proofErr w:type="spellStart"/>
+            <w:r>
+              <w:t>StringBuilder</w:t>
+            </w:r>
+            <w:proofErr w:type="spellEnd"/>
+            <w:r>
+              <w:t xml:space="preserve"> </w:t>
+            </w:r>
+            <w:proofErr w:type="spellStart"/>
+            <w:r>
+              <w:t>sb</w:t>
+            </w:r>
+            <w:proofErr w:type="spellEnd"/>
+            <w:r>
+              <w:t xml:space="preserve"> = new </w:t>
+            </w:r>
+            <w:proofErr w:type="spellStart"/>
+            <w:r>
+              <w:t>StringBuilder</w:t>
+            </w:r>
+            <w:proofErr w:type="spellEnd"/>
+            <w:r>
+              <w:t>("</w:t>
+            </w:r>
+            <w:proofErr w:type="spellStart"/>
+            <w:r>
+              <w:t>iphone</w:t>
+            </w:r>
+            <w:proofErr w:type="spellEnd"/>
+            <w:r>
+              <w:t xml:space="preserve">"); </w:t>
+            </w:r>
+          </w:p>
+          <w:p>
+            <w:pPr>
+              <w:widowControl/>
+              <w:jc w:val="left"/>
+              <w:rPr>
+                <w:rFonts w:hint="eastAsia"/>
+              </w:rPr>
+            </w:pPr>
+            <w:proofErr w:type="gramStart"/>
+            <w:r>
+              <w:t>void</w:t>
+            </w:r>
+            <w:proofErr w:type="gramEnd"/>
+            <w:r>
+              <w:t xml:space="preserve"> foo(</w:t>
+            </w:r>
+            <w:proofErr w:type="spellStart"/>
+            <w:r>
+              <w:t>StringBuilder</w:t>
+            </w:r>
+            <w:proofErr w:type="spellEnd"/>
+            <w:r>
+              <w:t xml:space="preserve"> builder) </w:t>
+            </w:r>
+          </w:p>
+          <w:p>
+            <w:pPr>
+              <w:widowControl/>
+              <w:jc w:val="left"/>
+              <w:rPr>
+                <w:rFonts w:hint="eastAsia"/>
+              </w:rPr>
+            </w:pPr>
+            <w:proofErr w:type="gramStart"/>
+            <w:r>
+              <w:t>{ builder</w:t>
+            </w:r>
+            <w:proofErr w:type="gramEnd"/>
+            <w:r>
+              <w:t xml:space="preserve"> = new </w:t>
+            </w:r>
+            <w:proofErr w:type="spellStart"/>
+            <w:r>
+              <w:t>StringBuilder</w:t>
+            </w:r>
+            <w:proofErr w:type="spellEnd"/>
+            <w:r>
+              <w:t>("</w:t>
+            </w:r>
+            <w:proofErr w:type="spellStart"/>
+            <w:r>
+              <w:t>ipad</w:t>
+            </w:r>
+            <w:proofErr w:type="spellEnd"/>
+            <w:r>
+              <w:t xml:space="preserve">"); } </w:t>
+            </w:r>
+          </w:p>
+          <w:p>
+            <w:pPr>
+              <w:widowControl/>
+              <w:jc w:val="left"/>
+            </w:pPr>
+            <w:r>
+              <w:t>foo(</w:t>
+            </w:r>
+            <w:proofErr w:type="spellStart"/>
+            <w:r>
+              <w:t>sb</w:t>
+            </w:r>
+            <w:proofErr w:type="spellEnd"/>
+            <w:r>
+              <w:t xml:space="preserve">); // </w:t>
+            </w:r>
+            <w:proofErr w:type="spellStart"/>
+            <w:r>
+              <w:t>sb</w:t>
+            </w:r>
+            <w:proofErr w:type="spellEnd"/>
+            <w:r>
+              <w:t xml:space="preserve"> </w:t>
+            </w:r>
+            <w:proofErr w:type="spellStart"/>
+            <w:r>
+              <w:t>没有被改变，还是</w:t>
+            </w:r>
+            <w:proofErr w:type="spellEnd"/>
+            <w:r>
+              <w:t xml:space="preserve"> "</w:t>
+            </w:r>
+            <w:proofErr w:type="spellStart"/>
+            <w:r>
+              <w:t>iphone</w:t>
+            </w:r>
+            <w:proofErr w:type="spellEnd"/>
+            <w:r>
+              <w:t>"</w:t>
+            </w:r>
+          </w:p>
+          <w:p>
+            <w:pPr>
+              <w:widowControl/>
+              <w:jc w:val="left"/>
+              <w:rPr>
+                <w:rFonts w:hint="eastAsia"/>
+              </w:rPr>
+            </w:pPr>
+          </w:p>
+          <w:p>
+            <w:pPr>
+              <w:rPr>
+                <w:rFonts w:hint="eastAsia"/>
+              </w:rPr>
+            </w:pPr>
+            <w:r>
+              <w:rPr>
+                <w:rFonts w:hint="eastAsia"/>
+                <w:b/>
+                <w:color w:val="FF6600"/>
+              </w:rPr>
+              <w:t>另外</w:t>
+            </w:r>
+            <w:r>
+              <w:rPr>
+                <w:b/>
+                <w:color w:val="FF6600"/>
+              </w:rPr>
+              <w:t>java</w:t>
+            </w:r>
+            <w:r>
+              <w:rPr>
+                <w:rFonts w:hint="eastAsia"/>
+                <w:b/>
+                <w:color w:val="FF6600"/>
+              </w:rPr>
+              <w:t>中</w:t>
+            </w:r>
+            <w:bookmarkStart w:id="0" w:name="_GoBack"/>
+            <w:bookmarkEnd w:id="0"/>
+            <w:r>
+              <w:rPr>
+                <w:rFonts w:hint="eastAsia"/>
+                <w:b/>
+                <w:color w:val="FF6600"/>
+              </w:rPr>
+              <w:t>的</w:t>
+            </w:r>
+            <w:r>
+              <w:rPr>
+                <w:b/>
+                <w:color w:val="FF6600"/>
+              </w:rPr>
+              <w:t>”=”</w:t>
+            </w:r>
+            <w:r>
+              <w:rPr>
+                <w:rFonts w:hint="eastAsia"/>
+                <w:b/>
+                <w:color w:val="FF6600"/>
+              </w:rPr>
+              <w:t>的理解：</w:t>
+            </w:r>
+            <w:r>
+              <w:rPr>
+                <w:rFonts w:hint="eastAsia"/>
+                <w:b/>
+                <w:color w:val="FF6600"/>
+              </w:rPr>
+              <w:t>赋值的操作</w:t>
+            </w:r>
+            <w:r>
+              <w:rPr>
+                <w:rFonts w:ascii="Times" w:eastAsia="Times New Roman" w:hAnsi="Times" w:cs="Times New Roman"/>
+                <w:b/>
+                <w:color w:val="FF6600"/>
+                <w:kern w:val="0"/>
+                <w:sz w:val="20"/>
+                <w:szCs w:val="20"/>
+              </w:rPr>
+              <w:br/>
+            </w:r>
+            <w:r>
+              <w:rPr>
+                <w:rFonts w:hint="eastAsia"/>
+              </w:rPr>
+              <w:t>1:</w:t>
+            </w:r>
+            <w:r>
+              <w:t xml:space="preserve">= </w:t>
+            </w:r>
+            <w:proofErr w:type="spellStart"/>
+            <w:r>
+              <w:t>是赋值操作</w:t>
+            </w:r>
+            <w:proofErr w:type="spellEnd"/>
+            <w:r>
+              <w:rPr>
+                <w:rFonts w:hint="eastAsia"/>
+              </w:rPr>
+              <w:t xml:space="preserve"> </w:t>
+            </w:r>
+            <w:proofErr w:type="spellStart"/>
+            <w:r>
+              <w:t>任何包含</w:t>
+            </w:r>
+            <w:proofErr w:type="spellEnd"/>
+            <w:r>
+              <w:t>=</w:t>
+            </w:r>
+            <w:proofErr w:type="spellStart"/>
+            <w:r>
+              <w:t>的如</w:t>
+            </w:r>
+            <w:proofErr w:type="spellEnd"/>
+            <w:r>
+              <w:t>+=</w:t>
+            </w:r>
+            <w:r>
+              <w:t>、</w:t>
+            </w:r>
+            <w:r>
+              <w:t>-=</w:t>
+            </w:r>
+            <w:r>
+              <w:t>、</w:t>
+            </w:r>
+            <w:r>
+              <w:t xml:space="preserve"> /=</w:t>
+            </w:r>
+            <w:proofErr w:type="spellStart"/>
+            <w:r>
+              <w:t>等等，都内含了赋值操作</w:t>
+            </w:r>
+            <w:proofErr w:type="spellEnd"/>
+            <w:r>
+              <w:t>）。</w:t>
+            </w:r>
+            <w:proofErr w:type="spellStart"/>
+            <w:r>
+              <w:t>不再是你以前理解的数学含义了，而</w:t>
+            </w:r>
+            <w:proofErr w:type="spellEnd"/>
+            <w:r>
+              <w:t>+ - * /</w:t>
+            </w:r>
+            <w:r>
+              <w:t>和</w:t>
+            </w:r>
+            <w:r>
+              <w:t xml:space="preserve"> = </w:t>
+            </w:r>
+            <w:proofErr w:type="spellStart"/>
+            <w:r>
+              <w:t>在</w:t>
+            </w:r>
+            <w:r>
+              <w:t>java</w:t>
+            </w:r>
+            <w:r>
+              <w:t>中更不是一个级别，换句话说</w:t>
+            </w:r>
+            <w:proofErr w:type="spellEnd"/>
+            <w:r>
+              <w:t>，</w:t>
+            </w:r>
+            <w:r>
+              <w:t xml:space="preserve"> = </w:t>
+            </w:r>
+            <w:proofErr w:type="spellStart"/>
+            <w:r>
+              <w:t>是一个动作，一个可以改变内存状态的操作，一个可以改变变量的符号，而</w:t>
+            </w:r>
+            <w:proofErr w:type="spellEnd"/>
+            <w:r>
+              <w:t>+ - * /</w:t>
+            </w:r>
+            <w:proofErr w:type="spellStart"/>
+            <w:r>
+              <w:t>却不会</w:t>
+            </w:r>
+            <w:proofErr w:type="spellEnd"/>
+            <w:r>
+              <w:t>。</w:t>
+            </w:r>
+          </w:p>
+          <w:p>
+            <w:r>
+              <w:rPr>
+                <w:rFonts w:hint="eastAsia"/>
+              </w:rPr>
+              <w:t xml:space="preserve">2: </w:t>
+            </w:r>
+            <w:proofErr w:type="spellStart"/>
+            <w:r>
+              <w:t>对于基本数据类型变量</w:t>
+            </w:r>
+            <w:proofErr w:type="spellEnd"/>
+            <w:r>
+              <w:t>，</w:t>
+            </w:r>
+            <w:r>
+              <w:t xml:space="preserve">= </w:t>
+            </w:r>
+            <w:proofErr w:type="spellStart"/>
+            <w:r>
+              <w:t>操作是完整地复制了变量的值</w:t>
+            </w:r>
+            <w:proofErr w:type="spellEnd"/>
+            <w:r>
+              <w:t>。</w:t>
+            </w:r>
+          </w:p>
+          <w:p>
+            <w:r>
+              <w:rPr>
+                <w:rFonts w:hint="eastAsia"/>
+              </w:rPr>
+              <w:t xml:space="preserve">3: </w:t>
+            </w:r>
+            <w:proofErr w:type="spellStart"/>
+            <w:r>
+              <w:t>对于非基本数据类型变量</w:t>
+            </w:r>
+            <w:proofErr w:type="spellEnd"/>
+            <w:r>
+              <w:t>，</w:t>
+            </w:r>
+            <w:r>
+              <w:t xml:space="preserve">= </w:t>
+            </w:r>
+            <w:proofErr w:type="spellStart"/>
+            <w:r>
+              <w:t>操作是复制了变量的引用</w:t>
+            </w:r>
+            <w:proofErr w:type="spellEnd"/>
+            <w:r>
+              <w:t>。</w:t>
+            </w:r>
+          </w:p>
+          <w:p>
+            <w:pPr>
+              <w:widowControl/>
+              <w:numPr>
+                <w:ilvl w:val="0"/>
+                <w:numId w:val="1"/>
+              </w:numPr>
+              <w:shd w:val="clear" w:color="auto" w:fill="FFFFFF"/>
+              <w:spacing w:after="75" w:line="330" w:lineRule="atLeast"/>
+              <w:ind w:left="0"/>
+              <w:jc w:val="left"/>
+            </w:pPr>
+            <w:r>
+              <w:rPr>
+                <w:rFonts w:hint="eastAsia"/>
+              </w:rPr>
+              <w:t xml:space="preserve">4: </w:t>
+            </w:r>
+            <w:proofErr w:type="spellStart"/>
+            <w:r>
+              <w:t>参数本身是变量，参数传递本质就是一种</w:t>
+            </w:r>
+            <w:proofErr w:type="spellEnd"/>
+            <w:r>
+              <w:t xml:space="preserve"> = </w:t>
+            </w:r>
+            <w:r>
+              <w:t>操作。参数是变量，所有我们对变量的操作、变量能有的行为，参数都有。所以把</w:t>
+            </w:r>
+            <w:r>
+              <w:t>C</w:t>
+            </w:r>
+            <w:r>
+              <w:t>语言里参数是传值啊、传指针啊的那套理论全忘掉，参数传递就是</w:t>
+            </w:r>
+            <w:r>
+              <w:t xml:space="preserve"> = </w:t>
+            </w:r>
+            <w:proofErr w:type="spellStart"/>
+            <w:r>
+              <w:t>操作</w:t>
+            </w:r>
+            <w:proofErr w:type="spellEnd"/>
+            <w:r>
+              <w:t>。</w:t>
+            </w:r>
+          </w:p>
+          <w:p>
+            <w:pPr>
+              <w:rPr>
+                <w:rFonts w:ascii="Mongolian Baiti" w:eastAsia="Times New Roman" w:hAnsi="Mongolian Baiti" w:cs="Mongolian Baiti" w:hint="eastAsia"/>
+                <w:color w:val="222222"/>
+                <w:kern w:val="0"/>
+                <w:sz w:val="20"/>
+                <w:szCs w:val="20"/>
+                <w:shd w:val="clear" w:color="auto" w:fill="FFFFFF"/>
+              </w:rPr>
+            </w:pPr>
+          </w:p>
+          <w:p>
+            <w:pPr>
+              <w:rPr>
+                <w:rFonts w:ascii="Times" w:eastAsia="Times New Roman" w:hAnsi="Times" w:cs="Times New Roman" w:hint="eastAsia"/>
+                <w:kern w:val="0"/>
+                <w:sz w:val="20"/>
+                <w:szCs w:val="20"/>
+              </w:rPr>
+            </w:pPr>
+          </w:p>
+          <w:p>
+            <w:pPr>
+              <w:widowControl/>
+              <w:jc w:val="left"/>
+              <w:rPr>
+                <w:rFonts w:ascii="Times" w:eastAsia="Times New Roman" w:hAnsi="Times" w:cs="Times New Roman"/>
+                <w:b/>
+                <w:color w:val="FF6600"/>
+                <w:kern w:val="0"/>
+                <w:sz w:val="20"/>
+                <w:szCs w:val="20"/>
+              </w:rPr>
+            </w:pPr>
+          </w:p>
+          <w:p>
+            <w:pPr>
+              <w:rPr>
+                <w:rFonts w:hint="eastAsia"/>
+              </w:rPr>
+            </w:pPr>
+          </w:p>
+        </w:tc>
+      </w:tr>
+    </w:tbl>
     <w:p>
       <w:pPr>
         <w:rPr>
@@ -3481,6 +4069,8 @@
         </w:rPr>
       </w:pPr>
     </w:p>
+    <w:p/>
+    <w:p/>
     <w:p/>
     <w:p>
       <w:pPr>
@@ -3500,6 +4090,127 @@
     </w:sectPr>
   </w:body>
 </w:document>
+</file>
+
+<file path=word/numbering.xml><?xml version="1.0" encoding="utf-8"?>
+<w:numbering xmlns:wpc="http://schemas.microsoft.com/office/word/2010/wordprocessingCanvas" xmlns:mo="http://schemas.microsoft.com/office/mac/office/2008/main" xmlns:mc="http://schemas.openxmlformats.org/markup-compatibility/2006" xmlns:mv="urn:schemas-microsoft-com:mac:vml" xmlns:o="urn:schemas-microsoft-com:office:office" xmlns:r="http://schemas.openxmlformats.org/officeDocument/2006/relationships" xmlns:m="http://schemas.openxmlformats.org/officeDocument/2006/math" xmlns:v="urn:schemas-microsoft-com:vml" xmlns:wp14="http://schemas.microsoft.com/office/word/2010/wordprocessingDrawing" xmlns:wp="http://schemas.openxmlformats.org/drawingml/2006/wordprocessingDrawing" xmlns:w10="urn:schemas-microsoft-com:office:word" xmlns:w="http://schemas.openxmlformats.org/wordprocessingml/2006/main" xmlns:w14="http://schemas.microsoft.com/office/word/2010/wordml" xmlns:wpg="http://schemas.microsoft.com/office/word/2010/wordprocessingGroup" xmlns:wpi="http://schemas.microsoft.com/office/word/2010/wordprocessingInk" xmlns:wne="http://schemas.microsoft.com/office/word/2006/wordml" xmlns:wps="http://schemas.microsoft.com/office/word/2010/wordprocessingShape" mc:Ignorable="w14 wp14">
+  <w:abstractNum w:abstractNumId="0">
+    <w:nsid w:val="4C2438E0"/>
+    <w:multiLevelType w:val="multilevel"/>
+    <w:tmpl w:val="4282EBDC"/>
+    <w:lvl w:ilvl="0">
+      <w:start w:val="1"/>
+      <w:numFmt w:val="decimal"/>
+      <w:lvlText w:val="%1."/>
+      <w:lvlJc w:val="left"/>
+      <w:pPr>
+        <w:tabs>
+          <w:tab w:val="num" w:pos="720"/>
+        </w:tabs>
+        <w:ind w:left="720" w:hanging="360"/>
+      </w:pPr>
+    </w:lvl>
+    <w:lvl w:ilvl="1" w:tentative="1">
+      <w:start w:val="1"/>
+      <w:numFmt w:val="decimal"/>
+      <w:lvlText w:val="%2."/>
+      <w:lvlJc w:val="left"/>
+      <w:pPr>
+        <w:tabs>
+          <w:tab w:val="num" w:pos="1440"/>
+        </w:tabs>
+        <w:ind w:left="1440" w:hanging="360"/>
+      </w:pPr>
+    </w:lvl>
+    <w:lvl w:ilvl="2" w:tentative="1">
+      <w:start w:val="1"/>
+      <w:numFmt w:val="decimal"/>
+      <w:lvlText w:val="%3."/>
+      <w:lvlJc w:val="left"/>
+      <w:pPr>
+        <w:tabs>
+          <w:tab w:val="num" w:pos="2160"/>
+        </w:tabs>
+        <w:ind w:left="2160" w:hanging="360"/>
+      </w:pPr>
+    </w:lvl>
+    <w:lvl w:ilvl="3" w:tentative="1">
+      <w:start w:val="1"/>
+      <w:numFmt w:val="decimal"/>
+      <w:lvlText w:val="%4."/>
+      <w:lvlJc w:val="left"/>
+      <w:pPr>
+        <w:tabs>
+          <w:tab w:val="num" w:pos="2880"/>
+        </w:tabs>
+        <w:ind w:left="2880" w:hanging="360"/>
+      </w:pPr>
+    </w:lvl>
+    <w:lvl w:ilvl="4" w:tentative="1">
+      <w:start w:val="1"/>
+      <w:numFmt w:val="decimal"/>
+      <w:lvlText w:val="%5."/>
+      <w:lvlJc w:val="left"/>
+      <w:pPr>
+        <w:tabs>
+          <w:tab w:val="num" w:pos="3600"/>
+        </w:tabs>
+        <w:ind w:left="3600" w:hanging="360"/>
+      </w:pPr>
+    </w:lvl>
+    <w:lvl w:ilvl="5" w:tentative="1">
+      <w:start w:val="1"/>
+      <w:numFmt w:val="decimal"/>
+      <w:lvlText w:val="%6."/>
+      <w:lvlJc w:val="left"/>
+      <w:pPr>
+        <w:tabs>
+          <w:tab w:val="num" w:pos="4320"/>
+        </w:tabs>
+        <w:ind w:left="4320" w:hanging="360"/>
+      </w:pPr>
+    </w:lvl>
+    <w:lvl w:ilvl="6" w:tentative="1">
+      <w:start w:val="1"/>
+      <w:numFmt w:val="decimal"/>
+      <w:lvlText w:val="%7."/>
+      <w:lvlJc w:val="left"/>
+      <w:pPr>
+        <w:tabs>
+          <w:tab w:val="num" w:pos="5040"/>
+        </w:tabs>
+        <w:ind w:left="5040" w:hanging="360"/>
+      </w:pPr>
+    </w:lvl>
+    <w:lvl w:ilvl="7" w:tentative="1">
+      <w:start w:val="1"/>
+      <w:numFmt w:val="decimal"/>
+      <w:lvlText w:val="%8."/>
+      <w:lvlJc w:val="left"/>
+      <w:pPr>
+        <w:tabs>
+          <w:tab w:val="num" w:pos="5760"/>
+        </w:tabs>
+        <w:ind w:left="5760" w:hanging="360"/>
+      </w:pPr>
+    </w:lvl>
+    <w:lvl w:ilvl="8" w:tentative="1">
+      <w:start w:val="1"/>
+      <w:numFmt w:val="decimal"/>
+      <w:lvlText w:val="%9."/>
+      <w:lvlJc w:val="left"/>
+      <w:pPr>
+        <w:tabs>
+          <w:tab w:val="num" w:pos="6480"/>
+        </w:tabs>
+        <w:ind w:left="6480" w:hanging="360"/>
+      </w:pPr>
+    </w:lvl>
+  </w:abstractNum>
+  <w:num w:numId="1">
+    <w:abstractNumId w:val="0"/>
+  </w:num>
+</w:numbering>
 </file>
 
 <file path=word/styles.xml><?xml version="1.0" encoding="utf-8"?>

</xml_diff>

<commit_message>
Add bloom filter,big data analysis,application of the hash function
</commit_message>
<xml_diff>
--- a/小细节的注意.docx
+++ b/小细节的注意.docx
@@ -3253,11 +3253,6 @@
       </w:pPr>
     </w:p>
     <w:p>
-      <w:pPr>
-        <w:rPr>
-          <w:rFonts w:hint="eastAsia"/>
-        </w:rPr>
-      </w:pPr>
       <w:r>
         <w:rPr>
           <w:b/>
@@ -3307,11 +3302,6 @@
             <w:tcW w:w="8516" w:type="dxa"/>
           </w:tcPr>
           <w:p>
-            <w:pPr>
-              <w:rPr>
-                <w:rFonts w:hint="eastAsia"/>
-              </w:rPr>
-            </w:pPr>
             <w:r>
               <w:t>Python</w:t>
             </w:r>
@@ -3323,11 +3313,6 @@
             </w:r>
           </w:p>
           <w:p>
-            <w:pPr>
-              <w:rPr>
-                <w:rFonts w:hint="eastAsia"/>
-              </w:rPr>
-            </w:pPr>
             <w:r>
               <w:t>那么</w:t>
             </w:r>
@@ -3356,19 +3341,8 @@
               <w:t>中的按引用传递。</w:t>
             </w:r>
           </w:p>
-          <w:p>
-            <w:pPr>
-              <w:rPr>
-                <w:rFonts w:hint="eastAsia"/>
-              </w:rPr>
-            </w:pPr>
-          </w:p>
-          <w:p>
-            <w:pPr>
-              <w:rPr>
-                <w:rFonts w:hint="eastAsia"/>
-              </w:rPr>
-            </w:pPr>
+          <w:p/>
+          <w:p>
             <w:r>
               <w:t>Java</w:t>
             </w:r>
@@ -3387,11 +3361,6 @@
             </w:r>
           </w:p>
           <w:p>
-            <w:pPr>
-              <w:rPr>
-                <w:rFonts w:hint="eastAsia"/>
-              </w:rPr>
-            </w:pPr>
             <w:r>
               <w:rPr>
                 <w:rFonts w:hint="eastAsia"/>
@@ -3421,9 +3390,6 @@
             <w:pPr>
               <w:widowControl/>
               <w:jc w:val="left"/>
-              <w:rPr>
-                <w:rFonts w:hint="eastAsia"/>
-              </w:rPr>
             </w:pPr>
             <w:r>
               <w:rPr>
@@ -3440,11 +3406,9 @@
               </w:rPr>
               <w:t>：</w:t>
             </w:r>
-            <w:proofErr w:type="spellStart"/>
             <w:r>
               <w:t>提供了改变自身方法的引用类型</w:t>
             </w:r>
-            <w:proofErr w:type="spellEnd"/>
             <w:r>
               <w:t xml:space="preserve"> </w:t>
             </w:r>
@@ -3485,9 +3449,6 @@
             <w:pPr>
               <w:widowControl/>
               <w:jc w:val="left"/>
-              <w:rPr>
-                <w:rFonts w:hint="eastAsia"/>
-              </w:rPr>
             </w:pPr>
             <w:proofErr w:type="gramStart"/>
             <w:r>
@@ -3510,9 +3471,6 @@
             <w:pPr>
               <w:widowControl/>
               <w:jc w:val="left"/>
-              <w:rPr>
-                <w:rFonts w:hint="eastAsia"/>
-              </w:rPr>
             </w:pPr>
             <w:r>
               <w:t xml:space="preserve"> </w:t>
@@ -3535,9 +3493,6 @@
             <w:pPr>
               <w:widowControl/>
               <w:jc w:val="left"/>
-              <w:rPr>
-                <w:rFonts w:hint="eastAsia"/>
-              </w:rPr>
             </w:pPr>
             <w:r>
               <w:t>foo(</w:t>
@@ -3572,9 +3527,6 @@
             <w:pPr>
               <w:widowControl/>
               <w:jc w:val="left"/>
-              <w:rPr>
-                <w:rFonts w:hint="eastAsia"/>
-              </w:rPr>
             </w:pPr>
             <w:r>
               <w:rPr>
@@ -3634,9 +3586,6 @@
             <w:pPr>
               <w:widowControl/>
               <w:jc w:val="left"/>
-              <w:rPr>
-                <w:rFonts w:hint="eastAsia"/>
-              </w:rPr>
             </w:pPr>
             <w:proofErr w:type="gramStart"/>
             <w:r>
@@ -3659,9 +3608,6 @@
             <w:pPr>
               <w:widowControl/>
               <w:jc w:val="left"/>
-              <w:rPr>
-                <w:rFonts w:hint="eastAsia"/>
-              </w:rPr>
             </w:pPr>
             <w:proofErr w:type="gramStart"/>
             <w:r>
@@ -3712,11 +3658,9 @@
             <w:r>
               <w:t xml:space="preserve"> </w:t>
             </w:r>
-            <w:proofErr w:type="spellStart"/>
             <w:r>
               <w:t>没有被改变，还是</w:t>
             </w:r>
-            <w:proofErr w:type="spellEnd"/>
             <w:r>
               <w:t xml:space="preserve"> "</w:t>
             </w:r>
@@ -3733,17 +3677,9 @@
             <w:pPr>
               <w:widowControl/>
               <w:jc w:val="left"/>
-              <w:rPr>
-                <w:rFonts w:hint="eastAsia"/>
-              </w:rPr>
-            </w:pPr>
-          </w:p>
-          <w:p>
-            <w:pPr>
-              <w:rPr>
-                <w:rFonts w:hint="eastAsia"/>
-              </w:rPr>
-            </w:pPr>
+            </w:pPr>
+          </w:p>
+          <w:p>
             <w:r>
               <w:rPr>
                 <w:rFonts w:hint="eastAsia"/>
@@ -3765,17 +3701,7 @@
                 <w:b/>
                 <w:color w:val="FF6600"/>
               </w:rPr>
-              <w:t>中</w:t>
-            </w:r>
-            <w:bookmarkStart w:id="0" w:name="_GoBack"/>
-            <w:bookmarkEnd w:id="0"/>
-            <w:r>
-              <w:rPr>
-                <w:rFonts w:hint="eastAsia"/>
-                <w:b/>
-                <w:color w:val="FF6600"/>
-              </w:rPr>
-              <w:t>的</w:t>
+              <w:t>中的</w:t>
             </w:r>
             <w:r>
               <w:rPr>
@@ -3820,30 +3746,24 @@
             <w:r>
               <w:t xml:space="preserve">= </w:t>
             </w:r>
-            <w:proofErr w:type="spellStart"/>
             <w:r>
               <w:t>是赋值操作</w:t>
             </w:r>
-            <w:proofErr w:type="spellEnd"/>
             <w:r>
               <w:rPr>
                 <w:rFonts w:hint="eastAsia"/>
               </w:rPr>
               <w:t xml:space="preserve"> </w:t>
             </w:r>
-            <w:proofErr w:type="spellStart"/>
             <w:r>
               <w:t>任何包含</w:t>
             </w:r>
-            <w:proofErr w:type="spellEnd"/>
             <w:r>
               <w:t>=</w:t>
             </w:r>
-            <w:proofErr w:type="spellStart"/>
             <w:r>
               <w:t>的如</w:t>
             </w:r>
-            <w:proofErr w:type="spellEnd"/>
             <w:r>
               <w:t>+=</w:t>
             </w:r>
@@ -3859,19 +3779,9 @@
             <w:r>
               <w:t xml:space="preserve"> /=</w:t>
             </w:r>
-            <w:proofErr w:type="spellStart"/>
-            <w:r>
-              <w:t>等等，都内含了赋值操作</w:t>
-            </w:r>
-            <w:proofErr w:type="spellEnd"/>
-            <w:r>
-              <w:t>）。</w:t>
-            </w:r>
-            <w:proofErr w:type="spellStart"/>
-            <w:r>
-              <w:t>不再是你以前理解的数学含义了，而</w:t>
-            </w:r>
-            <w:proofErr w:type="spellEnd"/>
+            <w:r>
+              <w:t>等等，都内含了赋值操作）。不再是你以前理解的数学含义了，而</w:t>
+            </w:r>
             <w:r>
               <w:t>+ - * /</w:t>
             </w:r>
@@ -3881,7 +3791,6 @@
             <w:r>
               <w:t xml:space="preserve"> = </w:t>
             </w:r>
-            <w:proofErr w:type="spellStart"/>
             <w:r>
               <w:t>在</w:t>
             </w:r>
@@ -3889,30 +3798,19 @@
               <w:t>java</w:t>
             </w:r>
             <w:r>
-              <w:t>中更不是一个级别，换句话说</w:t>
-            </w:r>
-            <w:proofErr w:type="spellEnd"/>
-            <w:r>
-              <w:t>，</w:t>
+              <w:t>中更不是一个级别，换句话说，</w:t>
             </w:r>
             <w:r>
               <w:t xml:space="preserve"> = </w:t>
             </w:r>
-            <w:proofErr w:type="spellStart"/>
             <w:r>
               <w:t>是一个动作，一个可以改变内存状态的操作，一个可以改变变量的符号，而</w:t>
             </w:r>
-            <w:proofErr w:type="spellEnd"/>
             <w:r>
               <w:t>+ - * /</w:t>
             </w:r>
-            <w:proofErr w:type="spellStart"/>
-            <w:r>
-              <w:t>却不会</w:t>
-            </w:r>
-            <w:proofErr w:type="spellEnd"/>
-            <w:r>
-              <w:t>。</w:t>
+            <w:r>
+              <w:t>却不会。</w:t>
             </w:r>
           </w:p>
           <w:p>
@@ -3922,24 +3820,14 @@
               </w:rPr>
               <w:t xml:space="preserve">2: </w:t>
             </w:r>
-            <w:proofErr w:type="spellStart"/>
-            <w:r>
-              <w:t>对于基本数据类型变量</w:t>
-            </w:r>
-            <w:proofErr w:type="spellEnd"/>
-            <w:r>
-              <w:t>，</w:t>
+            <w:r>
+              <w:t>对于基本数据类型变量，</w:t>
             </w:r>
             <w:r>
               <w:t xml:space="preserve">= </w:t>
             </w:r>
-            <w:proofErr w:type="spellStart"/>
-            <w:r>
-              <w:t>操作是完整地复制了变量的值</w:t>
-            </w:r>
-            <w:proofErr w:type="spellEnd"/>
-            <w:r>
-              <w:t>。</w:t>
+            <w:r>
+              <w:t>操作是完整地复制了变量的值。</w:t>
             </w:r>
           </w:p>
           <w:p>
@@ -3949,24 +3837,14 @@
               </w:rPr>
               <w:t xml:space="preserve">3: </w:t>
             </w:r>
-            <w:proofErr w:type="spellStart"/>
-            <w:r>
-              <w:t>对于非基本数据类型变量</w:t>
-            </w:r>
-            <w:proofErr w:type="spellEnd"/>
-            <w:r>
-              <w:t>，</w:t>
+            <w:r>
+              <w:t>对于非基本数据类型变量，</w:t>
             </w:r>
             <w:r>
               <w:t xml:space="preserve">= </w:t>
             </w:r>
-            <w:proofErr w:type="spellStart"/>
-            <w:r>
-              <w:t>操作是复制了变量的引用</w:t>
-            </w:r>
-            <w:proofErr w:type="spellEnd"/>
-            <w:r>
-              <w:t>。</w:t>
+            <w:r>
+              <w:t>操作是复制了变量的引用。</w:t>
             </w:r>
           </w:p>
           <w:p>
@@ -3980,6 +3858,9 @@
               <w:spacing w:after="75" w:line="330" w:lineRule="atLeast"/>
               <w:ind w:left="0"/>
               <w:jc w:val="left"/>
+              <w:rPr>
+                <w:rFonts w:hint="eastAsia"/>
+              </w:rPr>
             </w:pPr>
             <w:r>
               <w:rPr>
@@ -3987,47 +3868,217 @@
               </w:rPr>
               <w:t xml:space="preserve">4: </w:t>
             </w:r>
+            <w:r>
+              <w:t>参数本身是变量，参数传递本质就是一种</w:t>
+            </w:r>
+            <w:r>
+              <w:t xml:space="preserve"> = </w:t>
+            </w:r>
+            <w:r>
+              <w:t>操作。参数是变量，所有我们对变量的操作、变量能有的行为，参数都有。所以把</w:t>
+            </w:r>
+            <w:r>
+              <w:t>C</w:t>
+            </w:r>
+            <w:r>
+              <w:t>语言里参数是传值啊、传指针啊的那套理论全忘掉，参数传递就是</w:t>
+            </w:r>
+            <w:r>
+              <w:t xml:space="preserve"> = </w:t>
+            </w:r>
+            <w:r>
+              <w:t>操作。</w:t>
+            </w:r>
+          </w:p>
+        </w:tc>
+      </w:tr>
+    </w:tbl>
+    <w:p>
+      <w:pPr>
+        <w:rPr>
+          <w:rFonts w:hint="eastAsia"/>
+        </w:rPr>
+      </w:pPr>
+      <w:r>
+        <w:rPr>
+          <w:b/>
+          <w:color w:val="3366FF"/>
+        </w:rPr>
+        <w:t xml:space="preserve">Bloom Filter </w:t>
+      </w:r>
+      <w:r>
+        <w:rPr>
+          <w:rFonts w:hint="eastAsia"/>
+          <w:b/>
+          <w:color w:val="3366FF"/>
+        </w:rPr>
+        <w:t>处理大数据的检查是否存在于某集合中</w:t>
+      </w:r>
+      <w:r>
+        <w:t>:</w:t>
+      </w:r>
+    </w:p>
+    <w:tbl>
+      <w:tblPr>
+        <w:tblStyle w:val="a3"/>
+        <w:tblW w:w="0" w:type="auto"/>
+        <w:tblLook w:val="04A0" w:firstRow="1" w:lastRow="0" w:firstColumn="1" w:lastColumn="0" w:noHBand="0" w:noVBand="1"/>
+      </w:tblPr>
+      <w:tblGrid>
+        <w:gridCol w:w="8516"/>
+      </w:tblGrid>
+      <w:tr>
+        <w:tc>
+          <w:tcPr>
+            <w:tcW w:w="8516" w:type="dxa"/>
+          </w:tcPr>
+          <w:p>
+            <w:pPr>
+              <w:rPr>
+                <w:rFonts w:hint="eastAsia"/>
+              </w:rPr>
+            </w:pPr>
+            <w:r>
+              <w:rPr>
+                <w:rFonts w:hint="eastAsia"/>
+              </w:rPr>
+              <w:t>好处：</w:t>
+            </w:r>
+            <w:bookmarkStart w:id="0" w:name="_GoBack"/>
+            <w:bookmarkEnd w:id="0"/>
+          </w:p>
+          <w:p>
+            <w:pPr>
+              <w:rPr>
+                <w:rFonts w:hint="eastAsia"/>
+              </w:rPr>
+            </w:pPr>
+            <w:r>
+              <w:rPr>
+                <w:rFonts w:hint="eastAsia"/>
+              </w:rPr>
+              <w:t>我们使用</w:t>
+            </w:r>
+            <w:r>
+              <w:rPr>
+                <w:rFonts w:hint="eastAsia"/>
+              </w:rPr>
+              <w:t>bloom</w:t>
+            </w:r>
+            <w:r>
+              <w:rPr>
+                <w:rFonts w:hint="eastAsia"/>
+              </w:rPr>
+              <w:t>过滤器能够使我们的搜索时间维持在</w:t>
+            </w:r>
+            <w:r>
+              <w:rPr>
+                <w:rFonts w:hint="eastAsia"/>
+              </w:rPr>
+              <w:t>o(1)</w:t>
+            </w:r>
+            <w:r>
+              <w:rPr>
+                <w:rFonts w:hint="eastAsia"/>
+              </w:rPr>
+              <w:t>的水平，而</w:t>
+            </w:r>
+            <w:r>
+              <w:rPr>
+                <w:rFonts w:hint="eastAsia"/>
+              </w:rPr>
+              <w:t>不用去考虑文件的规模，另外它的空间复杂度也维持在一个可观的水平。</w:t>
+            </w:r>
+            <w:r>
+              <w:rPr>
+                <w:rFonts w:hint="eastAsia"/>
+              </w:rPr>
+              <w:t xml:space="preserve"> </w:t>
+            </w:r>
+          </w:p>
+          <w:p>
+            <w:pPr>
+              <w:rPr>
+                <w:rFonts w:hint="eastAsia"/>
+              </w:rPr>
+            </w:pPr>
+          </w:p>
+          <w:p>
+            <w:pPr>
+              <w:rPr>
+                <w:rFonts w:hint="eastAsia"/>
+              </w:rPr>
+            </w:pPr>
+            <w:r>
+              <w:rPr>
+                <w:rFonts w:hint="eastAsia"/>
+              </w:rPr>
+              <w:t>局限性</w:t>
+            </w:r>
+            <w:r>
+              <w:rPr>
+                <w:rFonts w:hint="eastAsia"/>
+              </w:rPr>
+              <w:t>：</w:t>
+            </w:r>
+          </w:p>
+          <w:p>
+            <w:r>
+              <w:rPr>
+                <w:b/>
+                <w:color w:val="FF6600"/>
+              </w:rPr>
+              <w:t>在判断一个元素是否属于某个集合时，有可能会把不属于这个集合的元素误认为属于这个集合（</w:t>
+            </w:r>
+            <w:r>
+              <w:rPr>
+                <w:b/>
+                <w:color w:val="FF6600"/>
+              </w:rPr>
+              <w:t>false positive</w:t>
+            </w:r>
+            <w:r>
+              <w:rPr>
+                <w:b/>
+                <w:color w:val="FF6600"/>
+              </w:rPr>
+              <w:t>）。</w:t>
+            </w:r>
             <w:proofErr w:type="spellStart"/>
             <w:r>
-              <w:t>参数本身是变量，参数传递本质就是一种</w:t>
+              <w:rPr>
+                <w:b/>
+                <w:color w:val="FF6600"/>
+              </w:rPr>
+              <w:t>但不会把属于这个集合的元素误认为不属于这个集合</w:t>
             </w:r>
             <w:proofErr w:type="spellEnd"/>
             <w:r>
-              <w:t xml:space="preserve"> = </w:t>
-            </w:r>
-            <w:r>
-              <w:t>操作。参数是变量，所有我们对变量的操作、变量能有的行为，参数都有。所以把</w:t>
-            </w:r>
-            <w:r>
-              <w:t>C</w:t>
-            </w:r>
-            <w:r>
-              <w:t>语言里参数是传值啊、传指针啊的那套理论全忘掉，参数传递就是</w:t>
-            </w:r>
-            <w:r>
-              <w:t xml:space="preserve"> = </w:t>
-            </w:r>
-            <w:proofErr w:type="spellStart"/>
-            <w:r>
-              <w:t>操作</w:t>
-            </w:r>
-            <w:proofErr w:type="spellEnd"/>
-            <w:r>
-              <w:t>。</w:t>
-            </w:r>
-          </w:p>
-          <w:p>
-            <w:pPr>
-              <w:rPr>
-                <w:rFonts w:ascii="Mongolian Baiti" w:eastAsia="Times New Roman" w:hAnsi="Mongolian Baiti" w:cs="Mongolian Baiti" w:hint="eastAsia"/>
-                <w:color w:val="222222"/>
-                <w:kern w:val="0"/>
-                <w:sz w:val="20"/>
-                <w:szCs w:val="20"/>
-                <w:shd w:val="clear" w:color="auto" w:fill="FFFFFF"/>
-              </w:rPr>
-            </w:pPr>
-          </w:p>
+              <w:rPr>
+                <w:b/>
+                <w:color w:val="FF6600"/>
+              </w:rPr>
+              <w:t>（</w:t>
+            </w:r>
+            <w:r>
+              <w:rPr>
+                <w:b/>
+                <w:color w:val="FF6600"/>
+              </w:rPr>
+              <w:t>False Negative</w:t>
+            </w:r>
+            <w:r>
+              <w:rPr>
+                <w:b/>
+                <w:color w:val="FF6600"/>
+              </w:rPr>
+              <w:t>）</w:t>
+            </w:r>
+            <w:r>
+              <w:t>.</w:t>
+            </w:r>
+          </w:p>
+          <w:p/>
           <w:p>
             <w:pPr>
               <w:rPr>
@@ -4037,20 +4088,62 @@
                 <w:szCs w:val="20"/>
               </w:rPr>
             </w:pPr>
-          </w:p>
-          <w:p>
-            <w:pPr>
-              <w:widowControl/>
-              <w:jc w:val="left"/>
+            <w:r>
+              <w:rPr>
+                <w:rFonts w:hint="eastAsia"/>
+              </w:rPr>
+              <w:t>试用场景：</w:t>
+            </w:r>
+          </w:p>
+          <w:p>
+            <w:pPr>
               <w:rPr>
                 <w:rFonts w:ascii="Times" w:eastAsia="Times New Roman" w:hAnsi="Times" w:cs="Times New Roman"/>
-                <w:b/>
-                <w:color w:val="FF6600"/>
                 <w:kern w:val="0"/>
                 <w:sz w:val="20"/>
                 <w:szCs w:val="20"/>
               </w:rPr>
             </w:pPr>
+            <w:r>
+              <w:t xml:space="preserve">Bloom </w:t>
+            </w:r>
+            <w:proofErr w:type="spellStart"/>
+            <w:r>
+              <w:t>Filter</w:t>
+            </w:r>
+            <w:r>
+              <w:t>不适合那些</w:t>
+            </w:r>
+            <w:r>
+              <w:t>“</w:t>
+            </w:r>
+            <w:r>
+              <w:t>零错误</w:t>
+            </w:r>
+            <w:r>
+              <w:t>”</w:t>
+            </w:r>
+            <w:r>
+              <w:t>的应用场合。而在能容忍低错误率的应用场合下，</w:t>
+            </w:r>
+            <w:r>
+              <w:t>Bloom</w:t>
+            </w:r>
+            <w:proofErr w:type="spellEnd"/>
+            <w:r>
+              <w:t xml:space="preserve"> </w:t>
+            </w:r>
+            <w:proofErr w:type="spellStart"/>
+            <w:r>
+              <w:t>Filter</w:t>
+            </w:r>
+            <w:r>
+              <w:t>通过极少的错误换取了存储空间的极大节省</w:t>
+            </w:r>
+            <w:proofErr w:type="spellEnd"/>
+            <w:r>
+              <w:t>。</w:t>
+            </w:r>
           </w:p>
           <w:p>
             <w:pPr>
@@ -4069,6 +4162,7 @@
         </w:rPr>
       </w:pPr>
     </w:p>
+    <w:p/>
     <w:p/>
     <w:p/>
     <w:p/>

</xml_diff>

<commit_message>
some extra notes on bloom filter,sub linear algorithms
</commit_message>
<xml_diff>
--- a/小细节的注意.docx
+++ b/小细节的注意.docx
@@ -515,39 +515,7 @@
               <w:t>Object</w:t>
             </w:r>
             <w:r>
-              <w:t xml:space="preserve">[] </w:t>
-            </w:r>
-            <w:proofErr w:type="spellStart"/>
-            <w:r>
-              <w:t>arr</w:t>
-            </w:r>
-            <w:proofErr w:type="spellEnd"/>
-            <w:r>
-              <w:t xml:space="preserve">, </w:t>
-            </w:r>
-            <w:proofErr w:type="spellStart"/>
-            <w:r>
-              <w:t>int</w:t>
-            </w:r>
-            <w:proofErr w:type="spellEnd"/>
-            <w:r>
-              <w:t xml:space="preserve"> top, </w:t>
-            </w:r>
-            <w:proofErr w:type="spellStart"/>
-            <w:r>
-              <w:t>int</w:t>
-            </w:r>
-            <w:proofErr w:type="spellEnd"/>
-            <w:r>
-              <w:t xml:space="preserve"> </w:t>
-            </w:r>
-            <w:proofErr w:type="spellStart"/>
-            <w:r>
-              <w:t>maxSize</w:t>
-            </w:r>
-            <w:proofErr w:type="spellEnd"/>
-            <w:r>
-              <w:t xml:space="preserve">; =&gt; </w:t>
+              <w:t xml:space="preserve">[] arr, int top, int maxSize; =&gt; </w:t>
             </w:r>
             <w:r>
               <w:rPr>
@@ -578,11 +546,9 @@
               </w:rPr>
               <w:t>实现</w:t>
             </w:r>
-            <w:proofErr w:type="spellStart"/>
             <w:r>
               <w:t>pop,push</w:t>
             </w:r>
-            <w:proofErr w:type="spellEnd"/>
             <w:r>
               <w:rPr>
                 <w:rFonts w:hint="eastAsia"/>
@@ -600,23 +566,13 @@
             </w:r>
           </w:p>
           <w:p>
-            <w:proofErr w:type="gramStart"/>
-            <w:r>
-              <w:t>pop</w:t>
-            </w:r>
-            <w:proofErr w:type="gramEnd"/>
-            <w:r>
-              <w:t>() =&gt; top-1</w:t>
-            </w:r>
-          </w:p>
-          <w:p>
-            <w:proofErr w:type="gramStart"/>
-            <w:r>
-              <w:t>push</w:t>
-            </w:r>
-            <w:proofErr w:type="gramEnd"/>
-            <w:r>
-              <w:t>()=&gt; top+1</w:t>
+            <w:r>
+              <w:t>pop() =&gt; top-1</w:t>
+            </w:r>
+          </w:p>
+          <w:p>
+            <w:r>
+              <w:t>push()=&gt; top+1</w:t>
             </w:r>
           </w:p>
           <w:p>
@@ -744,11 +700,9 @@
               </w:rPr>
               <w:t>例如超过</w:t>
             </w:r>
-            <w:proofErr w:type="spellStart"/>
             <w:r>
               <w:t>maxSize</w:t>
             </w:r>
-            <w:proofErr w:type="spellEnd"/>
             <w:r>
               <w:rPr>
                 <w:rFonts w:hint="eastAsia"/>
@@ -766,21 +720,8 @@
             </w:r>
           </w:p>
           <w:p>
-            <w:proofErr w:type="spellStart"/>
-            <w:r>
-              <w:t>this.rear</w:t>
-            </w:r>
-            <w:proofErr w:type="spellEnd"/>
-            <w:r>
-              <w:t xml:space="preserve"> = (this.rear+1) % </w:t>
-            </w:r>
-            <w:proofErr w:type="spellStart"/>
-            <w:r>
-              <w:t>this.maxSize</w:t>
-            </w:r>
-            <w:proofErr w:type="spellEnd"/>
-            <w:r>
-              <w:t>;</w:t>
+            <w:r>
+              <w:t>this.rear = (this.rear+1) % this.maxSize;</w:t>
             </w:r>
             <w:r>
               <w:rPr>
@@ -799,21 +740,8 @@
             </w:r>
           </w:p>
           <w:p>
-            <w:proofErr w:type="spellStart"/>
-            <w:r>
-              <w:t>this.front</w:t>
-            </w:r>
-            <w:proofErr w:type="spellEnd"/>
-            <w:r>
-              <w:t xml:space="preserve"> = (this.front+1) % </w:t>
-            </w:r>
-            <w:proofErr w:type="spellStart"/>
-            <w:r>
-              <w:t>this.maxSize</w:t>
-            </w:r>
-            <w:proofErr w:type="spellEnd"/>
-            <w:r>
-              <w:t>;</w:t>
+            <w:r>
+              <w:t>this.front = (this.front+1) % this.maxSize;</w:t>
             </w:r>
             <w:r>
               <w:rPr>
@@ -1003,13 +931,8 @@
             <w:r>
               <w:t>比如</w:t>
             </w:r>
-            <w:proofErr w:type="spellStart"/>
-            <w:r>
-              <w:t>wait,sleep</w:t>
-            </w:r>
-            <w:proofErr w:type="spellEnd"/>
-            <w:r>
-              <w:t>)</w:t>
+            <w:r>
+              <w:t>wait,sleep)</w:t>
             </w:r>
             <w:r>
               <w:t>，释放了执行资格和执行权。当然，他们可以回到运行状态。只不过，不是直接回到。</w:t>
@@ -1285,11 +1208,9 @@
             <w:r>
               <w:t>一旦得到</w:t>
             </w:r>
-            <w:proofErr w:type="spellStart"/>
             <w:r>
               <w:t>cpu</w:t>
             </w:r>
-            <w:proofErr w:type="spellEnd"/>
             <w:r>
               <w:t>时间片</w:t>
             </w:r>
@@ -1660,19 +1581,15 @@
             <w:r>
               <w:t>使用范围：</w:t>
             </w:r>
-            <w:proofErr w:type="spellStart"/>
             <w:r>
               <w:t>wait,notify</w:t>
             </w:r>
-            <w:proofErr w:type="spellEnd"/>
             <w:r>
               <w:t>和</w:t>
             </w:r>
-            <w:proofErr w:type="spellStart"/>
             <w:r>
               <w:t>notifyAll</w:t>
             </w:r>
-            <w:proofErr w:type="spellEnd"/>
             <w:r>
               <w:t>只能在同步控制方法或者同步控制块里面使用</w:t>
             </w:r>
@@ -1748,19 +1665,11 @@
                 <w:rFonts w:ascii="Times New Roman" w:hAnsi="Times New Roman" w:cs="Times New Roman"/>
               </w:rPr>
             </w:pPr>
-            <w:proofErr w:type="gramStart"/>
-            <w:r>
-              <w:rPr>
-                <w:rFonts w:ascii="Times New Roman" w:hAnsi="Times New Roman" w:cs="Times New Roman"/>
-              </w:rPr>
-              <w:t>class</w:t>
-            </w:r>
-            <w:proofErr w:type="gramEnd"/>
-            <w:r>
-              <w:rPr>
-                <w:rFonts w:ascii="Times New Roman" w:hAnsi="Times New Roman" w:cs="Times New Roman"/>
-              </w:rPr>
-              <w:t xml:space="preserve"> Single</w:t>
+            <w:r>
+              <w:rPr>
+                <w:rFonts w:ascii="Times New Roman" w:hAnsi="Times New Roman" w:cs="Times New Roman"/>
+              </w:rPr>
+              <w:t>class Single</w:t>
             </w:r>
           </w:p>
           <w:p>
@@ -1827,21 +1736,7 @@
                 <w:rFonts w:ascii="Times New Roman" w:hAnsi="Times New Roman" w:cs="Times New Roman" w:hint="eastAsia"/>
               </w:rPr>
               <w:tab/>
-              <w:t xml:space="preserve">public static Single </w:t>
-            </w:r>
-            <w:proofErr w:type="spellStart"/>
-            <w:r>
-              <w:rPr>
-                <w:rFonts w:ascii="Times New Roman" w:hAnsi="Times New Roman" w:cs="Times New Roman" w:hint="eastAsia"/>
-              </w:rPr>
-              <w:t>getInstance</w:t>
-            </w:r>
-            <w:proofErr w:type="spellEnd"/>
-            <w:r>
-              <w:rPr>
-                <w:rFonts w:ascii="Times New Roman" w:hAnsi="Times New Roman" w:cs="Times New Roman" w:hint="eastAsia"/>
-              </w:rPr>
-              <w:t>()//</w:t>
+              <w:t>public static Single getInstance()//</w:t>
             </w:r>
             <w:r>
               <w:rPr>
@@ -1881,20 +1776,7 @@
                 <w:rFonts w:ascii="Times New Roman" w:hAnsi="Times New Roman" w:cs="Times New Roman"/>
               </w:rPr>
               <w:tab/>
-            </w:r>
-            <w:proofErr w:type="gramStart"/>
-            <w:r>
-              <w:rPr>
-                <w:rFonts w:ascii="Times New Roman" w:hAnsi="Times New Roman" w:cs="Times New Roman"/>
-              </w:rPr>
-              <w:t>return</w:t>
-            </w:r>
-            <w:proofErr w:type="gramEnd"/>
-            <w:r>
-              <w:rPr>
-                <w:rFonts w:ascii="Times New Roman" w:hAnsi="Times New Roman" w:cs="Times New Roman"/>
-              </w:rPr>
-              <w:t xml:space="preserve"> s;</w:t>
+              <w:t>return s;</w:t>
             </w:r>
           </w:p>
           <w:p>
@@ -1957,19 +1839,11 @@
                 <w:rFonts w:ascii="Times New Roman" w:hAnsi="Times New Roman" w:cs="Times New Roman"/>
               </w:rPr>
             </w:pPr>
-            <w:proofErr w:type="gramStart"/>
-            <w:r>
-              <w:rPr>
-                <w:rFonts w:ascii="Times New Roman" w:hAnsi="Times New Roman" w:cs="Times New Roman"/>
-              </w:rPr>
-              <w:t>class</w:t>
-            </w:r>
-            <w:proofErr w:type="gramEnd"/>
-            <w:r>
-              <w:rPr>
-                <w:rFonts w:ascii="Times New Roman" w:hAnsi="Times New Roman" w:cs="Times New Roman"/>
-              </w:rPr>
-              <w:t xml:space="preserve"> Single</w:t>
+            <w:r>
+              <w:rPr>
+                <w:rFonts w:ascii="Times New Roman" w:hAnsi="Times New Roman" w:cs="Times New Roman"/>
+              </w:rPr>
+              <w:t>class Single</w:t>
             </w:r>
           </w:p>
           <w:p>
@@ -1996,20 +1870,7 @@
                 <w:rFonts w:ascii="Times New Roman" w:hAnsi="Times New Roman" w:cs="Times New Roman"/>
               </w:rPr>
               <w:tab/>
-            </w:r>
-            <w:proofErr w:type="gramStart"/>
-            <w:r>
-              <w:rPr>
-                <w:rFonts w:ascii="Times New Roman" w:hAnsi="Times New Roman" w:cs="Times New Roman"/>
-              </w:rPr>
-              <w:t>private</w:t>
-            </w:r>
-            <w:proofErr w:type="gramEnd"/>
-            <w:r>
-              <w:rPr>
-                <w:rFonts w:ascii="Times New Roman" w:hAnsi="Times New Roman" w:cs="Times New Roman"/>
-              </w:rPr>
-              <w:t xml:space="preserve"> Single(){} </w:t>
+              <w:t xml:space="preserve">private Single(){} </w:t>
             </w:r>
           </w:p>
           <w:p>
@@ -2023,20 +1884,7 @@
                 <w:rFonts w:ascii="Times New Roman" w:hAnsi="Times New Roman" w:cs="Times New Roman"/>
               </w:rPr>
               <w:tab/>
-            </w:r>
-            <w:proofErr w:type="gramStart"/>
-            <w:r>
-              <w:rPr>
-                <w:rFonts w:ascii="Times New Roman" w:hAnsi="Times New Roman" w:cs="Times New Roman"/>
-              </w:rPr>
-              <w:t>private</w:t>
-            </w:r>
-            <w:proofErr w:type="gramEnd"/>
-            <w:r>
-              <w:rPr>
-                <w:rFonts w:ascii="Times New Roman" w:hAnsi="Times New Roman" w:cs="Times New Roman"/>
-              </w:rPr>
-              <w:t xml:space="preserve"> static Single s;</w:t>
+              <w:t>private static Single s;</w:t>
             </w:r>
           </w:p>
           <w:p>
@@ -2050,34 +1898,7 @@
                 <w:rFonts w:ascii="Times New Roman" w:hAnsi="Times New Roman" w:cs="Times New Roman"/>
               </w:rPr>
               <w:tab/>
-            </w:r>
-            <w:proofErr w:type="gramStart"/>
-            <w:r>
-              <w:rPr>
-                <w:rFonts w:ascii="Times New Roman" w:hAnsi="Times New Roman" w:cs="Times New Roman"/>
-              </w:rPr>
-              <w:t>public</w:t>
-            </w:r>
-            <w:proofErr w:type="gramEnd"/>
-            <w:r>
-              <w:rPr>
-                <w:rFonts w:ascii="Times New Roman" w:hAnsi="Times New Roman" w:cs="Times New Roman"/>
-              </w:rPr>
-              <w:t xml:space="preserve"> static Single </w:t>
-            </w:r>
-            <w:proofErr w:type="spellStart"/>
-            <w:r>
-              <w:rPr>
-                <w:rFonts w:ascii="Times New Roman" w:hAnsi="Times New Roman" w:cs="Times New Roman"/>
-              </w:rPr>
-              <w:t>getInstance</w:t>
-            </w:r>
-            <w:proofErr w:type="spellEnd"/>
-            <w:r>
-              <w:rPr>
-                <w:rFonts w:ascii="Times New Roman" w:hAnsi="Times New Roman" w:cs="Times New Roman"/>
-              </w:rPr>
-              <w:t>()</w:t>
+              <w:t>public static Single getInstance()</w:t>
             </w:r>
           </w:p>
           <w:p>
@@ -2111,20 +1932,7 @@
                 <w:rFonts w:ascii="Times New Roman" w:hAnsi="Times New Roman" w:cs="Times New Roman"/>
               </w:rPr>
               <w:tab/>
-            </w:r>
-            <w:proofErr w:type="gramStart"/>
-            <w:r>
-              <w:rPr>
-                <w:rFonts w:ascii="Times New Roman" w:hAnsi="Times New Roman" w:cs="Times New Roman"/>
-              </w:rPr>
-              <w:t>if</w:t>
-            </w:r>
-            <w:proofErr w:type="gramEnd"/>
-            <w:r>
-              <w:rPr>
-                <w:rFonts w:ascii="Times New Roman" w:hAnsi="Times New Roman" w:cs="Times New Roman"/>
-              </w:rPr>
-              <w:t>(s==null)</w:t>
+              <w:t>if(s==null)</w:t>
             </w:r>
           </w:p>
           <w:p>
@@ -2150,20 +1958,7 @@
                 <w:rFonts w:ascii="Times New Roman" w:hAnsi="Times New Roman" w:cs="Times New Roman"/>
               </w:rPr>
               <w:tab/>
-            </w:r>
-            <w:proofErr w:type="gramStart"/>
-            <w:r>
-              <w:rPr>
-                <w:rFonts w:ascii="Times New Roman" w:hAnsi="Times New Roman" w:cs="Times New Roman"/>
-              </w:rPr>
-              <w:t>s</w:t>
-            </w:r>
-            <w:proofErr w:type="gramEnd"/>
-            <w:r>
-              <w:rPr>
-                <w:rFonts w:ascii="Times New Roman" w:hAnsi="Times New Roman" w:cs="Times New Roman"/>
-              </w:rPr>
-              <w:t>=new Single();</w:t>
+              <w:t>s=new Single();</w:t>
             </w:r>
           </w:p>
           <w:p>
@@ -2183,20 +1978,7 @@
                 <w:rFonts w:ascii="Times New Roman" w:hAnsi="Times New Roman" w:cs="Times New Roman"/>
               </w:rPr>
               <w:tab/>
-            </w:r>
-            <w:proofErr w:type="gramStart"/>
-            <w:r>
-              <w:rPr>
-                <w:rFonts w:ascii="Times New Roman" w:hAnsi="Times New Roman" w:cs="Times New Roman"/>
-              </w:rPr>
-              <w:t>return</w:t>
-            </w:r>
-            <w:proofErr w:type="gramEnd"/>
-            <w:r>
-              <w:rPr>
-                <w:rFonts w:ascii="Times New Roman" w:hAnsi="Times New Roman" w:cs="Times New Roman"/>
-              </w:rPr>
-              <w:t xml:space="preserve"> s;</w:t>
+              <w:t>return s;</w:t>
             </w:r>
           </w:p>
           <w:p>
@@ -2288,33 +2070,11 @@
                 <w:rFonts w:ascii="Times New Roman" w:hAnsi="Times New Roman" w:cs="Times New Roman"/>
               </w:rPr>
             </w:pPr>
-            <w:proofErr w:type="gramStart"/>
-            <w:r>
-              <w:rPr>
-                <w:rFonts w:ascii="Times New Roman" w:hAnsi="Times New Roman" w:cs="Times New Roman"/>
-              </w:rPr>
-              <w:t>public</w:t>
-            </w:r>
-            <w:proofErr w:type="gramEnd"/>
-            <w:r>
-              <w:rPr>
-                <w:rFonts w:ascii="Times New Roman" w:hAnsi="Times New Roman" w:cs="Times New Roman"/>
-              </w:rPr>
-              <w:t xml:space="preserve"> static Single </w:t>
-            </w:r>
-            <w:proofErr w:type="spellStart"/>
-            <w:r>
-              <w:rPr>
-                <w:rFonts w:ascii="Times New Roman" w:hAnsi="Times New Roman" w:cs="Times New Roman"/>
-              </w:rPr>
-              <w:t>getInstance</w:t>
-            </w:r>
-            <w:proofErr w:type="spellEnd"/>
-            <w:r>
-              <w:rPr>
-                <w:rFonts w:ascii="Times New Roman" w:hAnsi="Times New Roman" w:cs="Times New Roman"/>
-              </w:rPr>
-              <w:t>()</w:t>
+            <w:r>
+              <w:rPr>
+                <w:rFonts w:ascii="Times New Roman" w:hAnsi="Times New Roman" w:cs="Times New Roman"/>
+              </w:rPr>
+              <w:t>public static Single getInstance()</w:t>
             </w:r>
           </w:p>
           <w:p>
@@ -2447,34 +2207,7 @@
                 <w:rFonts w:ascii="Times New Roman" w:hAnsi="Times New Roman" w:cs="Times New Roman"/>
               </w:rPr>
               <w:tab/>
-            </w:r>
-            <w:proofErr w:type="gramStart"/>
-            <w:r>
-              <w:rPr>
-                <w:rFonts w:ascii="Times New Roman" w:hAnsi="Times New Roman" w:cs="Times New Roman"/>
-              </w:rPr>
-              <w:t>synchronized</w:t>
-            </w:r>
-            <w:proofErr w:type="gramEnd"/>
-            <w:r>
-              <w:rPr>
-                <w:rFonts w:ascii="Times New Roman" w:hAnsi="Times New Roman" w:cs="Times New Roman"/>
-              </w:rPr>
-              <w:t>(</w:t>
-            </w:r>
-            <w:proofErr w:type="spellStart"/>
-            <w:r>
-              <w:rPr>
-                <w:rFonts w:ascii="Times New Roman" w:hAnsi="Times New Roman" w:cs="Times New Roman"/>
-              </w:rPr>
-              <w:t>Single.class</w:t>
-            </w:r>
-            <w:proofErr w:type="spellEnd"/>
-            <w:r>
-              <w:rPr>
-                <w:rFonts w:ascii="Times New Roman" w:hAnsi="Times New Roman" w:cs="Times New Roman"/>
-              </w:rPr>
-              <w:t>)</w:t>
+              <w:t>synchronized(Single.class)</w:t>
             </w:r>
           </w:p>
           <w:p>
@@ -2592,20 +2325,7 @@
                 <w:rFonts w:ascii="Times New Roman" w:hAnsi="Times New Roman" w:cs="Times New Roman"/>
               </w:rPr>
               <w:tab/>
-            </w:r>
-            <w:proofErr w:type="gramStart"/>
-            <w:r>
-              <w:rPr>
-                <w:rFonts w:ascii="Times New Roman" w:hAnsi="Times New Roman" w:cs="Times New Roman"/>
-              </w:rPr>
-              <w:t>s</w:t>
-            </w:r>
-            <w:proofErr w:type="gramEnd"/>
-            <w:r>
-              <w:rPr>
-                <w:rFonts w:ascii="Times New Roman" w:hAnsi="Times New Roman" w:cs="Times New Roman"/>
-              </w:rPr>
-              <w:t>=new Single();</w:t>
+              <w:t>s=new Single();</w:t>
             </w:r>
           </w:p>
           <w:p>
@@ -2665,20 +2385,7 @@
                 <w:rFonts w:ascii="Times New Roman" w:hAnsi="Times New Roman" w:cs="Times New Roman"/>
               </w:rPr>
               <w:tab/>
-            </w:r>
-            <w:proofErr w:type="gramStart"/>
-            <w:r>
-              <w:rPr>
-                <w:rFonts w:ascii="Times New Roman" w:hAnsi="Times New Roman" w:cs="Times New Roman"/>
-              </w:rPr>
-              <w:t>return</w:t>
-            </w:r>
-            <w:proofErr w:type="gramEnd"/>
-            <w:r>
-              <w:rPr>
-                <w:rFonts w:ascii="Times New Roman" w:hAnsi="Times New Roman" w:cs="Times New Roman"/>
-              </w:rPr>
-              <w:t xml:space="preserve"> s;</w:t>
+              <w:t>return s;</w:t>
             </w:r>
           </w:p>
           <w:p>
@@ -2738,21 +2445,12 @@
         </w:rPr>
         <w:t>、</w:t>
       </w:r>
-      <w:proofErr w:type="spellStart"/>
       <w:r>
         <w:rPr>
           <w:b/>
           <w:color w:val="3366FF"/>
         </w:rPr>
-        <w:t>notifyAll</w:t>
-      </w:r>
-      <w:proofErr w:type="spellEnd"/>
-      <w:r>
-        <w:rPr>
-          <w:b/>
-          <w:color w:val="3366FF"/>
-        </w:rPr>
-        <w:t>()</w:t>
+        <w:t>notifyAll()</w:t>
       </w:r>
       <w:r>
         <w:t>:</w:t>
@@ -3104,7 +2802,6 @@
               </w:rPr>
               <w:t>方法可以唤醒一个等待的线程，或者</w:t>
             </w:r>
-            <w:proofErr w:type="spellStart"/>
             <w:r>
               <w:rPr>
                 <w:rFonts w:ascii="Arial" w:eastAsia="Times New Roman" w:hAnsi="Arial" w:cs="Arial"/>
@@ -3116,7 +2813,6 @@
               </w:rPr>
               <w:t>notifyAll</w:t>
             </w:r>
-            <w:proofErr w:type="spellEnd"/>
             <w:r>
               <w:rPr>
                 <w:rFonts w:ascii="Damascus" w:hAnsi="Damascus" w:cs="Damascus"/>
@@ -3410,39 +3106,7 @@
               <w:t>提供了改变自身方法的引用类型</w:t>
             </w:r>
             <w:r>
-              <w:t xml:space="preserve"> </w:t>
-            </w:r>
-            <w:proofErr w:type="spellStart"/>
-            <w:r>
-              <w:t>StringBuilder</w:t>
-            </w:r>
-            <w:proofErr w:type="spellEnd"/>
-            <w:r>
-              <w:t xml:space="preserve"> </w:t>
-            </w:r>
-            <w:proofErr w:type="spellStart"/>
-            <w:r>
-              <w:t>sb</w:t>
-            </w:r>
-            <w:proofErr w:type="spellEnd"/>
-            <w:r>
-              <w:t xml:space="preserve"> = new </w:t>
-            </w:r>
-            <w:proofErr w:type="spellStart"/>
-            <w:r>
-              <w:t>StringBuilder</w:t>
-            </w:r>
-            <w:proofErr w:type="spellEnd"/>
-            <w:r>
-              <w:t>("</w:t>
-            </w:r>
-            <w:proofErr w:type="spellStart"/>
-            <w:r>
-              <w:t>iphone</w:t>
-            </w:r>
-            <w:proofErr w:type="spellEnd"/>
-            <w:r>
-              <w:t xml:space="preserve">"); </w:t>
+              <w:t xml:space="preserve"> StringBuilder sb = new StringBuilder("iphone"); </w:t>
             </w:r>
           </w:p>
           <w:p>
@@ -3450,21 +3114,8 @@
               <w:widowControl/>
               <w:jc w:val="left"/>
             </w:pPr>
-            <w:proofErr w:type="gramStart"/>
-            <w:r>
-              <w:t>void</w:t>
-            </w:r>
-            <w:proofErr w:type="gramEnd"/>
-            <w:r>
-              <w:t xml:space="preserve"> foo(</w:t>
-            </w:r>
-            <w:proofErr w:type="spellStart"/>
-            <w:r>
-              <w:t>StringBuilder</w:t>
-            </w:r>
-            <w:proofErr w:type="spellEnd"/>
-            <w:r>
-              <w:t xml:space="preserve"> builder)</w:t>
+            <w:r>
+              <w:t>void foo(StringBuilder builder)</w:t>
             </w:r>
           </w:p>
           <w:p>
@@ -3473,20 +3124,7 @@
               <w:jc w:val="left"/>
             </w:pPr>
             <w:r>
-              <w:t xml:space="preserve"> </w:t>
-            </w:r>
-            <w:proofErr w:type="gramStart"/>
-            <w:r>
-              <w:t xml:space="preserve">{ </w:t>
-            </w:r>
-            <w:proofErr w:type="spellStart"/>
-            <w:r>
-              <w:t>builder.append</w:t>
-            </w:r>
-            <w:proofErr w:type="spellEnd"/>
-            <w:proofErr w:type="gramEnd"/>
-            <w:r>
-              <w:t xml:space="preserve">("4"); } </w:t>
+              <w:t xml:space="preserve"> { builder.append("4"); } </w:t>
             </w:r>
           </w:p>
           <w:p>
@@ -3495,23 +3133,7 @@
               <w:jc w:val="left"/>
             </w:pPr>
             <w:r>
-              <w:t>foo(</w:t>
-            </w:r>
-            <w:proofErr w:type="spellStart"/>
-            <w:r>
-              <w:t>sb</w:t>
-            </w:r>
-            <w:proofErr w:type="spellEnd"/>
-            <w:r>
-              <w:t xml:space="preserve">); // </w:t>
-            </w:r>
-            <w:proofErr w:type="spellStart"/>
-            <w:r>
-              <w:t>sb</w:t>
-            </w:r>
-            <w:proofErr w:type="spellEnd"/>
-            <w:r>
-              <w:t xml:space="preserve"> </w:t>
+              <w:t xml:space="preserve">foo(sb); // sb </w:t>
             </w:r>
             <w:r>
               <w:t>被改变了，变成了</w:t>
@@ -3547,39 +3169,7 @@
               <w:t>提供了改变自身方法的引用类型，但是不使用，而是使用赋值运算符。</w:t>
             </w:r>
             <w:r>
-              <w:t xml:space="preserve"> </w:t>
-            </w:r>
-            <w:proofErr w:type="spellStart"/>
-            <w:r>
-              <w:t>StringBuilder</w:t>
-            </w:r>
-            <w:proofErr w:type="spellEnd"/>
-            <w:r>
-              <w:t xml:space="preserve"> </w:t>
-            </w:r>
-            <w:proofErr w:type="spellStart"/>
-            <w:r>
-              <w:t>sb</w:t>
-            </w:r>
-            <w:proofErr w:type="spellEnd"/>
-            <w:r>
-              <w:t xml:space="preserve"> = new </w:t>
-            </w:r>
-            <w:proofErr w:type="spellStart"/>
-            <w:r>
-              <w:t>StringBuilder</w:t>
-            </w:r>
-            <w:proofErr w:type="spellEnd"/>
-            <w:r>
-              <w:t>("</w:t>
-            </w:r>
-            <w:proofErr w:type="spellStart"/>
-            <w:r>
-              <w:t>iphone</w:t>
-            </w:r>
-            <w:proofErr w:type="spellEnd"/>
-            <w:r>
-              <w:t xml:space="preserve">"); </w:t>
+              <w:t xml:space="preserve"> StringBuilder sb = new StringBuilder("iphone"); </w:t>
             </w:r>
           </w:p>
           <w:p>
@@ -3587,21 +3177,8 @@
               <w:widowControl/>
               <w:jc w:val="left"/>
             </w:pPr>
-            <w:proofErr w:type="gramStart"/>
-            <w:r>
-              <w:t>void</w:t>
-            </w:r>
-            <w:proofErr w:type="gramEnd"/>
-            <w:r>
-              <w:t xml:space="preserve"> foo(</w:t>
-            </w:r>
-            <w:proofErr w:type="spellStart"/>
-            <w:r>
-              <w:t>StringBuilder</w:t>
-            </w:r>
-            <w:proofErr w:type="spellEnd"/>
-            <w:r>
-              <w:t xml:space="preserve"> builder) </w:t>
+            <w:r>
+              <w:t xml:space="preserve">void foo(StringBuilder builder) </w:t>
             </w:r>
           </w:p>
           <w:p>
@@ -3609,29 +3186,8 @@
               <w:widowControl/>
               <w:jc w:val="left"/>
             </w:pPr>
-            <w:proofErr w:type="gramStart"/>
-            <w:r>
-              <w:t>{ builder</w:t>
-            </w:r>
-            <w:proofErr w:type="gramEnd"/>
-            <w:r>
-              <w:t xml:space="preserve"> = new </w:t>
-            </w:r>
-            <w:proofErr w:type="spellStart"/>
-            <w:r>
-              <w:t>StringBuilder</w:t>
-            </w:r>
-            <w:proofErr w:type="spellEnd"/>
-            <w:r>
-              <w:t>("</w:t>
-            </w:r>
-            <w:proofErr w:type="spellStart"/>
-            <w:r>
-              <w:t>ipad</w:t>
-            </w:r>
-            <w:proofErr w:type="spellEnd"/>
-            <w:r>
-              <w:t xml:space="preserve">"); } </w:t>
+            <w:r>
+              <w:t xml:space="preserve">{ builder = new StringBuilder("ipad"); } </w:t>
             </w:r>
           </w:p>
           <w:p>
@@ -3640,37 +3196,13 @@
               <w:jc w:val="left"/>
             </w:pPr>
             <w:r>
-              <w:t>foo(</w:t>
-            </w:r>
-            <w:proofErr w:type="spellStart"/>
-            <w:r>
-              <w:t>sb</w:t>
-            </w:r>
-            <w:proofErr w:type="spellEnd"/>
-            <w:r>
-              <w:t xml:space="preserve">); // </w:t>
-            </w:r>
-            <w:proofErr w:type="spellStart"/>
-            <w:r>
-              <w:t>sb</w:t>
-            </w:r>
-            <w:proofErr w:type="spellEnd"/>
-            <w:r>
-              <w:t xml:space="preserve"> </w:t>
+              <w:t xml:space="preserve">foo(sb); // sb </w:t>
             </w:r>
             <w:r>
               <w:t>没有被改变，还是</w:t>
             </w:r>
             <w:r>
-              <w:t xml:space="preserve"> "</w:t>
-            </w:r>
-            <w:proofErr w:type="spellStart"/>
-            <w:r>
-              <w:t>iphone</w:t>
-            </w:r>
-            <w:proofErr w:type="spellEnd"/>
-            <w:r>
-              <w:t>"</w:t>
+              <w:t xml:space="preserve"> "iphone"</w:t>
             </w:r>
           </w:p>
           <w:p>
@@ -3858,9 +3390,6 @@
               <w:spacing w:after="75" w:line="330" w:lineRule="atLeast"/>
               <w:ind w:left="0"/>
               <w:jc w:val="left"/>
-              <w:rPr>
-                <w:rFonts w:hint="eastAsia"/>
-              </w:rPr>
             </w:pPr>
             <w:r>
               <w:rPr>
@@ -3894,11 +3423,6 @@
       </w:tr>
     </w:tbl>
     <w:p>
-      <w:pPr>
-        <w:rPr>
-          <w:rFonts w:hint="eastAsia"/>
-        </w:rPr>
-      </w:pPr>
       <w:r>
         <w:rPr>
           <w:b/>
@@ -3933,26 +3457,14 @@
             <w:tcW w:w="8516" w:type="dxa"/>
           </w:tcPr>
           <w:p>
-            <w:pPr>
-              <w:rPr>
-                <w:rFonts w:hint="eastAsia"/>
-              </w:rPr>
-            </w:pPr>
             <w:r>
               <w:rPr>
                 <w:rFonts w:hint="eastAsia"/>
               </w:rPr>
               <w:t>好处：</w:t>
             </w:r>
-            <w:bookmarkStart w:id="0" w:name="_GoBack"/>
-            <w:bookmarkEnd w:id="0"/>
-          </w:p>
-          <w:p>
-            <w:pPr>
-              <w:rPr>
-                <w:rFonts w:hint="eastAsia"/>
-              </w:rPr>
-            </w:pPr>
+          </w:p>
+          <w:p>
             <w:r>
               <w:rPr>
                 <w:rFonts w:hint="eastAsia"/>
@@ -3981,13 +3493,7 @@
               <w:rPr>
                 <w:rFonts w:hint="eastAsia"/>
               </w:rPr>
-              <w:t>的水平，而</w:t>
-            </w:r>
-            <w:r>
-              <w:rPr>
-                <w:rFonts w:hint="eastAsia"/>
-              </w:rPr>
-              <w:t>不用去考虑文件的规模，另外它的空间复杂度也维持在一个可观的水平。</w:t>
+              <w:t>的水平，而不用去考虑文件的规模，另外它的空间复杂度也维持在一个可观的水平。</w:t>
             </w:r>
             <w:r>
               <w:rPr>
@@ -3996,24 +3502,156 @@
               <w:t xml:space="preserve"> </w:t>
             </w:r>
           </w:p>
-          <w:p>
-            <w:pPr>
-              <w:rPr>
-                <w:rFonts w:hint="eastAsia"/>
-              </w:rPr>
-            </w:pPr>
-          </w:p>
-          <w:p>
-            <w:pPr>
-              <w:rPr>
-                <w:rFonts w:hint="eastAsia"/>
-              </w:rPr>
-            </w:pPr>
-            <w:r>
-              <w:rPr>
-                <w:rFonts w:hint="eastAsia"/>
-              </w:rPr>
-              <w:t>局限性</w:t>
+          <w:p/>
+          <w:p>
+            <w:r>
+              <w:rPr>
+                <w:rFonts w:hint="eastAsia"/>
+              </w:rPr>
+              <w:t>局限性：</w:t>
+            </w:r>
+          </w:p>
+          <w:p>
+            <w:r>
+              <w:rPr>
+                <w:b/>
+                <w:color w:val="FF6600"/>
+              </w:rPr>
+              <w:t>在判断一个元素是否属于某个集合时，有可能会把不属于这个集合的元素误认为属于这个集合（</w:t>
+            </w:r>
+            <w:r>
+              <w:rPr>
+                <w:b/>
+                <w:color w:val="FF6600"/>
+              </w:rPr>
+              <w:t>false positive</w:t>
+            </w:r>
+            <w:r>
+              <w:rPr>
+                <w:b/>
+                <w:color w:val="FF6600"/>
+              </w:rPr>
+              <w:t>）。但不会把属于这个集合的元素误认为不属于这个集合（</w:t>
+            </w:r>
+            <w:r>
+              <w:rPr>
+                <w:b/>
+                <w:color w:val="FF6600"/>
+              </w:rPr>
+              <w:t>False Negative</w:t>
+            </w:r>
+            <w:r>
+              <w:rPr>
+                <w:b/>
+                <w:color w:val="FF6600"/>
+              </w:rPr>
+              <w:t>）</w:t>
+            </w:r>
+            <w:r>
+              <w:t>.</w:t>
+            </w:r>
+          </w:p>
+          <w:p/>
+          <w:p>
+            <w:pPr>
+              <w:rPr>
+                <w:rFonts w:ascii="Times" w:eastAsia="Times New Roman" w:hAnsi="Times" w:cs="Times New Roman"/>
+                <w:kern w:val="0"/>
+                <w:sz w:val="20"/>
+                <w:szCs w:val="20"/>
+              </w:rPr>
+            </w:pPr>
+            <w:r>
+              <w:rPr>
+                <w:rFonts w:hint="eastAsia"/>
+              </w:rPr>
+              <w:t>试用场景：</w:t>
+            </w:r>
+          </w:p>
+          <w:p>
+            <w:r>
+              <w:t>Bloom Filter</w:t>
+            </w:r>
+            <w:r>
+              <w:t>不适合那些</w:t>
+            </w:r>
+            <w:r>
+              <w:t>“</w:t>
+            </w:r>
+            <w:r>
+              <w:t>零错误</w:t>
+            </w:r>
+            <w:r>
+              <w:t>”</w:t>
+            </w:r>
+            <w:r>
+              <w:t>的应用场合。而在能容忍低错误率的应用场合下，</w:t>
+            </w:r>
+            <w:r>
+              <w:t>Bloom Filter</w:t>
+            </w:r>
+            <w:r>
+              <w:t>通过极少的错误换取了存储空间的极大节省。</w:t>
+            </w:r>
+          </w:p>
+          <w:p/>
+          <w:p>
+            <w:pPr>
+              <w:rPr>
+                <w:rFonts w:hint="eastAsia"/>
+              </w:rPr>
+            </w:pPr>
+            <w:r>
+              <w:rPr>
+                <w:rFonts w:hint="eastAsia"/>
+              </w:rPr>
+              <w:t>推导：</w:t>
+            </w:r>
+          </w:p>
+          <w:p>
+            <w:pPr>
+              <w:rPr>
+                <w:rFonts w:hint="eastAsia"/>
+              </w:rPr>
+            </w:pPr>
+            <w:r>
+              <w:t>假设</w:t>
+            </w:r>
+            <w:r>
+              <w:t xml:space="preserve"> Hash </w:t>
+            </w:r>
+            <w:r>
+              <w:t>函数以等概率条件选择并设置</w:t>
+            </w:r>
+            <w:r>
+              <w:t xml:space="preserve"> Bit Array </w:t>
+            </w:r>
+            <w:r>
+              <w:t>中的某一位，</w:t>
+            </w:r>
+            <w:r>
+              <w:t xml:space="preserve">m </w:t>
+            </w:r>
+            <w:r>
+              <w:t>是该位数组的大小，</w:t>
+            </w:r>
+            <w:r>
+              <w:t xml:space="preserve">k </w:t>
+            </w:r>
+            <w:r>
+              <w:t>是</w:t>
+            </w:r>
+            <w:r>
+              <w:t xml:space="preserve"> Hash </w:t>
+            </w:r>
+            <w:r>
+              <w:t>函数的个数，那么位数组中某一特定的位在进行元素插入时的</w:t>
+            </w:r>
+            <w:r>
+              <w:t xml:space="preserve"> Hash </w:t>
+            </w:r>
+            <w:r>
+              <w:t>操作中没有被置位的概率是</w:t>
             </w:r>
             <w:r>
               <w:rPr>
@@ -4022,63 +3660,6 @@
               <w:t>：</w:t>
             </w:r>
           </w:p>
-          <w:p>
-            <w:r>
-              <w:rPr>
-                <w:b/>
-                <w:color w:val="FF6600"/>
-              </w:rPr>
-              <w:t>在判断一个元素是否属于某个集合时，有可能会把不属于这个集合的元素误认为属于这个集合（</w:t>
-            </w:r>
-            <w:r>
-              <w:rPr>
-                <w:b/>
-                <w:color w:val="FF6600"/>
-              </w:rPr>
-              <w:t>false positive</w:t>
-            </w:r>
-            <w:r>
-              <w:rPr>
-                <w:b/>
-                <w:color w:val="FF6600"/>
-              </w:rPr>
-              <w:t>）。</w:t>
-            </w:r>
-            <w:proofErr w:type="spellStart"/>
-            <w:r>
-              <w:rPr>
-                <w:b/>
-                <w:color w:val="FF6600"/>
-              </w:rPr>
-              <w:t>但不会把属于这个集合的元素误认为不属于这个集合</w:t>
-            </w:r>
-            <w:proofErr w:type="spellEnd"/>
-            <w:r>
-              <w:rPr>
-                <w:b/>
-                <w:color w:val="FF6600"/>
-              </w:rPr>
-              <w:t>（</w:t>
-            </w:r>
-            <w:r>
-              <w:rPr>
-                <w:b/>
-                <w:color w:val="FF6600"/>
-              </w:rPr>
-              <w:t>False Negative</w:t>
-            </w:r>
-            <w:r>
-              <w:rPr>
-                <w:b/>
-                <w:color w:val="FF6600"/>
-              </w:rPr>
-              <w:t>）</w:t>
-            </w:r>
-            <w:r>
-              <w:t>.</w:t>
-            </w:r>
-          </w:p>
-          <w:p/>
           <w:p>
             <w:pPr>
               <w:rPr>
@@ -4090,68 +3671,1209 @@
             </w:pPr>
             <w:r>
               <w:rPr>
-                <w:rFonts w:hint="eastAsia"/>
-              </w:rPr>
-              <w:t>试用场景：</w:t>
-            </w:r>
-          </w:p>
-          <w:p>
-            <w:pPr>
-              <w:rPr>
                 <w:rFonts w:ascii="Times" w:eastAsia="Times New Roman" w:hAnsi="Times" w:cs="Times New Roman"/>
+                <w:noProof/>
                 <w:kern w:val="0"/>
                 <w:sz w:val="20"/>
                 <w:szCs w:val="20"/>
               </w:rPr>
-            </w:pPr>
-            <w:r>
-              <w:t xml:space="preserve">Bloom </w:t>
-            </w:r>
-            <w:proofErr w:type="spellStart"/>
-            <w:r>
-              <w:t>Filter</w:t>
-            </w:r>
-            <w:r>
-              <w:t>不适合那些</w:t>
-            </w:r>
-            <w:r>
-              <w:t>“</w:t>
-            </w:r>
-            <w:r>
-              <w:t>零错误</w:t>
-            </w:r>
-            <w:r>
-              <w:t>”</w:t>
-            </w:r>
-            <w:r>
-              <w:t>的应用场合。而在能容忍低错误率的应用场合下，</w:t>
-            </w:r>
-            <w:r>
-              <w:t>Bloom</w:t>
-            </w:r>
-            <w:proofErr w:type="spellEnd"/>
-            <w:r>
+              <w:drawing>
+                <wp:inline distT="0" distB="0" distL="0" distR="0" wp14:anchorId="0D103F9B" wp14:editId="41E99556">
+                  <wp:extent cx="734695" cy="522605"/>
+                  <wp:effectExtent l="0" t="0" r="1905" b="10795"/>
+                  <wp:docPr id="1" name="图片 1" descr="http://pic002.cnblogs.com/images/2012/274814/2012071316492245.png"/>
+                  <wp:cNvGraphicFramePr>
+                    <a:graphicFrameLocks xmlns:a="http://schemas.openxmlformats.org/drawingml/2006/main" noChangeAspect="1"/>
+                  </wp:cNvGraphicFramePr>
+                  <a:graphic xmlns:a="http://schemas.openxmlformats.org/drawingml/2006/main">
+                    <a:graphicData uri="http://schemas.openxmlformats.org/drawingml/2006/picture">
+                      <pic:pic xmlns:pic="http://schemas.openxmlformats.org/drawingml/2006/picture">
+                        <pic:nvPicPr>
+                          <pic:cNvPr id="0" name="Picture 1" descr="http://pic002.cnblogs.com/images/2012/274814/2012071316492245.png"/>
+                          <pic:cNvPicPr>
+                            <a:picLocks noChangeAspect="1" noChangeArrowheads="1"/>
+                          </pic:cNvPicPr>
+                        </pic:nvPicPr>
+                        <pic:blipFill>
+                          <a:blip r:embed="rId7">
+                            <a:extLst>
+                              <a:ext uri="{28A0092B-C50C-407E-A947-70E740481C1C}">
+                                <a14:useLocalDpi xmlns:a14="http://schemas.microsoft.com/office/drawing/2010/main" val="0"/>
+                              </a:ext>
+                            </a:extLst>
+                          </a:blip>
+                          <a:srcRect/>
+                          <a:stretch>
+                            <a:fillRect/>
+                          </a:stretch>
+                        </pic:blipFill>
+                        <pic:spPr bwMode="auto">
+                          <a:xfrm>
+                            <a:off x="0" y="0"/>
+                            <a:ext cx="734695" cy="522605"/>
+                          </a:xfrm>
+                          <a:prstGeom prst="rect">
+                            <a:avLst/>
+                          </a:prstGeom>
+                          <a:noFill/>
+                          <a:ln>
+                            <a:noFill/>
+                          </a:ln>
+                        </pic:spPr>
+                      </pic:pic>
+                    </a:graphicData>
+                  </a:graphic>
+                </wp:inline>
+              </w:drawing>
+            </w:r>
+          </w:p>
+          <w:p>
+            <w:pPr>
+              <w:pStyle w:val="a6"/>
+              <w:shd w:val="clear" w:color="auto" w:fill="FFFFFF"/>
+              <w:spacing w:before="150" w:beforeAutospacing="0" w:after="150" w:afterAutospacing="0" w:line="378" w:lineRule="atLeast"/>
+              <w:rPr>
+                <w:rFonts w:ascii="Georgia" w:hAnsi="Georgia"/>
+                <w:color w:val="333333"/>
+                <w:sz w:val="21"/>
+                <w:szCs w:val="21"/>
+              </w:rPr>
+            </w:pPr>
+            <w:r>
+              <w:rPr>
+                <w:rFonts w:ascii="Georgia" w:hAnsi="Georgia"/>
+                <w:color w:val="333333"/>
+                <w:sz w:val="21"/>
+                <w:szCs w:val="21"/>
+              </w:rPr>
+              <w:t>那么在所有</w:t>
+            </w:r>
+            <w:r>
+              <w:rPr>
+                <w:rFonts w:ascii="Georgia" w:hAnsi="Georgia"/>
+                <w:color w:val="333333"/>
+                <w:sz w:val="21"/>
+                <w:szCs w:val="21"/>
+              </w:rPr>
+              <w:t xml:space="preserve"> k </w:t>
+            </w:r>
+            <w:r>
+              <w:rPr>
+                <w:rFonts w:ascii="Georgia" w:hAnsi="Georgia"/>
+                <w:color w:val="333333"/>
+                <w:sz w:val="21"/>
+                <w:szCs w:val="21"/>
+              </w:rPr>
+              <w:t>次</w:t>
+            </w:r>
+            <w:r>
+              <w:rPr>
+                <w:rFonts w:ascii="Georgia" w:hAnsi="Georgia"/>
+                <w:color w:val="333333"/>
+                <w:sz w:val="21"/>
+                <w:szCs w:val="21"/>
+              </w:rPr>
+              <w:t xml:space="preserve"> Hash </w:t>
+            </w:r>
+            <w:r>
+              <w:rPr>
+                <w:rFonts w:ascii="Georgia" w:hAnsi="Georgia"/>
+                <w:color w:val="333333"/>
+                <w:sz w:val="21"/>
+                <w:szCs w:val="21"/>
+              </w:rPr>
+              <w:t>操作后该位都没有被置</w:t>
+            </w:r>
+            <w:r>
+              <w:rPr>
+                <w:rFonts w:ascii="Georgia" w:hAnsi="Georgia"/>
+                <w:color w:val="333333"/>
+                <w:sz w:val="21"/>
+                <w:szCs w:val="21"/>
+              </w:rPr>
+              <w:t xml:space="preserve"> "1" </w:t>
+            </w:r>
+            <w:r>
+              <w:rPr>
+                <w:rFonts w:ascii="Georgia" w:hAnsi="Georgia"/>
+                <w:color w:val="333333"/>
+                <w:sz w:val="21"/>
+                <w:szCs w:val="21"/>
+              </w:rPr>
+              <w:t>的概率是：</w:t>
+            </w:r>
+          </w:p>
+          <w:p>
+            <w:pPr>
+              <w:pStyle w:val="a6"/>
+              <w:shd w:val="clear" w:color="auto" w:fill="FFFFFF"/>
+              <w:spacing w:before="150" w:beforeAutospacing="0" w:after="150" w:afterAutospacing="0" w:line="378" w:lineRule="atLeast"/>
+              <w:rPr>
+                <w:rFonts w:ascii="Georgia" w:hAnsi="Georgia" w:hint="eastAsia"/>
+                <w:color w:val="333333"/>
+                <w:sz w:val="21"/>
+                <w:szCs w:val="21"/>
+              </w:rPr>
+            </w:pPr>
+            <w:r>
+              <w:rPr>
+                <w:rFonts w:ascii="Georgia" w:hAnsi="Georgia"/>
+                <w:noProof/>
+                <w:color w:val="333333"/>
+                <w:sz w:val="21"/>
+                <w:szCs w:val="21"/>
+              </w:rPr>
+              <w:drawing>
+                <wp:inline distT="0" distB="0" distL="0" distR="0" wp14:anchorId="631FC09A" wp14:editId="3B924596">
+                  <wp:extent cx="1183640" cy="588010"/>
+                  <wp:effectExtent l="0" t="0" r="10160" b="0"/>
+                  <wp:docPr id="4" name="图片 4" descr="http://pic002.cnblogs.com/images/2012/274814/2012071316510534.png"/>
+                  <wp:cNvGraphicFramePr>
+                    <a:graphicFrameLocks xmlns:a="http://schemas.openxmlformats.org/drawingml/2006/main" noChangeAspect="1"/>
+                  </wp:cNvGraphicFramePr>
+                  <a:graphic xmlns:a="http://schemas.openxmlformats.org/drawingml/2006/main">
+                    <a:graphicData uri="http://schemas.openxmlformats.org/drawingml/2006/picture">
+                      <pic:pic xmlns:pic="http://schemas.openxmlformats.org/drawingml/2006/picture">
+                        <pic:nvPicPr>
+                          <pic:cNvPr id="0" name="Picture 4" descr="http://pic002.cnblogs.com/images/2012/274814/2012071316510534.png"/>
+                          <pic:cNvPicPr>
+                            <a:picLocks noChangeAspect="1" noChangeArrowheads="1"/>
+                          </pic:cNvPicPr>
+                        </pic:nvPicPr>
+                        <pic:blipFill>
+                          <a:blip r:embed="rId8">
+                            <a:extLst>
+                              <a:ext uri="{28A0092B-C50C-407E-A947-70E740481C1C}">
+                                <a14:useLocalDpi xmlns:a14="http://schemas.microsoft.com/office/drawing/2010/main" val="0"/>
+                              </a:ext>
+                            </a:extLst>
+                          </a:blip>
+                          <a:srcRect/>
+                          <a:stretch>
+                            <a:fillRect/>
+                          </a:stretch>
+                        </pic:blipFill>
+                        <pic:spPr bwMode="auto">
+                          <a:xfrm>
+                            <a:off x="0" y="0"/>
+                            <a:ext cx="1183640" cy="588010"/>
+                          </a:xfrm>
+                          <a:prstGeom prst="rect">
+                            <a:avLst/>
+                          </a:prstGeom>
+                          <a:noFill/>
+                          <a:ln>
+                            <a:noFill/>
+                          </a:ln>
+                        </pic:spPr>
+                      </pic:pic>
+                    </a:graphicData>
+                  </a:graphic>
+                </wp:inline>
+              </w:drawing>
+            </w:r>
+          </w:p>
+          <w:p>
+            <w:pPr>
+              <w:pStyle w:val="a6"/>
+              <w:shd w:val="clear" w:color="auto" w:fill="FFFFFF"/>
+              <w:spacing w:before="150" w:beforeAutospacing="0" w:after="150" w:afterAutospacing="0" w:line="378" w:lineRule="atLeast"/>
+              <w:rPr>
+                <w:rFonts w:ascii="Georgia" w:hAnsi="Georgia"/>
+                <w:color w:val="333333"/>
+                <w:sz w:val="21"/>
+                <w:szCs w:val="21"/>
+              </w:rPr>
+            </w:pPr>
+            <w:r>
+              <w:rPr>
+                <w:rFonts w:ascii="Georgia" w:hAnsi="Georgia"/>
+                <w:color w:val="333333"/>
+                <w:sz w:val="21"/>
+                <w:szCs w:val="21"/>
+              </w:rPr>
+              <w:t>如果我们插入了</w:t>
+            </w:r>
+            <w:r>
+              <w:rPr>
+                <w:rFonts w:ascii="Georgia" w:hAnsi="Georgia"/>
+                <w:color w:val="333333"/>
+                <w:sz w:val="21"/>
+                <w:szCs w:val="21"/>
+              </w:rPr>
+              <w:t xml:space="preserve"> n </w:t>
+            </w:r>
+            <w:r>
+              <w:rPr>
+                <w:rFonts w:ascii="Georgia" w:hAnsi="Georgia"/>
+                <w:color w:val="333333"/>
+                <w:sz w:val="21"/>
+                <w:szCs w:val="21"/>
+              </w:rPr>
+              <w:t>个元素，</w:t>
+            </w:r>
+            <w:r>
+              <w:rPr>
+                <w:rFonts w:ascii="Georgia" w:hAnsi="Georgia"/>
+                <w:color w:val="333333"/>
+                <w:sz w:val="21"/>
+                <w:szCs w:val="21"/>
+              </w:rPr>
+              <w:t>因而该位为</w:t>
+            </w:r>
+            <w:r>
+              <w:rPr>
+                <w:rFonts w:ascii="Georgia" w:hAnsi="Georgia"/>
+                <w:color w:val="333333"/>
+                <w:sz w:val="21"/>
+                <w:szCs w:val="21"/>
+              </w:rPr>
+              <w:t xml:space="preserve"> "1"</w:t>
+            </w:r>
+            <w:r>
+              <w:rPr>
+                <w:rFonts w:ascii="Georgia" w:hAnsi="Georgia"/>
+                <w:color w:val="333333"/>
+                <w:sz w:val="21"/>
+                <w:szCs w:val="21"/>
+              </w:rPr>
+              <w:t>的概率是：</w:t>
+            </w:r>
+          </w:p>
+          <w:p>
+            <w:pPr>
+              <w:pStyle w:val="a6"/>
+              <w:shd w:val="clear" w:color="auto" w:fill="FFFFFF"/>
+              <w:spacing w:before="150" w:beforeAutospacing="0" w:after="150" w:afterAutospacing="0" w:line="378" w:lineRule="atLeast"/>
+              <w:rPr>
+                <w:rFonts w:ascii="Georgia" w:hAnsi="Georgia"/>
+                <w:color w:val="333333"/>
+                <w:sz w:val="21"/>
+                <w:szCs w:val="21"/>
+              </w:rPr>
+            </w:pPr>
+            <w:r>
+              <w:rPr>
+                <w:rFonts w:ascii="Georgia" w:hAnsi="Georgia"/>
+                <w:noProof/>
+                <w:color w:val="333333"/>
+                <w:sz w:val="21"/>
+                <w:szCs w:val="21"/>
+              </w:rPr>
+              <w:drawing>
+                <wp:inline distT="0" distB="0" distL="0" distR="0" wp14:anchorId="4079259F" wp14:editId="59DC89E5">
+                  <wp:extent cx="1739265" cy="588010"/>
+                  <wp:effectExtent l="0" t="0" r="0" b="0"/>
+                  <wp:docPr id="7" name="图片 7" descr="http://pic002.cnblogs.com/images/2012/274814/2012071316520528.png"/>
+                  <wp:cNvGraphicFramePr>
+                    <a:graphicFrameLocks xmlns:a="http://schemas.openxmlformats.org/drawingml/2006/main" noChangeAspect="1"/>
+                  </wp:cNvGraphicFramePr>
+                  <a:graphic xmlns:a="http://schemas.openxmlformats.org/drawingml/2006/main">
+                    <a:graphicData uri="http://schemas.openxmlformats.org/drawingml/2006/picture">
+                      <pic:pic xmlns:pic="http://schemas.openxmlformats.org/drawingml/2006/picture">
+                        <pic:nvPicPr>
+                          <pic:cNvPr id="0" name="Picture 7" descr="http://pic002.cnblogs.com/images/2012/274814/2012071316520528.png"/>
+                          <pic:cNvPicPr>
+                            <a:picLocks noChangeAspect="1" noChangeArrowheads="1"/>
+                          </pic:cNvPicPr>
+                        </pic:nvPicPr>
+                        <pic:blipFill>
+                          <a:blip r:embed="rId9">
+                            <a:extLst>
+                              <a:ext uri="{28A0092B-C50C-407E-A947-70E740481C1C}">
+                                <a14:useLocalDpi xmlns:a14="http://schemas.microsoft.com/office/drawing/2010/main" val="0"/>
+                              </a:ext>
+                            </a:extLst>
+                          </a:blip>
+                          <a:srcRect/>
+                          <a:stretch>
+                            <a:fillRect/>
+                          </a:stretch>
+                        </pic:blipFill>
+                        <pic:spPr bwMode="auto">
+                          <a:xfrm>
+                            <a:off x="0" y="0"/>
+                            <a:ext cx="1739265" cy="588010"/>
+                          </a:xfrm>
+                          <a:prstGeom prst="rect">
+                            <a:avLst/>
+                          </a:prstGeom>
+                          <a:noFill/>
+                          <a:ln>
+                            <a:noFill/>
+                          </a:ln>
+                        </pic:spPr>
+                      </pic:pic>
+                    </a:graphicData>
+                  </a:graphic>
+                </wp:inline>
+              </w:drawing>
+            </w:r>
+          </w:p>
+          <w:p>
+            <w:pPr>
+              <w:pStyle w:val="a6"/>
+              <w:shd w:val="clear" w:color="auto" w:fill="FFFFFF"/>
+              <w:spacing w:before="150" w:beforeAutospacing="0" w:after="150" w:afterAutospacing="0" w:line="378" w:lineRule="atLeast"/>
+              <w:rPr>
+                <w:rFonts w:ascii="Georgia" w:hAnsi="Georgia"/>
+                <w:color w:val="333333"/>
+                <w:sz w:val="21"/>
+                <w:szCs w:val="21"/>
+              </w:rPr>
+            </w:pPr>
+            <w:r>
+              <w:rPr>
+                <w:rFonts w:ascii="Georgia" w:hAnsi="Georgia"/>
+                <w:color w:val="333333"/>
+                <w:sz w:val="21"/>
+                <w:szCs w:val="21"/>
+              </w:rPr>
+              <w:t>现在检测某一元素是否在该集合中。标明某个元素是否在集合中所需的</w:t>
+            </w:r>
+            <w:r>
+              <w:rPr>
+                <w:rFonts w:ascii="Georgia" w:hAnsi="Georgia"/>
+                <w:color w:val="333333"/>
+                <w:sz w:val="21"/>
+                <w:szCs w:val="21"/>
+              </w:rPr>
+              <w:t xml:space="preserve"> k </w:t>
+            </w:r>
+            <w:r>
+              <w:rPr>
+                <w:rFonts w:ascii="Georgia" w:hAnsi="Georgia"/>
+                <w:color w:val="333333"/>
+                <w:sz w:val="21"/>
+                <w:szCs w:val="21"/>
+              </w:rPr>
+              <w:t>个位置都按照如上的方法设置为</w:t>
+            </w:r>
+            <w:r>
+              <w:rPr>
+                <w:rFonts w:ascii="Georgia" w:hAnsi="Georgia"/>
+                <w:color w:val="333333"/>
+                <w:sz w:val="21"/>
+                <w:szCs w:val="21"/>
+              </w:rPr>
+              <w:t xml:space="preserve"> "1"</w:t>
+            </w:r>
+            <w:r>
+              <w:rPr>
+                <w:rFonts w:ascii="Georgia" w:hAnsi="Georgia"/>
+                <w:color w:val="333333"/>
+                <w:sz w:val="21"/>
+                <w:szCs w:val="21"/>
+              </w:rPr>
+              <w:t>，但是该方法可能会使算法错误的认为某一原本不在集合中的元素却被检测为在该集合中（</w:t>
+            </w:r>
+            <w:r>
+              <w:rPr>
+                <w:rFonts w:ascii="Georgia" w:hAnsi="Georgia"/>
+                <w:color w:val="333333"/>
+                <w:sz w:val="21"/>
+                <w:szCs w:val="21"/>
+              </w:rPr>
+              <w:t>False Positives</w:t>
+            </w:r>
+            <w:r>
+              <w:rPr>
+                <w:rFonts w:ascii="Georgia" w:hAnsi="Georgia"/>
+                <w:color w:val="333333"/>
+                <w:sz w:val="21"/>
+                <w:szCs w:val="21"/>
+              </w:rPr>
+              <w:t>），该概率由以下公式确定：</w:t>
+            </w:r>
+          </w:p>
+          <w:p>
+            <w:pPr>
+              <w:pStyle w:val="a6"/>
+              <w:shd w:val="clear" w:color="auto" w:fill="FFFFFF"/>
+              <w:spacing w:before="150" w:beforeAutospacing="0" w:after="150" w:afterAutospacing="0" w:line="378" w:lineRule="atLeast"/>
+              <w:rPr>
+                <w:rFonts w:ascii="Georgia" w:hAnsi="Georgia"/>
+                <w:color w:val="333333"/>
+                <w:sz w:val="21"/>
+                <w:szCs w:val="21"/>
+              </w:rPr>
+            </w:pPr>
+            <w:r>
+              <w:rPr>
+                <w:rFonts w:ascii="Georgia" w:hAnsi="Georgia"/>
+                <w:noProof/>
+                <w:color w:val="333333"/>
+                <w:sz w:val="21"/>
+                <w:szCs w:val="21"/>
+              </w:rPr>
+              <w:drawing>
+                <wp:inline distT="0" distB="0" distL="0" distR="0" wp14:anchorId="37F5B3FE" wp14:editId="6356ADE2">
+                  <wp:extent cx="3926840" cy="702310"/>
+                  <wp:effectExtent l="0" t="0" r="10160" b="8890"/>
+                  <wp:docPr id="10" name="图片 10" descr="http://pic002.cnblogs.com/images/2012/274814/2012071317030828.png"/>
+                  <wp:cNvGraphicFramePr>
+                    <a:graphicFrameLocks xmlns:a="http://schemas.openxmlformats.org/drawingml/2006/main" noChangeAspect="1"/>
+                  </wp:cNvGraphicFramePr>
+                  <a:graphic xmlns:a="http://schemas.openxmlformats.org/drawingml/2006/main">
+                    <a:graphicData uri="http://schemas.openxmlformats.org/drawingml/2006/picture">
+                      <pic:pic xmlns:pic="http://schemas.openxmlformats.org/drawingml/2006/picture">
+                        <pic:nvPicPr>
+                          <pic:cNvPr id="0" name="Picture 10" descr="http://pic002.cnblogs.com/images/2012/274814/2012071317030828.png"/>
+                          <pic:cNvPicPr>
+                            <a:picLocks noChangeAspect="1" noChangeArrowheads="1"/>
+                          </pic:cNvPicPr>
+                        </pic:nvPicPr>
+                        <pic:blipFill>
+                          <a:blip r:embed="rId10">
+                            <a:extLst>
+                              <a:ext uri="{28A0092B-C50C-407E-A947-70E740481C1C}">
+                                <a14:useLocalDpi xmlns:a14="http://schemas.microsoft.com/office/drawing/2010/main" val="0"/>
+                              </a:ext>
+                            </a:extLst>
+                          </a:blip>
+                          <a:srcRect/>
+                          <a:stretch>
+                            <a:fillRect/>
+                          </a:stretch>
+                        </pic:blipFill>
+                        <pic:spPr bwMode="auto">
+                          <a:xfrm>
+                            <a:off x="0" y="0"/>
+                            <a:ext cx="3926840" cy="702310"/>
+                          </a:xfrm>
+                          <a:prstGeom prst="rect">
+                            <a:avLst/>
+                          </a:prstGeom>
+                          <a:noFill/>
+                          <a:ln>
+                            <a:noFill/>
+                          </a:ln>
+                        </pic:spPr>
+                      </pic:pic>
+                    </a:graphicData>
+                  </a:graphic>
+                </wp:inline>
+              </w:drawing>
+            </w:r>
+          </w:p>
+          <w:p>
+            <w:pPr>
+              <w:pStyle w:val="a6"/>
+              <w:shd w:val="clear" w:color="auto" w:fill="FFFFFF"/>
+              <w:spacing w:before="150" w:beforeAutospacing="0" w:after="150" w:afterAutospacing="0" w:line="378" w:lineRule="atLeast"/>
+              <w:rPr>
+                <w:rFonts w:ascii="Georgia" w:hAnsi="Georgia"/>
+                <w:color w:val="333333"/>
+                <w:sz w:val="21"/>
+                <w:szCs w:val="21"/>
+              </w:rPr>
+            </w:pPr>
+            <w:r>
+              <w:rPr>
+                <w:rFonts w:ascii="Georgia" w:hAnsi="Georgia"/>
+                <w:color w:val="333333"/>
+                <w:sz w:val="21"/>
+                <w:szCs w:val="21"/>
+              </w:rPr>
+              <w:t>上述结果是在</w:t>
+            </w:r>
+            <w:r>
+              <w:rPr>
+                <w:rFonts w:ascii="Georgia" w:hAnsi="Georgia"/>
+                <w:b/>
+                <w:color w:val="FF6600"/>
+                <w:sz w:val="21"/>
+                <w:szCs w:val="21"/>
+              </w:rPr>
+              <w:t>假定由每个</w:t>
+            </w:r>
+            <w:r>
+              <w:rPr>
+                <w:rFonts w:ascii="Georgia" w:hAnsi="Georgia"/>
+                <w:b/>
+                <w:color w:val="FF6600"/>
+                <w:sz w:val="21"/>
+                <w:szCs w:val="21"/>
+              </w:rPr>
+              <w:t xml:space="preserve"> Hash </w:t>
+            </w:r>
+            <w:r>
+              <w:rPr>
+                <w:rFonts w:ascii="Georgia" w:hAnsi="Georgia"/>
+                <w:b/>
+                <w:color w:val="FF6600"/>
+                <w:sz w:val="21"/>
+                <w:szCs w:val="21"/>
+              </w:rPr>
+              <w:t>计算出需要设置的位（</w:t>
+            </w:r>
+            <w:r>
+              <w:rPr>
+                <w:rFonts w:ascii="Georgia" w:hAnsi="Georgia"/>
+                <w:b/>
+                <w:color w:val="FF6600"/>
+                <w:sz w:val="21"/>
+                <w:szCs w:val="21"/>
+              </w:rPr>
+              <w:t>bit</w:t>
+            </w:r>
+            <w:r>
+              <w:rPr>
+                <w:rFonts w:ascii="Georgia" w:hAnsi="Georgia"/>
+                <w:b/>
+                <w:color w:val="FF6600"/>
+                <w:sz w:val="21"/>
+                <w:szCs w:val="21"/>
+              </w:rPr>
+              <w:t>）</w:t>
+            </w:r>
+            <w:r>
+              <w:rPr>
+                <w:rFonts w:ascii="Georgia" w:hAnsi="Georgia"/>
+                <w:b/>
+                <w:color w:val="FF6600"/>
+                <w:sz w:val="21"/>
+                <w:szCs w:val="21"/>
+              </w:rPr>
               <w:t xml:space="preserve"> </w:t>
             </w:r>
-            <w:proofErr w:type="spellStart"/>
-            <w:r>
-              <w:t>Filter</w:t>
-            </w:r>
-            <w:r>
-              <w:t>通过极少的错误换取了存储空间的极大节省</w:t>
-            </w:r>
-            <w:proofErr w:type="spellEnd"/>
-            <w:r>
-              <w:t>。</w:t>
-            </w:r>
-          </w:p>
-          <w:p>
-            <w:pPr>
-              <w:rPr>
-                <w:rFonts w:hint="eastAsia"/>
-              </w:rPr>
-            </w:pPr>
-          </w:p>
+            <w:r>
+              <w:rPr>
+                <w:rFonts w:ascii="Georgia" w:hAnsi="Georgia"/>
+                <w:b/>
+                <w:color w:val="FF6600"/>
+                <w:sz w:val="21"/>
+                <w:szCs w:val="21"/>
+              </w:rPr>
+              <w:t>的位置是相互独立为前提计算出来的</w:t>
+            </w:r>
+            <w:r>
+              <w:rPr>
+                <w:rFonts w:ascii="Georgia" w:hAnsi="Georgia"/>
+                <w:color w:val="333333"/>
+                <w:sz w:val="21"/>
+                <w:szCs w:val="21"/>
+              </w:rPr>
+              <w:t>，不难看出，随着</w:t>
+            </w:r>
+            <w:r>
+              <w:rPr>
+                <w:rFonts w:ascii="Georgia" w:hAnsi="Georgia"/>
+                <w:color w:val="333333"/>
+                <w:sz w:val="21"/>
+                <w:szCs w:val="21"/>
+              </w:rPr>
+              <w:t xml:space="preserve"> m </w:t>
+            </w:r>
+            <w:r>
+              <w:rPr>
+                <w:rFonts w:ascii="Georgia" w:hAnsi="Georgia"/>
+                <w:color w:val="333333"/>
+                <w:sz w:val="21"/>
+                <w:szCs w:val="21"/>
+              </w:rPr>
+              <w:t>（位数组大小）的增加，假正例（</w:t>
+            </w:r>
+            <w:r>
+              <w:rPr>
+                <w:rFonts w:ascii="Georgia" w:hAnsi="Georgia"/>
+                <w:color w:val="333333"/>
+                <w:sz w:val="21"/>
+                <w:szCs w:val="21"/>
+              </w:rPr>
+              <w:t>False Positives</w:t>
+            </w:r>
+            <w:r>
+              <w:rPr>
+                <w:rFonts w:ascii="Georgia" w:hAnsi="Georgia"/>
+                <w:color w:val="333333"/>
+                <w:sz w:val="21"/>
+                <w:szCs w:val="21"/>
+              </w:rPr>
+              <w:t>）的概率会下降，同时随着插入元素个数</w:t>
+            </w:r>
+            <w:r>
+              <w:rPr>
+                <w:rFonts w:ascii="Georgia" w:hAnsi="Georgia"/>
+                <w:color w:val="333333"/>
+                <w:sz w:val="21"/>
+                <w:szCs w:val="21"/>
+              </w:rPr>
+              <w:t xml:space="preserve"> n </w:t>
+            </w:r>
+            <w:r>
+              <w:rPr>
+                <w:rFonts w:ascii="Georgia" w:hAnsi="Georgia"/>
+                <w:color w:val="333333"/>
+                <w:sz w:val="21"/>
+                <w:szCs w:val="21"/>
+              </w:rPr>
+              <w:t>的增加，</w:t>
+            </w:r>
+            <w:r>
+              <w:rPr>
+                <w:rFonts w:ascii="Georgia" w:hAnsi="Georgia"/>
+                <w:color w:val="333333"/>
+                <w:sz w:val="21"/>
+                <w:szCs w:val="21"/>
+              </w:rPr>
+              <w:t>False Positives</w:t>
+            </w:r>
+            <w:r>
+              <w:rPr>
+                <w:rFonts w:ascii="Georgia" w:hAnsi="Georgia"/>
+                <w:color w:val="333333"/>
+                <w:sz w:val="21"/>
+                <w:szCs w:val="21"/>
+              </w:rPr>
+              <w:t>的概率又会上升，对于给定的</w:t>
+            </w:r>
+            <w:r>
+              <w:rPr>
+                <w:rFonts w:ascii="Georgia" w:hAnsi="Georgia"/>
+                <w:color w:val="333333"/>
+                <w:sz w:val="21"/>
+                <w:szCs w:val="21"/>
+              </w:rPr>
+              <w:t>m</w:t>
+            </w:r>
+            <w:r>
+              <w:rPr>
+                <w:rFonts w:ascii="Georgia" w:hAnsi="Georgia"/>
+                <w:color w:val="333333"/>
+                <w:sz w:val="21"/>
+                <w:szCs w:val="21"/>
+              </w:rPr>
+              <w:t>，</w:t>
+            </w:r>
+            <w:r>
+              <w:rPr>
+                <w:rFonts w:ascii="Georgia" w:hAnsi="Georgia"/>
+                <w:color w:val="333333"/>
+                <w:sz w:val="21"/>
+                <w:szCs w:val="21"/>
+              </w:rPr>
+              <w:t>n</w:t>
+            </w:r>
+            <w:r>
+              <w:rPr>
+                <w:rFonts w:ascii="Georgia" w:hAnsi="Georgia"/>
+                <w:color w:val="333333"/>
+                <w:sz w:val="21"/>
+                <w:szCs w:val="21"/>
+              </w:rPr>
+              <w:t>，如何选择</w:t>
+            </w:r>
+            <w:r>
+              <w:rPr>
+                <w:rFonts w:ascii="Georgia" w:hAnsi="Georgia"/>
+                <w:color w:val="333333"/>
+                <w:sz w:val="21"/>
+                <w:szCs w:val="21"/>
+              </w:rPr>
+              <w:t>Hash</w:t>
+            </w:r>
+            <w:r>
+              <w:rPr>
+                <w:rFonts w:ascii="Georgia" w:hAnsi="Georgia"/>
+                <w:color w:val="333333"/>
+                <w:sz w:val="21"/>
+                <w:szCs w:val="21"/>
+              </w:rPr>
+              <w:t>函数个数</w:t>
+            </w:r>
+            <w:r>
+              <w:rPr>
+                <w:rFonts w:ascii="Georgia" w:hAnsi="Georgia"/>
+                <w:color w:val="333333"/>
+                <w:sz w:val="21"/>
+                <w:szCs w:val="21"/>
+              </w:rPr>
+              <w:t xml:space="preserve"> k </w:t>
+            </w:r>
+            <w:r>
+              <w:rPr>
+                <w:rFonts w:ascii="Georgia" w:hAnsi="Georgia"/>
+                <w:color w:val="333333"/>
+                <w:sz w:val="21"/>
+                <w:szCs w:val="21"/>
+              </w:rPr>
+              <w:t>由以下公式确定：</w:t>
+            </w:r>
+          </w:p>
+          <w:p>
+            <w:pPr>
+              <w:pStyle w:val="a6"/>
+              <w:shd w:val="clear" w:color="auto" w:fill="FFFFFF"/>
+              <w:spacing w:before="150" w:beforeAutospacing="0" w:after="150" w:afterAutospacing="0" w:line="378" w:lineRule="atLeast"/>
+              <w:rPr>
+                <w:rFonts w:ascii="Georgia" w:hAnsi="Georgia"/>
+                <w:color w:val="333333"/>
+                <w:sz w:val="21"/>
+                <w:szCs w:val="21"/>
+              </w:rPr>
+            </w:pPr>
+            <w:r>
+              <w:rPr>
+                <w:rFonts w:ascii="Georgia" w:hAnsi="Georgia"/>
+                <w:noProof/>
+                <w:color w:val="333333"/>
+                <w:sz w:val="21"/>
+                <w:szCs w:val="21"/>
+              </w:rPr>
+              <w:drawing>
+                <wp:inline distT="0" distB="0" distL="0" distR="0" wp14:anchorId="2121E88B" wp14:editId="1022FC97">
+                  <wp:extent cx="1624965" cy="457200"/>
+                  <wp:effectExtent l="0" t="0" r="635" b="0"/>
+                  <wp:docPr id="13" name="图片 13" descr="http://pic002.cnblogs.com/images/2012/274814/2012071317175487.png"/>
+                  <wp:cNvGraphicFramePr>
+                    <a:graphicFrameLocks xmlns:a="http://schemas.openxmlformats.org/drawingml/2006/main" noChangeAspect="1"/>
+                  </wp:cNvGraphicFramePr>
+                  <a:graphic xmlns:a="http://schemas.openxmlformats.org/drawingml/2006/main">
+                    <a:graphicData uri="http://schemas.openxmlformats.org/drawingml/2006/picture">
+                      <pic:pic xmlns:pic="http://schemas.openxmlformats.org/drawingml/2006/picture">
+                        <pic:nvPicPr>
+                          <pic:cNvPr id="0" name="Picture 13" descr="http://pic002.cnblogs.com/images/2012/274814/2012071317175487.png"/>
+                          <pic:cNvPicPr>
+                            <a:picLocks noChangeAspect="1" noChangeArrowheads="1"/>
+                          </pic:cNvPicPr>
+                        </pic:nvPicPr>
+                        <pic:blipFill>
+                          <a:blip r:embed="rId11">
+                            <a:extLst>
+                              <a:ext uri="{28A0092B-C50C-407E-A947-70E740481C1C}">
+                                <a14:useLocalDpi xmlns:a14="http://schemas.microsoft.com/office/drawing/2010/main" val="0"/>
+                              </a:ext>
+                            </a:extLst>
+                          </a:blip>
+                          <a:srcRect/>
+                          <a:stretch>
+                            <a:fillRect/>
+                          </a:stretch>
+                        </pic:blipFill>
+                        <pic:spPr bwMode="auto">
+                          <a:xfrm>
+                            <a:off x="0" y="0"/>
+                            <a:ext cx="1624965" cy="457200"/>
+                          </a:xfrm>
+                          <a:prstGeom prst="rect">
+                            <a:avLst/>
+                          </a:prstGeom>
+                          <a:noFill/>
+                          <a:ln>
+                            <a:noFill/>
+                          </a:ln>
+                        </pic:spPr>
+                      </pic:pic>
+                    </a:graphicData>
+                  </a:graphic>
+                </wp:inline>
+              </w:drawing>
+            </w:r>
+          </w:p>
+          <w:p>
+            <w:pPr>
+              <w:pStyle w:val="a6"/>
+              <w:shd w:val="clear" w:color="auto" w:fill="FFFFFF"/>
+              <w:spacing w:before="150" w:beforeAutospacing="0" w:after="150" w:afterAutospacing="0" w:line="378" w:lineRule="atLeast"/>
+              <w:rPr>
+                <w:rFonts w:ascii="Georgia" w:hAnsi="Georgia"/>
+                <w:color w:val="333333"/>
+                <w:sz w:val="21"/>
+                <w:szCs w:val="21"/>
+              </w:rPr>
+            </w:pPr>
+            <w:r>
+              <w:rPr>
+                <w:rFonts w:ascii="Georgia" w:hAnsi="Georgia"/>
+                <w:color w:val="333333"/>
+                <w:sz w:val="21"/>
+                <w:szCs w:val="21"/>
+              </w:rPr>
+              <w:t>此时</w:t>
+            </w:r>
+            <w:r>
+              <w:rPr>
+                <w:rFonts w:ascii="Georgia" w:hAnsi="Georgia"/>
+                <w:color w:val="333333"/>
+                <w:sz w:val="21"/>
+                <w:szCs w:val="21"/>
+              </w:rPr>
+              <w:t>False Positives</w:t>
+            </w:r>
+            <w:r>
+              <w:rPr>
+                <w:rFonts w:ascii="Georgia" w:hAnsi="Georgia"/>
+                <w:color w:val="333333"/>
+                <w:sz w:val="21"/>
+                <w:szCs w:val="21"/>
+              </w:rPr>
+              <w:t>的概率为：</w:t>
+            </w:r>
+          </w:p>
+          <w:p>
+            <w:pPr>
+              <w:pStyle w:val="a6"/>
+              <w:shd w:val="clear" w:color="auto" w:fill="FFFFFF"/>
+              <w:spacing w:before="150" w:beforeAutospacing="0" w:after="150" w:afterAutospacing="0" w:line="378" w:lineRule="atLeast"/>
+              <w:rPr>
+                <w:rFonts w:ascii="Georgia" w:hAnsi="Georgia"/>
+                <w:color w:val="333333"/>
+                <w:sz w:val="21"/>
+                <w:szCs w:val="21"/>
+              </w:rPr>
+            </w:pPr>
+            <w:r>
+              <w:rPr>
+                <w:rFonts w:ascii="Georgia" w:hAnsi="Georgia"/>
+                <w:noProof/>
+                <w:color w:val="333333"/>
+                <w:sz w:val="21"/>
+                <w:szCs w:val="21"/>
+              </w:rPr>
+              <w:drawing>
+                <wp:inline distT="0" distB="0" distL="0" distR="0" wp14:anchorId="04E3ABBC" wp14:editId="7B732F00">
+                  <wp:extent cx="1812290" cy="269240"/>
+                  <wp:effectExtent l="0" t="0" r="0" b="10160"/>
+                  <wp:docPr id="16" name="图片 16" descr="http://pic002.cnblogs.com/images/2012/274814/2012071317184158.png"/>
+                  <wp:cNvGraphicFramePr>
+                    <a:graphicFrameLocks xmlns:a="http://schemas.openxmlformats.org/drawingml/2006/main" noChangeAspect="1"/>
+                  </wp:cNvGraphicFramePr>
+                  <a:graphic xmlns:a="http://schemas.openxmlformats.org/drawingml/2006/main">
+                    <a:graphicData uri="http://schemas.openxmlformats.org/drawingml/2006/picture">
+                      <pic:pic xmlns:pic="http://schemas.openxmlformats.org/drawingml/2006/picture">
+                        <pic:nvPicPr>
+                          <pic:cNvPr id="0" name="Picture 16" descr="http://pic002.cnblogs.com/images/2012/274814/2012071317184158.png"/>
+                          <pic:cNvPicPr>
+                            <a:picLocks noChangeAspect="1" noChangeArrowheads="1"/>
+                          </pic:cNvPicPr>
+                        </pic:nvPicPr>
+                        <pic:blipFill>
+                          <a:blip r:embed="rId12">
+                            <a:extLst>
+                              <a:ext uri="{28A0092B-C50C-407E-A947-70E740481C1C}">
+                                <a14:useLocalDpi xmlns:a14="http://schemas.microsoft.com/office/drawing/2010/main" val="0"/>
+                              </a:ext>
+                            </a:extLst>
+                          </a:blip>
+                          <a:srcRect/>
+                          <a:stretch>
+                            <a:fillRect/>
+                          </a:stretch>
+                        </pic:blipFill>
+                        <pic:spPr bwMode="auto">
+                          <a:xfrm>
+                            <a:off x="0" y="0"/>
+                            <a:ext cx="1812290" cy="269240"/>
+                          </a:xfrm>
+                          <a:prstGeom prst="rect">
+                            <a:avLst/>
+                          </a:prstGeom>
+                          <a:noFill/>
+                          <a:ln>
+                            <a:noFill/>
+                          </a:ln>
+                        </pic:spPr>
+                      </pic:pic>
+                    </a:graphicData>
+                  </a:graphic>
+                </wp:inline>
+              </w:drawing>
+            </w:r>
+          </w:p>
+          <w:p>
+            <w:pPr>
+              <w:pStyle w:val="a6"/>
+              <w:shd w:val="clear" w:color="auto" w:fill="FFFFFF"/>
+              <w:spacing w:before="150" w:beforeAutospacing="0" w:after="150" w:afterAutospacing="0" w:line="378" w:lineRule="atLeast"/>
+              <w:rPr>
+                <w:rFonts w:ascii="Georgia" w:hAnsi="Georgia"/>
+                <w:color w:val="333333"/>
+                <w:sz w:val="21"/>
+                <w:szCs w:val="21"/>
+              </w:rPr>
+            </w:pPr>
+            <w:r>
+              <w:rPr>
+                <w:rFonts w:ascii="Georgia" w:hAnsi="Georgia"/>
+                <w:color w:val="333333"/>
+                <w:sz w:val="21"/>
+                <w:szCs w:val="21"/>
+              </w:rPr>
+              <w:t>而对于给定的</w:t>
+            </w:r>
+            <w:r>
+              <w:rPr>
+                <w:rFonts w:ascii="Georgia" w:hAnsi="Georgia"/>
+                <w:color w:val="333333"/>
+                <w:sz w:val="21"/>
+                <w:szCs w:val="21"/>
+              </w:rPr>
+              <w:t>False Positives</w:t>
+            </w:r>
+            <w:r>
+              <w:rPr>
+                <w:rFonts w:ascii="Georgia" w:hAnsi="Georgia"/>
+                <w:color w:val="333333"/>
+                <w:sz w:val="21"/>
+                <w:szCs w:val="21"/>
+              </w:rPr>
+              <w:t>概率</w:t>
+            </w:r>
+            <w:r>
+              <w:rPr>
+                <w:rFonts w:ascii="Georgia" w:hAnsi="Georgia"/>
+                <w:color w:val="333333"/>
+                <w:sz w:val="21"/>
+                <w:szCs w:val="21"/>
+              </w:rPr>
+              <w:t xml:space="preserve"> p</w:t>
+            </w:r>
+            <w:r>
+              <w:rPr>
+                <w:rFonts w:ascii="Georgia" w:hAnsi="Georgia"/>
+                <w:color w:val="333333"/>
+                <w:sz w:val="21"/>
+                <w:szCs w:val="21"/>
+              </w:rPr>
+              <w:t>，如何选择最优的位数组大小</w:t>
+            </w:r>
+            <w:r>
+              <w:rPr>
+                <w:rFonts w:ascii="Georgia" w:hAnsi="Georgia"/>
+                <w:color w:val="333333"/>
+                <w:sz w:val="21"/>
+                <w:szCs w:val="21"/>
+              </w:rPr>
+              <w:t xml:space="preserve"> m </w:t>
+            </w:r>
+            <w:r>
+              <w:rPr>
+                <w:rFonts w:ascii="Georgia" w:hAnsi="Georgia"/>
+                <w:color w:val="333333"/>
+                <w:sz w:val="21"/>
+                <w:szCs w:val="21"/>
+              </w:rPr>
+              <w:t>呢，</w:t>
+            </w:r>
+          </w:p>
+          <w:p>
+            <w:pPr>
+              <w:pStyle w:val="a6"/>
+              <w:shd w:val="clear" w:color="auto" w:fill="FFFFFF"/>
+              <w:spacing w:before="150" w:beforeAutospacing="0" w:after="150" w:afterAutospacing="0" w:line="378" w:lineRule="atLeast"/>
+              <w:rPr>
+                <w:rFonts w:ascii="Georgia" w:hAnsi="Georgia"/>
+                <w:color w:val="333333"/>
+                <w:sz w:val="21"/>
+                <w:szCs w:val="21"/>
+              </w:rPr>
+            </w:pPr>
+            <w:r>
+              <w:rPr>
+                <w:rFonts w:ascii="Georgia" w:hAnsi="Georgia"/>
+                <w:noProof/>
+                <w:color w:val="333333"/>
+                <w:sz w:val="21"/>
+                <w:szCs w:val="21"/>
+              </w:rPr>
+              <w:drawing>
+                <wp:inline distT="0" distB="0" distL="0" distR="0" wp14:anchorId="2D3FF841" wp14:editId="06BCBA84">
+                  <wp:extent cx="1510665" cy="588010"/>
+                  <wp:effectExtent l="0" t="0" r="0" b="0"/>
+                  <wp:docPr id="17" name="图片 17" descr="http://pic002.cnblogs.com/images/2012/274814/2012071317223869.png"/>
+                  <wp:cNvGraphicFramePr>
+                    <a:graphicFrameLocks xmlns:a="http://schemas.openxmlformats.org/drawingml/2006/main" noChangeAspect="1"/>
+                  </wp:cNvGraphicFramePr>
+                  <a:graphic xmlns:a="http://schemas.openxmlformats.org/drawingml/2006/main">
+                    <a:graphicData uri="http://schemas.openxmlformats.org/drawingml/2006/picture">
+                      <pic:pic xmlns:pic="http://schemas.openxmlformats.org/drawingml/2006/picture">
+                        <pic:nvPicPr>
+                          <pic:cNvPr id="0" name="Picture 17" descr="http://pic002.cnblogs.com/images/2012/274814/2012071317223869.png"/>
+                          <pic:cNvPicPr>
+                            <a:picLocks noChangeAspect="1" noChangeArrowheads="1"/>
+                          </pic:cNvPicPr>
+                        </pic:nvPicPr>
+                        <pic:blipFill>
+                          <a:blip r:embed="rId13">
+                            <a:extLst>
+                              <a:ext uri="{28A0092B-C50C-407E-A947-70E740481C1C}">
+                                <a14:useLocalDpi xmlns:a14="http://schemas.microsoft.com/office/drawing/2010/main" val="0"/>
+                              </a:ext>
+                            </a:extLst>
+                          </a:blip>
+                          <a:srcRect/>
+                          <a:stretch>
+                            <a:fillRect/>
+                          </a:stretch>
+                        </pic:blipFill>
+                        <pic:spPr bwMode="auto">
+                          <a:xfrm>
+                            <a:off x="0" y="0"/>
+                            <a:ext cx="1510665" cy="588010"/>
+                          </a:xfrm>
+                          <a:prstGeom prst="rect">
+                            <a:avLst/>
+                          </a:prstGeom>
+                          <a:noFill/>
+                          <a:ln>
+                            <a:noFill/>
+                          </a:ln>
+                        </pic:spPr>
+                      </pic:pic>
+                    </a:graphicData>
+                  </a:graphic>
+                </wp:inline>
+              </w:drawing>
+            </w:r>
+          </w:p>
+          <w:p>
+            <w:pPr>
+              <w:pStyle w:val="a6"/>
+              <w:shd w:val="clear" w:color="auto" w:fill="FFFFFF"/>
+              <w:spacing w:before="150" w:beforeAutospacing="0" w:after="150" w:afterAutospacing="0" w:line="378" w:lineRule="atLeast"/>
+              <w:rPr>
+                <w:rFonts w:ascii="Georgia" w:hAnsi="Georgia"/>
+                <w:color w:val="333333"/>
+                <w:sz w:val="21"/>
+                <w:szCs w:val="21"/>
+              </w:rPr>
+            </w:pPr>
+            <w:r>
+              <w:rPr>
+                <w:rFonts w:ascii="Georgia" w:hAnsi="Georgia"/>
+                <w:color w:val="333333"/>
+                <w:sz w:val="21"/>
+                <w:szCs w:val="21"/>
+              </w:rPr>
+              <w:t>上式表明，位数组的大小最好与插入元素的个数成线性关系，对于给定的</w:t>
+            </w:r>
+            <w:r>
+              <w:rPr>
+                <w:rFonts w:ascii="Georgia" w:hAnsi="Georgia"/>
+                <w:color w:val="333333"/>
+                <w:sz w:val="21"/>
+                <w:szCs w:val="21"/>
+              </w:rPr>
+              <w:t xml:space="preserve"> m</w:t>
+            </w:r>
+            <w:r>
+              <w:rPr>
+                <w:rFonts w:ascii="Georgia" w:hAnsi="Georgia"/>
+                <w:color w:val="333333"/>
+                <w:sz w:val="21"/>
+                <w:szCs w:val="21"/>
+              </w:rPr>
+              <w:t>，</w:t>
+            </w:r>
+            <w:r>
+              <w:rPr>
+                <w:rFonts w:ascii="Georgia" w:hAnsi="Georgia"/>
+                <w:color w:val="333333"/>
+                <w:sz w:val="21"/>
+                <w:szCs w:val="21"/>
+              </w:rPr>
+              <w:t>n</w:t>
+            </w:r>
+            <w:r>
+              <w:rPr>
+                <w:rFonts w:ascii="Georgia" w:hAnsi="Georgia"/>
+                <w:color w:val="333333"/>
+                <w:sz w:val="21"/>
+                <w:szCs w:val="21"/>
+              </w:rPr>
+              <w:t>，</w:t>
+            </w:r>
+            <w:r>
+              <w:rPr>
+                <w:rFonts w:ascii="Georgia" w:hAnsi="Georgia"/>
+                <w:color w:val="333333"/>
+                <w:sz w:val="21"/>
+                <w:szCs w:val="21"/>
+              </w:rPr>
+              <w:t>k</w:t>
+            </w:r>
+            <w:r>
+              <w:rPr>
+                <w:rFonts w:ascii="Georgia" w:hAnsi="Georgia"/>
+                <w:color w:val="333333"/>
+                <w:sz w:val="21"/>
+                <w:szCs w:val="21"/>
+              </w:rPr>
+              <w:t>，假正例概率最大为：</w:t>
+            </w:r>
+          </w:p>
+          <w:p>
+            <w:pPr>
+              <w:pStyle w:val="a6"/>
+              <w:shd w:val="clear" w:color="auto" w:fill="FFFFFF"/>
+              <w:spacing w:before="150" w:beforeAutospacing="0" w:after="150" w:afterAutospacing="0" w:line="378" w:lineRule="atLeast"/>
+              <w:rPr>
+                <w:rFonts w:ascii="Georgia" w:hAnsi="Georgia" w:hint="eastAsia"/>
+                <w:color w:val="333333"/>
+                <w:sz w:val="21"/>
+                <w:szCs w:val="21"/>
+              </w:rPr>
+            </w:pPr>
+            <w:r>
+              <w:rPr>
+                <w:rFonts w:ascii="Georgia" w:hAnsi="Georgia"/>
+                <w:noProof/>
+                <w:color w:val="333333"/>
+                <w:sz w:val="21"/>
+                <w:szCs w:val="21"/>
+              </w:rPr>
+              <w:drawing>
+                <wp:inline distT="0" distB="0" distL="0" distR="0" wp14:anchorId="0A23AEDB" wp14:editId="4416955E">
+                  <wp:extent cx="2465705" cy="432435"/>
+                  <wp:effectExtent l="0" t="0" r="0" b="0"/>
+                  <wp:docPr id="18" name="图片 18" descr="http://pic002.cnblogs.com/images/2012/274814/2012071317253418.png"/>
+                  <wp:cNvGraphicFramePr>
+                    <a:graphicFrameLocks xmlns:a="http://schemas.openxmlformats.org/drawingml/2006/main" noChangeAspect="1"/>
+                  </wp:cNvGraphicFramePr>
+                  <a:graphic xmlns:a="http://schemas.openxmlformats.org/drawingml/2006/main">
+                    <a:graphicData uri="http://schemas.openxmlformats.org/drawingml/2006/picture">
+                      <pic:pic xmlns:pic="http://schemas.openxmlformats.org/drawingml/2006/picture">
+                        <pic:nvPicPr>
+                          <pic:cNvPr id="0" name="Picture 18" descr="http://pic002.cnblogs.com/images/2012/274814/2012071317253418.png"/>
+                          <pic:cNvPicPr>
+                            <a:picLocks noChangeAspect="1" noChangeArrowheads="1"/>
+                          </pic:cNvPicPr>
+                        </pic:nvPicPr>
+                        <pic:blipFill>
+                          <a:blip r:embed="rId14">
+                            <a:extLst>
+                              <a:ext uri="{28A0092B-C50C-407E-A947-70E740481C1C}">
+                                <a14:useLocalDpi xmlns:a14="http://schemas.microsoft.com/office/drawing/2010/main" val="0"/>
+                              </a:ext>
+                            </a:extLst>
+                          </a:blip>
+                          <a:srcRect/>
+                          <a:stretch>
+                            <a:fillRect/>
+                          </a:stretch>
+                        </pic:blipFill>
+                        <pic:spPr bwMode="auto">
+                          <a:xfrm>
+                            <a:off x="0" y="0"/>
+                            <a:ext cx="2465705" cy="432435"/>
+                          </a:xfrm>
+                          <a:prstGeom prst="rect">
+                            <a:avLst/>
+                          </a:prstGeom>
+                          <a:noFill/>
+                          <a:ln>
+                            <a:noFill/>
+                          </a:ln>
+                        </pic:spPr>
+                      </pic:pic>
+                    </a:graphicData>
+                  </a:graphic>
+                </wp:inline>
+              </w:drawing>
+            </w:r>
+          </w:p>
+          <w:p/>
         </w:tc>
       </w:tr>
     </w:tbl>
@@ -4161,6 +4883,338 @@
           <w:rFonts w:hint="eastAsia"/>
         </w:rPr>
       </w:pPr>
+      <w:r>
+        <w:rPr>
+          <w:rFonts w:hint="eastAsia"/>
+          <w:b/>
+          <w:color w:val="3366FF"/>
+        </w:rPr>
+        <w:t>亚线性算法判断某数组是否全是</w:t>
+      </w:r>
+      <w:r>
+        <w:rPr>
+          <w:rFonts w:hint="eastAsia"/>
+          <w:b/>
+          <w:color w:val="3366FF"/>
+        </w:rPr>
+        <w:t>0</w:t>
+      </w:r>
+      <w:r>
+        <w:t>:</w:t>
+      </w:r>
+    </w:p>
+    <w:tbl>
+      <w:tblPr>
+        <w:tblStyle w:val="a3"/>
+        <w:tblW w:w="0" w:type="auto"/>
+        <w:tblLook w:val="04A0" w:firstRow="1" w:lastRow="0" w:firstColumn="1" w:lastColumn="0" w:noHBand="0" w:noVBand="1"/>
+      </w:tblPr>
+      <w:tblGrid>
+        <w:gridCol w:w="8516"/>
+      </w:tblGrid>
+      <w:tr>
+        <w:tc>
+          <w:tcPr>
+            <w:tcW w:w="8516" w:type="dxa"/>
+          </w:tcPr>
+          <w:p>
+            <w:r>
+              <w:rPr>
+                <w:rFonts w:hint="eastAsia"/>
+              </w:rPr>
+              <w:t>假定数组大小是</w:t>
+            </w:r>
+            <w:r>
+              <w:t>n,</w:t>
+            </w:r>
+            <w:r>
+              <w:rPr>
+                <w:rFonts w:hint="eastAsia"/>
+              </w:rPr>
+              <w:t>如果我们依次扫描数组中每个元素，时间是</w:t>
+            </w:r>
+            <w:r>
+              <w:t>O(n)</w:t>
+            </w:r>
+          </w:p>
+          <w:p>
+            <w:pPr>
+              <w:rPr>
+                <w:rFonts w:hint="eastAsia"/>
+              </w:rPr>
+            </w:pPr>
+            <w:r>
+              <w:rPr>
+                <w:rFonts w:hint="eastAsia"/>
+              </w:rPr>
+              <w:t>但是对于亚线性的算法，我们通过在原数组的随机抽样</w:t>
+            </w:r>
+            <w:r>
+              <w:t>-s,</w:t>
+            </w:r>
+            <w:r>
+              <w:rPr>
+                <w:rFonts w:hint="eastAsia"/>
+              </w:rPr>
+              <w:t xml:space="preserve"> </w:t>
+            </w:r>
+            <w:r>
+              <w:rPr>
+                <w:rFonts w:hint="eastAsia"/>
+              </w:rPr>
+              <w:t>然后</w:t>
+            </w:r>
+            <w:r>
+              <w:rPr>
+                <w:rFonts w:hint="eastAsia"/>
+              </w:rPr>
+              <w:t>根据已知数据的某些信息，得到这些抽样数据和原始数据的关系，今儿得到误差，典型的</w:t>
+            </w:r>
+            <w:r>
+              <w:rPr>
+                <w:rFonts w:hint="eastAsia"/>
+                <w:b/>
+                <w:color w:val="FF6600"/>
+              </w:rPr>
+              <w:t>用误差来换时间和空间</w:t>
+            </w:r>
+            <w:r>
+              <w:rPr>
+                <w:rFonts w:hint="eastAsia"/>
+              </w:rPr>
+              <w:t>：</w:t>
+            </w:r>
+          </w:p>
+          <w:p>
+            <w:pPr>
+              <w:rPr>
+                <w:rFonts w:hint="eastAsia"/>
+              </w:rPr>
+            </w:pPr>
+          </w:p>
+          <w:p>
+            <w:r>
+              <w:rPr>
+                <w:rFonts w:hint="eastAsia"/>
+              </w:rPr>
+              <w:t>假设数据满足</w:t>
+            </w:r>
+            <w:r>
+              <w:t>e</w:t>
+            </w:r>
+            <w:r>
+              <w:rPr>
+                <w:rFonts w:hint="eastAsia"/>
+              </w:rPr>
+              <w:t>远离：即数量为</w:t>
+            </w:r>
+            <w:r>
+              <w:rPr>
+                <w:rFonts w:hint="eastAsia"/>
+              </w:rPr>
+              <w:t>1</w:t>
+            </w:r>
+            <w:r>
+              <w:rPr>
+                <w:rFonts w:hint="eastAsia"/>
+              </w:rPr>
+              <w:t>的元素个数</w:t>
+            </w:r>
+            <w:r>
+              <w:t>&gt;n*e,</w:t>
+            </w:r>
+          </w:p>
+          <w:p>
+            <w:pPr>
+              <w:rPr>
+                <w:rFonts w:hint="eastAsia"/>
+              </w:rPr>
+            </w:pPr>
+            <w:r>
+              <w:rPr>
+                <w:rFonts w:hint="eastAsia"/>
+              </w:rPr>
+              <w:t>那么当我们随机抽取</w:t>
+            </w:r>
+            <w:r>
+              <w:t>s=2/e</w:t>
+            </w:r>
+            <w:r>
+              <w:rPr>
+                <w:rFonts w:hint="eastAsia"/>
+              </w:rPr>
+              <w:t xml:space="preserve"> </w:t>
+            </w:r>
+            <w:r>
+              <w:rPr>
+                <w:rFonts w:hint="eastAsia"/>
+              </w:rPr>
+              <w:t>个元素，误差是：</w:t>
+            </w:r>
+          </w:p>
+          <w:p>
+            <w:r>
+              <w:t>p(</w:t>
+            </w:r>
+            <w:r>
+              <w:rPr>
+                <w:rFonts w:hint="eastAsia"/>
+              </w:rPr>
+              <w:t>抽样中没有</w:t>
+            </w:r>
+            <w:r>
+              <w:rPr>
+                <w:rFonts w:hint="eastAsia"/>
+              </w:rPr>
+              <w:t>1</w:t>
+            </w:r>
+            <w:r>
+              <w:t>)&lt;= (1-e)</w:t>
+            </w:r>
+            <w:r>
+              <w:rPr>
+                <w:vertAlign w:val="superscript"/>
+              </w:rPr>
+              <w:t>s</w:t>
+            </w:r>
+            <w:r>
+              <w:t xml:space="preserve"> </w:t>
+            </w:r>
+            <m:oMath>
+              <m:r>
+                <w:rPr>
+                  <w:rFonts w:ascii="Cambria Math" w:hAnsi="Cambria Math"/>
+                </w:rPr>
+                <m:t>≈</m:t>
+              </m:r>
+            </m:oMath>
+            <w:r>
+              <w:t>e</w:t>
+            </w:r>
+            <w:r>
+              <w:rPr>
+                <w:vertAlign w:val="superscript"/>
+              </w:rPr>
+              <w:t>-es</w:t>
+            </w:r>
+            <w:r>
+              <w:t>=e</w:t>
+            </w:r>
+            <w:r>
+              <w:rPr>
+                <w:vertAlign w:val="superscript"/>
+              </w:rPr>
+              <w:t>-2</w:t>
+            </w:r>
+            <w:r>
+              <w:t>&lt;1/3</w:t>
+            </w:r>
+          </w:p>
+        </w:tc>
+      </w:tr>
+    </w:tbl>
+    <w:p>
+      <w:pPr>
+        <w:rPr>
+          <w:rFonts w:hint="eastAsia"/>
+        </w:rPr>
+      </w:pPr>
+    </w:p>
+    <w:p>
+      <w:pPr>
+        <w:rPr>
+          <w:rFonts w:hint="eastAsia"/>
+        </w:rPr>
+      </w:pPr>
+      <w:r>
+        <w:rPr>
+          <w:rFonts w:hint="eastAsia"/>
+        </w:rPr>
+        <w:t>总结：常见的复杂度转换的问题：</w:t>
+      </w:r>
+    </w:p>
+    <w:p>
+      <w:r>
+        <w:rPr>
+          <w:rFonts w:hint="eastAsia"/>
+        </w:rPr>
+        <w:t xml:space="preserve">1: </w:t>
+      </w:r>
+      <w:r>
+        <w:rPr>
+          <w:rFonts w:hint="eastAsia"/>
+        </w:rPr>
+        <w:t>空间换时间：</w:t>
+      </w:r>
+      <w:r>
+        <w:rPr>
+          <w:rFonts w:hint="eastAsia"/>
+        </w:rPr>
+        <w:t xml:space="preserve"> </w:t>
+      </w:r>
+      <w:r>
+        <w:rPr>
+          <w:rFonts w:hint="eastAsia"/>
+        </w:rPr>
+        <w:t>动态规划，</w:t>
+      </w:r>
+      <w:r>
+        <w:t>bitmap(</w:t>
+      </w:r>
+      <w:r>
+        <w:rPr>
+          <w:rFonts w:hint="eastAsia"/>
+        </w:rPr>
+        <w:t>位排序</w:t>
+      </w:r>
+      <w:r>
+        <w:t>)</w:t>
+      </w:r>
+      <w:r>
+        <w:rPr>
+          <w:rFonts w:hint="eastAsia"/>
+        </w:rPr>
+        <w:t>，</w:t>
+      </w:r>
+      <w:r>
+        <w:t xml:space="preserve">bucket </w:t>
+      </w:r>
+      <w:r>
+        <w:rPr>
+          <w:rFonts w:hint="eastAsia"/>
+        </w:rPr>
+        <w:t>排序</w:t>
+      </w:r>
+      <w:r>
+        <w:t>…</w:t>
+      </w:r>
+    </w:p>
+    <w:p>
+      <w:pPr>
+        <w:rPr>
+          <w:rFonts w:hint="eastAsia"/>
+        </w:rPr>
+      </w:pPr>
+      <w:r>
+        <w:t xml:space="preserve">2: </w:t>
+      </w:r>
+      <w:r>
+        <w:rPr>
+          <w:rFonts w:hint="eastAsia"/>
+        </w:rPr>
+        <w:t>误差换时间或者空间：</w:t>
+      </w:r>
+      <w:r>
+        <w:t xml:space="preserve">bloom filter, </w:t>
+      </w:r>
+      <w:r>
+        <w:rPr>
+          <w:rFonts w:hint="eastAsia"/>
+        </w:rPr>
+        <w:t>亚线性时间和空间算法。</w:t>
+      </w:r>
+      <w:bookmarkStart w:id="0" w:name="_GoBack"/>
+      <w:bookmarkEnd w:id="0"/>
     </w:p>
     <w:p/>
     <w:p/>
@@ -4518,6 +5572,61 @@
       </w:tblCellMar>
     </w:tblPr>
   </w:style>
+  <w:style w:type="paragraph" w:styleId="a4">
+    <w:name w:val="Balloon Text"/>
+    <w:basedOn w:val="a"/>
+    <w:link w:val="a5"/>
+    <w:uiPriority w:val="99"/>
+    <w:semiHidden/>
+    <w:unhideWhenUsed/>
+    <w:rsid w:val="00A344D8"/>
+    <w:rPr>
+      <w:rFonts w:ascii="Lucida Grande" w:hAnsi="Lucida Grande" w:cs="Lucida Grande"/>
+      <w:sz w:val="18"/>
+      <w:szCs w:val="18"/>
+    </w:rPr>
+  </w:style>
+  <w:style w:type="character" w:customStyle="1" w:styleId="a5">
+    <w:name w:val="批注框文本字符"/>
+    <w:basedOn w:val="a0"/>
+    <w:link w:val="a4"/>
+    <w:uiPriority w:val="99"/>
+    <w:semiHidden/>
+    <w:rsid w:val="00A344D8"/>
+    <w:rPr>
+      <w:rFonts w:ascii="Lucida Grande" w:hAnsi="Lucida Grande" w:cs="Lucida Grande"/>
+      <w:sz w:val="18"/>
+      <w:szCs w:val="18"/>
+    </w:rPr>
+  </w:style>
+  <w:style w:type="paragraph" w:styleId="a6">
+    <w:name w:val="Normal (Web)"/>
+    <w:basedOn w:val="a"/>
+    <w:uiPriority w:val="99"/>
+    <w:unhideWhenUsed/>
+    <w:rsid w:val="00A344D8"/>
+    <w:pPr>
+      <w:widowControl/>
+      <w:spacing w:before="100" w:beforeAutospacing="1" w:after="100" w:afterAutospacing="1"/>
+      <w:jc w:val="left"/>
+    </w:pPr>
+    <w:rPr>
+      <w:rFonts w:ascii="Times" w:hAnsi="Times" w:cs="Times New Roman"/>
+      <w:kern w:val="0"/>
+      <w:sz w:val="20"/>
+      <w:szCs w:val="20"/>
+    </w:rPr>
+  </w:style>
+  <w:style w:type="character" w:styleId="a7">
+    <w:name w:val="Placeholder Text"/>
+    <w:basedOn w:val="a0"/>
+    <w:uiPriority w:val="99"/>
+    <w:semiHidden/>
+    <w:rsid w:val="002070A4"/>
+    <w:rPr>
+      <w:color w:val="808080"/>
+    </w:rPr>
+  </w:style>
 </w:styles>
 </file>
 
@@ -4731,6 +5840,61 @@
         <w:right w:w="108" w:type="dxa"/>
       </w:tblCellMar>
     </w:tblPr>
+  </w:style>
+  <w:style w:type="paragraph" w:styleId="a4">
+    <w:name w:val="Balloon Text"/>
+    <w:basedOn w:val="a"/>
+    <w:link w:val="a5"/>
+    <w:uiPriority w:val="99"/>
+    <w:semiHidden/>
+    <w:unhideWhenUsed/>
+    <w:rsid w:val="00A344D8"/>
+    <w:rPr>
+      <w:rFonts w:ascii="Lucida Grande" w:hAnsi="Lucida Grande" w:cs="Lucida Grande"/>
+      <w:sz w:val="18"/>
+      <w:szCs w:val="18"/>
+    </w:rPr>
+  </w:style>
+  <w:style w:type="character" w:customStyle="1" w:styleId="a5">
+    <w:name w:val="批注框文本字符"/>
+    <w:basedOn w:val="a0"/>
+    <w:link w:val="a4"/>
+    <w:uiPriority w:val="99"/>
+    <w:semiHidden/>
+    <w:rsid w:val="00A344D8"/>
+    <w:rPr>
+      <w:rFonts w:ascii="Lucida Grande" w:hAnsi="Lucida Grande" w:cs="Lucida Grande"/>
+      <w:sz w:val="18"/>
+      <w:szCs w:val="18"/>
+    </w:rPr>
+  </w:style>
+  <w:style w:type="paragraph" w:styleId="a6">
+    <w:name w:val="Normal (Web)"/>
+    <w:basedOn w:val="a"/>
+    <w:uiPriority w:val="99"/>
+    <w:unhideWhenUsed/>
+    <w:rsid w:val="00A344D8"/>
+    <w:pPr>
+      <w:widowControl/>
+      <w:spacing w:before="100" w:beforeAutospacing="1" w:after="100" w:afterAutospacing="1"/>
+      <w:jc w:val="left"/>
+    </w:pPr>
+    <w:rPr>
+      <w:rFonts w:ascii="Times" w:hAnsi="Times" w:cs="Times New Roman"/>
+      <w:kern w:val="0"/>
+      <w:sz w:val="20"/>
+      <w:szCs w:val="20"/>
+    </w:rPr>
+  </w:style>
+  <w:style w:type="character" w:styleId="a7">
+    <w:name w:val="Placeholder Text"/>
+    <w:basedOn w:val="a0"/>
+    <w:uiPriority w:val="99"/>
+    <w:semiHidden/>
+    <w:rsid w:val="002070A4"/>
+    <w:rPr>
+      <w:color w:val="808080"/>
+    </w:rPr>
   </w:style>
 </w:styles>
 </file>
@@ -5053,4 +6217,16 @@
   </a:objectDefaults>
   <a:extraClrSchemeLst/>
 </a:theme>
+</file>
+
+<file path=customXml/item1.xml><?xml version="1.0" encoding="utf-8"?>
+<b:Sources xmlns:b="http://schemas.openxmlformats.org/officeDocument/2006/bibliography" xmlns="http://schemas.openxmlformats.org/officeDocument/2006/bibliography" SelectedStyle="/APA.XSL" StyleName="APA"/>
+</file>
+
+<file path=customXml/itemProps1.xml><?xml version="1.0" encoding="utf-8"?>
+<ds:datastoreItem xmlns:ds="http://schemas.openxmlformats.org/officeDocument/2006/customXml" ds:itemID="{F4912B5B-1C5D-0B4D-B56C-2A658D5E8616}">
+  <ds:schemaRefs>
+    <ds:schemaRef ds:uri="http://schemas.openxmlformats.org/officeDocument/2006/bibliography"/>
+  </ds:schemaRefs>
+</ds:datastoreItem>
 </file>
</xml_diff>

<commit_message>
add some notes on sub linear algorithm analysis, based on big data
</commit_message>
<xml_diff>
--- a/小细节的注意.docx
+++ b/小细节的注意.docx
@@ -515,7 +515,39 @@
               <w:t>Object</w:t>
             </w:r>
             <w:r>
-              <w:t xml:space="preserve">[] arr, int top, int maxSize; =&gt; </w:t>
+              <w:t xml:space="preserve">[] </w:t>
+            </w:r>
+            <w:proofErr w:type="spellStart"/>
+            <w:r>
+              <w:t>arr</w:t>
+            </w:r>
+            <w:proofErr w:type="spellEnd"/>
+            <w:r>
+              <w:t xml:space="preserve">, </w:t>
+            </w:r>
+            <w:proofErr w:type="spellStart"/>
+            <w:r>
+              <w:t>int</w:t>
+            </w:r>
+            <w:proofErr w:type="spellEnd"/>
+            <w:r>
+              <w:t xml:space="preserve"> top, </w:t>
+            </w:r>
+            <w:proofErr w:type="spellStart"/>
+            <w:r>
+              <w:t>int</w:t>
+            </w:r>
+            <w:proofErr w:type="spellEnd"/>
+            <w:r>
+              <w:t xml:space="preserve"> </w:t>
+            </w:r>
+            <w:proofErr w:type="spellStart"/>
+            <w:r>
+              <w:t>maxSize</w:t>
+            </w:r>
+            <w:proofErr w:type="spellEnd"/>
+            <w:r>
+              <w:t xml:space="preserve">; =&gt; </w:t>
             </w:r>
             <w:r>
               <w:rPr>
@@ -546,9 +578,11 @@
               </w:rPr>
               <w:t>实现</w:t>
             </w:r>
+            <w:proofErr w:type="spellStart"/>
             <w:r>
               <w:t>pop,push</w:t>
             </w:r>
+            <w:proofErr w:type="spellEnd"/>
             <w:r>
               <w:rPr>
                 <w:rFonts w:hint="eastAsia"/>
@@ -566,13 +600,23 @@
             </w:r>
           </w:p>
           <w:p>
-            <w:r>
-              <w:t>pop() =&gt; top-1</w:t>
-            </w:r>
-          </w:p>
-          <w:p>
-            <w:r>
-              <w:t>push()=&gt; top+1</w:t>
+            <w:proofErr w:type="gramStart"/>
+            <w:r>
+              <w:t>pop</w:t>
+            </w:r>
+            <w:proofErr w:type="gramEnd"/>
+            <w:r>
+              <w:t>() =&gt; top-1</w:t>
+            </w:r>
+          </w:p>
+          <w:p>
+            <w:proofErr w:type="gramStart"/>
+            <w:r>
+              <w:t>push</w:t>
+            </w:r>
+            <w:proofErr w:type="gramEnd"/>
+            <w:r>
+              <w:t>()=&gt; top+1</w:t>
             </w:r>
           </w:p>
           <w:p>
@@ -700,9 +744,11 @@
               </w:rPr>
               <w:t>例如超过</w:t>
             </w:r>
+            <w:proofErr w:type="spellStart"/>
             <w:r>
               <w:t>maxSize</w:t>
             </w:r>
+            <w:proofErr w:type="spellEnd"/>
             <w:r>
               <w:rPr>
                 <w:rFonts w:hint="eastAsia"/>
@@ -720,8 +766,21 @@
             </w:r>
           </w:p>
           <w:p>
-            <w:r>
-              <w:t>this.rear = (this.rear+1) % this.maxSize;</w:t>
+            <w:proofErr w:type="spellStart"/>
+            <w:r>
+              <w:t>this.rear</w:t>
+            </w:r>
+            <w:proofErr w:type="spellEnd"/>
+            <w:r>
+              <w:t xml:space="preserve"> = (this.rear+1) % </w:t>
+            </w:r>
+            <w:proofErr w:type="spellStart"/>
+            <w:r>
+              <w:t>this.maxSize</w:t>
+            </w:r>
+            <w:proofErr w:type="spellEnd"/>
+            <w:r>
+              <w:t>;</w:t>
             </w:r>
             <w:r>
               <w:rPr>
@@ -740,8 +799,21 @@
             </w:r>
           </w:p>
           <w:p>
-            <w:r>
-              <w:t>this.front = (this.front+1) % this.maxSize;</w:t>
+            <w:proofErr w:type="spellStart"/>
+            <w:r>
+              <w:t>this.front</w:t>
+            </w:r>
+            <w:proofErr w:type="spellEnd"/>
+            <w:r>
+              <w:t xml:space="preserve"> = (this.front+1) % </w:t>
+            </w:r>
+            <w:proofErr w:type="spellStart"/>
+            <w:r>
+              <w:t>this.maxSize</w:t>
+            </w:r>
+            <w:proofErr w:type="spellEnd"/>
+            <w:r>
+              <w:t>;</w:t>
             </w:r>
             <w:r>
               <w:rPr>
@@ -931,8 +1003,13 @@
             <w:r>
               <w:t>比如</w:t>
             </w:r>
-            <w:r>
-              <w:t>wait,sleep)</w:t>
+            <w:proofErr w:type="spellStart"/>
+            <w:r>
+              <w:t>wait,sleep</w:t>
+            </w:r>
+            <w:proofErr w:type="spellEnd"/>
+            <w:r>
+              <w:t>)</w:t>
             </w:r>
             <w:r>
               <w:t>，释放了执行资格和执行权。当然，他们可以回到运行状态。只不过，不是直接回到。</w:t>
@@ -1208,9 +1285,11 @@
             <w:r>
               <w:t>一旦得到</w:t>
             </w:r>
+            <w:proofErr w:type="spellStart"/>
             <w:r>
               <w:t>cpu</w:t>
             </w:r>
+            <w:proofErr w:type="spellEnd"/>
             <w:r>
               <w:t>时间片</w:t>
             </w:r>
@@ -1581,15 +1660,19 @@
             <w:r>
               <w:t>使用范围：</w:t>
             </w:r>
+            <w:proofErr w:type="spellStart"/>
             <w:r>
               <w:t>wait,notify</w:t>
             </w:r>
+            <w:proofErr w:type="spellEnd"/>
             <w:r>
               <w:t>和</w:t>
             </w:r>
+            <w:proofErr w:type="spellStart"/>
             <w:r>
               <w:t>notifyAll</w:t>
             </w:r>
+            <w:proofErr w:type="spellEnd"/>
             <w:r>
               <w:t>只能在同步控制方法或者同步控制块里面使用</w:t>
             </w:r>
@@ -1665,11 +1748,19 @@
                 <w:rFonts w:ascii="Times New Roman" w:hAnsi="Times New Roman" w:cs="Times New Roman"/>
               </w:rPr>
             </w:pPr>
-            <w:r>
-              <w:rPr>
-                <w:rFonts w:ascii="Times New Roman" w:hAnsi="Times New Roman" w:cs="Times New Roman"/>
-              </w:rPr>
-              <w:t>class Single</w:t>
+            <w:proofErr w:type="gramStart"/>
+            <w:r>
+              <w:rPr>
+                <w:rFonts w:ascii="Times New Roman" w:hAnsi="Times New Roman" w:cs="Times New Roman"/>
+              </w:rPr>
+              <w:t>class</w:t>
+            </w:r>
+            <w:proofErr w:type="gramEnd"/>
+            <w:r>
+              <w:rPr>
+                <w:rFonts w:ascii="Times New Roman" w:hAnsi="Times New Roman" w:cs="Times New Roman"/>
+              </w:rPr>
+              <w:t xml:space="preserve"> Single</w:t>
             </w:r>
           </w:p>
           <w:p>
@@ -1736,7 +1827,21 @@
                 <w:rFonts w:ascii="Times New Roman" w:hAnsi="Times New Roman" w:cs="Times New Roman" w:hint="eastAsia"/>
               </w:rPr>
               <w:tab/>
-              <w:t>public static Single getInstance()//</w:t>
+              <w:t xml:space="preserve">public static Single </w:t>
+            </w:r>
+            <w:proofErr w:type="spellStart"/>
+            <w:r>
+              <w:rPr>
+                <w:rFonts w:ascii="Times New Roman" w:hAnsi="Times New Roman" w:cs="Times New Roman" w:hint="eastAsia"/>
+              </w:rPr>
+              <w:t>getInstance</w:t>
+            </w:r>
+            <w:proofErr w:type="spellEnd"/>
+            <w:r>
+              <w:rPr>
+                <w:rFonts w:ascii="Times New Roman" w:hAnsi="Times New Roman" w:cs="Times New Roman" w:hint="eastAsia"/>
+              </w:rPr>
+              <w:t>()//</w:t>
             </w:r>
             <w:r>
               <w:rPr>
@@ -1776,7 +1881,20 @@
                 <w:rFonts w:ascii="Times New Roman" w:hAnsi="Times New Roman" w:cs="Times New Roman"/>
               </w:rPr>
               <w:tab/>
-              <w:t>return s;</w:t>
+            </w:r>
+            <w:proofErr w:type="gramStart"/>
+            <w:r>
+              <w:rPr>
+                <w:rFonts w:ascii="Times New Roman" w:hAnsi="Times New Roman" w:cs="Times New Roman"/>
+              </w:rPr>
+              <w:t>return</w:t>
+            </w:r>
+            <w:proofErr w:type="gramEnd"/>
+            <w:r>
+              <w:rPr>
+                <w:rFonts w:ascii="Times New Roman" w:hAnsi="Times New Roman" w:cs="Times New Roman"/>
+              </w:rPr>
+              <w:t xml:space="preserve"> s;</w:t>
             </w:r>
           </w:p>
           <w:p>
@@ -1839,11 +1957,19 @@
                 <w:rFonts w:ascii="Times New Roman" w:hAnsi="Times New Roman" w:cs="Times New Roman"/>
               </w:rPr>
             </w:pPr>
-            <w:r>
-              <w:rPr>
-                <w:rFonts w:ascii="Times New Roman" w:hAnsi="Times New Roman" w:cs="Times New Roman"/>
-              </w:rPr>
-              <w:t>class Single</w:t>
+            <w:proofErr w:type="gramStart"/>
+            <w:r>
+              <w:rPr>
+                <w:rFonts w:ascii="Times New Roman" w:hAnsi="Times New Roman" w:cs="Times New Roman"/>
+              </w:rPr>
+              <w:t>class</w:t>
+            </w:r>
+            <w:proofErr w:type="gramEnd"/>
+            <w:r>
+              <w:rPr>
+                <w:rFonts w:ascii="Times New Roman" w:hAnsi="Times New Roman" w:cs="Times New Roman"/>
+              </w:rPr>
+              <w:t xml:space="preserve"> Single</w:t>
             </w:r>
           </w:p>
           <w:p>
@@ -1870,7 +1996,20 @@
                 <w:rFonts w:ascii="Times New Roman" w:hAnsi="Times New Roman" w:cs="Times New Roman"/>
               </w:rPr>
               <w:tab/>
-              <w:t xml:space="preserve">private Single(){} </w:t>
+            </w:r>
+            <w:proofErr w:type="gramStart"/>
+            <w:r>
+              <w:rPr>
+                <w:rFonts w:ascii="Times New Roman" w:hAnsi="Times New Roman" w:cs="Times New Roman"/>
+              </w:rPr>
+              <w:t>private</w:t>
+            </w:r>
+            <w:proofErr w:type="gramEnd"/>
+            <w:r>
+              <w:rPr>
+                <w:rFonts w:ascii="Times New Roman" w:hAnsi="Times New Roman" w:cs="Times New Roman"/>
+              </w:rPr>
+              <w:t xml:space="preserve"> Single(){} </w:t>
             </w:r>
           </w:p>
           <w:p>
@@ -1884,7 +2023,20 @@
                 <w:rFonts w:ascii="Times New Roman" w:hAnsi="Times New Roman" w:cs="Times New Roman"/>
               </w:rPr>
               <w:tab/>
-              <w:t>private static Single s;</w:t>
+            </w:r>
+            <w:proofErr w:type="gramStart"/>
+            <w:r>
+              <w:rPr>
+                <w:rFonts w:ascii="Times New Roman" w:hAnsi="Times New Roman" w:cs="Times New Roman"/>
+              </w:rPr>
+              <w:t>private</w:t>
+            </w:r>
+            <w:proofErr w:type="gramEnd"/>
+            <w:r>
+              <w:rPr>
+                <w:rFonts w:ascii="Times New Roman" w:hAnsi="Times New Roman" w:cs="Times New Roman"/>
+              </w:rPr>
+              <w:t xml:space="preserve"> static Single s;</w:t>
             </w:r>
           </w:p>
           <w:p>
@@ -1898,7 +2050,34 @@
                 <w:rFonts w:ascii="Times New Roman" w:hAnsi="Times New Roman" w:cs="Times New Roman"/>
               </w:rPr>
               <w:tab/>
-              <w:t>public static Single getInstance()</w:t>
+            </w:r>
+            <w:proofErr w:type="gramStart"/>
+            <w:r>
+              <w:rPr>
+                <w:rFonts w:ascii="Times New Roman" w:hAnsi="Times New Roman" w:cs="Times New Roman"/>
+              </w:rPr>
+              <w:t>public</w:t>
+            </w:r>
+            <w:proofErr w:type="gramEnd"/>
+            <w:r>
+              <w:rPr>
+                <w:rFonts w:ascii="Times New Roman" w:hAnsi="Times New Roman" w:cs="Times New Roman"/>
+              </w:rPr>
+              <w:t xml:space="preserve"> static Single </w:t>
+            </w:r>
+            <w:proofErr w:type="spellStart"/>
+            <w:r>
+              <w:rPr>
+                <w:rFonts w:ascii="Times New Roman" w:hAnsi="Times New Roman" w:cs="Times New Roman"/>
+              </w:rPr>
+              <w:t>getInstance</w:t>
+            </w:r>
+            <w:proofErr w:type="spellEnd"/>
+            <w:r>
+              <w:rPr>
+                <w:rFonts w:ascii="Times New Roman" w:hAnsi="Times New Roman" w:cs="Times New Roman"/>
+              </w:rPr>
+              <w:t>()</w:t>
             </w:r>
           </w:p>
           <w:p>
@@ -1932,7 +2111,20 @@
                 <w:rFonts w:ascii="Times New Roman" w:hAnsi="Times New Roman" w:cs="Times New Roman"/>
               </w:rPr>
               <w:tab/>
-              <w:t>if(s==null)</w:t>
+            </w:r>
+            <w:proofErr w:type="gramStart"/>
+            <w:r>
+              <w:rPr>
+                <w:rFonts w:ascii="Times New Roman" w:hAnsi="Times New Roman" w:cs="Times New Roman"/>
+              </w:rPr>
+              <w:t>if</w:t>
+            </w:r>
+            <w:proofErr w:type="gramEnd"/>
+            <w:r>
+              <w:rPr>
+                <w:rFonts w:ascii="Times New Roman" w:hAnsi="Times New Roman" w:cs="Times New Roman"/>
+              </w:rPr>
+              <w:t>(s==null)</w:t>
             </w:r>
           </w:p>
           <w:p>
@@ -1958,7 +2150,20 @@
                 <w:rFonts w:ascii="Times New Roman" w:hAnsi="Times New Roman" w:cs="Times New Roman"/>
               </w:rPr>
               <w:tab/>
-              <w:t>s=new Single();</w:t>
+            </w:r>
+            <w:proofErr w:type="gramStart"/>
+            <w:r>
+              <w:rPr>
+                <w:rFonts w:ascii="Times New Roman" w:hAnsi="Times New Roman" w:cs="Times New Roman"/>
+              </w:rPr>
+              <w:t>s</w:t>
+            </w:r>
+            <w:proofErr w:type="gramEnd"/>
+            <w:r>
+              <w:rPr>
+                <w:rFonts w:ascii="Times New Roman" w:hAnsi="Times New Roman" w:cs="Times New Roman"/>
+              </w:rPr>
+              <w:t>=new Single();</w:t>
             </w:r>
           </w:p>
           <w:p>
@@ -1978,7 +2183,20 @@
                 <w:rFonts w:ascii="Times New Roman" w:hAnsi="Times New Roman" w:cs="Times New Roman"/>
               </w:rPr>
               <w:tab/>
-              <w:t>return s;</w:t>
+            </w:r>
+            <w:proofErr w:type="gramStart"/>
+            <w:r>
+              <w:rPr>
+                <w:rFonts w:ascii="Times New Roman" w:hAnsi="Times New Roman" w:cs="Times New Roman"/>
+              </w:rPr>
+              <w:t>return</w:t>
+            </w:r>
+            <w:proofErr w:type="gramEnd"/>
+            <w:r>
+              <w:rPr>
+                <w:rFonts w:ascii="Times New Roman" w:hAnsi="Times New Roman" w:cs="Times New Roman"/>
+              </w:rPr>
+              <w:t xml:space="preserve"> s;</w:t>
             </w:r>
           </w:p>
           <w:p>
@@ -2070,11 +2288,33 @@
                 <w:rFonts w:ascii="Times New Roman" w:hAnsi="Times New Roman" w:cs="Times New Roman"/>
               </w:rPr>
             </w:pPr>
-            <w:r>
-              <w:rPr>
-                <w:rFonts w:ascii="Times New Roman" w:hAnsi="Times New Roman" w:cs="Times New Roman"/>
-              </w:rPr>
-              <w:t>public static Single getInstance()</w:t>
+            <w:proofErr w:type="gramStart"/>
+            <w:r>
+              <w:rPr>
+                <w:rFonts w:ascii="Times New Roman" w:hAnsi="Times New Roman" w:cs="Times New Roman"/>
+              </w:rPr>
+              <w:t>public</w:t>
+            </w:r>
+            <w:proofErr w:type="gramEnd"/>
+            <w:r>
+              <w:rPr>
+                <w:rFonts w:ascii="Times New Roman" w:hAnsi="Times New Roman" w:cs="Times New Roman"/>
+              </w:rPr>
+              <w:t xml:space="preserve"> static Single </w:t>
+            </w:r>
+            <w:proofErr w:type="spellStart"/>
+            <w:r>
+              <w:rPr>
+                <w:rFonts w:ascii="Times New Roman" w:hAnsi="Times New Roman" w:cs="Times New Roman"/>
+              </w:rPr>
+              <w:t>getInstance</w:t>
+            </w:r>
+            <w:proofErr w:type="spellEnd"/>
+            <w:r>
+              <w:rPr>
+                <w:rFonts w:ascii="Times New Roman" w:hAnsi="Times New Roman" w:cs="Times New Roman"/>
+              </w:rPr>
+              <w:t>()</w:t>
             </w:r>
           </w:p>
           <w:p>
@@ -2207,7 +2447,34 @@
                 <w:rFonts w:ascii="Times New Roman" w:hAnsi="Times New Roman" w:cs="Times New Roman"/>
               </w:rPr>
               <w:tab/>
-              <w:t>synchronized(Single.class)</w:t>
+            </w:r>
+            <w:proofErr w:type="gramStart"/>
+            <w:r>
+              <w:rPr>
+                <w:rFonts w:ascii="Times New Roman" w:hAnsi="Times New Roman" w:cs="Times New Roman"/>
+              </w:rPr>
+              <w:t>synchronized</w:t>
+            </w:r>
+            <w:proofErr w:type="gramEnd"/>
+            <w:r>
+              <w:rPr>
+                <w:rFonts w:ascii="Times New Roman" w:hAnsi="Times New Roman" w:cs="Times New Roman"/>
+              </w:rPr>
+              <w:t>(</w:t>
+            </w:r>
+            <w:proofErr w:type="spellStart"/>
+            <w:r>
+              <w:rPr>
+                <w:rFonts w:ascii="Times New Roman" w:hAnsi="Times New Roman" w:cs="Times New Roman"/>
+              </w:rPr>
+              <w:t>Single.class</w:t>
+            </w:r>
+            <w:proofErr w:type="spellEnd"/>
+            <w:r>
+              <w:rPr>
+                <w:rFonts w:ascii="Times New Roman" w:hAnsi="Times New Roman" w:cs="Times New Roman"/>
+              </w:rPr>
+              <w:t>)</w:t>
             </w:r>
           </w:p>
           <w:p>
@@ -2325,7 +2592,20 @@
                 <w:rFonts w:ascii="Times New Roman" w:hAnsi="Times New Roman" w:cs="Times New Roman"/>
               </w:rPr>
               <w:tab/>
-              <w:t>s=new Single();</w:t>
+            </w:r>
+            <w:proofErr w:type="gramStart"/>
+            <w:r>
+              <w:rPr>
+                <w:rFonts w:ascii="Times New Roman" w:hAnsi="Times New Roman" w:cs="Times New Roman"/>
+              </w:rPr>
+              <w:t>s</w:t>
+            </w:r>
+            <w:proofErr w:type="gramEnd"/>
+            <w:r>
+              <w:rPr>
+                <w:rFonts w:ascii="Times New Roman" w:hAnsi="Times New Roman" w:cs="Times New Roman"/>
+              </w:rPr>
+              <w:t>=new Single();</w:t>
             </w:r>
           </w:p>
           <w:p>
@@ -2385,7 +2665,20 @@
                 <w:rFonts w:ascii="Times New Roman" w:hAnsi="Times New Roman" w:cs="Times New Roman"/>
               </w:rPr>
               <w:tab/>
-              <w:t>return s;</w:t>
+            </w:r>
+            <w:proofErr w:type="gramStart"/>
+            <w:r>
+              <w:rPr>
+                <w:rFonts w:ascii="Times New Roman" w:hAnsi="Times New Roman" w:cs="Times New Roman"/>
+              </w:rPr>
+              <w:t>return</w:t>
+            </w:r>
+            <w:proofErr w:type="gramEnd"/>
+            <w:r>
+              <w:rPr>
+                <w:rFonts w:ascii="Times New Roman" w:hAnsi="Times New Roman" w:cs="Times New Roman"/>
+              </w:rPr>
+              <w:t xml:space="preserve"> s;</w:t>
             </w:r>
           </w:p>
           <w:p>
@@ -2445,12 +2738,21 @@
         </w:rPr>
         <w:t>、</w:t>
       </w:r>
+      <w:proofErr w:type="spellStart"/>
       <w:r>
         <w:rPr>
           <w:b/>
           <w:color w:val="3366FF"/>
         </w:rPr>
-        <w:t>notifyAll()</w:t>
+        <w:t>notifyAll</w:t>
+      </w:r>
+      <w:proofErr w:type="spellEnd"/>
+      <w:r>
+        <w:rPr>
+          <w:b/>
+          <w:color w:val="3366FF"/>
+        </w:rPr>
+        <w:t>()</w:t>
       </w:r>
       <w:r>
         <w:t>:</w:t>
@@ -2802,6 +3104,7 @@
               </w:rPr>
               <w:t>方法可以唤醒一个等待的线程，或者</w:t>
             </w:r>
+            <w:proofErr w:type="spellStart"/>
             <w:r>
               <w:rPr>
                 <w:rFonts w:ascii="Arial" w:eastAsia="Times New Roman" w:hAnsi="Arial" w:cs="Arial"/>
@@ -2813,6 +3116,7 @@
               </w:rPr>
               <w:t>notifyAll</w:t>
             </w:r>
+            <w:proofErr w:type="spellEnd"/>
             <w:r>
               <w:rPr>
                 <w:rFonts w:ascii="Damascus" w:hAnsi="Damascus" w:cs="Damascus"/>
@@ -3106,7 +3410,39 @@
               <w:t>提供了改变自身方法的引用类型</w:t>
             </w:r>
             <w:r>
-              <w:t xml:space="preserve"> StringBuilder sb = new StringBuilder("iphone"); </w:t>
+              <w:t xml:space="preserve"> </w:t>
+            </w:r>
+            <w:proofErr w:type="spellStart"/>
+            <w:r>
+              <w:t>StringBuilder</w:t>
+            </w:r>
+            <w:proofErr w:type="spellEnd"/>
+            <w:r>
+              <w:t xml:space="preserve"> </w:t>
+            </w:r>
+            <w:proofErr w:type="spellStart"/>
+            <w:r>
+              <w:t>sb</w:t>
+            </w:r>
+            <w:proofErr w:type="spellEnd"/>
+            <w:r>
+              <w:t xml:space="preserve"> = new </w:t>
+            </w:r>
+            <w:proofErr w:type="spellStart"/>
+            <w:r>
+              <w:t>StringBuilder</w:t>
+            </w:r>
+            <w:proofErr w:type="spellEnd"/>
+            <w:r>
+              <w:t>("</w:t>
+            </w:r>
+            <w:proofErr w:type="spellStart"/>
+            <w:r>
+              <w:t>iphone</w:t>
+            </w:r>
+            <w:proofErr w:type="spellEnd"/>
+            <w:r>
+              <w:t xml:space="preserve">"); </w:t>
             </w:r>
           </w:p>
           <w:p>
@@ -3114,8 +3450,21 @@
               <w:widowControl/>
               <w:jc w:val="left"/>
             </w:pPr>
-            <w:r>
-              <w:t>void foo(StringBuilder builder)</w:t>
+            <w:proofErr w:type="gramStart"/>
+            <w:r>
+              <w:t>void</w:t>
+            </w:r>
+            <w:proofErr w:type="gramEnd"/>
+            <w:r>
+              <w:t xml:space="preserve"> foo(</w:t>
+            </w:r>
+            <w:proofErr w:type="spellStart"/>
+            <w:r>
+              <w:t>StringBuilder</w:t>
+            </w:r>
+            <w:proofErr w:type="spellEnd"/>
+            <w:r>
+              <w:t xml:space="preserve"> builder)</w:t>
             </w:r>
           </w:p>
           <w:p>
@@ -3124,7 +3473,20 @@
               <w:jc w:val="left"/>
             </w:pPr>
             <w:r>
-              <w:t xml:space="preserve"> { builder.append("4"); } </w:t>
+              <w:t xml:space="preserve"> </w:t>
+            </w:r>
+            <w:proofErr w:type="gramStart"/>
+            <w:r>
+              <w:t xml:space="preserve">{ </w:t>
+            </w:r>
+            <w:proofErr w:type="spellStart"/>
+            <w:r>
+              <w:t>builder.append</w:t>
+            </w:r>
+            <w:proofErr w:type="spellEnd"/>
+            <w:proofErr w:type="gramEnd"/>
+            <w:r>
+              <w:t xml:space="preserve">("4"); } </w:t>
             </w:r>
           </w:p>
           <w:p>
@@ -3133,7 +3495,23 @@
               <w:jc w:val="left"/>
             </w:pPr>
             <w:r>
-              <w:t xml:space="preserve">foo(sb); // sb </w:t>
+              <w:t>foo(</w:t>
+            </w:r>
+            <w:proofErr w:type="spellStart"/>
+            <w:r>
+              <w:t>sb</w:t>
+            </w:r>
+            <w:proofErr w:type="spellEnd"/>
+            <w:r>
+              <w:t xml:space="preserve">); // </w:t>
+            </w:r>
+            <w:proofErr w:type="spellStart"/>
+            <w:r>
+              <w:t>sb</w:t>
+            </w:r>
+            <w:proofErr w:type="spellEnd"/>
+            <w:r>
+              <w:t xml:space="preserve"> </w:t>
             </w:r>
             <w:r>
               <w:t>被改变了，变成了</w:t>
@@ -3169,7 +3547,39 @@
               <w:t>提供了改变自身方法的引用类型，但是不使用，而是使用赋值运算符。</w:t>
             </w:r>
             <w:r>
-              <w:t xml:space="preserve"> StringBuilder sb = new StringBuilder("iphone"); </w:t>
+              <w:t xml:space="preserve"> </w:t>
+            </w:r>
+            <w:proofErr w:type="spellStart"/>
+            <w:r>
+              <w:t>StringBuilder</w:t>
+            </w:r>
+            <w:proofErr w:type="spellEnd"/>
+            <w:r>
+              <w:t xml:space="preserve"> </w:t>
+            </w:r>
+            <w:proofErr w:type="spellStart"/>
+            <w:r>
+              <w:t>sb</w:t>
+            </w:r>
+            <w:proofErr w:type="spellEnd"/>
+            <w:r>
+              <w:t xml:space="preserve"> = new </w:t>
+            </w:r>
+            <w:proofErr w:type="spellStart"/>
+            <w:r>
+              <w:t>StringBuilder</w:t>
+            </w:r>
+            <w:proofErr w:type="spellEnd"/>
+            <w:r>
+              <w:t>("</w:t>
+            </w:r>
+            <w:proofErr w:type="spellStart"/>
+            <w:r>
+              <w:t>iphone</w:t>
+            </w:r>
+            <w:proofErr w:type="spellEnd"/>
+            <w:r>
+              <w:t xml:space="preserve">"); </w:t>
             </w:r>
           </w:p>
           <w:p>
@@ -3177,8 +3587,21 @@
               <w:widowControl/>
               <w:jc w:val="left"/>
             </w:pPr>
-            <w:r>
-              <w:t xml:space="preserve">void foo(StringBuilder builder) </w:t>
+            <w:proofErr w:type="gramStart"/>
+            <w:r>
+              <w:t>void</w:t>
+            </w:r>
+            <w:proofErr w:type="gramEnd"/>
+            <w:r>
+              <w:t xml:space="preserve"> foo(</w:t>
+            </w:r>
+            <w:proofErr w:type="spellStart"/>
+            <w:r>
+              <w:t>StringBuilder</w:t>
+            </w:r>
+            <w:proofErr w:type="spellEnd"/>
+            <w:r>
+              <w:t xml:space="preserve"> builder) </w:t>
             </w:r>
           </w:p>
           <w:p>
@@ -3186,8 +3609,29 @@
               <w:widowControl/>
               <w:jc w:val="left"/>
             </w:pPr>
-            <w:r>
-              <w:t xml:space="preserve">{ builder = new StringBuilder("ipad"); } </w:t>
+            <w:proofErr w:type="gramStart"/>
+            <w:r>
+              <w:t>{ builder</w:t>
+            </w:r>
+            <w:proofErr w:type="gramEnd"/>
+            <w:r>
+              <w:t xml:space="preserve"> = new </w:t>
+            </w:r>
+            <w:proofErr w:type="spellStart"/>
+            <w:r>
+              <w:t>StringBuilder</w:t>
+            </w:r>
+            <w:proofErr w:type="spellEnd"/>
+            <w:r>
+              <w:t>("</w:t>
+            </w:r>
+            <w:proofErr w:type="spellStart"/>
+            <w:r>
+              <w:t>ipad</w:t>
+            </w:r>
+            <w:proofErr w:type="spellEnd"/>
+            <w:r>
+              <w:t xml:space="preserve">"); } </w:t>
             </w:r>
           </w:p>
           <w:p>
@@ -3196,13 +3640,37 @@
               <w:jc w:val="left"/>
             </w:pPr>
             <w:r>
-              <w:t xml:space="preserve">foo(sb); // sb </w:t>
+              <w:t>foo(</w:t>
+            </w:r>
+            <w:proofErr w:type="spellStart"/>
+            <w:r>
+              <w:t>sb</w:t>
+            </w:r>
+            <w:proofErr w:type="spellEnd"/>
+            <w:r>
+              <w:t xml:space="preserve">); // </w:t>
+            </w:r>
+            <w:proofErr w:type="spellStart"/>
+            <w:r>
+              <w:t>sb</w:t>
+            </w:r>
+            <w:proofErr w:type="spellEnd"/>
+            <w:r>
+              <w:t xml:space="preserve"> </w:t>
             </w:r>
             <w:r>
               <w:t>没有被改变，还是</w:t>
             </w:r>
             <w:r>
-              <w:t xml:space="preserve"> "iphone"</w:t>
+              <w:t xml:space="preserve"> "</w:t>
+            </w:r>
+            <w:proofErr w:type="spellStart"/>
+            <w:r>
+              <w:t>iphone</w:t>
+            </w:r>
+            <w:proofErr w:type="spellEnd"/>
+            <w:r>
+              <w:t>"</w:t>
             </w:r>
           </w:p>
           <w:p>
@@ -3614,29 +4082,43 @@
                 <w:rFonts w:hint="eastAsia"/>
               </w:rPr>
             </w:pPr>
+            <w:proofErr w:type="spellStart"/>
             <w:r>
               <w:t>假设</w:t>
             </w:r>
+            <w:proofErr w:type="spellEnd"/>
             <w:r>
               <w:t xml:space="preserve"> Hash </w:t>
             </w:r>
+            <w:proofErr w:type="spellStart"/>
             <w:r>
               <w:t>函数以等概率条件选择并设置</w:t>
             </w:r>
+            <w:proofErr w:type="spellEnd"/>
             <w:r>
               <w:t xml:space="preserve"> Bit Array </w:t>
             </w:r>
+            <w:proofErr w:type="spellStart"/>
             <w:r>
               <w:t>中的某一位，</w:t>
             </w:r>
             <w:r>
-              <w:t xml:space="preserve">m </w:t>
-            </w:r>
+              <w:t>m</w:t>
+            </w:r>
+            <w:proofErr w:type="spellEnd"/>
+            <w:r>
+              <w:t xml:space="preserve"> </w:t>
+            </w:r>
+            <w:proofErr w:type="spellStart"/>
             <w:r>
               <w:t>是该位数组的大小，</w:t>
             </w:r>
             <w:r>
-              <w:t xml:space="preserve">k </w:t>
+              <w:t>k</w:t>
+            </w:r>
+            <w:proofErr w:type="spellEnd"/>
+            <w:r>
+              <w:t xml:space="preserve"> </w:t>
             </w:r>
             <w:r>
               <w:t>是</w:t>
@@ -3644,9 +4126,11 @@
             <w:r>
               <w:t xml:space="preserve"> Hash </w:t>
             </w:r>
+            <w:proofErr w:type="spellStart"/>
             <w:r>
               <w:t>函数的个数，那么位数组中某一特定的位在进行元素插入时的</w:t>
             </w:r>
+            <w:proofErr w:type="spellEnd"/>
             <w:r>
               <w:t xml:space="preserve"> Hash </w:t>
             </w:r>
@@ -3885,6 +4369,7 @@
                 <w:szCs w:val="21"/>
               </w:rPr>
             </w:pPr>
+            <w:proofErr w:type="spellStart"/>
             <w:r>
               <w:rPr>
                 <w:rFonts w:ascii="Georgia" w:hAnsi="Georgia"/>
@@ -3894,6 +4379,7 @@
               </w:rPr>
               <w:t>如果我们插入了</w:t>
             </w:r>
+            <w:proofErr w:type="spellEnd"/>
             <w:r>
               <w:rPr>
                 <w:rFonts w:ascii="Georgia" w:hAnsi="Georgia"/>
@@ -3903,14 +4389,25 @@
               </w:rPr>
               <w:t xml:space="preserve"> n </w:t>
             </w:r>
-            <w:r>
-              <w:rPr>
-                <w:rFonts w:ascii="Georgia" w:hAnsi="Georgia"/>
-                <w:color w:val="333333"/>
-                <w:sz w:val="21"/>
-                <w:szCs w:val="21"/>
-              </w:rPr>
-              <w:t>个元素，</w:t>
+            <w:proofErr w:type="spellStart"/>
+            <w:r>
+              <w:rPr>
+                <w:rFonts w:ascii="Georgia" w:hAnsi="Georgia"/>
+                <w:color w:val="333333"/>
+                <w:sz w:val="21"/>
+                <w:szCs w:val="21"/>
+              </w:rPr>
+              <w:t>个元素</w:t>
+            </w:r>
+            <w:proofErr w:type="spellEnd"/>
+            <w:r>
+              <w:rPr>
+                <w:rFonts w:ascii="Georgia" w:hAnsi="Georgia"/>
+                <w:color w:val="333333"/>
+                <w:sz w:val="21"/>
+                <w:szCs w:val="21"/>
+              </w:rPr>
+              <w:t>，</w:t>
             </w:r>
             <w:r>
               <w:rPr>
@@ -5095,8 +5592,16 @@
               <w:rPr>
                 <w:vertAlign w:val="superscript"/>
               </w:rPr>
-              <w:t>-es</w:t>
-            </w:r>
+              <w:t>-</w:t>
+            </w:r>
+            <w:proofErr w:type="spellStart"/>
+            <w:r>
+              <w:rPr>
+                <w:vertAlign w:val="superscript"/>
+              </w:rPr>
+              <w:t>es</w:t>
+            </w:r>
+            <w:proofErr w:type="spellEnd"/>
             <w:r>
               <w:t>=e</w:t>
             </w:r>
@@ -5109,6 +5614,46 @@
             <w:r>
               <w:t>&lt;1/3</w:t>
             </w:r>
+          </w:p>
+          <w:p/>
+          <w:p>
+            <w:pPr>
+              <w:rPr>
+                <w:rFonts w:hint="eastAsia"/>
+              </w:rPr>
+            </w:pPr>
+            <w:r>
+              <w:rPr>
+                <w:rFonts w:hint="eastAsia"/>
+              </w:rPr>
+              <w:t>证据引理：如果一次测试以大于等于</w:t>
+            </w:r>
+            <w:r>
+              <w:t>p</w:t>
+            </w:r>
+            <w:r>
+              <w:rPr>
+                <w:rFonts w:hint="eastAsia"/>
+              </w:rPr>
+              <w:t>的概率获得一个证据，那么</w:t>
+            </w:r>
+            <w:r>
+              <w:t>s=2/p</w:t>
+            </w:r>
+            <w:r>
+              <w:rPr>
+                <w:rFonts w:hint="eastAsia"/>
+              </w:rPr>
+              <w:t>轮测试得到的证据概率大于等于</w:t>
+            </w:r>
+            <w:r>
+              <w:rPr>
+                <w:rFonts w:hint="eastAsia"/>
+              </w:rPr>
+              <w:t>2/3.</w:t>
+            </w:r>
+            <w:bookmarkStart w:id="0" w:name="_GoBack"/>
+            <w:bookmarkEnd w:id="0"/>
           </w:p>
         </w:tc>
       </w:tr>
@@ -5190,11 +5735,6 @@
       </w:r>
     </w:p>
     <w:p>
-      <w:pPr>
-        <w:rPr>
-          <w:rFonts w:hint="eastAsia"/>
-        </w:rPr>
-      </w:pPr>
       <w:r>
         <w:t xml:space="preserve">2: </w:t>
       </w:r>
@@ -5213,8 +5753,6 @@
         </w:rPr>
         <w:t>亚线性时间和空间算法。</w:t>
       </w:r>
-      <w:bookmarkStart w:id="0" w:name="_GoBack"/>
-      <w:bookmarkEnd w:id="0"/>
     </w:p>
     <w:p/>
     <w:p/>
@@ -6224,7 +6762,7 @@
 </file>
 
 <file path=customXml/itemProps1.xml><?xml version="1.0" encoding="utf-8"?>
-<ds:datastoreItem xmlns:ds="http://schemas.openxmlformats.org/officeDocument/2006/customXml" ds:itemID="{F4912B5B-1C5D-0B4D-B56C-2A658D5E8616}">
+<ds:datastoreItem xmlns:ds="http://schemas.openxmlformats.org/officeDocument/2006/customXml" ds:itemID="{09F43782-E92A-3841-BE8D-A34C39BA1FF8}">
   <ds:schemaRefs>
     <ds:schemaRef ds:uri="http://schemas.openxmlformats.org/officeDocument/2006/bibliography"/>
   </ds:schemaRefs>

</xml_diff>

<commit_message>
add notes on bloom filter
</commit_message>
<xml_diff>
--- a/小细节的注意.docx
+++ b/小细节的注意.docx
@@ -4064,11 +4064,6 @@
           </w:p>
           <w:p/>
           <w:p>
-            <w:pPr>
-              <w:rPr>
-                <w:rFonts w:hint="eastAsia"/>
-              </w:rPr>
-            </w:pPr>
             <w:r>
               <w:rPr>
                 <w:rFonts w:hint="eastAsia"/>
@@ -4077,48 +4072,44 @@
             </w:r>
           </w:p>
           <w:p>
-            <w:pPr>
-              <w:rPr>
-                <w:rFonts w:hint="eastAsia"/>
-              </w:rPr>
-            </w:pPr>
-            <w:proofErr w:type="spellStart"/>
             <w:r>
               <w:t>假设</w:t>
             </w:r>
-            <w:proofErr w:type="spellEnd"/>
             <w:r>
               <w:t xml:space="preserve"> Hash </w:t>
             </w:r>
-            <w:proofErr w:type="spellStart"/>
             <w:r>
               <w:t>函数以等概率条件选择并设置</w:t>
             </w:r>
-            <w:proofErr w:type="spellEnd"/>
             <w:r>
               <w:t xml:space="preserve"> Bit Array </w:t>
             </w:r>
-            <w:proofErr w:type="spellStart"/>
             <w:r>
               <w:t>中的某一位，</w:t>
             </w:r>
             <w:r>
+              <w:rPr>
+                <w:b/>
+              </w:rPr>
               <w:t>m</w:t>
             </w:r>
-            <w:proofErr w:type="spellEnd"/>
             <w:r>
               <w:t xml:space="preserve"> </w:t>
             </w:r>
-            <w:proofErr w:type="spellStart"/>
-            <w:r>
-              <w:t>是该位数组的大小，</w:t>
-            </w:r>
-            <w:r>
-              <w:t>k</w:t>
-            </w:r>
-            <w:proofErr w:type="spellEnd"/>
-            <w:r>
-              <w:t xml:space="preserve"> </w:t>
+            <w:r>
+              <w:t>是该位数组的大小</w:t>
+            </w:r>
+            <w:r>
+              <w:rPr>
+                <w:b/>
+              </w:rPr>
+              <w:t>，</w:t>
+            </w:r>
+            <w:r>
+              <w:rPr>
+                <w:b/>
+              </w:rPr>
+              <w:t xml:space="preserve">k </w:t>
             </w:r>
             <w:r>
               <w:t>是</w:t>
@@ -4126,11 +4117,9 @@
             <w:r>
               <w:t xml:space="preserve"> Hash </w:t>
             </w:r>
-            <w:proofErr w:type="spellStart"/>
             <w:r>
               <w:t>函数的个数，那么位数组中某一特定的位在进行元素插入时的</w:t>
             </w:r>
-            <w:proofErr w:type="spellEnd"/>
             <w:r>
               <w:t xml:space="preserve"> Hash </w:t>
             </w:r>
@@ -4147,7 +4136,7 @@
           <w:p>
             <w:pPr>
               <w:rPr>
-                <w:rFonts w:ascii="Times" w:eastAsia="Times New Roman" w:hAnsi="Times" w:cs="Times New Roman" w:hint="eastAsia"/>
+                <w:rFonts w:ascii="Times" w:eastAsia="Times New Roman" w:hAnsi="Times" w:cs="Times New Roman"/>
                 <w:kern w:val="0"/>
                 <w:sz w:val="20"/>
                 <w:szCs w:val="20"/>
@@ -4293,7 +4282,7 @@
               <w:shd w:val="clear" w:color="auto" w:fill="FFFFFF"/>
               <w:spacing w:before="150" w:beforeAutospacing="0" w:after="150" w:afterAutospacing="0" w:line="378" w:lineRule="atLeast"/>
               <w:rPr>
-                <w:rFonts w:ascii="Georgia" w:hAnsi="Georgia" w:hint="eastAsia"/>
+                <w:rFonts w:ascii="Georgia" w:hAnsi="Georgia"/>
                 <w:color w:val="333333"/>
                 <w:sz w:val="21"/>
                 <w:szCs w:val="21"/>
@@ -4369,7 +4358,6 @@
                 <w:szCs w:val="21"/>
               </w:rPr>
             </w:pPr>
-            <w:proofErr w:type="spellStart"/>
             <w:r>
               <w:rPr>
                 <w:rFonts w:ascii="Georgia" w:hAnsi="Georgia"/>
@@ -4379,7 +4367,6 @@
               </w:rPr>
               <w:t>如果我们插入了</w:t>
             </w:r>
-            <w:proofErr w:type="spellEnd"/>
             <w:r>
               <w:rPr>
                 <w:rFonts w:ascii="Georgia" w:hAnsi="Georgia"/>
@@ -4389,25 +4376,14 @@
               </w:rPr>
               <w:t xml:space="preserve"> n </w:t>
             </w:r>
-            <w:proofErr w:type="spellStart"/>
-            <w:r>
-              <w:rPr>
-                <w:rFonts w:ascii="Georgia" w:hAnsi="Georgia"/>
-                <w:color w:val="333333"/>
-                <w:sz w:val="21"/>
-                <w:szCs w:val="21"/>
-              </w:rPr>
-              <w:t>个元素</w:t>
-            </w:r>
-            <w:proofErr w:type="spellEnd"/>
-            <w:r>
-              <w:rPr>
-                <w:rFonts w:ascii="Georgia" w:hAnsi="Georgia"/>
-                <w:color w:val="333333"/>
-                <w:sz w:val="21"/>
-                <w:szCs w:val="21"/>
-              </w:rPr>
-              <w:t>，</w:t>
+            <w:r>
+              <w:rPr>
+                <w:rFonts w:ascii="Georgia" w:hAnsi="Georgia"/>
+                <w:color w:val="333333"/>
+                <w:sz w:val="21"/>
+                <w:szCs w:val="21"/>
+              </w:rPr>
+              <w:t>个元素，</w:t>
             </w:r>
             <w:r>
               <w:rPr>
@@ -4787,7 +4763,18 @@
                 <w:sz w:val="21"/>
                 <w:szCs w:val="21"/>
               </w:rPr>
-              <w:t>）的概率会下降，同时随着插入元素个数</w:t>
+              <w:t>）的概率会下降，同时随</w:t>
+            </w:r>
+            <w:bookmarkStart w:id="0" w:name="_GoBack"/>
+            <w:bookmarkEnd w:id="0"/>
+            <w:r>
+              <w:rPr>
+                <w:rFonts w:ascii="Georgia" w:hAnsi="Georgia"/>
+                <w:color w:val="333333"/>
+                <w:sz w:val="21"/>
+                <w:szCs w:val="21"/>
+              </w:rPr>
+              <w:t>着插入元素个数</w:t>
             </w:r>
             <w:r>
               <w:rPr>
@@ -5306,7 +5293,7 @@
               <w:shd w:val="clear" w:color="auto" w:fill="FFFFFF"/>
               <w:spacing w:before="150" w:beforeAutospacing="0" w:after="150" w:afterAutospacing="0" w:line="378" w:lineRule="atLeast"/>
               <w:rPr>
-                <w:rFonts w:ascii="Georgia" w:hAnsi="Georgia" w:hint="eastAsia"/>
+                <w:rFonts w:ascii="Georgia" w:hAnsi="Georgia"/>
                 <w:color w:val="333333"/>
                 <w:sz w:val="21"/>
                 <w:szCs w:val="21"/>
@@ -5375,11 +5362,6 @@
       </w:tr>
     </w:tbl>
     <w:p>
-      <w:pPr>
-        <w:rPr>
-          <w:rFonts w:hint="eastAsia"/>
-        </w:rPr>
-      </w:pPr>
       <w:r>
         <w:rPr>
           <w:rFonts w:hint="eastAsia"/>
@@ -5435,11 +5417,6 @@
             </w:r>
           </w:p>
           <w:p>
-            <w:pPr>
-              <w:rPr>
-                <w:rFonts w:hint="eastAsia"/>
-              </w:rPr>
-            </w:pPr>
             <w:r>
               <w:rPr>
                 <w:rFonts w:hint="eastAsia"/>
@@ -5482,13 +5459,7 @@
               <w:t>：</w:t>
             </w:r>
           </w:p>
-          <w:p>
-            <w:pPr>
-              <w:rPr>
-                <w:rFonts w:hint="eastAsia"/>
-              </w:rPr>
-            </w:pPr>
-          </w:p>
+          <w:p/>
           <w:p>
             <w:r>
               <w:rPr>
@@ -5522,11 +5493,6 @@
             </w:r>
           </w:p>
           <w:p>
-            <w:pPr>
-              <w:rPr>
-                <w:rFonts w:hint="eastAsia"/>
-              </w:rPr>
-            </w:pPr>
             <w:r>
               <w:rPr>
                 <w:rFonts w:hint="eastAsia"/>
@@ -5617,11 +5583,6 @@
           </w:p>
           <w:p/>
           <w:p>
-            <w:pPr>
-              <w:rPr>
-                <w:rFonts w:hint="eastAsia"/>
-              </w:rPr>
-            </w:pPr>
             <w:r>
               <w:rPr>
                 <w:rFonts w:hint="eastAsia"/>
@@ -5652,25 +5613,12 @@
               </w:rPr>
               <w:t>2/3.</w:t>
             </w:r>
-            <w:bookmarkStart w:id="0" w:name="_GoBack"/>
-            <w:bookmarkEnd w:id="0"/>
           </w:p>
         </w:tc>
       </w:tr>
     </w:tbl>
+    <w:p/>
     <w:p>
-      <w:pPr>
-        <w:rPr>
-          <w:rFonts w:hint="eastAsia"/>
-        </w:rPr>
-      </w:pPr>
-    </w:p>
-    <w:p>
-      <w:pPr>
-        <w:rPr>
-          <w:rFonts w:hint="eastAsia"/>
-        </w:rPr>
-      </w:pPr>
       <w:r>
         <w:rPr>
           <w:rFonts w:hint="eastAsia"/>
@@ -6762,7 +6710,7 @@
 </file>
 
 <file path=customXml/itemProps1.xml><?xml version="1.0" encoding="utf-8"?>
-<ds:datastoreItem xmlns:ds="http://schemas.openxmlformats.org/officeDocument/2006/customXml" ds:itemID="{09F43782-E92A-3841-BE8D-A34C39BA1FF8}">
+<ds:datastoreItem xmlns:ds="http://schemas.openxmlformats.org/officeDocument/2006/customXml" ds:itemID="{3B5F5AE7-E46A-DE49-A401-196A6E226C40}">
   <ds:schemaRefs>
     <ds:schemaRef ds:uri="http://schemas.openxmlformats.org/officeDocument/2006/bibliography"/>
   </ds:schemaRefs>

</xml_diff>

<commit_message>
add some notes on GET and POST differences
</commit_message>
<xml_diff>
--- a/小细节的注意.docx
+++ b/小细节的注意.docx
@@ -515,39 +515,7 @@
               <w:t>Object</w:t>
             </w:r>
             <w:r>
-              <w:t xml:space="preserve">[] </w:t>
-            </w:r>
-            <w:proofErr w:type="spellStart"/>
-            <w:r>
-              <w:t>arr</w:t>
-            </w:r>
-            <w:proofErr w:type="spellEnd"/>
-            <w:r>
-              <w:t xml:space="preserve">, </w:t>
-            </w:r>
-            <w:proofErr w:type="spellStart"/>
-            <w:r>
-              <w:t>int</w:t>
-            </w:r>
-            <w:proofErr w:type="spellEnd"/>
-            <w:r>
-              <w:t xml:space="preserve"> top, </w:t>
-            </w:r>
-            <w:proofErr w:type="spellStart"/>
-            <w:r>
-              <w:t>int</w:t>
-            </w:r>
-            <w:proofErr w:type="spellEnd"/>
-            <w:r>
-              <w:t xml:space="preserve"> </w:t>
-            </w:r>
-            <w:proofErr w:type="spellStart"/>
-            <w:r>
-              <w:t>maxSize</w:t>
-            </w:r>
-            <w:proofErr w:type="spellEnd"/>
-            <w:r>
-              <w:t xml:space="preserve">; =&gt; </w:t>
+              <w:t xml:space="preserve">[] arr, int top, int maxSize; =&gt; </w:t>
             </w:r>
             <w:r>
               <w:rPr>
@@ -578,11 +546,9 @@
               </w:rPr>
               <w:t>实现</w:t>
             </w:r>
-            <w:proofErr w:type="spellStart"/>
             <w:r>
               <w:t>pop,push</w:t>
             </w:r>
-            <w:proofErr w:type="spellEnd"/>
             <w:r>
               <w:rPr>
                 <w:rFonts w:hint="eastAsia"/>
@@ -744,11 +710,9 @@
               </w:rPr>
               <w:t>例如超过</w:t>
             </w:r>
-            <w:proofErr w:type="spellStart"/>
             <w:r>
               <w:t>maxSize</w:t>
             </w:r>
-            <w:proofErr w:type="spellEnd"/>
             <w:r>
               <w:rPr>
                 <w:rFonts w:hint="eastAsia"/>
@@ -766,21 +730,8 @@
             </w:r>
           </w:p>
           <w:p>
-            <w:proofErr w:type="spellStart"/>
-            <w:r>
-              <w:t>this.rear</w:t>
-            </w:r>
-            <w:proofErr w:type="spellEnd"/>
-            <w:r>
-              <w:t xml:space="preserve"> = (this.rear+1) % </w:t>
-            </w:r>
-            <w:proofErr w:type="spellStart"/>
-            <w:r>
-              <w:t>this.maxSize</w:t>
-            </w:r>
-            <w:proofErr w:type="spellEnd"/>
-            <w:r>
-              <w:t>;</w:t>
+            <w:r>
+              <w:t>this.rear = (this.rear+1) % this.maxSize;</w:t>
             </w:r>
             <w:r>
               <w:rPr>
@@ -799,21 +750,8 @@
             </w:r>
           </w:p>
           <w:p>
-            <w:proofErr w:type="spellStart"/>
-            <w:r>
-              <w:t>this.front</w:t>
-            </w:r>
-            <w:proofErr w:type="spellEnd"/>
-            <w:r>
-              <w:t xml:space="preserve"> = (this.front+1) % </w:t>
-            </w:r>
-            <w:proofErr w:type="spellStart"/>
-            <w:r>
-              <w:t>this.maxSize</w:t>
-            </w:r>
-            <w:proofErr w:type="spellEnd"/>
-            <w:r>
-              <w:t>;</w:t>
+            <w:r>
+              <w:t>this.front = (this.front+1) % this.maxSize;</w:t>
             </w:r>
             <w:r>
               <w:rPr>
@@ -1003,13 +941,8 @@
             <w:r>
               <w:t>比如</w:t>
             </w:r>
-            <w:proofErr w:type="spellStart"/>
-            <w:r>
-              <w:t>wait,sleep</w:t>
-            </w:r>
-            <w:proofErr w:type="spellEnd"/>
-            <w:r>
-              <w:t>)</w:t>
+            <w:r>
+              <w:t>wait,sleep)</w:t>
             </w:r>
             <w:r>
               <w:t>，释放了执行资格和执行权。当然，他们可以回到运行状态。只不过，不是直接回到。</w:t>
@@ -1285,11 +1218,9 @@
             <w:r>
               <w:t>一旦得到</w:t>
             </w:r>
-            <w:proofErr w:type="spellStart"/>
             <w:r>
               <w:t>cpu</w:t>
             </w:r>
-            <w:proofErr w:type="spellEnd"/>
             <w:r>
               <w:t>时间片</w:t>
             </w:r>
@@ -1660,19 +1591,15 @@
             <w:r>
               <w:t>使用范围：</w:t>
             </w:r>
-            <w:proofErr w:type="spellStart"/>
             <w:r>
               <w:t>wait,notify</w:t>
             </w:r>
-            <w:proofErr w:type="spellEnd"/>
             <w:r>
               <w:t>和</w:t>
             </w:r>
-            <w:proofErr w:type="spellStart"/>
             <w:r>
               <w:t>notifyAll</w:t>
             </w:r>
-            <w:proofErr w:type="spellEnd"/>
             <w:r>
               <w:t>只能在同步控制方法或者同步控制块里面使用</w:t>
             </w:r>
@@ -1827,21 +1754,7 @@
                 <w:rFonts w:ascii="Times New Roman" w:hAnsi="Times New Roman" w:cs="Times New Roman" w:hint="eastAsia"/>
               </w:rPr>
               <w:tab/>
-              <w:t xml:space="preserve">public static Single </w:t>
-            </w:r>
-            <w:proofErr w:type="spellStart"/>
-            <w:r>
-              <w:rPr>
-                <w:rFonts w:ascii="Times New Roman" w:hAnsi="Times New Roman" w:cs="Times New Roman" w:hint="eastAsia"/>
-              </w:rPr>
-              <w:t>getInstance</w:t>
-            </w:r>
-            <w:proofErr w:type="spellEnd"/>
-            <w:r>
-              <w:rPr>
-                <w:rFonts w:ascii="Times New Roman" w:hAnsi="Times New Roman" w:cs="Times New Roman" w:hint="eastAsia"/>
-              </w:rPr>
-              <w:t>()//</w:t>
+              <w:t>public static Single getInstance()//</w:t>
             </w:r>
             <w:r>
               <w:rPr>
@@ -2063,21 +1976,7 @@
               <w:rPr>
                 <w:rFonts w:ascii="Times New Roman" w:hAnsi="Times New Roman" w:cs="Times New Roman"/>
               </w:rPr>
-              <w:t xml:space="preserve"> static Single </w:t>
-            </w:r>
-            <w:proofErr w:type="spellStart"/>
-            <w:r>
-              <w:rPr>
-                <w:rFonts w:ascii="Times New Roman" w:hAnsi="Times New Roman" w:cs="Times New Roman"/>
-              </w:rPr>
-              <w:t>getInstance</w:t>
-            </w:r>
-            <w:proofErr w:type="spellEnd"/>
-            <w:r>
-              <w:rPr>
-                <w:rFonts w:ascii="Times New Roman" w:hAnsi="Times New Roman" w:cs="Times New Roman"/>
-              </w:rPr>
-              <w:t>()</w:t>
+              <w:t xml:space="preserve"> static Single getInstance()</w:t>
             </w:r>
           </w:p>
           <w:p>
@@ -2300,21 +2199,7 @@
               <w:rPr>
                 <w:rFonts w:ascii="Times New Roman" w:hAnsi="Times New Roman" w:cs="Times New Roman"/>
               </w:rPr>
-              <w:t xml:space="preserve"> static Single </w:t>
-            </w:r>
-            <w:proofErr w:type="spellStart"/>
-            <w:r>
-              <w:rPr>
-                <w:rFonts w:ascii="Times New Roman" w:hAnsi="Times New Roman" w:cs="Times New Roman"/>
-              </w:rPr>
-              <w:t>getInstance</w:t>
-            </w:r>
-            <w:proofErr w:type="spellEnd"/>
-            <w:r>
-              <w:rPr>
-                <w:rFonts w:ascii="Times New Roman" w:hAnsi="Times New Roman" w:cs="Times New Roman"/>
-              </w:rPr>
-              <w:t>()</w:t>
+              <w:t xml:space="preserve"> static Single getInstance()</w:t>
             </w:r>
           </w:p>
           <w:p>
@@ -2460,21 +2345,7 @@
               <w:rPr>
                 <w:rFonts w:ascii="Times New Roman" w:hAnsi="Times New Roman" w:cs="Times New Roman"/>
               </w:rPr>
-              <w:t>(</w:t>
-            </w:r>
-            <w:proofErr w:type="spellStart"/>
-            <w:r>
-              <w:rPr>
-                <w:rFonts w:ascii="Times New Roman" w:hAnsi="Times New Roman" w:cs="Times New Roman"/>
-              </w:rPr>
-              <w:t>Single.class</w:t>
-            </w:r>
-            <w:proofErr w:type="spellEnd"/>
-            <w:r>
-              <w:rPr>
-                <w:rFonts w:ascii="Times New Roman" w:hAnsi="Times New Roman" w:cs="Times New Roman"/>
-              </w:rPr>
-              <w:t>)</w:t>
+              <w:t>(Single.class)</w:t>
             </w:r>
           </w:p>
           <w:p>
@@ -2738,21 +2609,12 @@
         </w:rPr>
         <w:t>、</w:t>
       </w:r>
-      <w:proofErr w:type="spellStart"/>
       <w:r>
         <w:rPr>
           <w:b/>
           <w:color w:val="3366FF"/>
         </w:rPr>
-        <w:t>notifyAll</w:t>
-      </w:r>
-      <w:proofErr w:type="spellEnd"/>
-      <w:r>
-        <w:rPr>
-          <w:b/>
-          <w:color w:val="3366FF"/>
-        </w:rPr>
-        <w:t>()</w:t>
+        <w:t>notifyAll()</w:t>
       </w:r>
       <w:r>
         <w:t>:</w:t>
@@ -3104,7 +2966,6 @@
               </w:rPr>
               <w:t>方法可以唤醒一个等待的线程，或者</w:t>
             </w:r>
-            <w:proofErr w:type="spellStart"/>
             <w:r>
               <w:rPr>
                 <w:rFonts w:ascii="Arial" w:eastAsia="Times New Roman" w:hAnsi="Arial" w:cs="Arial"/>
@@ -3116,7 +2977,6 @@
               </w:rPr>
               <w:t>notifyAll</w:t>
             </w:r>
-            <w:proofErr w:type="spellEnd"/>
             <w:r>
               <w:rPr>
                 <w:rFonts w:ascii="Damascus" w:hAnsi="Damascus" w:cs="Damascus"/>
@@ -3410,39 +3270,7 @@
               <w:t>提供了改变自身方法的引用类型</w:t>
             </w:r>
             <w:r>
-              <w:t xml:space="preserve"> </w:t>
-            </w:r>
-            <w:proofErr w:type="spellStart"/>
-            <w:r>
-              <w:t>StringBuilder</w:t>
-            </w:r>
-            <w:proofErr w:type="spellEnd"/>
-            <w:r>
-              <w:t xml:space="preserve"> </w:t>
-            </w:r>
-            <w:proofErr w:type="spellStart"/>
-            <w:r>
-              <w:t>sb</w:t>
-            </w:r>
-            <w:proofErr w:type="spellEnd"/>
-            <w:r>
-              <w:t xml:space="preserve"> = new </w:t>
-            </w:r>
-            <w:proofErr w:type="spellStart"/>
-            <w:r>
-              <w:t>StringBuilder</w:t>
-            </w:r>
-            <w:proofErr w:type="spellEnd"/>
-            <w:r>
-              <w:t>("</w:t>
-            </w:r>
-            <w:proofErr w:type="spellStart"/>
-            <w:r>
-              <w:t>iphone</w:t>
-            </w:r>
-            <w:proofErr w:type="spellEnd"/>
-            <w:r>
-              <w:t xml:space="preserve">"); </w:t>
+              <w:t xml:space="preserve"> StringBuilder sb = new StringBuilder("iphone"); </w:t>
             </w:r>
           </w:p>
           <w:p>
@@ -3456,15 +3284,7 @@
             </w:r>
             <w:proofErr w:type="gramEnd"/>
             <w:r>
-              <w:t xml:space="preserve"> foo(</w:t>
-            </w:r>
-            <w:proofErr w:type="spellStart"/>
-            <w:r>
-              <w:t>StringBuilder</w:t>
-            </w:r>
-            <w:proofErr w:type="spellEnd"/>
-            <w:r>
-              <w:t xml:space="preserve"> builder)</w:t>
+              <w:t xml:space="preserve"> foo(StringBuilder builder)</w:t>
             </w:r>
           </w:p>
           <w:p>
@@ -3477,13 +3297,8 @@
             </w:r>
             <w:proofErr w:type="gramStart"/>
             <w:r>
-              <w:t xml:space="preserve">{ </w:t>
-            </w:r>
-            <w:proofErr w:type="spellStart"/>
-            <w:r>
-              <w:t>builder.append</w:t>
-            </w:r>
-            <w:proofErr w:type="spellEnd"/>
+              <w:t>{ builder.append</w:t>
+            </w:r>
             <w:proofErr w:type="gramEnd"/>
             <w:r>
               <w:t xml:space="preserve">("4"); } </w:t>
@@ -3495,23 +3310,7 @@
               <w:jc w:val="left"/>
             </w:pPr>
             <w:r>
-              <w:t>foo(</w:t>
-            </w:r>
-            <w:proofErr w:type="spellStart"/>
-            <w:r>
-              <w:t>sb</w:t>
-            </w:r>
-            <w:proofErr w:type="spellEnd"/>
-            <w:r>
-              <w:t xml:space="preserve">); // </w:t>
-            </w:r>
-            <w:proofErr w:type="spellStart"/>
-            <w:r>
-              <w:t>sb</w:t>
-            </w:r>
-            <w:proofErr w:type="spellEnd"/>
-            <w:r>
-              <w:t xml:space="preserve"> </w:t>
+              <w:t xml:space="preserve">foo(sb); // sb </w:t>
             </w:r>
             <w:r>
               <w:t>被改变了，变成了</w:t>
@@ -3547,39 +3346,7 @@
               <w:t>提供了改变自身方法的引用类型，但是不使用，而是使用赋值运算符。</w:t>
             </w:r>
             <w:r>
-              <w:t xml:space="preserve"> </w:t>
-            </w:r>
-            <w:proofErr w:type="spellStart"/>
-            <w:r>
-              <w:t>StringBuilder</w:t>
-            </w:r>
-            <w:proofErr w:type="spellEnd"/>
-            <w:r>
-              <w:t xml:space="preserve"> </w:t>
-            </w:r>
-            <w:proofErr w:type="spellStart"/>
-            <w:r>
-              <w:t>sb</w:t>
-            </w:r>
-            <w:proofErr w:type="spellEnd"/>
-            <w:r>
-              <w:t xml:space="preserve"> = new </w:t>
-            </w:r>
-            <w:proofErr w:type="spellStart"/>
-            <w:r>
-              <w:t>StringBuilder</w:t>
-            </w:r>
-            <w:proofErr w:type="spellEnd"/>
-            <w:r>
-              <w:t>("</w:t>
-            </w:r>
-            <w:proofErr w:type="spellStart"/>
-            <w:r>
-              <w:t>iphone</w:t>
-            </w:r>
-            <w:proofErr w:type="spellEnd"/>
-            <w:r>
-              <w:t xml:space="preserve">"); </w:t>
+              <w:t xml:space="preserve"> StringBuilder sb = new StringBuilder("iphone"); </w:t>
             </w:r>
           </w:p>
           <w:p>
@@ -3593,15 +3360,7 @@
             </w:r>
             <w:proofErr w:type="gramEnd"/>
             <w:r>
-              <w:t xml:space="preserve"> foo(</w:t>
-            </w:r>
-            <w:proofErr w:type="spellStart"/>
-            <w:r>
-              <w:t>StringBuilder</w:t>
-            </w:r>
-            <w:proofErr w:type="spellEnd"/>
-            <w:r>
-              <w:t xml:space="preserve"> builder) </w:t>
+              <w:t xml:space="preserve"> foo(StringBuilder builder) </w:t>
             </w:r>
           </w:p>
           <w:p>
@@ -3615,23 +3374,7 @@
             </w:r>
             <w:proofErr w:type="gramEnd"/>
             <w:r>
-              <w:t xml:space="preserve"> = new </w:t>
-            </w:r>
-            <w:proofErr w:type="spellStart"/>
-            <w:r>
-              <w:t>StringBuilder</w:t>
-            </w:r>
-            <w:proofErr w:type="spellEnd"/>
-            <w:r>
-              <w:t>("</w:t>
-            </w:r>
-            <w:proofErr w:type="spellStart"/>
-            <w:r>
-              <w:t>ipad</w:t>
-            </w:r>
-            <w:proofErr w:type="spellEnd"/>
-            <w:r>
-              <w:t xml:space="preserve">"); } </w:t>
+              <w:t xml:space="preserve"> = new StringBuilder("ipad"); } </w:t>
             </w:r>
           </w:p>
           <w:p>
@@ -3640,37 +3383,13 @@
               <w:jc w:val="left"/>
             </w:pPr>
             <w:r>
-              <w:t>foo(</w:t>
-            </w:r>
-            <w:proofErr w:type="spellStart"/>
-            <w:r>
-              <w:t>sb</w:t>
-            </w:r>
-            <w:proofErr w:type="spellEnd"/>
-            <w:r>
-              <w:t xml:space="preserve">); // </w:t>
-            </w:r>
-            <w:proofErr w:type="spellStart"/>
-            <w:r>
-              <w:t>sb</w:t>
-            </w:r>
-            <w:proofErr w:type="spellEnd"/>
-            <w:r>
-              <w:t xml:space="preserve"> </w:t>
+              <w:t xml:space="preserve">foo(sb); // sb </w:t>
             </w:r>
             <w:r>
               <w:t>没有被改变，还是</w:t>
             </w:r>
             <w:r>
-              <w:t xml:space="preserve"> "</w:t>
-            </w:r>
-            <w:proofErr w:type="spellStart"/>
-            <w:r>
-              <w:t>iphone</w:t>
-            </w:r>
-            <w:proofErr w:type="spellEnd"/>
-            <w:r>
-              <w:t>"</w:t>
+              <w:t xml:space="preserve"> "iphone"</w:t>
             </w:r>
           </w:p>
           <w:p>
@@ -4763,18 +4482,7 @@
                 <w:sz w:val="21"/>
                 <w:szCs w:val="21"/>
               </w:rPr>
-              <w:t>）的概率会下降，同时随</w:t>
-            </w:r>
-            <w:bookmarkStart w:id="0" w:name="_GoBack"/>
-            <w:bookmarkEnd w:id="0"/>
-            <w:r>
-              <w:rPr>
-                <w:rFonts w:ascii="Georgia" w:hAnsi="Georgia"/>
-                <w:color w:val="333333"/>
-                <w:sz w:val="21"/>
-                <w:szCs w:val="21"/>
-              </w:rPr>
-              <w:t>着插入元素个数</w:t>
+              <w:t>）的概率会下降，同时随着插入元素个数</w:t>
             </w:r>
             <w:r>
               <w:rPr>
@@ -5558,16 +5266,8 @@
               <w:rPr>
                 <w:vertAlign w:val="superscript"/>
               </w:rPr>
-              <w:t>-</w:t>
-            </w:r>
-            <w:proofErr w:type="spellStart"/>
-            <w:r>
-              <w:rPr>
-                <w:vertAlign w:val="superscript"/>
-              </w:rPr>
-              <w:t>es</w:t>
-            </w:r>
-            <w:proofErr w:type="spellEnd"/>
+              <w:t>-es</w:t>
+            </w:r>
             <w:r>
               <w:t>=e</w:t>
             </w:r>
@@ -5714,6 +5414,269 @@
         </w:rPr>
       </w:pPr>
     </w:p>
+    <w:p>
+      <w:r>
+        <w:rPr>
+          <w:b/>
+          <w:color w:val="3366FF"/>
+        </w:rPr>
+        <w:t>GET $ POST</w:t>
+      </w:r>
+      <w:r>
+        <w:t>:</w:t>
+      </w:r>
+    </w:p>
+    <w:tbl>
+      <w:tblPr>
+        <w:tblStyle w:val="a3"/>
+        <w:tblW w:w="0" w:type="auto"/>
+        <w:tblLook w:val="04A0" w:firstRow="1" w:lastRow="0" w:firstColumn="1" w:lastColumn="0" w:noHBand="0" w:noVBand="1"/>
+      </w:tblPr>
+      <w:tblGrid>
+        <w:gridCol w:w="8516"/>
+      </w:tblGrid>
+      <w:tr>
+        <w:tc>
+          <w:tcPr>
+            <w:tcW w:w="8516" w:type="dxa"/>
+          </w:tcPr>
+          <w:p>
+            <w:pPr>
+              <w:widowControl/>
+              <w:shd w:val="clear" w:color="auto" w:fill="FFFFFF"/>
+              <w:spacing w:before="100" w:beforeAutospacing="1" w:after="100" w:afterAutospacing="1" w:line="338" w:lineRule="atLeast"/>
+              <w:jc w:val="left"/>
+              <w:rPr>
+                <w:rFonts w:ascii="Verdana" w:hAnsi="Verdana" w:cs="Times New Roman"/>
+                <w:color w:val="000000"/>
+                <w:kern w:val="0"/>
+                <w:sz w:val="23"/>
+                <w:szCs w:val="23"/>
+              </w:rPr>
+            </w:pPr>
+            <w:r>
+              <w:rPr>
+                <w:rFonts w:ascii="Verdana" w:hAnsi="Verdana" w:cs="Times New Roman"/>
+                <w:color w:val="000000"/>
+                <w:kern w:val="0"/>
+                <w:sz w:val="23"/>
+                <w:szCs w:val="23"/>
+              </w:rPr>
+              <w:t>Information sent from a form with the GET method is </w:t>
+            </w:r>
+            <w:r>
+              <w:rPr>
+                <w:rFonts w:ascii="Verdana" w:hAnsi="Verdana" w:cs="Times New Roman"/>
+                <w:b/>
+                <w:bCs/>
+                <w:color w:val="000000"/>
+                <w:kern w:val="0"/>
+                <w:sz w:val="23"/>
+                <w:szCs w:val="23"/>
+              </w:rPr>
+              <w:t>visible to everyone</w:t>
+            </w:r>
+            <w:r>
+              <w:rPr>
+                <w:rFonts w:ascii="Verdana" w:hAnsi="Verdana" w:cs="Times New Roman"/>
+                <w:color w:val="000000"/>
+                <w:kern w:val="0"/>
+                <w:sz w:val="23"/>
+                <w:szCs w:val="23"/>
+              </w:rPr>
+              <w:t> (all variable names and values are displayed in the URL). GET also has limits on the amount of information to send. The limitation is about 2000 characters. However, because the variables are displayed in the URL, it is possible to bookmark the page. This can be useful in some cases.</w:t>
+            </w:r>
+          </w:p>
+          <w:p>
+            <w:pPr>
+              <w:widowControl/>
+              <w:shd w:val="clear" w:color="auto" w:fill="FFFFFF"/>
+              <w:spacing w:before="100" w:beforeAutospacing="1" w:after="100" w:afterAutospacing="1" w:line="338" w:lineRule="atLeast"/>
+              <w:jc w:val="left"/>
+              <w:rPr>
+                <w:rFonts w:ascii="Verdana" w:hAnsi="Verdana" w:cs="Times New Roman"/>
+                <w:color w:val="000000"/>
+                <w:kern w:val="0"/>
+                <w:sz w:val="23"/>
+                <w:szCs w:val="23"/>
+              </w:rPr>
+            </w:pPr>
+            <w:r>
+              <w:rPr>
+                <w:rFonts w:ascii="Verdana" w:hAnsi="Verdana" w:cs="Times New Roman"/>
+                <w:color w:val="000000"/>
+                <w:kern w:val="0"/>
+                <w:sz w:val="23"/>
+                <w:szCs w:val="23"/>
+              </w:rPr>
+              <w:t>GET may be used for sending non-sensitive data.</w:t>
+            </w:r>
+          </w:p>
+          <w:p>
+            <w:pPr>
+              <w:widowControl/>
+              <w:shd w:val="clear" w:color="auto" w:fill="FFFFFF"/>
+              <w:spacing w:before="100" w:beforeAutospacing="1" w:after="100" w:afterAutospacing="1" w:line="338" w:lineRule="atLeast"/>
+              <w:jc w:val="left"/>
+              <w:rPr>
+                <w:rFonts w:ascii="Verdana" w:hAnsi="Verdana" w:cs="Times New Roman"/>
+                <w:color w:val="000000"/>
+                <w:kern w:val="0"/>
+                <w:sz w:val="23"/>
+                <w:szCs w:val="23"/>
+              </w:rPr>
+            </w:pPr>
+            <w:r>
+              <w:rPr>
+                <w:rFonts w:ascii="Verdana" w:hAnsi="Verdana" w:cs="Times New Roman"/>
+                <w:b/>
+                <w:bCs/>
+                <w:color w:val="000000"/>
+                <w:kern w:val="0"/>
+                <w:sz w:val="23"/>
+                <w:szCs w:val="23"/>
+              </w:rPr>
+              <w:t>Note:</w:t>
+            </w:r>
+            <w:r>
+              <w:rPr>
+                <w:rFonts w:ascii="Verdana" w:hAnsi="Verdana" w:cs="Times New Roman"/>
+                <w:color w:val="000000"/>
+                <w:kern w:val="0"/>
+                <w:sz w:val="23"/>
+                <w:szCs w:val="23"/>
+              </w:rPr>
+              <w:t> GET should NEVER be used for sending passwords or other sensitive information!</w:t>
+            </w:r>
+          </w:p>
+          <w:p/>
+          <w:p>
+            <w:pPr>
+              <w:widowControl/>
+              <w:shd w:val="clear" w:color="auto" w:fill="FFFFFF"/>
+              <w:spacing w:before="100" w:beforeAutospacing="1" w:after="100" w:afterAutospacing="1" w:line="338" w:lineRule="atLeast"/>
+              <w:jc w:val="left"/>
+              <w:rPr>
+                <w:rFonts w:ascii="Verdana" w:hAnsi="Verdana" w:cs="Times New Roman"/>
+                <w:color w:val="000000"/>
+                <w:kern w:val="0"/>
+                <w:sz w:val="23"/>
+                <w:szCs w:val="23"/>
+              </w:rPr>
+            </w:pPr>
+            <w:r>
+              <w:rPr>
+                <w:rFonts w:ascii="Verdana" w:hAnsi="Verdana" w:cs="Times New Roman"/>
+                <w:color w:val="000000"/>
+                <w:kern w:val="0"/>
+                <w:sz w:val="23"/>
+                <w:szCs w:val="23"/>
+              </w:rPr>
+              <w:t>Information sent from a form with the POST method is </w:t>
+            </w:r>
+            <w:r>
+              <w:rPr>
+                <w:rFonts w:ascii="Verdana" w:hAnsi="Verdana" w:cs="Times New Roman"/>
+                <w:b/>
+                <w:bCs/>
+                <w:color w:val="000000"/>
+                <w:kern w:val="0"/>
+                <w:sz w:val="23"/>
+                <w:szCs w:val="23"/>
+              </w:rPr>
+              <w:t>invisible to others</w:t>
+            </w:r>
+            <w:r>
+              <w:rPr>
+                <w:rFonts w:ascii="Verdana" w:hAnsi="Verdana" w:cs="Times New Roman"/>
+                <w:color w:val="000000"/>
+                <w:kern w:val="0"/>
+                <w:sz w:val="23"/>
+                <w:szCs w:val="23"/>
+              </w:rPr>
+              <w:t> (all names/values are embedded within the body of the HTTP request) and has </w:t>
+            </w:r>
+            <w:r>
+              <w:rPr>
+                <w:rFonts w:ascii="Verdana" w:hAnsi="Verdana" w:cs="Times New Roman"/>
+                <w:b/>
+                <w:bCs/>
+                <w:color w:val="000000"/>
+                <w:kern w:val="0"/>
+                <w:sz w:val="23"/>
+                <w:szCs w:val="23"/>
+              </w:rPr>
+              <w:t>no limits</w:t>
+            </w:r>
+            <w:r>
+              <w:rPr>
+                <w:rFonts w:ascii="Verdana" w:hAnsi="Verdana" w:cs="Times New Roman"/>
+                <w:color w:val="000000"/>
+                <w:kern w:val="0"/>
+                <w:sz w:val="23"/>
+                <w:szCs w:val="23"/>
+              </w:rPr>
+              <w:t> on the amount of information to send.</w:t>
+            </w:r>
+          </w:p>
+          <w:p>
+            <w:pPr>
+              <w:widowControl/>
+              <w:shd w:val="clear" w:color="auto" w:fill="FFFFFF"/>
+              <w:spacing w:before="100" w:beforeAutospacing="1" w:after="100" w:afterAutospacing="1" w:line="338" w:lineRule="atLeast"/>
+              <w:jc w:val="left"/>
+              <w:rPr>
+                <w:rFonts w:ascii="Verdana" w:hAnsi="Verdana" w:cs="Times New Roman"/>
+                <w:color w:val="000000"/>
+                <w:kern w:val="0"/>
+                <w:sz w:val="23"/>
+                <w:szCs w:val="23"/>
+              </w:rPr>
+            </w:pPr>
+            <w:r>
+              <w:rPr>
+                <w:rFonts w:ascii="Verdana" w:hAnsi="Verdana" w:cs="Times New Roman"/>
+                <w:color w:val="000000"/>
+                <w:kern w:val="0"/>
+                <w:sz w:val="23"/>
+                <w:szCs w:val="23"/>
+              </w:rPr>
+              <w:t>Moreover POST supports advanced functionality such as support for multi-part binary input while uploading files to server.</w:t>
+            </w:r>
+          </w:p>
+          <w:p>
+            <w:pPr>
+              <w:widowControl/>
+              <w:shd w:val="clear" w:color="auto" w:fill="FFFFFF"/>
+              <w:spacing w:before="100" w:beforeAutospacing="1" w:after="100" w:afterAutospacing="1" w:line="338" w:lineRule="atLeast"/>
+              <w:jc w:val="left"/>
+              <w:rPr>
+                <w:rFonts w:ascii="Verdana" w:hAnsi="Verdana" w:cs="Times New Roman"/>
+                <w:color w:val="000000"/>
+                <w:kern w:val="0"/>
+                <w:sz w:val="23"/>
+                <w:szCs w:val="23"/>
+              </w:rPr>
+            </w:pPr>
+            <w:r>
+              <w:rPr>
+                <w:rFonts w:ascii="Verdana" w:hAnsi="Verdana" w:cs="Times New Roman"/>
+                <w:color w:val="000000"/>
+                <w:kern w:val="0"/>
+                <w:sz w:val="23"/>
+                <w:szCs w:val="23"/>
+              </w:rPr>
+              <w:t>However, because the variables are not displayed in the URL, it is not possible to bookmark the page.</w:t>
+            </w:r>
+          </w:p>
+          <w:p>
+            <w:bookmarkStart w:id="0" w:name="_GoBack"/>
+            <w:bookmarkEnd w:id="0"/>
+          </w:p>
+        </w:tc>
+      </w:tr>
+    </w:tbl>
+    <w:p/>
     <w:p/>
     <w:p/>
     <w:sectPr>
@@ -6710,7 +6673,7 @@
 </file>
 
 <file path=customXml/itemProps1.xml><?xml version="1.0" encoding="utf-8"?>
-<ds:datastoreItem xmlns:ds="http://schemas.openxmlformats.org/officeDocument/2006/customXml" ds:itemID="{3B5F5AE7-E46A-DE49-A401-196A6E226C40}">
+<ds:datastoreItem xmlns:ds="http://schemas.openxmlformats.org/officeDocument/2006/customXml" ds:itemID="{DDD56485-3048-7640-BBAE-8E126B880724}">
   <ds:schemaRefs>
     <ds:schemaRef ds:uri="http://schemas.openxmlformats.org/officeDocument/2006/bibliography"/>
   </ds:schemaRefs>

</xml_diff>

<commit_message>
add notes on how to compute the absolute value
</commit_message>
<xml_diff>
--- a/小细节的注意.docx
+++ b/小细节的注意.docx
@@ -515,7 +515,39 @@
               <w:t>Object</w:t>
             </w:r>
             <w:r>
-              <w:t xml:space="preserve">[] arr, int top, int maxSize; =&gt; </w:t>
+              <w:t xml:space="preserve">[] </w:t>
+            </w:r>
+            <w:proofErr w:type="spellStart"/>
+            <w:r>
+              <w:t>arr</w:t>
+            </w:r>
+            <w:proofErr w:type="spellEnd"/>
+            <w:r>
+              <w:t xml:space="preserve">, </w:t>
+            </w:r>
+            <w:proofErr w:type="spellStart"/>
+            <w:r>
+              <w:t>int</w:t>
+            </w:r>
+            <w:proofErr w:type="spellEnd"/>
+            <w:r>
+              <w:t xml:space="preserve"> top, </w:t>
+            </w:r>
+            <w:proofErr w:type="spellStart"/>
+            <w:r>
+              <w:t>int</w:t>
+            </w:r>
+            <w:proofErr w:type="spellEnd"/>
+            <w:r>
+              <w:t xml:space="preserve"> </w:t>
+            </w:r>
+            <w:proofErr w:type="spellStart"/>
+            <w:r>
+              <w:t>maxSize</w:t>
+            </w:r>
+            <w:proofErr w:type="spellEnd"/>
+            <w:r>
+              <w:t xml:space="preserve">; =&gt; </w:t>
             </w:r>
             <w:r>
               <w:rPr>
@@ -546,9 +578,11 @@
               </w:rPr>
               <w:t>实现</w:t>
             </w:r>
+            <w:proofErr w:type="spellStart"/>
             <w:r>
               <w:t>pop,push</w:t>
             </w:r>
+            <w:proofErr w:type="spellEnd"/>
             <w:r>
               <w:rPr>
                 <w:rFonts w:hint="eastAsia"/>
@@ -710,9 +744,11 @@
               </w:rPr>
               <w:t>例如超过</w:t>
             </w:r>
+            <w:proofErr w:type="spellStart"/>
             <w:r>
               <w:t>maxSize</w:t>
             </w:r>
+            <w:proofErr w:type="spellEnd"/>
             <w:r>
               <w:rPr>
                 <w:rFonts w:hint="eastAsia"/>
@@ -730,8 +766,21 @@
             </w:r>
           </w:p>
           <w:p>
-            <w:r>
-              <w:t>this.rear = (this.rear+1) % this.maxSize;</w:t>
+            <w:proofErr w:type="spellStart"/>
+            <w:r>
+              <w:t>this.rear</w:t>
+            </w:r>
+            <w:proofErr w:type="spellEnd"/>
+            <w:r>
+              <w:t xml:space="preserve"> = (this.rear+1) % </w:t>
+            </w:r>
+            <w:proofErr w:type="spellStart"/>
+            <w:r>
+              <w:t>this.maxSize</w:t>
+            </w:r>
+            <w:proofErr w:type="spellEnd"/>
+            <w:r>
+              <w:t>;</w:t>
             </w:r>
             <w:r>
               <w:rPr>
@@ -750,8 +799,21 @@
             </w:r>
           </w:p>
           <w:p>
-            <w:r>
-              <w:t>this.front = (this.front+1) % this.maxSize;</w:t>
+            <w:proofErr w:type="spellStart"/>
+            <w:r>
+              <w:t>this.front</w:t>
+            </w:r>
+            <w:proofErr w:type="spellEnd"/>
+            <w:r>
+              <w:t xml:space="preserve"> = (this.front+1) % </w:t>
+            </w:r>
+            <w:proofErr w:type="spellStart"/>
+            <w:r>
+              <w:t>this.maxSize</w:t>
+            </w:r>
+            <w:proofErr w:type="spellEnd"/>
+            <w:r>
+              <w:t>;</w:t>
             </w:r>
             <w:r>
               <w:rPr>
@@ -941,8 +1003,13 @@
             <w:r>
               <w:t>比如</w:t>
             </w:r>
-            <w:r>
-              <w:t>wait,sleep)</w:t>
+            <w:proofErr w:type="spellStart"/>
+            <w:r>
+              <w:t>wait,sleep</w:t>
+            </w:r>
+            <w:proofErr w:type="spellEnd"/>
+            <w:r>
+              <w:t>)</w:t>
             </w:r>
             <w:r>
               <w:t>，释放了执行资格和执行权。当然，他们可以回到运行状态。只不过，不是直接回到。</w:t>
@@ -1218,9 +1285,11 @@
             <w:r>
               <w:t>一旦得到</w:t>
             </w:r>
+            <w:proofErr w:type="spellStart"/>
             <w:r>
               <w:t>cpu</w:t>
             </w:r>
+            <w:proofErr w:type="spellEnd"/>
             <w:r>
               <w:t>时间片</w:t>
             </w:r>
@@ -1591,15 +1660,19 @@
             <w:r>
               <w:t>使用范围：</w:t>
             </w:r>
+            <w:proofErr w:type="spellStart"/>
             <w:r>
               <w:t>wait,notify</w:t>
             </w:r>
+            <w:proofErr w:type="spellEnd"/>
             <w:r>
               <w:t>和</w:t>
             </w:r>
+            <w:proofErr w:type="spellStart"/>
             <w:r>
               <w:t>notifyAll</w:t>
             </w:r>
+            <w:proofErr w:type="spellEnd"/>
             <w:r>
               <w:t>只能在同步控制方法或者同步控制块里面使用</w:t>
             </w:r>
@@ -1650,6 +1723,19 @@
           <w:p>
             <w:pPr>
               <w:rPr>
+                <w:color w:val="FF0000"/>
+              </w:rPr>
+            </w:pPr>
+            <w:r>
+              <w:rPr>
+                <w:color w:val="FF0000"/>
+              </w:rPr>
+              <w:t>1:</w:t>
+            </w:r>
+          </w:p>
+          <w:p>
+            <w:pPr>
+              <w:rPr>
                 <w:rFonts w:ascii="Damascus" w:hAnsi="Damascus" w:cs="Damascus"/>
                 <w:color w:val="FF0000"/>
               </w:rPr>
@@ -1754,7 +1840,21 @@
                 <w:rFonts w:ascii="Times New Roman" w:hAnsi="Times New Roman" w:cs="Times New Roman" w:hint="eastAsia"/>
               </w:rPr>
               <w:tab/>
-              <w:t>public static Single getInstance()//</w:t>
+              <w:t xml:space="preserve">public static Single </w:t>
+            </w:r>
+            <w:proofErr w:type="spellStart"/>
+            <w:r>
+              <w:rPr>
+                <w:rFonts w:ascii="Times New Roman" w:hAnsi="Times New Roman" w:cs="Times New Roman" w:hint="eastAsia"/>
+              </w:rPr>
+              <w:t>getInstance</w:t>
+            </w:r>
+            <w:proofErr w:type="spellEnd"/>
+            <w:r>
+              <w:rPr>
+                <w:rFonts w:ascii="Times New Roman" w:hAnsi="Times New Roman" w:cs="Times New Roman" w:hint="eastAsia"/>
+              </w:rPr>
+              <w:t>()//</w:t>
             </w:r>
             <w:r>
               <w:rPr>
@@ -1840,7 +1940,7 @@
           <w:p>
             <w:pPr>
               <w:rPr>
-                <w:rFonts w:ascii="Damascus" w:hAnsi="Damascus" w:cs="Damascus"/>
+                <w:rFonts w:ascii="Times New Roman" w:hAnsi="Times New Roman" w:cs="Times New Roman"/>
               </w:rPr>
             </w:pPr>
             <w:r>
@@ -1863,6 +1963,24 @@
               </w:rPr>
               <w:t>：</w:t>
             </w:r>
+            <w:r>
+              <w:rPr>
+                <w:rFonts w:ascii="Times New Roman" w:hAnsi="Times New Roman" w:cs="Times New Roman"/>
+              </w:rPr>
+              <w:t>(</w:t>
+            </w:r>
+            <w:r>
+              <w:rPr>
+                <w:rFonts w:ascii="Times New Roman" w:hAnsi="Times New Roman" w:cs="Times New Roman" w:hint="eastAsia"/>
+              </w:rPr>
+              <w:t>延时加载</w:t>
+            </w:r>
+            <w:r>
+              <w:rPr>
+                <w:rFonts w:ascii="Times New Roman" w:hAnsi="Times New Roman" w:cs="Times New Roman"/>
+              </w:rPr>
+              <w:t>)</w:t>
+            </w:r>
           </w:p>
           <w:p>
             <w:pPr>
@@ -1976,7 +2094,21 @@
               <w:rPr>
                 <w:rFonts w:ascii="Times New Roman" w:hAnsi="Times New Roman" w:cs="Times New Roman"/>
               </w:rPr>
-              <w:t xml:space="preserve"> static Single getInstance()</w:t>
+              <w:t xml:space="preserve"> static Single </w:t>
+            </w:r>
+            <w:proofErr w:type="spellStart"/>
+            <w:r>
+              <w:rPr>
+                <w:rFonts w:ascii="Times New Roman" w:hAnsi="Times New Roman" w:cs="Times New Roman"/>
+              </w:rPr>
+              <w:t>getInstance</w:t>
+            </w:r>
+            <w:proofErr w:type="spellEnd"/>
+            <w:r>
+              <w:rPr>
+                <w:rFonts w:ascii="Times New Roman" w:hAnsi="Times New Roman" w:cs="Times New Roman"/>
+              </w:rPr>
+              <w:t>()</w:t>
             </w:r>
           </w:p>
           <w:p>
@@ -2199,7 +2331,21 @@
               <w:rPr>
                 <w:rFonts w:ascii="Times New Roman" w:hAnsi="Times New Roman" w:cs="Times New Roman"/>
               </w:rPr>
-              <w:t xml:space="preserve"> static Single getInstance()</w:t>
+              <w:t xml:space="preserve"> static Single </w:t>
+            </w:r>
+            <w:proofErr w:type="spellStart"/>
+            <w:r>
+              <w:rPr>
+                <w:rFonts w:ascii="Times New Roman" w:hAnsi="Times New Roman" w:cs="Times New Roman"/>
+              </w:rPr>
+              <w:t>getInstance</w:t>
+            </w:r>
+            <w:proofErr w:type="spellEnd"/>
+            <w:r>
+              <w:rPr>
+                <w:rFonts w:ascii="Times New Roman" w:hAnsi="Times New Roman" w:cs="Times New Roman"/>
+              </w:rPr>
+              <w:t>()</w:t>
             </w:r>
           </w:p>
           <w:p>
@@ -2345,7 +2491,21 @@
               <w:rPr>
                 <w:rFonts w:ascii="Times New Roman" w:hAnsi="Times New Roman" w:cs="Times New Roman"/>
               </w:rPr>
-              <w:t>(Single.class)</w:t>
+              <w:t>(</w:t>
+            </w:r>
+            <w:proofErr w:type="spellStart"/>
+            <w:r>
+              <w:rPr>
+                <w:rFonts w:ascii="Times New Roman" w:hAnsi="Times New Roman" w:cs="Times New Roman"/>
+              </w:rPr>
+              <w:t>Single.class</w:t>
+            </w:r>
+            <w:proofErr w:type="spellEnd"/>
+            <w:r>
+              <w:rPr>
+                <w:rFonts w:ascii="Times New Roman" w:hAnsi="Times New Roman" w:cs="Times New Roman"/>
+              </w:rPr>
+              <w:t>)</w:t>
             </w:r>
           </w:p>
           <w:p>
@@ -2568,6 +2728,1117 @@
               </w:rPr>
               <w:t>}</w:t>
             </w:r>
+          </w:p>
+          <w:p>
+            <w:pPr>
+              <w:widowControl/>
+              <w:shd w:val="clear" w:color="auto" w:fill="FFFFFF"/>
+              <w:spacing w:line="378" w:lineRule="atLeast"/>
+              <w:jc w:val="left"/>
+              <w:rPr>
+                <w:rFonts w:ascii="Times New Roman" w:hAnsi="Times New Roman" w:cs="Times New Roman"/>
+              </w:rPr>
+            </w:pPr>
+          </w:p>
+          <w:p>
+            <w:pPr>
+              <w:widowControl/>
+              <w:shd w:val="clear" w:color="auto" w:fill="FFFFFF"/>
+              <w:spacing w:line="378" w:lineRule="atLeast"/>
+              <w:jc w:val="left"/>
+              <w:rPr>
+                <w:rFonts w:ascii="Times New Roman" w:hAnsi="Times New Roman" w:cs="Times New Roman"/>
+              </w:rPr>
+            </w:pPr>
+            <w:r>
+              <w:rPr>
+                <w:rFonts w:ascii="Times New Roman" w:hAnsi="Times New Roman" w:cs="Times New Roman"/>
+              </w:rPr>
+              <w:t>2:</w:t>
+            </w:r>
+            <w:r>
+              <w:rPr>
+                <w:rFonts w:ascii="Times New Roman" w:hAnsi="Times New Roman" w:cs="Times New Roman" w:hint="eastAsia"/>
+              </w:rPr>
+              <w:t>采用静态加载的方法：</w:t>
+            </w:r>
+          </w:p>
+          <w:p>
+            <w:pPr>
+              <w:widowControl/>
+              <w:spacing w:line="198" w:lineRule="atLeast"/>
+              <w:jc w:val="left"/>
+              <w:rPr>
+                <w:rFonts w:ascii="Consolas" w:eastAsia="Times New Roman" w:hAnsi="Consolas" w:cs="Times New Roman"/>
+                <w:color w:val="000000"/>
+                <w:kern w:val="0"/>
+                <w:sz w:val="18"/>
+                <w:szCs w:val="18"/>
+              </w:rPr>
+            </w:pPr>
+            <w:proofErr w:type="gramStart"/>
+            <w:r>
+              <w:rPr>
+                <w:rFonts w:ascii="Courier" w:hAnsi="Courier" w:cs="Courier"/>
+                <w:color w:val="000000"/>
+                <w:kern w:val="0"/>
+                <w:sz w:val="20"/>
+                <w:szCs w:val="20"/>
+              </w:rPr>
+              <w:t>public</w:t>
+            </w:r>
+            <w:proofErr w:type="gramEnd"/>
+            <w:r>
+              <w:rPr>
+                <w:rFonts w:ascii="Consolas" w:eastAsia="Times New Roman" w:hAnsi="Consolas" w:cs="Times New Roman"/>
+                <w:color w:val="000000"/>
+                <w:kern w:val="0"/>
+                <w:sz w:val="18"/>
+                <w:szCs w:val="18"/>
+              </w:rPr>
+              <w:t xml:space="preserve"> </w:t>
+            </w:r>
+            <w:r>
+              <w:rPr>
+                <w:rFonts w:ascii="Courier" w:hAnsi="Courier" w:cs="Courier"/>
+                <w:color w:val="000000"/>
+                <w:kern w:val="0"/>
+                <w:sz w:val="20"/>
+                <w:szCs w:val="20"/>
+              </w:rPr>
+              <w:t>class</w:t>
+            </w:r>
+            <w:r>
+              <w:rPr>
+                <w:rFonts w:ascii="Consolas" w:eastAsia="Times New Roman" w:hAnsi="Consolas" w:cs="Times New Roman"/>
+                <w:color w:val="000000"/>
+                <w:kern w:val="0"/>
+                <w:sz w:val="18"/>
+                <w:szCs w:val="18"/>
+              </w:rPr>
+              <w:t xml:space="preserve"> </w:t>
+            </w:r>
+            <w:r>
+              <w:rPr>
+                <w:rFonts w:ascii="Courier" w:hAnsi="Courier" w:cs="Courier"/>
+                <w:color w:val="000000"/>
+                <w:kern w:val="0"/>
+                <w:sz w:val="20"/>
+                <w:szCs w:val="20"/>
+              </w:rPr>
+              <w:t>FooSingleton3 {</w:t>
+            </w:r>
+          </w:p>
+          <w:p>
+            <w:pPr>
+              <w:widowControl/>
+              <w:spacing w:line="198" w:lineRule="atLeast"/>
+              <w:jc w:val="left"/>
+              <w:rPr>
+                <w:rFonts w:ascii="Consolas" w:eastAsia="Times New Roman" w:hAnsi="Consolas" w:cs="Times New Roman"/>
+                <w:color w:val="000000"/>
+                <w:kern w:val="0"/>
+                <w:sz w:val="18"/>
+                <w:szCs w:val="18"/>
+              </w:rPr>
+            </w:pPr>
+            <w:r>
+              <w:rPr>
+                <w:rFonts w:ascii="Courier" w:hAnsi="Courier" w:cs="Courier"/>
+                <w:color w:val="000000"/>
+                <w:kern w:val="0"/>
+                <w:sz w:val="20"/>
+                <w:szCs w:val="20"/>
+              </w:rPr>
+              <w:t>    </w:t>
+            </w:r>
+            <w:proofErr w:type="gramStart"/>
+            <w:r>
+              <w:rPr>
+                <w:rFonts w:ascii="Courier" w:hAnsi="Courier" w:cs="Courier"/>
+                <w:color w:val="000000"/>
+                <w:kern w:val="0"/>
+                <w:sz w:val="20"/>
+                <w:szCs w:val="20"/>
+              </w:rPr>
+              <w:t>public</w:t>
+            </w:r>
+            <w:proofErr w:type="gramEnd"/>
+            <w:r>
+              <w:rPr>
+                <w:rFonts w:ascii="Consolas" w:eastAsia="Times New Roman" w:hAnsi="Consolas" w:cs="Times New Roman"/>
+                <w:color w:val="000000"/>
+                <w:kern w:val="0"/>
+                <w:sz w:val="18"/>
+                <w:szCs w:val="18"/>
+              </w:rPr>
+              <w:t xml:space="preserve"> </w:t>
+            </w:r>
+            <w:r>
+              <w:rPr>
+                <w:rFonts w:ascii="Courier" w:hAnsi="Courier" w:cs="Courier"/>
+                <w:color w:val="000000"/>
+                <w:kern w:val="0"/>
+                <w:sz w:val="20"/>
+                <w:szCs w:val="20"/>
+              </w:rPr>
+              <w:t>final</w:t>
+            </w:r>
+            <w:r>
+              <w:rPr>
+                <w:rFonts w:ascii="Consolas" w:eastAsia="Times New Roman" w:hAnsi="Consolas" w:cs="Times New Roman"/>
+                <w:color w:val="000000"/>
+                <w:kern w:val="0"/>
+                <w:sz w:val="18"/>
+                <w:szCs w:val="18"/>
+              </w:rPr>
+              <w:t xml:space="preserve"> </w:t>
+            </w:r>
+            <w:r>
+              <w:rPr>
+                <w:rFonts w:ascii="Courier" w:hAnsi="Courier" w:cs="Courier"/>
+                <w:color w:val="000000"/>
+                <w:kern w:val="0"/>
+                <w:sz w:val="20"/>
+                <w:szCs w:val="20"/>
+              </w:rPr>
+              <w:t>static</w:t>
+            </w:r>
+            <w:r>
+              <w:rPr>
+                <w:rFonts w:ascii="Consolas" w:eastAsia="Times New Roman" w:hAnsi="Consolas" w:cs="Times New Roman"/>
+                <w:color w:val="000000"/>
+                <w:kern w:val="0"/>
+                <w:sz w:val="18"/>
+                <w:szCs w:val="18"/>
+              </w:rPr>
+              <w:t xml:space="preserve"> </w:t>
+            </w:r>
+            <w:r>
+              <w:rPr>
+                <w:rFonts w:ascii="Courier" w:hAnsi="Courier" w:cs="Courier"/>
+                <w:color w:val="000000"/>
+                <w:kern w:val="0"/>
+                <w:sz w:val="20"/>
+                <w:szCs w:val="20"/>
+              </w:rPr>
+              <w:t>FooSingleton3 INSTANCE = new</w:t>
+            </w:r>
+            <w:r>
+              <w:rPr>
+                <w:rFonts w:ascii="Consolas" w:eastAsia="Times New Roman" w:hAnsi="Consolas" w:cs="Times New Roman"/>
+                <w:color w:val="000000"/>
+                <w:kern w:val="0"/>
+                <w:sz w:val="18"/>
+                <w:szCs w:val="18"/>
+              </w:rPr>
+              <w:t xml:space="preserve"> </w:t>
+            </w:r>
+            <w:r>
+              <w:rPr>
+                <w:rFonts w:ascii="Courier" w:hAnsi="Courier" w:cs="Courier"/>
+                <w:color w:val="000000"/>
+                <w:kern w:val="0"/>
+                <w:sz w:val="20"/>
+                <w:szCs w:val="20"/>
+              </w:rPr>
+              <w:t>FooSingleton3();</w:t>
+            </w:r>
+          </w:p>
+          <w:p>
+            <w:pPr>
+              <w:widowControl/>
+              <w:spacing w:line="198" w:lineRule="atLeast"/>
+              <w:jc w:val="left"/>
+              <w:rPr>
+                <w:rFonts w:ascii="Consolas" w:eastAsia="Times New Roman" w:hAnsi="Consolas" w:cs="Times New Roman"/>
+                <w:color w:val="000000"/>
+                <w:kern w:val="0"/>
+                <w:sz w:val="18"/>
+                <w:szCs w:val="18"/>
+              </w:rPr>
+            </w:pPr>
+            <w:r>
+              <w:rPr>
+                <w:rFonts w:ascii="Courier" w:hAnsi="Courier" w:cs="Courier"/>
+                <w:color w:val="000000"/>
+                <w:kern w:val="0"/>
+                <w:sz w:val="20"/>
+                <w:szCs w:val="20"/>
+              </w:rPr>
+              <w:t>    </w:t>
+            </w:r>
+            <w:proofErr w:type="gramStart"/>
+            <w:r>
+              <w:rPr>
+                <w:rFonts w:ascii="Courier" w:hAnsi="Courier" w:cs="Courier"/>
+                <w:color w:val="000000"/>
+                <w:kern w:val="0"/>
+                <w:sz w:val="20"/>
+                <w:szCs w:val="20"/>
+              </w:rPr>
+              <w:t>private</w:t>
+            </w:r>
+            <w:proofErr w:type="gramEnd"/>
+            <w:r>
+              <w:rPr>
+                <w:rFonts w:ascii="Consolas" w:eastAsia="Times New Roman" w:hAnsi="Consolas" w:cs="Times New Roman"/>
+                <w:color w:val="000000"/>
+                <w:kern w:val="0"/>
+                <w:sz w:val="18"/>
+                <w:szCs w:val="18"/>
+              </w:rPr>
+              <w:t xml:space="preserve"> </w:t>
+            </w:r>
+            <w:r>
+              <w:rPr>
+                <w:rFonts w:ascii="Courier" w:hAnsi="Courier" w:cs="Courier"/>
+                <w:color w:val="000000"/>
+                <w:kern w:val="0"/>
+                <w:sz w:val="20"/>
+                <w:szCs w:val="20"/>
+              </w:rPr>
+              <w:t>FooSingleton3() { }</w:t>
+            </w:r>
+          </w:p>
+          <w:p>
+            <w:pPr>
+              <w:widowControl/>
+              <w:spacing w:line="198" w:lineRule="atLeast"/>
+              <w:jc w:val="left"/>
+              <w:rPr>
+                <w:rFonts w:ascii="Consolas" w:eastAsia="Times New Roman" w:hAnsi="Consolas" w:cs="Times New Roman"/>
+                <w:color w:val="000000"/>
+                <w:kern w:val="0"/>
+                <w:sz w:val="18"/>
+                <w:szCs w:val="18"/>
+              </w:rPr>
+            </w:pPr>
+            <w:r>
+              <w:rPr>
+                <w:rFonts w:ascii="Courier" w:hAnsi="Courier" w:cs="Courier"/>
+                <w:color w:val="000000"/>
+                <w:kern w:val="0"/>
+                <w:sz w:val="20"/>
+                <w:szCs w:val="20"/>
+              </w:rPr>
+              <w:t>    </w:t>
+            </w:r>
+            <w:proofErr w:type="gramStart"/>
+            <w:r>
+              <w:rPr>
+                <w:rFonts w:ascii="Courier" w:hAnsi="Courier" w:cs="Courier"/>
+                <w:color w:val="000000"/>
+                <w:kern w:val="0"/>
+                <w:sz w:val="20"/>
+                <w:szCs w:val="20"/>
+              </w:rPr>
+              <w:t>public</w:t>
+            </w:r>
+            <w:proofErr w:type="gramEnd"/>
+            <w:r>
+              <w:rPr>
+                <w:rFonts w:ascii="Consolas" w:eastAsia="Times New Roman" w:hAnsi="Consolas" w:cs="Times New Roman"/>
+                <w:color w:val="000000"/>
+                <w:kern w:val="0"/>
+                <w:sz w:val="18"/>
+                <w:szCs w:val="18"/>
+              </w:rPr>
+              <w:t xml:space="preserve"> </w:t>
+            </w:r>
+            <w:r>
+              <w:rPr>
+                <w:rFonts w:ascii="Courier" w:hAnsi="Courier" w:cs="Courier"/>
+                <w:color w:val="000000"/>
+                <w:kern w:val="0"/>
+                <w:sz w:val="20"/>
+                <w:szCs w:val="20"/>
+              </w:rPr>
+              <w:t>static</w:t>
+            </w:r>
+            <w:r>
+              <w:rPr>
+                <w:rFonts w:ascii="Consolas" w:eastAsia="Times New Roman" w:hAnsi="Consolas" w:cs="Times New Roman"/>
+                <w:color w:val="000000"/>
+                <w:kern w:val="0"/>
+                <w:sz w:val="18"/>
+                <w:szCs w:val="18"/>
+              </w:rPr>
+              <w:t xml:space="preserve"> </w:t>
+            </w:r>
+            <w:r>
+              <w:rPr>
+                <w:rFonts w:ascii="Courier" w:hAnsi="Courier" w:cs="Courier"/>
+                <w:color w:val="000000"/>
+                <w:kern w:val="0"/>
+                <w:sz w:val="20"/>
+                <w:szCs w:val="20"/>
+              </w:rPr>
+              <w:t xml:space="preserve">FooSingleton3 </w:t>
+            </w:r>
+            <w:proofErr w:type="spellStart"/>
+            <w:r>
+              <w:rPr>
+                <w:rFonts w:ascii="Courier" w:hAnsi="Courier" w:cs="Courier"/>
+                <w:color w:val="000000"/>
+                <w:kern w:val="0"/>
+                <w:sz w:val="20"/>
+                <w:szCs w:val="20"/>
+              </w:rPr>
+              <w:t>getInstance</w:t>
+            </w:r>
+            <w:proofErr w:type="spellEnd"/>
+            <w:r>
+              <w:rPr>
+                <w:rFonts w:ascii="Courier" w:hAnsi="Courier" w:cs="Courier"/>
+                <w:color w:val="000000"/>
+                <w:kern w:val="0"/>
+                <w:sz w:val="20"/>
+                <w:szCs w:val="20"/>
+              </w:rPr>
+              <w:t>() { return</w:t>
+            </w:r>
+            <w:r>
+              <w:rPr>
+                <w:rFonts w:ascii="Consolas" w:eastAsia="Times New Roman" w:hAnsi="Consolas" w:cs="Times New Roman"/>
+                <w:color w:val="000000"/>
+                <w:kern w:val="0"/>
+                <w:sz w:val="18"/>
+                <w:szCs w:val="18"/>
+              </w:rPr>
+              <w:t xml:space="preserve"> </w:t>
+            </w:r>
+            <w:r>
+              <w:rPr>
+                <w:rFonts w:ascii="Courier" w:hAnsi="Courier" w:cs="Courier"/>
+                <w:color w:val="000000"/>
+                <w:kern w:val="0"/>
+                <w:sz w:val="20"/>
+                <w:szCs w:val="20"/>
+              </w:rPr>
+              <w:t>INSTANCE; }</w:t>
+            </w:r>
+          </w:p>
+          <w:p>
+            <w:pPr>
+              <w:widowControl/>
+              <w:spacing w:line="198" w:lineRule="atLeast"/>
+              <w:jc w:val="left"/>
+              <w:rPr>
+                <w:rFonts w:ascii="Consolas" w:eastAsia="Times New Roman" w:hAnsi="Consolas" w:cs="Times New Roman"/>
+                <w:color w:val="000000"/>
+                <w:kern w:val="0"/>
+                <w:sz w:val="18"/>
+                <w:szCs w:val="18"/>
+              </w:rPr>
+            </w:pPr>
+            <w:r>
+              <w:rPr>
+                <w:rFonts w:ascii="Courier" w:hAnsi="Courier" w:cs="Courier"/>
+                <w:color w:val="000000"/>
+                <w:kern w:val="0"/>
+                <w:sz w:val="20"/>
+                <w:szCs w:val="20"/>
+              </w:rPr>
+              <w:t>    </w:t>
+            </w:r>
+            <w:proofErr w:type="gramStart"/>
+            <w:r>
+              <w:rPr>
+                <w:rFonts w:ascii="Courier" w:hAnsi="Courier" w:cs="Courier"/>
+                <w:color w:val="000000"/>
+                <w:kern w:val="0"/>
+                <w:sz w:val="20"/>
+                <w:szCs w:val="20"/>
+              </w:rPr>
+              <w:t>public</w:t>
+            </w:r>
+            <w:proofErr w:type="gramEnd"/>
+            <w:r>
+              <w:rPr>
+                <w:rFonts w:ascii="Consolas" w:eastAsia="Times New Roman" w:hAnsi="Consolas" w:cs="Times New Roman"/>
+                <w:color w:val="000000"/>
+                <w:kern w:val="0"/>
+                <w:sz w:val="18"/>
+                <w:szCs w:val="18"/>
+              </w:rPr>
+              <w:t xml:space="preserve"> </w:t>
+            </w:r>
+            <w:r>
+              <w:rPr>
+                <w:rFonts w:ascii="Courier" w:hAnsi="Courier" w:cs="Courier"/>
+                <w:color w:val="000000"/>
+                <w:kern w:val="0"/>
+                <w:sz w:val="20"/>
+                <w:szCs w:val="20"/>
+              </w:rPr>
+              <w:t>void</w:t>
+            </w:r>
+            <w:r>
+              <w:rPr>
+                <w:rFonts w:ascii="Consolas" w:eastAsia="Times New Roman" w:hAnsi="Consolas" w:cs="Times New Roman"/>
+                <w:color w:val="000000"/>
+                <w:kern w:val="0"/>
+                <w:sz w:val="18"/>
+                <w:szCs w:val="18"/>
+              </w:rPr>
+              <w:t xml:space="preserve"> </w:t>
+            </w:r>
+            <w:r>
+              <w:rPr>
+                <w:rFonts w:ascii="Courier" w:hAnsi="Courier" w:cs="Courier"/>
+                <w:color w:val="000000"/>
+                <w:kern w:val="0"/>
+                <w:sz w:val="20"/>
+                <w:szCs w:val="20"/>
+              </w:rPr>
+              <w:t>bar() { }</w:t>
+            </w:r>
+          </w:p>
+          <w:p>
+            <w:pPr>
+              <w:widowControl/>
+              <w:spacing w:line="198" w:lineRule="atLeast"/>
+              <w:jc w:val="left"/>
+              <w:rPr>
+                <w:rFonts w:ascii="Courier" w:hAnsi="Courier" w:cs="Courier"/>
+                <w:color w:val="000000"/>
+                <w:kern w:val="0"/>
+                <w:sz w:val="20"/>
+                <w:szCs w:val="20"/>
+              </w:rPr>
+            </w:pPr>
+            <w:r>
+              <w:rPr>
+                <w:rFonts w:ascii="Courier" w:hAnsi="Courier" w:cs="Courier"/>
+                <w:color w:val="000000"/>
+                <w:kern w:val="0"/>
+                <w:sz w:val="20"/>
+                <w:szCs w:val="20"/>
+              </w:rPr>
+              <w:t>}</w:t>
+            </w:r>
+          </w:p>
+          <w:p>
+            <w:pPr>
+              <w:widowControl/>
+              <w:spacing w:line="198" w:lineRule="atLeast"/>
+              <w:jc w:val="left"/>
+              <w:rPr>
+                <w:rFonts w:ascii="Consolas" w:eastAsia="Times New Roman" w:hAnsi="Consolas" w:cs="Times New Roman"/>
+                <w:color w:val="000000"/>
+                <w:kern w:val="0"/>
+                <w:sz w:val="18"/>
+                <w:szCs w:val="18"/>
+              </w:rPr>
+            </w:pPr>
+            <w:r>
+              <w:rPr>
+                <w:rFonts w:ascii="Times New Roman" w:hAnsi="Times New Roman" w:cs="Times New Roman" w:hint="eastAsia"/>
+              </w:rPr>
+              <w:t>采静态代码只加载一次，因此实现了单例模式</w:t>
+            </w:r>
+          </w:p>
+          <w:p>
+            <w:pPr>
+              <w:widowControl/>
+              <w:shd w:val="clear" w:color="auto" w:fill="FFFFFF"/>
+              <w:spacing w:line="378" w:lineRule="atLeast"/>
+              <w:jc w:val="left"/>
+              <w:rPr>
+                <w:rFonts w:ascii="Times New Roman" w:hAnsi="Times New Roman" w:cs="Times New Roman"/>
+              </w:rPr>
+            </w:pPr>
+            <w:r>
+              <w:rPr>
+                <w:rFonts w:ascii="Times New Roman" w:hAnsi="Times New Roman" w:cs="Times New Roman" w:hint="eastAsia"/>
+              </w:rPr>
+              <w:t xml:space="preserve">3: </w:t>
+            </w:r>
+            <w:r>
+              <w:rPr>
+                <w:rFonts w:ascii="Times New Roman" w:hAnsi="Times New Roman" w:cs="Times New Roman" w:hint="eastAsia"/>
+              </w:rPr>
+              <w:t>使用</w:t>
+            </w:r>
+            <w:proofErr w:type="spellStart"/>
+            <w:r>
+              <w:rPr>
+                <w:rFonts w:ascii="Times New Roman" w:hAnsi="Times New Roman" w:cs="Times New Roman"/>
+              </w:rPr>
+              <w:t>Enum</w:t>
+            </w:r>
+            <w:proofErr w:type="spellEnd"/>
+            <w:r>
+              <w:rPr>
+                <w:rFonts w:ascii="Times New Roman" w:hAnsi="Times New Roman" w:cs="Times New Roman"/>
+              </w:rPr>
+              <w:t xml:space="preserve"> </w:t>
+            </w:r>
+            <w:r>
+              <w:rPr>
+                <w:rFonts w:ascii="Times New Roman" w:hAnsi="Times New Roman" w:cs="Times New Roman" w:hint="eastAsia"/>
+              </w:rPr>
+              <w:t>类型：</w:t>
+            </w:r>
+          </w:p>
+          <w:p>
+            <w:pPr>
+              <w:widowControl/>
+              <w:spacing w:line="198" w:lineRule="atLeast"/>
+              <w:jc w:val="left"/>
+              <w:rPr>
+                <w:rFonts w:ascii="Consolas" w:eastAsia="Times New Roman" w:hAnsi="Consolas" w:cs="Times New Roman"/>
+                <w:color w:val="000000"/>
+                <w:kern w:val="0"/>
+                <w:sz w:val="18"/>
+                <w:szCs w:val="18"/>
+              </w:rPr>
+            </w:pPr>
+            <w:proofErr w:type="gramStart"/>
+            <w:r>
+              <w:rPr>
+                <w:rFonts w:ascii="Courier" w:hAnsi="Courier" w:cs="Courier"/>
+                <w:color w:val="000000"/>
+                <w:kern w:val="0"/>
+                <w:sz w:val="20"/>
+                <w:szCs w:val="20"/>
+              </w:rPr>
+              <w:t>public</w:t>
+            </w:r>
+            <w:proofErr w:type="gramEnd"/>
+            <w:r>
+              <w:rPr>
+                <w:rFonts w:ascii="Consolas" w:eastAsia="Times New Roman" w:hAnsi="Consolas" w:cs="Times New Roman"/>
+                <w:color w:val="000000"/>
+                <w:kern w:val="0"/>
+                <w:sz w:val="18"/>
+                <w:szCs w:val="18"/>
+              </w:rPr>
+              <w:t xml:space="preserve"> </w:t>
+            </w:r>
+            <w:proofErr w:type="spellStart"/>
+            <w:r>
+              <w:rPr>
+                <w:rFonts w:ascii="Courier" w:hAnsi="Courier" w:cs="Courier"/>
+                <w:color w:val="000000"/>
+                <w:kern w:val="0"/>
+                <w:sz w:val="20"/>
+                <w:szCs w:val="20"/>
+              </w:rPr>
+              <w:t>enum</w:t>
+            </w:r>
+            <w:proofErr w:type="spellEnd"/>
+            <w:r>
+              <w:rPr>
+                <w:rFonts w:ascii="Consolas" w:eastAsia="Times New Roman" w:hAnsi="Consolas" w:cs="Times New Roman"/>
+                <w:color w:val="000000"/>
+                <w:kern w:val="0"/>
+                <w:sz w:val="18"/>
+                <w:szCs w:val="18"/>
+              </w:rPr>
+              <w:t xml:space="preserve"> </w:t>
+            </w:r>
+            <w:proofErr w:type="spellStart"/>
+            <w:r>
+              <w:rPr>
+                <w:rFonts w:ascii="Courier" w:hAnsi="Courier" w:cs="Courier"/>
+                <w:color w:val="000000"/>
+                <w:kern w:val="0"/>
+                <w:sz w:val="20"/>
+                <w:szCs w:val="20"/>
+              </w:rPr>
+              <w:t>FooEnumSingleton</w:t>
+            </w:r>
+            <w:proofErr w:type="spellEnd"/>
+            <w:r>
+              <w:rPr>
+                <w:rFonts w:ascii="Courier" w:hAnsi="Courier" w:cs="Courier"/>
+                <w:color w:val="000000"/>
+                <w:kern w:val="0"/>
+                <w:sz w:val="20"/>
+                <w:szCs w:val="20"/>
+              </w:rPr>
+              <w:t xml:space="preserve"> {</w:t>
+            </w:r>
+          </w:p>
+          <w:p>
+            <w:pPr>
+              <w:widowControl/>
+              <w:spacing w:line="198" w:lineRule="atLeast"/>
+              <w:jc w:val="left"/>
+              <w:rPr>
+                <w:rFonts w:ascii="Consolas" w:eastAsia="Times New Roman" w:hAnsi="Consolas" w:cs="Times New Roman"/>
+                <w:color w:val="000000"/>
+                <w:kern w:val="0"/>
+                <w:sz w:val="18"/>
+                <w:szCs w:val="18"/>
+              </w:rPr>
+            </w:pPr>
+            <w:r>
+              <w:rPr>
+                <w:rFonts w:ascii="Courier" w:hAnsi="Courier" w:cs="Courier"/>
+                <w:color w:val="000000"/>
+                <w:kern w:val="0"/>
+                <w:sz w:val="20"/>
+                <w:szCs w:val="20"/>
+              </w:rPr>
+              <w:t>    INSTANCE;</w:t>
+            </w:r>
+          </w:p>
+          <w:p>
+            <w:pPr>
+              <w:widowControl/>
+              <w:spacing w:line="198" w:lineRule="atLeast"/>
+              <w:jc w:val="left"/>
+              <w:rPr>
+                <w:rFonts w:ascii="Consolas" w:eastAsia="Times New Roman" w:hAnsi="Consolas" w:cs="Times New Roman"/>
+                <w:color w:val="000000"/>
+                <w:kern w:val="0"/>
+                <w:sz w:val="18"/>
+                <w:szCs w:val="18"/>
+              </w:rPr>
+            </w:pPr>
+            <w:r>
+              <w:rPr>
+                <w:rFonts w:ascii="Courier" w:hAnsi="Courier" w:cs="Courier"/>
+                <w:color w:val="000000"/>
+                <w:kern w:val="0"/>
+                <w:sz w:val="20"/>
+                <w:szCs w:val="20"/>
+              </w:rPr>
+              <w:t>    </w:t>
+            </w:r>
+            <w:proofErr w:type="gramStart"/>
+            <w:r>
+              <w:rPr>
+                <w:rFonts w:ascii="Courier" w:hAnsi="Courier" w:cs="Courier"/>
+                <w:color w:val="000000"/>
+                <w:kern w:val="0"/>
+                <w:sz w:val="20"/>
+                <w:szCs w:val="20"/>
+              </w:rPr>
+              <w:t>public</w:t>
+            </w:r>
+            <w:proofErr w:type="gramEnd"/>
+            <w:r>
+              <w:rPr>
+                <w:rFonts w:ascii="Consolas" w:eastAsia="Times New Roman" w:hAnsi="Consolas" w:cs="Times New Roman"/>
+                <w:color w:val="000000"/>
+                <w:kern w:val="0"/>
+                <w:sz w:val="18"/>
+                <w:szCs w:val="18"/>
+              </w:rPr>
+              <w:t xml:space="preserve"> </w:t>
+            </w:r>
+            <w:r>
+              <w:rPr>
+                <w:rFonts w:ascii="Courier" w:hAnsi="Courier" w:cs="Courier"/>
+                <w:color w:val="000000"/>
+                <w:kern w:val="0"/>
+                <w:sz w:val="20"/>
+                <w:szCs w:val="20"/>
+              </w:rPr>
+              <w:t>static</w:t>
+            </w:r>
+            <w:r>
+              <w:rPr>
+                <w:rFonts w:ascii="Consolas" w:eastAsia="Times New Roman" w:hAnsi="Consolas" w:cs="Times New Roman"/>
+                <w:color w:val="000000"/>
+                <w:kern w:val="0"/>
+                <w:sz w:val="18"/>
+                <w:szCs w:val="18"/>
+              </w:rPr>
+              <w:t xml:space="preserve"> </w:t>
+            </w:r>
+            <w:proofErr w:type="spellStart"/>
+            <w:r>
+              <w:rPr>
+                <w:rFonts w:ascii="Courier" w:hAnsi="Courier" w:cs="Courier"/>
+                <w:color w:val="000000"/>
+                <w:kern w:val="0"/>
+                <w:sz w:val="20"/>
+                <w:szCs w:val="20"/>
+              </w:rPr>
+              <w:t>FooEnumSingleton</w:t>
+            </w:r>
+            <w:proofErr w:type="spellEnd"/>
+            <w:r>
+              <w:rPr>
+                <w:rFonts w:ascii="Courier" w:hAnsi="Courier" w:cs="Courier"/>
+                <w:color w:val="000000"/>
+                <w:kern w:val="0"/>
+                <w:sz w:val="20"/>
+                <w:szCs w:val="20"/>
+              </w:rPr>
+              <w:t xml:space="preserve"> </w:t>
+            </w:r>
+            <w:proofErr w:type="spellStart"/>
+            <w:r>
+              <w:rPr>
+                <w:rFonts w:ascii="Courier" w:hAnsi="Courier" w:cs="Courier"/>
+                <w:color w:val="000000"/>
+                <w:kern w:val="0"/>
+                <w:sz w:val="20"/>
+                <w:szCs w:val="20"/>
+              </w:rPr>
+              <w:t>getInstance</w:t>
+            </w:r>
+            <w:proofErr w:type="spellEnd"/>
+            <w:r>
+              <w:rPr>
+                <w:rFonts w:ascii="Courier" w:hAnsi="Courier" w:cs="Courier"/>
+                <w:color w:val="000000"/>
+                <w:kern w:val="0"/>
+                <w:sz w:val="20"/>
+                <w:szCs w:val="20"/>
+              </w:rPr>
+              <w:t>() { return</w:t>
+            </w:r>
+            <w:r>
+              <w:rPr>
+                <w:rFonts w:ascii="Consolas" w:eastAsia="Times New Roman" w:hAnsi="Consolas" w:cs="Times New Roman"/>
+                <w:color w:val="000000"/>
+                <w:kern w:val="0"/>
+                <w:sz w:val="18"/>
+                <w:szCs w:val="18"/>
+              </w:rPr>
+              <w:t xml:space="preserve"> </w:t>
+            </w:r>
+            <w:r>
+              <w:rPr>
+                <w:rFonts w:ascii="Courier" w:hAnsi="Courier" w:cs="Courier"/>
+                <w:color w:val="000000"/>
+                <w:kern w:val="0"/>
+                <w:sz w:val="20"/>
+                <w:szCs w:val="20"/>
+              </w:rPr>
+              <w:t>INSTANCE; }</w:t>
+            </w:r>
+          </w:p>
+          <w:p>
+            <w:pPr>
+              <w:widowControl/>
+              <w:spacing w:line="198" w:lineRule="atLeast"/>
+              <w:jc w:val="left"/>
+              <w:rPr>
+                <w:rFonts w:ascii="Consolas" w:eastAsia="Times New Roman" w:hAnsi="Consolas" w:cs="Times New Roman"/>
+                <w:color w:val="000000"/>
+                <w:kern w:val="0"/>
+                <w:sz w:val="18"/>
+                <w:szCs w:val="18"/>
+              </w:rPr>
+            </w:pPr>
+            <w:r>
+              <w:rPr>
+                <w:rFonts w:ascii="Courier" w:hAnsi="Courier" w:cs="Courier"/>
+                <w:color w:val="000000"/>
+                <w:kern w:val="0"/>
+                <w:sz w:val="20"/>
+                <w:szCs w:val="20"/>
+              </w:rPr>
+              <w:t>    </w:t>
+            </w:r>
+            <w:proofErr w:type="gramStart"/>
+            <w:r>
+              <w:rPr>
+                <w:rFonts w:ascii="Courier" w:hAnsi="Courier" w:cs="Courier"/>
+                <w:color w:val="000000"/>
+                <w:kern w:val="0"/>
+                <w:sz w:val="20"/>
+                <w:szCs w:val="20"/>
+              </w:rPr>
+              <w:t>public</w:t>
+            </w:r>
+            <w:proofErr w:type="gramEnd"/>
+            <w:r>
+              <w:rPr>
+                <w:rFonts w:ascii="Consolas" w:eastAsia="Times New Roman" w:hAnsi="Consolas" w:cs="Times New Roman"/>
+                <w:color w:val="000000"/>
+                <w:kern w:val="0"/>
+                <w:sz w:val="18"/>
+                <w:szCs w:val="18"/>
+              </w:rPr>
+              <w:t xml:space="preserve"> </w:t>
+            </w:r>
+            <w:r>
+              <w:rPr>
+                <w:rFonts w:ascii="Courier" w:hAnsi="Courier" w:cs="Courier"/>
+                <w:color w:val="000000"/>
+                <w:kern w:val="0"/>
+                <w:sz w:val="20"/>
+                <w:szCs w:val="20"/>
+              </w:rPr>
+              <w:t>void</w:t>
+            </w:r>
+            <w:r>
+              <w:rPr>
+                <w:rFonts w:ascii="Consolas" w:eastAsia="Times New Roman" w:hAnsi="Consolas" w:cs="Times New Roman"/>
+                <w:color w:val="000000"/>
+                <w:kern w:val="0"/>
+                <w:sz w:val="18"/>
+                <w:szCs w:val="18"/>
+              </w:rPr>
+              <w:t xml:space="preserve"> </w:t>
+            </w:r>
+            <w:r>
+              <w:rPr>
+                <w:rFonts w:ascii="Courier" w:hAnsi="Courier" w:cs="Courier"/>
+                <w:color w:val="000000"/>
+                <w:kern w:val="0"/>
+                <w:sz w:val="20"/>
+                <w:szCs w:val="20"/>
+              </w:rPr>
+              <w:t>bar() { }</w:t>
+            </w:r>
+          </w:p>
+          <w:p>
+            <w:pPr>
+              <w:widowControl/>
+              <w:spacing w:line="198" w:lineRule="atLeast"/>
+              <w:jc w:val="left"/>
+              <w:rPr>
+                <w:rFonts w:ascii="Consolas" w:eastAsia="Times New Roman" w:hAnsi="Consolas" w:cs="Times New Roman"/>
+                <w:color w:val="000000"/>
+                <w:kern w:val="0"/>
+                <w:sz w:val="18"/>
+                <w:szCs w:val="18"/>
+              </w:rPr>
+            </w:pPr>
+            <w:r>
+              <w:rPr>
+                <w:rFonts w:ascii="Courier" w:hAnsi="Courier" w:cs="Courier"/>
+                <w:color w:val="000000"/>
+                <w:kern w:val="0"/>
+                <w:sz w:val="20"/>
+                <w:szCs w:val="20"/>
+              </w:rPr>
+              <w:t>}</w:t>
+            </w:r>
+          </w:p>
+          <w:p>
+            <w:pPr>
+              <w:widowControl/>
+              <w:jc w:val="left"/>
+              <w:rPr>
+                <w:rFonts w:ascii="Times" w:eastAsia="Times New Roman" w:hAnsi="Times" w:cs="Times New Roman"/>
+                <w:kern w:val="0"/>
+                <w:sz w:val="20"/>
+                <w:szCs w:val="20"/>
+              </w:rPr>
+            </w:pPr>
+            <w:r>
+              <w:rPr>
+                <w:rFonts w:ascii="微软雅黑" w:eastAsia="微软雅黑" w:hAnsi="微软雅黑" w:cs="Times New Roman" w:hint="eastAsia"/>
+                <w:color w:val="000000"/>
+                <w:kern w:val="0"/>
+                <w:sz w:val="21"/>
+                <w:szCs w:val="21"/>
+                <w:shd w:val="clear" w:color="auto" w:fill="FFFFFF"/>
+              </w:rPr>
+              <w:t>枚举的缺点是它无法</w:t>
+            </w:r>
+            <w:r>
+              <w:rPr>
+                <w:rFonts w:ascii="微软雅黑" w:eastAsia="微软雅黑" w:hAnsi="微软雅黑" w:cs="Times New Roman" w:hint="eastAsia"/>
+                <w:color w:val="000000"/>
+                <w:kern w:val="0"/>
+                <w:sz w:val="21"/>
+                <w:szCs w:val="21"/>
+                <w:bdr w:val="none" w:sz="0" w:space="0" w:color="auto" w:frame="1"/>
+                <w:shd w:val="clear" w:color="auto" w:fill="FFFFFF"/>
+              </w:rPr>
+              <w:t>从</w:t>
+            </w:r>
+            <w:r>
+              <w:rPr>
+                <w:rFonts w:ascii="微软雅黑" w:eastAsia="微软雅黑" w:hAnsi="微软雅黑" w:cs="Times New Roman" w:hint="eastAsia"/>
+                <w:color w:val="000000"/>
+                <w:kern w:val="0"/>
+                <w:sz w:val="21"/>
+                <w:szCs w:val="21"/>
+                <w:shd w:val="clear" w:color="auto" w:fill="FFFFFF"/>
+              </w:rPr>
+              <w:t>另一个基类</w:t>
+            </w:r>
+            <w:r>
+              <w:rPr>
+                <w:rFonts w:ascii="微软雅黑" w:eastAsia="微软雅黑" w:hAnsi="微软雅黑" w:cs="Times New Roman" w:hint="eastAsia"/>
+                <w:color w:val="000000"/>
+                <w:kern w:val="0"/>
+                <w:sz w:val="21"/>
+                <w:szCs w:val="21"/>
+                <w:bdr w:val="none" w:sz="0" w:space="0" w:color="auto" w:frame="1"/>
+                <w:shd w:val="clear" w:color="auto" w:fill="FFFFFF"/>
+              </w:rPr>
+              <w:t>继承</w:t>
+            </w:r>
+            <w:r>
+              <w:rPr>
+                <w:rFonts w:ascii="微软雅黑" w:eastAsia="微软雅黑" w:hAnsi="微软雅黑" w:cs="Times New Roman" w:hint="eastAsia"/>
+                <w:color w:val="000000"/>
+                <w:kern w:val="0"/>
+                <w:sz w:val="21"/>
+                <w:szCs w:val="21"/>
+                <w:shd w:val="clear" w:color="auto" w:fill="FFFFFF"/>
+              </w:rPr>
+              <w:t>，因为它已经继承自</w:t>
+            </w:r>
+            <w:proofErr w:type="spellStart"/>
+            <w:r>
+              <w:rPr>
+                <w:rFonts w:ascii="微软雅黑" w:eastAsia="微软雅黑" w:hAnsi="微软雅黑" w:cs="Times New Roman" w:hint="eastAsia"/>
+                <w:color w:val="000000"/>
+                <w:kern w:val="0"/>
+                <w:sz w:val="21"/>
+                <w:szCs w:val="21"/>
+                <w:shd w:val="clear" w:color="auto" w:fill="FFFFFF"/>
+              </w:rPr>
+              <w:t>java.lang.Enum</w:t>
+            </w:r>
+            <w:proofErr w:type="spellEnd"/>
+            <w:r>
+              <w:rPr>
+                <w:rFonts w:ascii="微软雅黑" w:eastAsia="微软雅黑" w:hAnsi="微软雅黑" w:cs="Times New Roman" w:hint="eastAsia"/>
+                <w:color w:val="000000"/>
+                <w:kern w:val="0"/>
+                <w:sz w:val="21"/>
+                <w:szCs w:val="21"/>
+                <w:shd w:val="clear" w:color="auto" w:fill="FFFFFF"/>
+              </w:rPr>
+              <w:t>。</w:t>
+            </w:r>
+          </w:p>
+          <w:p>
+            <w:pPr>
+              <w:widowControl/>
+              <w:jc w:val="left"/>
+              <w:rPr>
+                <w:rFonts w:ascii="Times" w:eastAsia="Times New Roman" w:hAnsi="Times" w:cs="Times New Roman"/>
+                <w:kern w:val="0"/>
+                <w:sz w:val="20"/>
+                <w:szCs w:val="20"/>
+              </w:rPr>
+            </w:pPr>
+            <w:r>
+              <w:rPr>
+                <w:rFonts w:ascii="微软雅黑" w:eastAsia="微软雅黑" w:hAnsi="微软雅黑" w:cs="Times New Roman" w:hint="eastAsia"/>
+                <w:color w:val="000000"/>
+                <w:kern w:val="0"/>
+                <w:sz w:val="21"/>
+                <w:szCs w:val="21"/>
+                <w:shd w:val="clear" w:color="auto" w:fill="FFFFFF"/>
+              </w:rPr>
+              <w:t>枚举的一个优点是，如果你之后希望有“二例（</w:t>
+            </w:r>
+            <w:proofErr w:type="spellStart"/>
+            <w:r>
+              <w:rPr>
+                <w:rFonts w:ascii="微软雅黑" w:eastAsia="微软雅黑" w:hAnsi="微软雅黑" w:cs="Times New Roman" w:hint="eastAsia"/>
+                <w:color w:val="000000"/>
+                <w:kern w:val="0"/>
+                <w:sz w:val="21"/>
+                <w:szCs w:val="21"/>
+                <w:shd w:val="clear" w:color="auto" w:fill="FFFFFF"/>
+              </w:rPr>
+              <w:t>dualton</w:t>
+            </w:r>
+            <w:proofErr w:type="spellEnd"/>
+            <w:r>
+              <w:rPr>
+                <w:rFonts w:ascii="微软雅黑" w:eastAsia="微软雅黑" w:hAnsi="微软雅黑" w:cs="Times New Roman" w:hint="eastAsia"/>
+                <w:color w:val="000000"/>
+                <w:kern w:val="0"/>
+                <w:sz w:val="21"/>
+                <w:szCs w:val="21"/>
+                <w:shd w:val="clear" w:color="auto" w:fill="FFFFFF"/>
+              </w:rPr>
+              <w:t>）”或“三例（</w:t>
+            </w:r>
+            <w:proofErr w:type="spellStart"/>
+            <w:r>
+              <w:rPr>
+                <w:rFonts w:ascii="微软雅黑" w:eastAsia="微软雅黑" w:hAnsi="微软雅黑" w:cs="Times New Roman" w:hint="eastAsia"/>
+                <w:color w:val="000000"/>
+                <w:kern w:val="0"/>
+                <w:sz w:val="21"/>
+                <w:szCs w:val="21"/>
+                <w:shd w:val="clear" w:color="auto" w:fill="FFFFFF"/>
+              </w:rPr>
+              <w:t>tringleton</w:t>
+            </w:r>
+            <w:proofErr w:type="spellEnd"/>
+            <w:r>
+              <w:rPr>
+                <w:rFonts w:ascii="微软雅黑" w:eastAsia="微软雅黑" w:hAnsi="微软雅黑" w:cs="Times New Roman" w:hint="eastAsia"/>
+                <w:color w:val="000000"/>
+                <w:kern w:val="0"/>
+                <w:sz w:val="21"/>
+                <w:szCs w:val="21"/>
+                <w:shd w:val="clear" w:color="auto" w:fill="FFFFFF"/>
+              </w:rPr>
+              <w:t>）”，只需要增加新的枚举实例即可。例如，有了一个单例的缓存之后，你也许还想给缓存引入多个层</w:t>
+            </w:r>
+            <w:r>
+              <w:rPr>
+                <w:rFonts w:ascii="微软雅黑" w:eastAsia="微软雅黑" w:hAnsi="微软雅黑" w:cs="Times New Roman" w:hint="eastAsia"/>
+                <w:b/>
+                <w:bCs/>
+                <w:color w:val="000000"/>
+                <w:kern w:val="0"/>
+                <w:sz w:val="21"/>
+                <w:szCs w:val="21"/>
+                <w:bdr w:val="none" w:sz="0" w:space="0" w:color="auto" w:frame="1"/>
+                <w:shd w:val="clear" w:color="auto" w:fill="FFFFFF"/>
+              </w:rPr>
+              <w:t>次</w:t>
+            </w:r>
+            <w:r>
+              <w:rPr>
+                <w:rFonts w:ascii="微软雅黑" w:eastAsia="微软雅黑" w:hAnsi="微软雅黑" w:cs="Times New Roman" w:hint="eastAsia"/>
+                <w:color w:val="000000"/>
+                <w:kern w:val="0"/>
+                <w:sz w:val="21"/>
+                <w:szCs w:val="21"/>
+                <w:shd w:val="clear" w:color="auto" w:fill="FFFFFF"/>
+              </w:rPr>
+              <w:t>。</w:t>
+            </w:r>
+          </w:p>
+          <w:p>
+            <w:pPr>
+              <w:widowControl/>
+              <w:shd w:val="clear" w:color="auto" w:fill="FFFFFF"/>
+              <w:spacing w:line="378" w:lineRule="atLeast"/>
+              <w:jc w:val="left"/>
+              <w:rPr>
+                <w:rFonts w:ascii="Times New Roman" w:hAnsi="Times New Roman" w:cs="Times New Roman"/>
+              </w:rPr>
+            </w:pPr>
+            <w:r>
+              <w:rPr>
+                <w:rFonts w:ascii="Times New Roman" w:hAnsi="Times New Roman" w:cs="Times New Roman" w:hint="eastAsia"/>
+                <w:color w:val="FF6600"/>
+              </w:rPr>
+              <w:t>注意问题</w:t>
+            </w:r>
+            <w:r>
+              <w:rPr>
+                <w:rFonts w:ascii="Times New Roman" w:hAnsi="Times New Roman" w:cs="Times New Roman" w:hint="eastAsia"/>
+              </w:rPr>
+              <w:t>：序列化，延时加载问题，是否可以多继承问题，线程安全问题。</w:t>
+            </w:r>
+          </w:p>
+          <w:p>
+            <w:pPr>
+              <w:widowControl/>
+              <w:shd w:val="clear" w:color="auto" w:fill="FFFFFF"/>
+              <w:spacing w:line="378" w:lineRule="atLeast"/>
+              <w:jc w:val="left"/>
+              <w:rPr>
+                <w:rFonts w:ascii="Times New Roman" w:hAnsi="Times New Roman" w:cs="Times New Roman"/>
+              </w:rPr>
+            </w:pPr>
           </w:p>
         </w:tc>
       </w:tr>
@@ -2609,12 +3880,21 @@
         </w:rPr>
         <w:t>、</w:t>
       </w:r>
+      <w:proofErr w:type="spellStart"/>
       <w:r>
         <w:rPr>
           <w:b/>
           <w:color w:val="3366FF"/>
         </w:rPr>
-        <w:t>notifyAll()</w:t>
+        <w:t>notifyAll</w:t>
+      </w:r>
+      <w:proofErr w:type="spellEnd"/>
+      <w:r>
+        <w:rPr>
+          <w:b/>
+          <w:color w:val="3366FF"/>
+        </w:rPr>
+        <w:t>()</w:t>
       </w:r>
       <w:r>
         <w:t>:</w:t>
@@ -2966,6 +4246,7 @@
               </w:rPr>
               <w:t>方法可以唤醒一个等待的线程，或者</w:t>
             </w:r>
+            <w:proofErr w:type="spellStart"/>
             <w:r>
               <w:rPr>
                 <w:rFonts w:ascii="Arial" w:eastAsia="Times New Roman" w:hAnsi="Arial" w:cs="Arial"/>
@@ -2977,6 +4258,7 @@
               </w:rPr>
               <w:t>notifyAll</w:t>
             </w:r>
+            <w:proofErr w:type="spellEnd"/>
             <w:r>
               <w:rPr>
                 <w:rFonts w:ascii="Damascus" w:hAnsi="Damascus" w:cs="Damascus"/>
@@ -3270,7 +4552,39 @@
               <w:t>提供了改变自身方法的引用类型</w:t>
             </w:r>
             <w:r>
-              <w:t xml:space="preserve"> StringBuilder sb = new StringBuilder("iphone"); </w:t>
+              <w:t xml:space="preserve"> </w:t>
+            </w:r>
+            <w:proofErr w:type="spellStart"/>
+            <w:r>
+              <w:t>StringBuilder</w:t>
+            </w:r>
+            <w:proofErr w:type="spellEnd"/>
+            <w:r>
+              <w:t xml:space="preserve"> </w:t>
+            </w:r>
+            <w:proofErr w:type="spellStart"/>
+            <w:r>
+              <w:t>sb</w:t>
+            </w:r>
+            <w:proofErr w:type="spellEnd"/>
+            <w:r>
+              <w:t xml:space="preserve"> = new </w:t>
+            </w:r>
+            <w:proofErr w:type="spellStart"/>
+            <w:r>
+              <w:t>StringBuilder</w:t>
+            </w:r>
+            <w:proofErr w:type="spellEnd"/>
+            <w:r>
+              <w:t>("</w:t>
+            </w:r>
+            <w:proofErr w:type="spellStart"/>
+            <w:r>
+              <w:t>iphone</w:t>
+            </w:r>
+            <w:proofErr w:type="spellEnd"/>
+            <w:r>
+              <w:t xml:space="preserve">"); </w:t>
             </w:r>
           </w:p>
           <w:p>
@@ -3284,7 +4598,15 @@
             </w:r>
             <w:proofErr w:type="gramEnd"/>
             <w:r>
-              <w:t xml:space="preserve"> foo(StringBuilder builder)</w:t>
+              <w:t xml:space="preserve"> foo(</w:t>
+            </w:r>
+            <w:proofErr w:type="spellStart"/>
+            <w:r>
+              <w:t>StringBuilder</w:t>
+            </w:r>
+            <w:proofErr w:type="spellEnd"/>
+            <w:r>
+              <w:t xml:space="preserve"> builder)</w:t>
             </w:r>
           </w:p>
           <w:p>
@@ -3297,8 +4619,13 @@
             </w:r>
             <w:proofErr w:type="gramStart"/>
             <w:r>
-              <w:t>{ builder.append</w:t>
-            </w:r>
+              <w:t xml:space="preserve">{ </w:t>
+            </w:r>
+            <w:proofErr w:type="spellStart"/>
+            <w:r>
+              <w:t>builder.append</w:t>
+            </w:r>
+            <w:proofErr w:type="spellEnd"/>
             <w:proofErr w:type="gramEnd"/>
             <w:r>
               <w:t xml:space="preserve">("4"); } </w:t>
@@ -3310,7 +4637,23 @@
               <w:jc w:val="left"/>
             </w:pPr>
             <w:r>
-              <w:t xml:space="preserve">foo(sb); // sb </w:t>
+              <w:t>foo(</w:t>
+            </w:r>
+            <w:proofErr w:type="spellStart"/>
+            <w:r>
+              <w:t>sb</w:t>
+            </w:r>
+            <w:proofErr w:type="spellEnd"/>
+            <w:r>
+              <w:t xml:space="preserve">); // </w:t>
+            </w:r>
+            <w:proofErr w:type="spellStart"/>
+            <w:r>
+              <w:t>sb</w:t>
+            </w:r>
+            <w:proofErr w:type="spellEnd"/>
+            <w:r>
+              <w:t xml:space="preserve"> </w:t>
             </w:r>
             <w:r>
               <w:t>被改变了，变成了</w:t>
@@ -3346,7 +4689,39 @@
               <w:t>提供了改变自身方法的引用类型，但是不使用，而是使用赋值运算符。</w:t>
             </w:r>
             <w:r>
-              <w:t xml:space="preserve"> StringBuilder sb = new StringBuilder("iphone"); </w:t>
+              <w:t xml:space="preserve"> </w:t>
+            </w:r>
+            <w:proofErr w:type="spellStart"/>
+            <w:r>
+              <w:t>StringBuilder</w:t>
+            </w:r>
+            <w:proofErr w:type="spellEnd"/>
+            <w:r>
+              <w:t xml:space="preserve"> </w:t>
+            </w:r>
+            <w:proofErr w:type="spellStart"/>
+            <w:r>
+              <w:t>sb</w:t>
+            </w:r>
+            <w:proofErr w:type="spellEnd"/>
+            <w:r>
+              <w:t xml:space="preserve"> = new </w:t>
+            </w:r>
+            <w:proofErr w:type="spellStart"/>
+            <w:r>
+              <w:t>StringBuilder</w:t>
+            </w:r>
+            <w:proofErr w:type="spellEnd"/>
+            <w:r>
+              <w:t>("</w:t>
+            </w:r>
+            <w:proofErr w:type="spellStart"/>
+            <w:r>
+              <w:t>iphone</w:t>
+            </w:r>
+            <w:proofErr w:type="spellEnd"/>
+            <w:r>
+              <w:t xml:space="preserve">"); </w:t>
             </w:r>
           </w:p>
           <w:p>
@@ -3360,7 +4735,15 @@
             </w:r>
             <w:proofErr w:type="gramEnd"/>
             <w:r>
-              <w:t xml:space="preserve"> foo(StringBuilder builder) </w:t>
+              <w:t xml:space="preserve"> foo(</w:t>
+            </w:r>
+            <w:proofErr w:type="spellStart"/>
+            <w:r>
+              <w:t>StringBuilder</w:t>
+            </w:r>
+            <w:proofErr w:type="spellEnd"/>
+            <w:r>
+              <w:t xml:space="preserve"> builder) </w:t>
             </w:r>
           </w:p>
           <w:p>
@@ -3374,7 +4757,23 @@
             </w:r>
             <w:proofErr w:type="gramEnd"/>
             <w:r>
-              <w:t xml:space="preserve"> = new StringBuilder("ipad"); } </w:t>
+              <w:t xml:space="preserve"> = new </w:t>
+            </w:r>
+            <w:proofErr w:type="spellStart"/>
+            <w:r>
+              <w:t>StringBuilder</w:t>
+            </w:r>
+            <w:proofErr w:type="spellEnd"/>
+            <w:r>
+              <w:t>("</w:t>
+            </w:r>
+            <w:proofErr w:type="spellStart"/>
+            <w:r>
+              <w:t>ipad</w:t>
+            </w:r>
+            <w:proofErr w:type="spellEnd"/>
+            <w:r>
+              <w:t xml:space="preserve">"); } </w:t>
             </w:r>
           </w:p>
           <w:p>
@@ -3383,13 +4782,37 @@
               <w:jc w:val="left"/>
             </w:pPr>
             <w:r>
-              <w:t xml:space="preserve">foo(sb); // sb </w:t>
+              <w:t>foo(</w:t>
+            </w:r>
+            <w:proofErr w:type="spellStart"/>
+            <w:r>
+              <w:t>sb</w:t>
+            </w:r>
+            <w:proofErr w:type="spellEnd"/>
+            <w:r>
+              <w:t xml:space="preserve">); // </w:t>
+            </w:r>
+            <w:proofErr w:type="spellStart"/>
+            <w:r>
+              <w:t>sb</w:t>
+            </w:r>
+            <w:proofErr w:type="spellEnd"/>
+            <w:r>
+              <w:t xml:space="preserve"> </w:t>
             </w:r>
             <w:r>
               <w:t>没有被改变，还是</w:t>
             </w:r>
             <w:r>
-              <w:t xml:space="preserve"> "iphone"</w:t>
+              <w:t xml:space="preserve"> "</w:t>
+            </w:r>
+            <w:proofErr w:type="spellStart"/>
+            <w:r>
+              <w:t>iphone</w:t>
+            </w:r>
+            <w:proofErr w:type="spellEnd"/>
+            <w:r>
+              <w:t>"</w:t>
             </w:r>
           </w:p>
           <w:p>
@@ -5266,8 +6689,16 @@
               <w:rPr>
                 <w:vertAlign w:val="superscript"/>
               </w:rPr>
-              <w:t>-es</w:t>
-            </w:r>
+              <w:t>-</w:t>
+            </w:r>
+            <w:proofErr w:type="spellStart"/>
+            <w:r>
+              <w:rPr>
+                <w:vertAlign w:val="superscript"/>
+              </w:rPr>
+              <w:t>es</w:t>
+            </w:r>
+            <w:proofErr w:type="spellEnd"/>
             <w:r>
               <w:t>=e</w:t>
             </w:r>
@@ -5404,11 +6835,10 @@
     </w:p>
     <w:p/>
     <w:p/>
-    <w:p/>
-    <w:p/>
     <w:p>
       <w:pPr>
         <w:rPr>
+          <w:rFonts w:hint="eastAsia"/>
           <w:b/>
           <w:color w:val="3366FF"/>
         </w:rPr>
@@ -5669,14 +7099,291 @@
               <w:t>However, because the variables are not displayed in the URL, it is not possible to bookmark the page.</w:t>
             </w:r>
           </w:p>
-          <w:p>
-            <w:bookmarkStart w:id="0" w:name="_GoBack"/>
-            <w:bookmarkEnd w:id="0"/>
-          </w:p>
+          <w:p/>
         </w:tc>
       </w:tr>
     </w:tbl>
     <w:p/>
+    <w:p>
+      <w:pPr>
+        <w:rPr>
+          <w:rFonts w:hint="eastAsia"/>
+        </w:rPr>
+      </w:pPr>
+      <w:r>
+        <w:rPr>
+          <w:rFonts w:hint="eastAsia"/>
+          <w:b/>
+          <w:color w:val="3366FF"/>
+        </w:rPr>
+        <w:t>怎样用位运算来计算绝对值</w:t>
+      </w:r>
+      <w:r>
+        <w:t>:</w:t>
+      </w:r>
+    </w:p>
+    <w:tbl>
+      <w:tblPr>
+        <w:tblStyle w:val="a3"/>
+        <w:tblW w:w="0" w:type="auto"/>
+        <w:tblLook w:val="04A0" w:firstRow="1" w:lastRow="0" w:firstColumn="1" w:lastColumn="0" w:noHBand="0" w:noVBand="1"/>
+      </w:tblPr>
+      <w:tblGrid>
+        <w:gridCol w:w="8516"/>
+      </w:tblGrid>
+      <w:tr>
+        <w:tc>
+          <w:tcPr>
+            <w:tcW w:w="8516" w:type="dxa"/>
+          </w:tcPr>
+          <w:p>
+            <w:pPr>
+              <w:widowControl/>
+              <w:autoSpaceDE w:val="0"/>
+              <w:autoSpaceDN w:val="0"/>
+              <w:adjustRightInd w:val="0"/>
+              <w:jc w:val="left"/>
+              <w:rPr>
+                <w:rFonts w:hint="eastAsia"/>
+              </w:rPr>
+            </w:pPr>
+            <w:r>
+              <w:rPr>
+                <w:rFonts w:hint="eastAsia"/>
+              </w:rPr>
+              <w:t>1:</w:t>
+            </w:r>
+            <w:r>
+              <w:rPr>
+                <w:rFonts w:hint="eastAsia"/>
+              </w:rPr>
+              <w:t>正常判断，首先判断是整数还是负数，再决定是否翻转每位</w:t>
+            </w:r>
+          </w:p>
+          <w:p>
+            <w:pPr>
+              <w:widowControl/>
+              <w:autoSpaceDE w:val="0"/>
+              <w:autoSpaceDN w:val="0"/>
+              <w:adjustRightInd w:val="0"/>
+              <w:jc w:val="left"/>
+            </w:pPr>
+            <w:r>
+              <w:t xml:space="preserve">   </w:t>
+            </w:r>
+            <w:proofErr w:type="spellStart"/>
+            <w:proofErr w:type="gramStart"/>
+            <w:r>
+              <w:t>int</w:t>
+            </w:r>
+            <w:proofErr w:type="spellEnd"/>
+            <w:proofErr w:type="gramEnd"/>
+            <w:r>
+              <w:t xml:space="preserve"> </w:t>
+            </w:r>
+            <w:proofErr w:type="spellStart"/>
+            <w:r>
+              <w:t>i</w:t>
+            </w:r>
+            <w:proofErr w:type="spellEnd"/>
+            <w:r>
+              <w:t>=a&gt;&gt;31;</w:t>
+            </w:r>
+          </w:p>
+          <w:p>
+            <w:pPr>
+              <w:widowControl/>
+              <w:autoSpaceDE w:val="0"/>
+              <w:autoSpaceDN w:val="0"/>
+              <w:adjustRightInd w:val="0"/>
+              <w:jc w:val="left"/>
+            </w:pPr>
+            <w:r>
+              <w:t xml:space="preserve">   </w:t>
+            </w:r>
+            <w:proofErr w:type="spellStart"/>
+            <w:proofErr w:type="gramStart"/>
+            <w:r>
+              <w:t>system.out.println</w:t>
+            </w:r>
+            <w:proofErr w:type="spellEnd"/>
+            <w:proofErr w:type="gramEnd"/>
+            <w:r>
+              <w:t>(</w:t>
+            </w:r>
+            <w:proofErr w:type="spellStart"/>
+            <w:r>
+              <w:t>i</w:t>
+            </w:r>
+            <w:proofErr w:type="spellEnd"/>
+            <w:r>
+              <w:t>==0?a:~a+1);</w:t>
+            </w:r>
+          </w:p>
+          <w:p>
+            <w:pPr>
+              <w:widowControl/>
+              <w:autoSpaceDE w:val="0"/>
+              <w:autoSpaceDN w:val="0"/>
+              <w:adjustRightInd w:val="0"/>
+              <w:jc w:val="left"/>
+              <w:rPr>
+                <w:rFonts w:hint="eastAsia"/>
+              </w:rPr>
+            </w:pPr>
+            <w:r>
+              <w:t>2</w:t>
+            </w:r>
+            <w:r>
+              <w:rPr>
+                <w:rFonts w:hint="eastAsia"/>
+              </w:rPr>
+              <w:t>使用异或</w:t>
+            </w:r>
+            <w:r>
+              <w:t>:</w:t>
+            </w:r>
+            <w:r>
+              <w:rPr>
+                <w:rFonts w:hint="eastAsia"/>
+              </w:rPr>
+              <w:t xml:space="preserve"> </w:t>
+            </w:r>
+            <w:r>
+              <w:rPr>
+                <w:rFonts w:hint="eastAsia"/>
+              </w:rPr>
+              <w:t>任何数与</w:t>
+            </w:r>
+            <w:r>
+              <w:rPr>
+                <w:rFonts w:hint="eastAsia"/>
+              </w:rPr>
+              <w:t>0</w:t>
+            </w:r>
+            <w:r>
+              <w:rPr>
+                <w:rFonts w:hint="eastAsia"/>
+              </w:rPr>
+              <w:t>异或都是本身，与</w:t>
+            </w:r>
+            <w:r>
+              <w:t>-1(OXFFFFFFFF)</w:t>
+            </w:r>
+            <w:r>
+              <w:rPr>
+                <w:rFonts w:hint="eastAsia"/>
+              </w:rPr>
+              <w:t>异或都是取反。</w:t>
+            </w:r>
+            <w:bookmarkStart w:id="0" w:name="_GoBack"/>
+            <w:bookmarkEnd w:id="0"/>
+          </w:p>
+          <w:p>
+            <w:pPr>
+              <w:widowControl/>
+              <w:autoSpaceDE w:val="0"/>
+              <w:autoSpaceDN w:val="0"/>
+              <w:adjustRightInd w:val="0"/>
+              <w:jc w:val="left"/>
+            </w:pPr>
+            <w:r>
+              <w:tab/>
+            </w:r>
+            <w:r>
+              <w:tab/>
+            </w:r>
+            <w:proofErr w:type="spellStart"/>
+            <w:proofErr w:type="gramStart"/>
+            <w:r>
+              <w:t>int</w:t>
+            </w:r>
+            <w:proofErr w:type="spellEnd"/>
+            <w:proofErr w:type="gramEnd"/>
+            <w:r>
+              <w:t xml:space="preserve"> a = -11111;</w:t>
+            </w:r>
+          </w:p>
+          <w:p>
+            <w:pPr>
+              <w:widowControl/>
+              <w:autoSpaceDE w:val="0"/>
+              <w:autoSpaceDN w:val="0"/>
+              <w:adjustRightInd w:val="0"/>
+              <w:jc w:val="left"/>
+            </w:pPr>
+            <w:r>
+              <w:tab/>
+            </w:r>
+            <w:r>
+              <w:tab/>
+            </w:r>
+            <w:proofErr w:type="spellStart"/>
+            <w:proofErr w:type="gramStart"/>
+            <w:r>
+              <w:t>int</w:t>
+            </w:r>
+            <w:proofErr w:type="spellEnd"/>
+            <w:proofErr w:type="gramEnd"/>
+            <w:r>
+              <w:t xml:space="preserve"> j  = a&gt;&gt;31;</w:t>
+            </w:r>
+          </w:p>
+          <w:p>
+            <w:r>
+              <w:tab/>
+            </w:r>
+            <w:r>
+              <w:tab/>
+            </w:r>
+            <w:proofErr w:type="spellStart"/>
+            <w:proofErr w:type="gramStart"/>
+            <w:r>
+              <w:t>System.out.println</w:t>
+            </w:r>
+            <w:proofErr w:type="spellEnd"/>
+            <w:r>
+              <w:t>(</w:t>
+            </w:r>
+            <w:proofErr w:type="gramEnd"/>
+            <w:r>
+              <w:t>(</w:t>
+            </w:r>
+            <w:proofErr w:type="spellStart"/>
+            <w:r>
+              <w:t>a^j</w:t>
+            </w:r>
+            <w:proofErr w:type="spellEnd"/>
+            <w:r>
+              <w:t>)-j</w:t>
+            </w:r>
+            <w:r>
+              <w:t>)</w:t>
+            </w:r>
+          </w:p>
+          <w:p>
+            <w:pPr>
+              <w:rPr>
+                <w:rFonts w:hint="eastAsia"/>
+              </w:rPr>
+            </w:pPr>
+            <w:r>
+              <w:rPr>
+                <w:rFonts w:hint="eastAsia"/>
+              </w:rPr>
+              <w:t>举几个例子实践一下！</w:t>
+            </w:r>
+          </w:p>
+        </w:tc>
+      </w:tr>
+    </w:tbl>
+    <w:p>
+      <w:pPr>
+        <w:rPr>
+          <w:rFonts w:hint="eastAsia"/>
+        </w:rPr>
+      </w:pPr>
+    </w:p>
     <w:p/>
     <w:p/>
     <w:sectPr>
@@ -6673,7 +8380,7 @@
 </file>
 
 <file path=customXml/itemProps1.xml><?xml version="1.0" encoding="utf-8"?>
-<ds:datastoreItem xmlns:ds="http://schemas.openxmlformats.org/officeDocument/2006/customXml" ds:itemID="{DDD56485-3048-7640-BBAE-8E126B880724}">
+<ds:datastoreItem xmlns:ds="http://schemas.openxmlformats.org/officeDocument/2006/customXml" ds:itemID="{2412E3D4-D416-E242-BA44-12077B72E706}">
   <ds:schemaRefs>
     <ds:schemaRef ds:uri="http://schemas.openxmlformats.org/officeDocument/2006/bibliography"/>
   </ds:schemaRefs>

</xml_diff>